<commit_message>
Update uncompleted MorseListening_JJ1SLR_JP.docx and software_component_JP.xlsx
</commit_message>
<xml_diff>
--- a/Document/MorseListening_JJ1SLR_JP.docx
+++ b/Document/MorseListening_JJ1SLR_JP.docx
@@ -137,6 +137,7 @@
           <w:lang w:eastAsia="ja-JP"/>
         </w:rPr>
       </w:pPr>
+      <w:bookmarkStart w:id="0" w:name="_Ref4011"/>
       <w:r>
         <w:rPr>
           <w:rFonts w:hint="eastAsia" w:asciiTheme="minorEastAsia" w:hAnsiTheme="minorEastAsia" w:eastAsiaTheme="minorEastAsia" w:cstheme="minorEastAsia"/>
@@ -146,6 +147,7 @@
         </w:rPr>
         <w:t>概要</w:t>
       </w:r>
+      <w:bookmarkEnd w:id="0"/>
     </w:p>
     <w:p>
       <w:pPr>
@@ -174,7 +176,7 @@
           <w:szCs w:val="21"/>
           <w:lang w:val="en-US" w:eastAsia="ja-JP"/>
         </w:rPr>
-        <w:t>3級以上は、電信通信のために、欧文モールスの暗記やそれによる通信の技能の習得が求められます。しかし、今日本のアマチュア無線技術者国家試験は筆記試験のみ、簡易化になって、例え1級に合格してもモールス符号による通信の実技が身に付けるとは言えません。私はこの実技ができない者の1人です。モールス符号受信を自己訓練するため、適当なツールを使って練習するのは一番大切であると思います。</w:t>
+        <w:t>3級以上は、電信交信のために、欧文モールスの暗記やそれによる通信の技能の習得が求められます。しかし、今日本のアマチュア無線技術者国家試験は筆記試験のみ、簡易化になって、例え1級に合格してもモールス符号による通信の実技が身に付けるとは言えません。私はこの実技ができない者の1人です。モールス符号受信を自己訓練するため、適当なツールを使って練習するのは一番大切であると思います。</w:t>
       </w:r>
     </w:p>
     <w:p>
@@ -195,51 +197,49 @@
           <w:szCs w:val="21"/>
           <w:lang w:val="en-US" w:eastAsia="ja-JP"/>
         </w:rPr>
-        <w:t>パソコンを使って練習ソフトを利用や、関連ウェブサイトやビデオ動画を聞くなど練習するのはいいですが、専用装置を使って練習するのは、もっとアマチュア無線のセンスを感じるのでしょう</w:t>
-      </w:r>
-      <w:bookmarkStart w:id="0" w:name="_GoBack"/>
-      <w:bookmarkEnd w:id="0"/>
-      <w:r>
+        <w:t>パソコンを使って練習ソフトを利用や、関連ウェブサイトやビデオ動画を聞くなど練習するのはいいですが、専用装置を使って練習するのは、もっとアマチュア無線のセンスを感じるのでしょうと思います。それで「モールス符号聴解練習機」を自作しました。</w:t>
+      </w:r>
+    </w:p>
+    <w:p>
+      <w:pPr>
+        <w:pStyle w:val="2"/>
+        <w:ind w:left="420" w:leftChars="200" w:firstLine="367" w:firstLineChars="175"/>
         <w:rPr>
           <w:rFonts w:hint="eastAsia" w:asciiTheme="minorEastAsia" w:hAnsiTheme="minorEastAsia" w:eastAsiaTheme="minorEastAsia" w:cstheme="minorEastAsia"/>
           <w:sz w:val="21"/>
           <w:szCs w:val="21"/>
           <w:lang w:val="en-US" w:eastAsia="ja-JP"/>
         </w:rPr>
-        <w:t>と思います。それで「モールス符号聴解練習機」を自作しました。</w:t>
-      </w:r>
-    </w:p>
-    <w:p>
-      <w:pPr>
-        <w:pStyle w:val="2"/>
-        <w:ind w:left="420" w:leftChars="200" w:firstLine="367" w:firstLineChars="175"/>
+      </w:pPr>
+      <w:r>
         <w:rPr>
           <w:rFonts w:hint="eastAsia" w:asciiTheme="minorEastAsia" w:hAnsiTheme="minorEastAsia" w:eastAsiaTheme="minorEastAsia" w:cstheme="minorEastAsia"/>
           <w:sz w:val="21"/>
           <w:szCs w:val="21"/>
           <w:lang w:val="en-US" w:eastAsia="ja-JP"/>
         </w:rPr>
-      </w:pPr>
-      <w:r>
+        <w:t>今回作成した練習機のソースコードは、下記のGitHubサイトでオープンソース（GPL3.0ライセンス）で掲載しました。誰でも自由に入手・利用可能です。</w:t>
+      </w:r>
+    </w:p>
+    <w:p>
+      <w:pPr>
+        <w:ind w:left="420" w:leftChars="200" w:firstLine="0" w:firstLineChars="0"/>
         <w:rPr>
           <w:rFonts w:hint="eastAsia" w:asciiTheme="minorEastAsia" w:hAnsiTheme="minorEastAsia" w:eastAsiaTheme="minorEastAsia" w:cstheme="minorEastAsia"/>
           <w:sz w:val="21"/>
           <w:szCs w:val="21"/>
           <w:lang w:val="en-US" w:eastAsia="ja-JP"/>
         </w:rPr>
-        <w:t>今回作成した練習機のソースコードは、下記のGitHubサイトでオープンソース（GPL3.0ライセンス）で掲載しました。誰でも自由に入手・利用できます。</w:t>
-      </w:r>
-    </w:p>
-    <w:p>
-      <w:pPr>
-        <w:ind w:left="420" w:leftChars="200" w:firstLine="0" w:firstLineChars="0"/>
+      </w:pPr>
+      <w:r>
         <w:rPr>
           <w:rFonts w:hint="eastAsia" w:asciiTheme="minorEastAsia" w:hAnsiTheme="minorEastAsia" w:eastAsiaTheme="minorEastAsia" w:cstheme="minorEastAsia"/>
           <w:sz w:val="21"/>
           <w:szCs w:val="21"/>
           <w:lang w:val="en-US" w:eastAsia="ja-JP"/>
         </w:rPr>
-      </w:pPr>
+        <w:fldChar w:fldCharType="begin"/>
+      </w:r>
       <w:r>
         <w:rPr>
           <w:rFonts w:hint="eastAsia" w:asciiTheme="minorEastAsia" w:hAnsiTheme="minorEastAsia" w:eastAsiaTheme="minorEastAsia" w:cstheme="minorEastAsia"/>
@@ -247,7 +247,7 @@
           <w:szCs w:val="21"/>
           <w:lang w:val="en-US" w:eastAsia="ja-JP"/>
         </w:rPr>
-        <w:fldChar w:fldCharType="begin"/>
+        <w:instrText xml:space="preserve"> HYPERLINK "https://github.com/JJ1SLR/MorseListening" </w:instrText>
       </w:r>
       <w:r>
         <w:rPr>
@@ -256,20 +256,11 @@
           <w:szCs w:val="21"/>
           <w:lang w:val="en-US" w:eastAsia="ja-JP"/>
         </w:rPr>
-        <w:instrText xml:space="preserve"> HYPERLINK "https://github.com/JJ1SLR/MorseListening" </w:instrText>
-      </w:r>
-      <w:r>
-        <w:rPr>
-          <w:rFonts w:hint="eastAsia" w:asciiTheme="minorEastAsia" w:hAnsiTheme="minorEastAsia" w:eastAsiaTheme="minorEastAsia" w:cstheme="minorEastAsia"/>
-          <w:sz w:val="21"/>
-          <w:szCs w:val="21"/>
-          <w:lang w:val="en-US" w:eastAsia="ja-JP"/>
-        </w:rPr>
         <w:fldChar w:fldCharType="separate"/>
       </w:r>
       <w:r>
         <w:rPr>
-          <w:rStyle w:val="7"/>
+          <w:rStyle w:val="8"/>
           <w:rFonts w:hint="eastAsia" w:asciiTheme="minorEastAsia" w:hAnsiTheme="minorEastAsia" w:eastAsiaTheme="minorEastAsia" w:cstheme="minorEastAsia"/>
           <w:sz w:val="21"/>
           <w:szCs w:val="21"/>
@@ -2585,7 +2576,7 @@
           <w:rFonts w:hint="eastAsia" w:asciiTheme="minorEastAsia" w:hAnsiTheme="minorEastAsia" w:cstheme="minorEastAsia"/>
           <w:lang w:val="en-US" w:eastAsia="ja-JP"/>
         </w:rPr>
-        <w:t>USBポート（Type-B）：PCを接続してファームウェアを更新できます。また、+5V安定化電源はこのポートから給電できます。</w:t>
+        <w:t>USBポート（Type-B）：PCを接続してファームウェアを更新できます。また、+5V安定化電源でこのポートから給電できます。</w:t>
       </w:r>
     </w:p>
     <w:p>
@@ -2606,7 +2597,7 @@
           <w:rFonts w:hint="eastAsia" w:asciiTheme="minorEastAsia" w:hAnsiTheme="minorEastAsia" w:cstheme="minorEastAsia"/>
           <w:lang w:val="en-US" w:eastAsia="ja-JP"/>
         </w:rPr>
-        <w:t>電源ポート：7V～12V DCの電源を給電します。</w:t>
+        <w:t>電源ポート：7V～12V DCの電源で給電します。</w:t>
       </w:r>
     </w:p>
     <w:p>
@@ -3830,7 +3821,7 @@
           <w:rFonts w:hint="eastAsia" w:asciiTheme="minorEastAsia" w:hAnsiTheme="minorEastAsia" w:cstheme="minorEastAsia"/>
           <w:lang w:eastAsia="ja-JP"/>
         </w:rPr>
-        <w:t>各抵抗器は回路をテストしながら値を選定しました。</w:t>
+        <w:t>各抵抗器は概略計算の上、回路をテストしながら値を選定しました。</w:t>
       </w:r>
     </w:p>
     <w:p>
@@ -3945,9 +3936,2673 @@
     </w:p>
     <w:p>
       <w:pPr>
-        <w:rPr>
-          <w:rFonts w:hint="eastAsia" w:asciiTheme="minorEastAsia" w:hAnsiTheme="minorEastAsia" w:eastAsiaTheme="minorEastAsia" w:cstheme="minorEastAsia"/>
-          <w:lang w:eastAsia="ja-JP"/>
+        <w:numPr>
+          <w:ilvl w:val="1"/>
+          <w:numId w:val="1"/>
+        </w:numPr>
+        <w:ind w:left="992" w:leftChars="0" w:hanging="567" w:firstLineChars="0"/>
+        <w:rPr>
+          <w:rFonts w:hint="eastAsia" w:asciiTheme="minorEastAsia" w:hAnsiTheme="minorEastAsia" w:eastAsiaTheme="minorEastAsia" w:cstheme="minorEastAsia"/>
+          <w:b/>
+          <w:bCs/>
+          <w:lang w:eastAsia="ja-JP"/>
+        </w:rPr>
+      </w:pPr>
+      <w:r>
+        <w:rPr>
+          <w:rFonts w:hint="eastAsia" w:asciiTheme="minorEastAsia" w:hAnsiTheme="minorEastAsia" w:cstheme="minorEastAsia"/>
+          <w:b/>
+          <w:bCs/>
+          <w:lang w:eastAsia="ja-JP"/>
+        </w:rPr>
+        <w:t>ソフトウェア構成概要</w:t>
+      </w:r>
+    </w:p>
+    <w:p>
+      <w:pPr>
+        <w:numPr>
+          <w:numId w:val="0"/>
+        </w:numPr>
+        <w:ind w:left="425" w:leftChars="0"/>
+        <w:rPr>
+          <w:rFonts w:hint="eastAsia" w:asciiTheme="minorEastAsia" w:hAnsiTheme="minorEastAsia" w:eastAsiaTheme="minorEastAsia" w:cstheme="minorEastAsia"/>
+          <w:b w:val="0"/>
+          <w:bCs w:val="0"/>
+          <w:lang w:eastAsia="ja-JP"/>
+        </w:rPr>
+      </w:pPr>
+      <w:r>
+        <w:rPr>
+          <w:rFonts w:hint="eastAsia" w:asciiTheme="minorEastAsia" w:hAnsiTheme="minorEastAsia" w:cstheme="minorEastAsia"/>
+          <w:b w:val="0"/>
+          <w:bCs w:val="0"/>
+          <w:lang w:eastAsia="ja-JP"/>
+        </w:rPr>
+        <w:t>ソフトウェア構成は以下の図を参照してください。</w:t>
+      </w:r>
+    </w:p>
+    <w:p>
+      <w:pPr>
+        <w:jc w:val="center"/>
+        <w:rPr>
+          <w:rFonts w:hint="eastAsia" w:asciiTheme="minorEastAsia" w:hAnsiTheme="minorEastAsia" w:eastAsiaTheme="minorEastAsia" w:cstheme="minorEastAsia"/>
+          <w:lang w:eastAsia="ja-JP"/>
+        </w:rPr>
+      </w:pPr>
+      <w:r>
+        <w:drawing>
+          <wp:inline distT="0" distB="0" distL="114300" distR="114300">
+            <wp:extent cx="4900930" cy="3582035"/>
+            <wp:effectExtent l="0" t="0" r="13970" b="18415"/>
+            <wp:docPr id="9" name="図形 3"/>
+            <wp:cNvGraphicFramePr>
+              <a:graphicFrameLocks xmlns:a="http://schemas.openxmlformats.org/drawingml/2006/main" noChangeAspect="1"/>
+            </wp:cNvGraphicFramePr>
+            <a:graphic xmlns:a="http://schemas.openxmlformats.org/drawingml/2006/main">
+              <a:graphicData uri="http://schemas.openxmlformats.org/drawingml/2006/picture">
+                <pic:pic xmlns:pic="http://schemas.openxmlformats.org/drawingml/2006/picture">
+                  <pic:nvPicPr>
+                    <pic:cNvPr id="9" name="図形 3"/>
+                    <pic:cNvPicPr>
+                      <a:picLocks noChangeAspect="1"/>
+                    </pic:cNvPicPr>
+                  </pic:nvPicPr>
+                  <pic:blipFill>
+                    <a:blip r:embed="rId14"/>
+                    <a:stretch>
+                      <a:fillRect/>
+                    </a:stretch>
+                  </pic:blipFill>
+                  <pic:spPr>
+                    <a:xfrm>
+                      <a:off x="0" y="0"/>
+                      <a:ext cx="4900930" cy="3582035"/>
+                    </a:xfrm>
+                    <a:prstGeom prst="rect">
+                      <a:avLst/>
+                    </a:prstGeom>
+                    <a:noFill/>
+                    <a:ln w="9525">
+                      <a:noFill/>
+                    </a:ln>
+                  </pic:spPr>
+                </pic:pic>
+              </a:graphicData>
+            </a:graphic>
+          </wp:inline>
+        </w:drawing>
+      </w:r>
+    </w:p>
+    <w:p>
+      <w:pPr>
+        <w:ind w:left="420" w:leftChars="200" w:firstLine="0" w:firstLineChars="0"/>
+        <w:rPr>
+          <w:rFonts w:hint="eastAsia" w:eastAsia="SimSun" w:asciiTheme="minorEastAsia" w:hAnsiTheme="minorEastAsia" w:cstheme="minorEastAsia"/>
+          <w:lang w:eastAsia="zh-CN"/>
+        </w:rPr>
+      </w:pPr>
+      <w:r>
+        <w:rPr>
+          <w:rFonts w:hint="eastAsia" w:asciiTheme="minorEastAsia" w:hAnsiTheme="minorEastAsia" w:cstheme="minorEastAsia"/>
+          <w:lang w:eastAsia="ja-JP"/>
+        </w:rPr>
+        <w:t>ソースコードの所在は「</w:t>
+      </w:r>
+      <w:r>
+        <w:rPr>
+          <w:rFonts w:hint="eastAsia" w:asciiTheme="minorEastAsia" w:hAnsiTheme="minorEastAsia" w:cstheme="minorEastAsia"/>
+          <w:b w:val="0"/>
+          <w:bCs w:val="0"/>
+          <w:lang w:eastAsia="ja-JP"/>
+        </w:rPr>
+        <w:fldChar w:fldCharType="begin"/>
+      </w:r>
+      <w:r>
+        <w:rPr>
+          <w:rFonts w:hint="eastAsia" w:asciiTheme="minorEastAsia" w:hAnsiTheme="minorEastAsia" w:cstheme="minorEastAsia"/>
+          <w:b w:val="0"/>
+          <w:bCs w:val="0"/>
+          <w:lang w:eastAsia="ja-JP"/>
+        </w:rPr>
+        <w:instrText xml:space="preserve"> REF _Ref4011 \w \h </w:instrText>
+      </w:r>
+      <w:r>
+        <w:rPr>
+          <w:rFonts w:hint="eastAsia" w:asciiTheme="minorEastAsia" w:hAnsiTheme="minorEastAsia" w:cstheme="minorEastAsia"/>
+          <w:b w:val="0"/>
+          <w:bCs w:val="0"/>
+          <w:lang w:eastAsia="ja-JP"/>
+        </w:rPr>
+        <w:fldChar w:fldCharType="separate"/>
+      </w:r>
+      <w:r>
+        <w:rPr>
+          <w:rFonts w:hint="eastAsia" w:asciiTheme="minorEastAsia" w:hAnsiTheme="minorEastAsia" w:cstheme="minorEastAsia"/>
+          <w:b w:val="0"/>
+          <w:bCs w:val="0"/>
+          <w:lang w:eastAsia="ja-JP"/>
+        </w:rPr>
+        <w:t>1</w:t>
+      </w:r>
+      <w:r>
+        <w:rPr>
+          <w:rFonts w:hint="eastAsia" w:asciiTheme="minorEastAsia" w:hAnsiTheme="minorEastAsia" w:cstheme="minorEastAsia"/>
+          <w:b w:val="0"/>
+          <w:bCs w:val="0"/>
+          <w:lang w:eastAsia="ja-JP"/>
+        </w:rPr>
+        <w:fldChar w:fldCharType="end"/>
+      </w:r>
+      <w:r>
+        <w:rPr>
+          <w:rFonts w:hint="eastAsia" w:asciiTheme="minorEastAsia" w:hAnsiTheme="minorEastAsia" w:cstheme="minorEastAsia"/>
+          <w:b w:val="0"/>
+          <w:bCs w:val="0"/>
+          <w:lang w:eastAsia="ja-JP"/>
+        </w:rPr>
+        <w:fldChar w:fldCharType="begin"/>
+      </w:r>
+      <w:r>
+        <w:rPr>
+          <w:rFonts w:hint="eastAsia" w:asciiTheme="minorEastAsia" w:hAnsiTheme="minorEastAsia" w:cstheme="minorEastAsia"/>
+          <w:b w:val="0"/>
+          <w:bCs w:val="0"/>
+          <w:lang w:eastAsia="ja-JP"/>
+        </w:rPr>
+        <w:instrText xml:space="preserve"> REF _Ref4011 \h </w:instrText>
+      </w:r>
+      <w:r>
+        <w:rPr>
+          <w:rFonts w:hint="eastAsia" w:asciiTheme="minorEastAsia" w:hAnsiTheme="minorEastAsia" w:cstheme="minorEastAsia"/>
+          <w:b w:val="0"/>
+          <w:bCs w:val="0"/>
+          <w:lang w:eastAsia="ja-JP"/>
+        </w:rPr>
+        <w:fldChar w:fldCharType="separate"/>
+      </w:r>
+      <w:r>
+        <w:rPr>
+          <w:rFonts w:hint="eastAsia" w:asciiTheme="minorEastAsia" w:hAnsiTheme="minorEastAsia" w:eastAsiaTheme="minorEastAsia" w:cstheme="minorEastAsia"/>
+          <w:b w:val="0"/>
+          <w:bCs w:val="0"/>
+          <w:lang w:eastAsia="ja-JP"/>
+        </w:rPr>
+        <w:t>概要</w:t>
+      </w:r>
+      <w:r>
+        <w:rPr>
+          <w:rFonts w:hint="eastAsia" w:asciiTheme="minorEastAsia" w:hAnsiTheme="minorEastAsia" w:cstheme="minorEastAsia"/>
+          <w:b w:val="0"/>
+          <w:bCs w:val="0"/>
+          <w:lang w:eastAsia="ja-JP"/>
+        </w:rPr>
+        <w:fldChar w:fldCharType="end"/>
+      </w:r>
+      <w:r>
+        <w:rPr>
+          <w:rFonts w:hint="eastAsia" w:asciiTheme="minorEastAsia" w:hAnsiTheme="minorEastAsia" w:cstheme="minorEastAsia"/>
+          <w:b w:val="0"/>
+          <w:bCs w:val="0"/>
+          <w:lang w:eastAsia="ja-JP"/>
+        </w:rPr>
+        <w:t>」を参照してください。紙幅の限りでここでは全部の説明を割愛します。重点的に一部を以下説明します。</w:t>
+      </w:r>
+    </w:p>
+    <w:p>
+      <w:pPr>
+        <w:rPr>
+          <w:rFonts w:hint="eastAsia" w:asciiTheme="minorEastAsia" w:hAnsiTheme="minorEastAsia" w:eastAsiaTheme="minorEastAsia" w:cstheme="minorEastAsia"/>
+          <w:lang w:eastAsia="ja-JP"/>
+        </w:rPr>
+      </w:pPr>
+    </w:p>
+    <w:p>
+      <w:pPr>
+        <w:numPr>
+          <w:ilvl w:val="1"/>
+          <w:numId w:val="1"/>
+        </w:numPr>
+        <w:ind w:left="992" w:leftChars="0" w:hanging="567" w:firstLineChars="0"/>
+        <w:rPr>
+          <w:rFonts w:hint="eastAsia" w:asciiTheme="minorEastAsia" w:hAnsiTheme="minorEastAsia" w:eastAsiaTheme="minorEastAsia" w:cstheme="minorEastAsia"/>
+          <w:b/>
+          <w:bCs/>
+          <w:lang w:eastAsia="ja-JP"/>
+        </w:rPr>
+      </w:pPr>
+      <w:r>
+        <w:rPr>
+          <w:rFonts w:hint="eastAsia" w:asciiTheme="minorEastAsia" w:hAnsiTheme="minorEastAsia" w:cstheme="minorEastAsia"/>
+          <w:b/>
+          <w:bCs/>
+          <w:lang w:eastAsia="ja-JP"/>
+        </w:rPr>
+        <w:t>モールス符号テーブル</w:t>
+      </w:r>
+    </w:p>
+    <w:p>
+      <w:pPr>
+        <w:ind w:left="420" w:leftChars="200" w:firstLine="0" w:firstLineChars="0"/>
+        <w:rPr>
+          <w:rFonts w:hint="eastAsia" w:asciiTheme="minorEastAsia" w:hAnsiTheme="minorEastAsia" w:cstheme="minorEastAsia"/>
+          <w:lang w:val="en-US" w:eastAsia="ja-JP"/>
+        </w:rPr>
+      </w:pPr>
+      <w:r>
+        <w:rPr>
+          <w:rFonts w:hint="eastAsia" w:asciiTheme="minorEastAsia" w:hAnsiTheme="minorEastAsia" w:cstheme="minorEastAsia"/>
+          <w:lang w:eastAsia="ja-JP"/>
+        </w:rPr>
+        <w:t>モールス符号のデータ構造は今回のプログラムに対して一番重要なポイントであると思います。なぜなら、今回開発のプログラムは</w:t>
+      </w:r>
+      <w:r>
+        <w:rPr>
+          <w:rFonts w:hint="eastAsia" w:asciiTheme="minorEastAsia" w:hAnsiTheme="minorEastAsia" w:cstheme="minorEastAsia"/>
+          <w:lang w:val="en-US" w:eastAsia="ja-JP"/>
+        </w:rPr>
+        <w:t>Arduino UnoのATmega328Pマイコンに組み込む予定で、利用可能なROM（フラッシュメモリー）は32KB未満で、RAMは2KBのみあります。これを計画的に使わないと、特にRAMがオバーして、プログラム全体は正常に動作ができなくなります。限られた資源の有効活用は組み込み系プログラミングの特徴です。</w:t>
+      </w:r>
+    </w:p>
+    <w:p>
+      <w:pPr>
+        <w:ind w:left="420" w:leftChars="200" w:firstLine="0" w:firstLineChars="0"/>
+        <w:rPr>
+          <w:rFonts w:hint="eastAsia" w:asciiTheme="minorEastAsia" w:hAnsiTheme="minorEastAsia" w:cstheme="minorEastAsia"/>
+          <w:lang w:val="en-US" w:eastAsia="ja-JP"/>
+        </w:rPr>
+      </w:pPr>
+      <w:r>
+        <w:rPr>
+          <w:rFonts w:hint="eastAsia" w:asciiTheme="minorEastAsia" w:hAnsiTheme="minorEastAsia" w:cstheme="minorEastAsia"/>
+          <w:lang w:val="en-US" w:eastAsia="ja-JP"/>
+        </w:rPr>
+        <w:t>モールス符号は一見2進数で表せるが、「・」「―」以外、空白も存在するので、実質3進数であれば適当です。しかし、コンピューターは2進数でデータを処理するので、この矛盾をどう解決するのは重要です。</w:t>
+      </w:r>
+    </w:p>
+    <w:p>
+      <w:pPr>
+        <w:ind w:left="420" w:leftChars="200" w:firstLine="0" w:firstLineChars="0"/>
+        <w:rPr>
+          <w:rFonts w:hint="eastAsia" w:asciiTheme="minorEastAsia" w:hAnsiTheme="minorEastAsia" w:cstheme="minorEastAsia"/>
+          <w:lang w:val="en-US" w:eastAsia="ja-JP"/>
+        </w:rPr>
+      </w:pPr>
+    </w:p>
+    <w:p>
+      <w:pPr>
+        <w:numPr>
+          <w:ilvl w:val="2"/>
+          <w:numId w:val="1"/>
+        </w:numPr>
+        <w:ind w:left="1418" w:leftChars="0" w:hanging="568" w:firstLineChars="0"/>
+        <w:rPr>
+          <w:rFonts w:hint="eastAsia" w:asciiTheme="minorEastAsia" w:hAnsiTheme="minorEastAsia" w:cstheme="minorEastAsia"/>
+          <w:b/>
+          <w:bCs/>
+          <w:lang w:val="en-US" w:eastAsia="ja-JP"/>
+        </w:rPr>
+      </w:pPr>
+      <w:r>
+        <w:rPr>
+          <w:rFonts w:hint="eastAsia" w:asciiTheme="minorEastAsia" w:hAnsiTheme="minorEastAsia" w:cstheme="minorEastAsia"/>
+          <w:b/>
+          <w:bCs/>
+          <w:lang w:val="en-US" w:eastAsia="ja-JP"/>
+        </w:rPr>
+        <w:t>　一般的なプログラムの考え方</w:t>
+      </w:r>
+    </w:p>
+    <w:p>
+      <w:pPr>
+        <w:ind w:left="840" w:leftChars="400" w:firstLine="0" w:firstLineChars="0"/>
+        <w:rPr>
+          <w:rFonts w:hint="eastAsia" w:asciiTheme="minorEastAsia" w:hAnsiTheme="minorEastAsia" w:cstheme="minorEastAsia"/>
+          <w:lang w:eastAsia="ja-JP"/>
+        </w:rPr>
+      </w:pPr>
+      <w:r>
+        <w:rPr>
+          <w:rFonts w:hint="eastAsia" w:asciiTheme="minorEastAsia" w:hAnsiTheme="minorEastAsia" w:cstheme="minorEastAsia"/>
+          <w:lang w:val="en-US" w:eastAsia="ja-JP"/>
+        </w:rPr>
+        <w:t>一般ウェブやPCプログラミングであれば、Key-Valueペアで</w:t>
+      </w:r>
+      <w:r>
+        <w:rPr>
+          <w:rFonts w:hint="eastAsia" w:asciiTheme="minorEastAsia" w:hAnsiTheme="minorEastAsia" w:cstheme="minorEastAsia"/>
+          <w:lang w:eastAsia="ja-JP"/>
+        </w:rPr>
+        <w:t>モールス符号テーブルを格納するのは簡単でできます。</w:t>
+      </w:r>
+    </w:p>
+    <w:p>
+      <w:pPr>
+        <w:ind w:left="840" w:leftChars="400" w:firstLine="0" w:firstLineChars="0"/>
+        <w:rPr>
+          <w:rFonts w:hint="eastAsia" w:asciiTheme="minorEastAsia" w:hAnsiTheme="minorEastAsia" w:cstheme="minorEastAsia"/>
+          <w:lang w:eastAsia="ja-JP"/>
+        </w:rPr>
+      </w:pPr>
+      <w:r>
+        <w:rPr>
+          <w:rFonts w:hint="eastAsia" w:asciiTheme="minorEastAsia" w:hAnsiTheme="minorEastAsia" w:cstheme="minorEastAsia"/>
+          <w:lang w:eastAsia="ja-JP"/>
+        </w:rPr>
+        <w:t>例：</w:t>
+      </w:r>
+    </w:p>
+    <w:p>
+      <w:pPr>
+        <w:ind w:left="840" w:leftChars="400" w:firstLine="0" w:firstLineChars="0"/>
+        <w:rPr>
+          <w:rFonts w:hint="eastAsia" w:asciiTheme="minorEastAsia" w:hAnsiTheme="minorEastAsia" w:cstheme="minorEastAsia"/>
+          <w:lang w:eastAsia="ja-JP"/>
+        </w:rPr>
+      </w:pPr>
+    </w:p>
+    <w:tbl>
+      <w:tblPr>
+        <w:tblStyle w:val="11"/>
+        <w:tblW w:w="7805" w:type="dxa"/>
+        <w:tblInd w:w="915" w:type="dxa"/>
+        <w:tblBorders>
+          <w:top w:val="single" w:color="auto" w:sz="4" w:space="0"/>
+          <w:left w:val="single" w:color="auto" w:sz="4" w:space="0"/>
+          <w:bottom w:val="single" w:color="auto" w:sz="4" w:space="0"/>
+          <w:right w:val="single" w:color="auto" w:sz="4" w:space="0"/>
+          <w:insideH w:val="single" w:color="auto" w:sz="4" w:space="0"/>
+          <w:insideV w:val="single" w:color="auto" w:sz="4" w:space="0"/>
+        </w:tblBorders>
+        <w:tblLayout w:type="fixed"/>
+        <w:tblCellMar>
+          <w:left w:w="108" w:type="dxa"/>
+          <w:right w:w="108" w:type="dxa"/>
+        </w:tblCellMar>
+      </w:tblPr>
+      <w:tblGrid>
+        <w:gridCol w:w="2601"/>
+        <w:gridCol w:w="2601"/>
+        <w:gridCol w:w="2603"/>
+      </w:tblGrid>
+      <w:tr>
+        <w:tblPrEx>
+          <w:tblBorders>
+            <w:top w:val="single" w:color="auto" w:sz="4" w:space="0"/>
+            <w:left w:val="single" w:color="auto" w:sz="4" w:space="0"/>
+            <w:bottom w:val="single" w:color="auto" w:sz="4" w:space="0"/>
+            <w:right w:val="single" w:color="auto" w:sz="4" w:space="0"/>
+            <w:insideH w:val="single" w:color="auto" w:sz="4" w:space="0"/>
+            <w:insideV w:val="single" w:color="auto" w:sz="4" w:space="0"/>
+          </w:tblBorders>
+          <w:tblLayout w:type="fixed"/>
+          <w:tblCellMar>
+            <w:left w:w="108" w:type="dxa"/>
+            <w:right w:w="108" w:type="dxa"/>
+          </w:tblCellMar>
+        </w:tblPrEx>
+        <w:tc>
+          <w:tcPr>
+            <w:tcW w:w="2601" w:type="dxa"/>
+            <w:shd w:val="clear" w:color="auto" w:fill="D7D7D7" w:themeFill="background1" w:themeFillShade="D8"/>
+          </w:tcPr>
+          <w:p>
+            <w:pPr>
+              <w:ind w:left="840" w:leftChars="400" w:firstLine="0" w:firstLineChars="0"/>
+              <w:rPr>
+                <w:rFonts w:hint="eastAsia" w:asciiTheme="minorEastAsia" w:hAnsiTheme="minorEastAsia" w:cstheme="minorEastAsia"/>
+                <w:shd w:val="clear" w:color="auto" w:fill="auto"/>
+                <w:vertAlign w:val="baseline"/>
+                <w:lang w:val="en-US" w:eastAsia="ja-JP"/>
+              </w:rPr>
+            </w:pPr>
+            <w:r>
+              <w:rPr>
+                <w:rFonts w:hint="eastAsia" w:asciiTheme="minorEastAsia" w:hAnsiTheme="minorEastAsia" w:cstheme="minorEastAsia"/>
+                <w:shd w:val="clear" w:color="auto" w:fill="auto"/>
+                <w:vertAlign w:val="baseline"/>
+                <w:lang w:val="en-US" w:eastAsia="ja-JP"/>
+              </w:rPr>
+              <w:t>文字</w:t>
+            </w:r>
+          </w:p>
+        </w:tc>
+        <w:tc>
+          <w:tcPr>
+            <w:tcW w:w="2601" w:type="dxa"/>
+            <w:shd w:val="clear" w:color="auto" w:fill="D7D7D7" w:themeFill="background1" w:themeFillShade="D8"/>
+          </w:tcPr>
+          <w:p>
+            <w:pPr>
+              <w:ind w:left="840" w:leftChars="400" w:firstLine="0" w:firstLineChars="0"/>
+              <w:rPr>
+                <w:rFonts w:hint="eastAsia" w:asciiTheme="minorEastAsia" w:hAnsiTheme="minorEastAsia" w:cstheme="minorEastAsia"/>
+                <w:shd w:val="clear" w:color="auto" w:fill="auto"/>
+                <w:vertAlign w:val="baseline"/>
+                <w:lang w:val="en-US" w:eastAsia="ja-JP"/>
+              </w:rPr>
+            </w:pPr>
+            <w:r>
+              <w:rPr>
+                <w:rFonts w:hint="eastAsia" w:asciiTheme="minorEastAsia" w:hAnsiTheme="minorEastAsia" w:cstheme="minorEastAsia"/>
+                <w:shd w:val="clear" w:color="auto" w:fill="auto"/>
+                <w:vertAlign w:val="baseline"/>
+                <w:lang w:val="en-US" w:eastAsia="ja-JP"/>
+              </w:rPr>
+              <w:t>Key</w:t>
+            </w:r>
+          </w:p>
+        </w:tc>
+        <w:tc>
+          <w:tcPr>
+            <w:tcW w:w="2603" w:type="dxa"/>
+            <w:shd w:val="clear" w:color="auto" w:fill="D7D7D7" w:themeFill="background1" w:themeFillShade="D8"/>
+          </w:tcPr>
+          <w:p>
+            <w:pPr>
+              <w:ind w:left="840" w:leftChars="400" w:firstLine="0" w:firstLineChars="0"/>
+              <w:rPr>
+                <w:rFonts w:hint="eastAsia" w:asciiTheme="minorEastAsia" w:hAnsiTheme="minorEastAsia" w:cstheme="minorEastAsia"/>
+                <w:shd w:val="clear" w:color="auto" w:fill="auto"/>
+                <w:vertAlign w:val="baseline"/>
+                <w:lang w:val="en-US" w:eastAsia="ja-JP"/>
+              </w:rPr>
+            </w:pPr>
+            <w:r>
+              <w:rPr>
+                <w:rFonts w:hint="eastAsia" w:asciiTheme="minorEastAsia" w:hAnsiTheme="minorEastAsia" w:cstheme="minorEastAsia"/>
+                <w:shd w:val="clear" w:color="auto" w:fill="auto"/>
+                <w:vertAlign w:val="baseline"/>
+                <w:lang w:val="en-US" w:eastAsia="ja-JP"/>
+              </w:rPr>
+              <w:t>Value</w:t>
+            </w:r>
+          </w:p>
+        </w:tc>
+      </w:tr>
+      <w:tr>
+        <w:tblPrEx>
+          <w:tblBorders>
+            <w:top w:val="single" w:color="auto" w:sz="4" w:space="0"/>
+            <w:left w:val="single" w:color="auto" w:sz="4" w:space="0"/>
+            <w:bottom w:val="single" w:color="auto" w:sz="4" w:space="0"/>
+            <w:right w:val="single" w:color="auto" w:sz="4" w:space="0"/>
+            <w:insideH w:val="single" w:color="auto" w:sz="4" w:space="0"/>
+            <w:insideV w:val="single" w:color="auto" w:sz="4" w:space="0"/>
+          </w:tblBorders>
+          <w:tblLayout w:type="fixed"/>
+          <w:tblCellMar>
+            <w:left w:w="108" w:type="dxa"/>
+            <w:right w:w="108" w:type="dxa"/>
+          </w:tblCellMar>
+        </w:tblPrEx>
+        <w:tc>
+          <w:tcPr>
+            <w:tcW w:w="2601" w:type="dxa"/>
+          </w:tcPr>
+          <w:p>
+            <w:pPr>
+              <w:ind w:left="840" w:leftChars="400" w:firstLine="0" w:firstLineChars="0"/>
+              <w:rPr>
+                <w:rFonts w:hint="eastAsia" w:asciiTheme="minorEastAsia" w:hAnsiTheme="minorEastAsia" w:cstheme="minorEastAsia"/>
+                <w:vertAlign w:val="baseline"/>
+                <w:lang w:val="en-US" w:eastAsia="ja-JP"/>
+              </w:rPr>
+            </w:pPr>
+            <w:r>
+              <w:rPr>
+                <w:rFonts w:hint="eastAsia" w:asciiTheme="minorEastAsia" w:hAnsiTheme="minorEastAsia" w:cstheme="minorEastAsia"/>
+                <w:vertAlign w:val="baseline"/>
+                <w:lang w:val="en-US" w:eastAsia="ja-JP"/>
+              </w:rPr>
+              <w:t>A</w:t>
+            </w:r>
+          </w:p>
+        </w:tc>
+        <w:tc>
+          <w:tcPr>
+            <w:tcW w:w="2601" w:type="dxa"/>
+          </w:tcPr>
+          <w:p>
+            <w:pPr>
+              <w:ind w:left="840" w:leftChars="400" w:firstLine="0" w:firstLineChars="0"/>
+              <w:rPr>
+                <w:rFonts w:hint="eastAsia" w:eastAsia="ＭＳ 明朝" w:asciiTheme="minorEastAsia" w:hAnsiTheme="minorEastAsia" w:cstheme="minorEastAsia"/>
+                <w:vertAlign w:val="baseline"/>
+                <w:lang w:val="en-US" w:eastAsia="ja-JP"/>
+              </w:rPr>
+            </w:pPr>
+            <w:r>
+              <w:rPr>
+                <w:rFonts w:hint="default" w:eastAsia="ＭＳ 明朝" w:asciiTheme="minorEastAsia" w:hAnsiTheme="minorEastAsia" w:cstheme="minorEastAsia"/>
+                <w:vertAlign w:val="baseline"/>
+                <w:lang w:val="en-US" w:eastAsia="ja-JP"/>
+              </w:rPr>
+              <w:t>‘</w:t>
+            </w:r>
+            <w:r>
+              <w:rPr>
+                <w:rFonts w:hint="eastAsia" w:eastAsia="ＭＳ 明朝" w:asciiTheme="minorEastAsia" w:hAnsiTheme="minorEastAsia" w:cstheme="minorEastAsia"/>
+                <w:vertAlign w:val="baseline"/>
+                <w:lang w:val="en-US" w:eastAsia="ja-JP"/>
+              </w:rPr>
+              <w:t>A</w:t>
+            </w:r>
+            <w:r>
+              <w:rPr>
+                <w:rFonts w:hint="default" w:eastAsia="ＭＳ 明朝" w:asciiTheme="minorEastAsia" w:hAnsiTheme="minorEastAsia" w:cstheme="minorEastAsia"/>
+                <w:vertAlign w:val="baseline"/>
+                <w:lang w:val="en-US" w:eastAsia="ja-JP"/>
+              </w:rPr>
+              <w:t>’</w:t>
+            </w:r>
+          </w:p>
+        </w:tc>
+        <w:tc>
+          <w:tcPr>
+            <w:tcW w:w="2603" w:type="dxa"/>
+          </w:tcPr>
+          <w:p>
+            <w:pPr>
+              <w:ind w:left="840" w:leftChars="400" w:firstLine="0" w:firstLineChars="0"/>
+              <w:rPr>
+                <w:rFonts w:hint="eastAsia" w:asciiTheme="minorEastAsia" w:hAnsiTheme="minorEastAsia" w:cstheme="minorEastAsia"/>
+                <w:vertAlign w:val="baseline"/>
+                <w:lang w:val="en-US" w:eastAsia="ja-JP"/>
+              </w:rPr>
+            </w:pPr>
+            <w:r>
+              <w:rPr>
+                <w:rFonts w:hint="default" w:asciiTheme="minorEastAsia" w:hAnsiTheme="minorEastAsia" w:cstheme="minorEastAsia"/>
+                <w:vertAlign w:val="baseline"/>
+                <w:lang w:val="en-US" w:eastAsia="ja-JP"/>
+              </w:rPr>
+              <w:t>“</w:t>
+            </w:r>
+            <w:r>
+              <w:rPr>
+                <w:rFonts w:hint="eastAsia" w:asciiTheme="minorEastAsia" w:hAnsiTheme="minorEastAsia" w:cstheme="minorEastAsia"/>
+                <w:vertAlign w:val="baseline"/>
+                <w:lang w:val="en-US" w:eastAsia="ja-JP"/>
+              </w:rPr>
+              <w:t>.-</w:t>
+            </w:r>
+            <w:r>
+              <w:rPr>
+                <w:rFonts w:hint="default" w:asciiTheme="minorEastAsia" w:hAnsiTheme="minorEastAsia" w:cstheme="minorEastAsia"/>
+                <w:vertAlign w:val="baseline"/>
+                <w:lang w:val="en-US" w:eastAsia="ja-JP"/>
+              </w:rPr>
+              <w:t>”</w:t>
+            </w:r>
+          </w:p>
+        </w:tc>
+      </w:tr>
+      <w:tr>
+        <w:tblPrEx>
+          <w:tblBorders>
+            <w:top w:val="single" w:color="auto" w:sz="4" w:space="0"/>
+            <w:left w:val="single" w:color="auto" w:sz="4" w:space="0"/>
+            <w:bottom w:val="single" w:color="auto" w:sz="4" w:space="0"/>
+            <w:right w:val="single" w:color="auto" w:sz="4" w:space="0"/>
+            <w:insideH w:val="single" w:color="auto" w:sz="4" w:space="0"/>
+            <w:insideV w:val="single" w:color="auto" w:sz="4" w:space="0"/>
+          </w:tblBorders>
+          <w:tblLayout w:type="fixed"/>
+          <w:tblCellMar>
+            <w:left w:w="108" w:type="dxa"/>
+            <w:right w:w="108" w:type="dxa"/>
+          </w:tblCellMar>
+        </w:tblPrEx>
+        <w:tc>
+          <w:tcPr>
+            <w:tcW w:w="2601" w:type="dxa"/>
+          </w:tcPr>
+          <w:p>
+            <w:pPr>
+              <w:ind w:left="840" w:leftChars="400" w:firstLine="0" w:firstLineChars="0"/>
+              <w:rPr>
+                <w:rFonts w:hint="eastAsia" w:asciiTheme="minorEastAsia" w:hAnsiTheme="minorEastAsia" w:cstheme="minorEastAsia"/>
+                <w:vertAlign w:val="baseline"/>
+                <w:lang w:val="en-US" w:eastAsia="ja-JP"/>
+              </w:rPr>
+            </w:pPr>
+            <w:r>
+              <w:rPr>
+                <w:rFonts w:hint="eastAsia" w:asciiTheme="minorEastAsia" w:hAnsiTheme="minorEastAsia" w:cstheme="minorEastAsia"/>
+                <w:vertAlign w:val="baseline"/>
+                <w:lang w:val="en-US" w:eastAsia="ja-JP"/>
+              </w:rPr>
+              <w:t>B</w:t>
+            </w:r>
+          </w:p>
+        </w:tc>
+        <w:tc>
+          <w:tcPr>
+            <w:tcW w:w="2601" w:type="dxa"/>
+          </w:tcPr>
+          <w:p>
+            <w:pPr>
+              <w:ind w:left="840" w:leftChars="400" w:firstLine="0" w:firstLineChars="0"/>
+              <w:rPr>
+                <w:rFonts w:hint="default" w:eastAsia="ＭＳ 明朝" w:asciiTheme="minorEastAsia" w:hAnsiTheme="minorEastAsia" w:cstheme="minorEastAsia"/>
+                <w:vertAlign w:val="baseline"/>
+                <w:lang w:val="en-US" w:eastAsia="ja-JP"/>
+              </w:rPr>
+            </w:pPr>
+            <w:r>
+              <w:rPr>
+                <w:rFonts w:hint="default" w:eastAsia="ＭＳ 明朝" w:asciiTheme="minorEastAsia" w:hAnsiTheme="minorEastAsia" w:cstheme="minorEastAsia"/>
+                <w:vertAlign w:val="baseline"/>
+                <w:lang w:val="en-US" w:eastAsia="ja-JP"/>
+              </w:rPr>
+              <w:t>‘</w:t>
+            </w:r>
+            <w:r>
+              <w:rPr>
+                <w:rFonts w:hint="eastAsia" w:eastAsia="ＭＳ 明朝" w:asciiTheme="minorEastAsia" w:hAnsiTheme="minorEastAsia" w:cstheme="minorEastAsia"/>
+                <w:vertAlign w:val="baseline"/>
+                <w:lang w:val="en-US" w:eastAsia="ja-JP"/>
+              </w:rPr>
+              <w:t>B</w:t>
+            </w:r>
+            <w:r>
+              <w:rPr>
+                <w:rFonts w:hint="default" w:eastAsia="ＭＳ 明朝" w:asciiTheme="minorEastAsia" w:hAnsiTheme="minorEastAsia" w:cstheme="minorEastAsia"/>
+                <w:vertAlign w:val="baseline"/>
+                <w:lang w:val="en-US" w:eastAsia="ja-JP"/>
+              </w:rPr>
+              <w:t>’</w:t>
+            </w:r>
+          </w:p>
+        </w:tc>
+        <w:tc>
+          <w:tcPr>
+            <w:tcW w:w="2603" w:type="dxa"/>
+          </w:tcPr>
+          <w:p>
+            <w:pPr>
+              <w:ind w:left="840" w:leftChars="400" w:firstLine="0" w:firstLineChars="0"/>
+              <w:rPr>
+                <w:rFonts w:hint="default" w:asciiTheme="minorEastAsia" w:hAnsiTheme="minorEastAsia" w:cstheme="minorEastAsia"/>
+                <w:vertAlign w:val="baseline"/>
+                <w:lang w:val="en-US" w:eastAsia="ja-JP"/>
+              </w:rPr>
+            </w:pPr>
+            <w:r>
+              <w:rPr>
+                <w:rFonts w:hint="default" w:asciiTheme="minorEastAsia" w:hAnsiTheme="minorEastAsia" w:cstheme="minorEastAsia"/>
+                <w:vertAlign w:val="baseline"/>
+                <w:lang w:val="en-US" w:eastAsia="ja-JP"/>
+              </w:rPr>
+              <w:t>“</w:t>
+            </w:r>
+            <w:r>
+              <w:rPr>
+                <w:rFonts w:hint="eastAsia" w:asciiTheme="minorEastAsia" w:hAnsiTheme="minorEastAsia" w:cstheme="minorEastAsia"/>
+                <w:vertAlign w:val="baseline"/>
+                <w:lang w:val="en-US" w:eastAsia="ja-JP"/>
+              </w:rPr>
+              <w:t>-...</w:t>
+            </w:r>
+            <w:r>
+              <w:rPr>
+                <w:rFonts w:hint="default" w:asciiTheme="minorEastAsia" w:hAnsiTheme="minorEastAsia" w:cstheme="minorEastAsia"/>
+                <w:vertAlign w:val="baseline"/>
+                <w:lang w:val="en-US" w:eastAsia="ja-JP"/>
+              </w:rPr>
+              <w:t>”</w:t>
+            </w:r>
+          </w:p>
+        </w:tc>
+      </w:tr>
+      <w:tr>
+        <w:tblPrEx>
+          <w:tblBorders>
+            <w:top w:val="single" w:color="auto" w:sz="4" w:space="0"/>
+            <w:left w:val="single" w:color="auto" w:sz="4" w:space="0"/>
+            <w:bottom w:val="single" w:color="auto" w:sz="4" w:space="0"/>
+            <w:right w:val="single" w:color="auto" w:sz="4" w:space="0"/>
+            <w:insideH w:val="single" w:color="auto" w:sz="4" w:space="0"/>
+            <w:insideV w:val="single" w:color="auto" w:sz="4" w:space="0"/>
+          </w:tblBorders>
+          <w:tblLayout w:type="fixed"/>
+          <w:tblCellMar>
+            <w:left w:w="108" w:type="dxa"/>
+            <w:right w:w="108" w:type="dxa"/>
+          </w:tblCellMar>
+        </w:tblPrEx>
+        <w:tc>
+          <w:tcPr>
+            <w:tcW w:w="2601" w:type="dxa"/>
+          </w:tcPr>
+          <w:p>
+            <w:pPr>
+              <w:ind w:left="840" w:leftChars="400" w:firstLine="0" w:firstLineChars="0"/>
+              <w:rPr>
+                <w:rFonts w:hint="eastAsia" w:asciiTheme="minorEastAsia" w:hAnsiTheme="minorEastAsia" w:cstheme="minorEastAsia"/>
+                <w:vertAlign w:val="baseline"/>
+                <w:lang w:val="en-US" w:eastAsia="ja-JP"/>
+              </w:rPr>
+            </w:pPr>
+            <w:r>
+              <w:rPr>
+                <w:rFonts w:hint="eastAsia" w:asciiTheme="minorEastAsia" w:hAnsiTheme="minorEastAsia" w:cstheme="minorEastAsia"/>
+                <w:vertAlign w:val="baseline"/>
+                <w:lang w:val="en-US" w:eastAsia="ja-JP"/>
+              </w:rPr>
+              <w:t>C</w:t>
+            </w:r>
+          </w:p>
+        </w:tc>
+        <w:tc>
+          <w:tcPr>
+            <w:tcW w:w="2601" w:type="dxa"/>
+          </w:tcPr>
+          <w:p>
+            <w:pPr>
+              <w:ind w:left="840" w:leftChars="400" w:firstLine="0" w:firstLineChars="0"/>
+              <w:rPr>
+                <w:rFonts w:hint="default" w:eastAsia="ＭＳ 明朝" w:asciiTheme="minorEastAsia" w:hAnsiTheme="minorEastAsia" w:cstheme="minorEastAsia"/>
+                <w:vertAlign w:val="baseline"/>
+                <w:lang w:val="en-US" w:eastAsia="ja-JP"/>
+              </w:rPr>
+            </w:pPr>
+            <w:r>
+              <w:rPr>
+                <w:rFonts w:hint="default" w:eastAsia="ＭＳ 明朝" w:asciiTheme="minorEastAsia" w:hAnsiTheme="minorEastAsia" w:cstheme="minorEastAsia"/>
+                <w:vertAlign w:val="baseline"/>
+                <w:lang w:val="en-US" w:eastAsia="ja-JP"/>
+              </w:rPr>
+              <w:t>‘</w:t>
+            </w:r>
+            <w:r>
+              <w:rPr>
+                <w:rFonts w:hint="eastAsia" w:eastAsia="ＭＳ 明朝" w:asciiTheme="minorEastAsia" w:hAnsiTheme="minorEastAsia" w:cstheme="minorEastAsia"/>
+                <w:vertAlign w:val="baseline"/>
+                <w:lang w:val="en-US" w:eastAsia="ja-JP"/>
+              </w:rPr>
+              <w:t>C’</w:t>
+            </w:r>
+          </w:p>
+        </w:tc>
+        <w:tc>
+          <w:tcPr>
+            <w:tcW w:w="2603" w:type="dxa"/>
+          </w:tcPr>
+          <w:p>
+            <w:pPr>
+              <w:ind w:left="840" w:leftChars="400" w:firstLine="0" w:firstLineChars="0"/>
+              <w:rPr>
+                <w:rFonts w:hint="default" w:asciiTheme="minorEastAsia" w:hAnsiTheme="minorEastAsia" w:cstheme="minorEastAsia"/>
+                <w:vertAlign w:val="baseline"/>
+                <w:lang w:val="en-US" w:eastAsia="ja-JP"/>
+              </w:rPr>
+            </w:pPr>
+            <w:r>
+              <w:rPr>
+                <w:rFonts w:hint="default" w:asciiTheme="minorEastAsia" w:hAnsiTheme="minorEastAsia" w:cstheme="minorEastAsia"/>
+                <w:vertAlign w:val="baseline"/>
+                <w:lang w:val="en-US" w:eastAsia="ja-JP"/>
+              </w:rPr>
+              <w:t>“</w:t>
+            </w:r>
+            <w:r>
+              <w:rPr>
+                <w:rFonts w:hint="eastAsia" w:asciiTheme="minorEastAsia" w:hAnsiTheme="minorEastAsia" w:cstheme="minorEastAsia"/>
+                <w:vertAlign w:val="baseline"/>
+                <w:lang w:val="en-US" w:eastAsia="ja-JP"/>
+              </w:rPr>
+              <w:t>-.-.</w:t>
+            </w:r>
+            <w:r>
+              <w:rPr>
+                <w:rFonts w:hint="default" w:asciiTheme="minorEastAsia" w:hAnsiTheme="minorEastAsia" w:cstheme="minorEastAsia"/>
+                <w:vertAlign w:val="baseline"/>
+                <w:lang w:val="en-US" w:eastAsia="ja-JP"/>
+              </w:rPr>
+              <w:t>”</w:t>
+            </w:r>
+          </w:p>
+        </w:tc>
+      </w:tr>
+      <w:tr>
+        <w:tblPrEx>
+          <w:tblBorders>
+            <w:top w:val="single" w:color="auto" w:sz="4" w:space="0"/>
+            <w:left w:val="single" w:color="auto" w:sz="4" w:space="0"/>
+            <w:bottom w:val="single" w:color="auto" w:sz="4" w:space="0"/>
+            <w:right w:val="single" w:color="auto" w:sz="4" w:space="0"/>
+            <w:insideH w:val="single" w:color="auto" w:sz="4" w:space="0"/>
+            <w:insideV w:val="single" w:color="auto" w:sz="4" w:space="0"/>
+          </w:tblBorders>
+          <w:tblLayout w:type="fixed"/>
+          <w:tblCellMar>
+            <w:left w:w="108" w:type="dxa"/>
+            <w:right w:w="108" w:type="dxa"/>
+          </w:tblCellMar>
+        </w:tblPrEx>
+        <w:tc>
+          <w:tcPr>
+            <w:tcW w:w="2601" w:type="dxa"/>
+          </w:tcPr>
+          <w:p>
+            <w:pPr>
+              <w:ind w:left="840" w:leftChars="400" w:firstLine="0" w:firstLineChars="0"/>
+              <w:rPr>
+                <w:rFonts w:hint="eastAsia" w:asciiTheme="minorEastAsia" w:hAnsiTheme="minorEastAsia" w:cstheme="minorEastAsia"/>
+                <w:vertAlign w:val="baseline"/>
+                <w:lang w:val="en-US" w:eastAsia="ja-JP"/>
+              </w:rPr>
+            </w:pPr>
+            <w:r>
+              <w:rPr>
+                <w:rFonts w:hint="eastAsia" w:asciiTheme="minorEastAsia" w:hAnsiTheme="minorEastAsia" w:cstheme="minorEastAsia"/>
+                <w:vertAlign w:val="baseline"/>
+                <w:lang w:val="en-US" w:eastAsia="ja-JP"/>
+              </w:rPr>
+              <w:t>...</w:t>
+            </w:r>
+          </w:p>
+        </w:tc>
+        <w:tc>
+          <w:tcPr>
+            <w:tcW w:w="2601" w:type="dxa"/>
+          </w:tcPr>
+          <w:p>
+            <w:pPr>
+              <w:ind w:left="840" w:leftChars="400" w:firstLine="0" w:firstLineChars="0"/>
+              <w:rPr>
+                <w:rFonts w:hint="default" w:eastAsia="ＭＳ 明朝" w:asciiTheme="minorEastAsia" w:hAnsiTheme="minorEastAsia" w:cstheme="minorEastAsia"/>
+                <w:vertAlign w:val="baseline"/>
+                <w:lang w:val="en-US" w:eastAsia="ja-JP"/>
+              </w:rPr>
+            </w:pPr>
+            <w:r>
+              <w:rPr>
+                <w:rFonts w:hint="eastAsia" w:eastAsia="ＭＳ 明朝" w:asciiTheme="minorEastAsia" w:hAnsiTheme="minorEastAsia" w:cstheme="minorEastAsia"/>
+                <w:vertAlign w:val="baseline"/>
+                <w:lang w:val="en-US" w:eastAsia="ja-JP"/>
+              </w:rPr>
+              <w:t>...</w:t>
+            </w:r>
+          </w:p>
+        </w:tc>
+        <w:tc>
+          <w:tcPr>
+            <w:tcW w:w="2603" w:type="dxa"/>
+          </w:tcPr>
+          <w:p>
+            <w:pPr>
+              <w:ind w:left="840" w:leftChars="400" w:firstLine="0" w:firstLineChars="0"/>
+              <w:rPr>
+                <w:rFonts w:hint="default" w:asciiTheme="minorEastAsia" w:hAnsiTheme="minorEastAsia" w:cstheme="minorEastAsia"/>
+                <w:vertAlign w:val="baseline"/>
+                <w:lang w:val="en-US" w:eastAsia="ja-JP"/>
+              </w:rPr>
+            </w:pPr>
+            <w:r>
+              <w:rPr>
+                <w:rFonts w:hint="eastAsia" w:asciiTheme="minorEastAsia" w:hAnsiTheme="minorEastAsia" w:cstheme="minorEastAsia"/>
+                <w:vertAlign w:val="baseline"/>
+                <w:lang w:val="en-US" w:eastAsia="ja-JP"/>
+              </w:rPr>
+              <w:t>...</w:t>
+            </w:r>
+          </w:p>
+        </w:tc>
+      </w:tr>
+    </w:tbl>
+    <w:p>
+      <w:pPr>
+        <w:ind w:left="840" w:leftChars="400" w:firstLine="0" w:firstLineChars="0"/>
+        <w:rPr>
+          <w:rFonts w:hint="eastAsia" w:asciiTheme="minorEastAsia" w:hAnsiTheme="minorEastAsia" w:cstheme="minorEastAsia"/>
+          <w:lang w:val="en-US" w:eastAsia="ja-JP"/>
+        </w:rPr>
+      </w:pPr>
+    </w:p>
+    <w:p>
+      <w:pPr>
+        <w:ind w:left="840" w:leftChars="400" w:firstLine="0" w:firstLineChars="0"/>
+        <w:rPr>
+          <w:rFonts w:hint="eastAsia" w:asciiTheme="minorEastAsia" w:hAnsiTheme="minorEastAsia" w:cstheme="minorEastAsia"/>
+          <w:lang w:val="en-US" w:eastAsia="ja-JP"/>
+        </w:rPr>
+      </w:pPr>
+      <w:r>
+        <w:rPr>
+          <w:rFonts w:hint="eastAsia" w:asciiTheme="minorEastAsia" w:hAnsiTheme="minorEastAsia" w:cstheme="minorEastAsia"/>
+          <w:lang w:val="en-US" w:eastAsia="ja-JP"/>
+        </w:rPr>
+        <w:t>これは一番考えやすいストレージ構造で、リスト又はハッシュテーブルに保存します。プログラムではKeyでこのテーブルを検索し、取得するValueの文字列を1文字ずつ処理しモールス符号情報出力等処理を行えます。</w:t>
+      </w:r>
+    </w:p>
+    <w:p>
+      <w:pPr>
+        <w:ind w:left="840" w:leftChars="400" w:firstLine="0" w:firstLineChars="0"/>
+        <w:rPr>
+          <w:rFonts w:hint="eastAsia" w:asciiTheme="minorEastAsia" w:hAnsiTheme="minorEastAsia" w:cstheme="minorEastAsia"/>
+          <w:lang w:val="en-US" w:eastAsia="ja-JP"/>
+        </w:rPr>
+      </w:pPr>
+      <w:r>
+        <w:rPr>
+          <w:rFonts w:hint="eastAsia" w:asciiTheme="minorEastAsia" w:hAnsiTheme="minorEastAsia" w:cstheme="minorEastAsia"/>
+          <w:lang w:val="en-US" w:eastAsia="ja-JP"/>
+        </w:rPr>
+        <w:t>とてもシンプルな構造ですが、たとえ文字「B」の場合、Keyは1Byte、Valueは5Byte（最後尾</w:t>
+      </w:r>
+      <w:r>
+        <w:rPr>
+          <w:rFonts w:hint="default" w:asciiTheme="minorEastAsia" w:hAnsiTheme="minorEastAsia" w:cstheme="minorEastAsia"/>
+          <w:lang w:val="en-US" w:eastAsia="ja-JP"/>
+        </w:rPr>
+        <w:t>‘</w:t>
+      </w:r>
+      <w:r>
+        <w:rPr>
+          <w:rFonts w:hint="eastAsia" w:asciiTheme="minorEastAsia" w:hAnsiTheme="minorEastAsia" w:cstheme="minorEastAsia"/>
+          <w:lang w:val="en-US" w:eastAsia="ja-JP"/>
+        </w:rPr>
+        <w:t>\0</w:t>
+      </w:r>
+      <w:r>
+        <w:rPr>
+          <w:rFonts w:hint="default" w:asciiTheme="minorEastAsia" w:hAnsiTheme="minorEastAsia" w:cstheme="minorEastAsia"/>
+          <w:lang w:val="en-US" w:eastAsia="ja-JP"/>
+        </w:rPr>
+        <w:t>’</w:t>
+      </w:r>
+      <w:r>
+        <w:rPr>
+          <w:rFonts w:hint="eastAsia" w:asciiTheme="minorEastAsia" w:hAnsiTheme="minorEastAsia" w:cstheme="minorEastAsia"/>
+          <w:lang w:val="en-US" w:eastAsia="ja-JP"/>
+        </w:rPr>
+        <w:t>文字含む）で、少なくとも6Btyeが必要です。プログラム実行の時、このテーブル全体はRAMにロードされますから、メモリが足りない恐れがあります。</w:t>
+      </w:r>
+    </w:p>
+    <w:p>
+      <w:pPr>
+        <w:ind w:left="420" w:leftChars="200" w:firstLine="0" w:firstLineChars="0"/>
+        <w:rPr>
+          <w:rFonts w:hint="eastAsia" w:asciiTheme="minorEastAsia" w:hAnsiTheme="minorEastAsia" w:cstheme="minorEastAsia"/>
+          <w:lang w:val="en-US" w:eastAsia="ja-JP"/>
+        </w:rPr>
+      </w:pPr>
+    </w:p>
+    <w:p>
+      <w:pPr>
+        <w:numPr>
+          <w:ilvl w:val="2"/>
+          <w:numId w:val="1"/>
+        </w:numPr>
+        <w:ind w:left="1418" w:leftChars="0" w:hanging="568" w:firstLineChars="0"/>
+        <w:rPr>
+          <w:rFonts w:hint="eastAsia" w:asciiTheme="minorEastAsia" w:hAnsiTheme="minorEastAsia" w:cstheme="minorEastAsia"/>
+          <w:b/>
+          <w:bCs/>
+          <w:lang w:val="en-US" w:eastAsia="ja-JP"/>
+        </w:rPr>
+      </w:pPr>
+      <w:r>
+        <w:rPr>
+          <w:rFonts w:hint="eastAsia" w:asciiTheme="minorEastAsia" w:hAnsiTheme="minorEastAsia" w:cstheme="minorEastAsia"/>
+          <w:b/>
+          <w:bCs/>
+          <w:lang w:val="en-US" w:eastAsia="ja-JP"/>
+        </w:rPr>
+        <w:t>　今回開発の考え方</w:t>
+      </w:r>
+    </w:p>
+    <w:p>
+      <w:pPr>
+        <w:numPr>
+          <w:numId w:val="0"/>
+        </w:numPr>
+        <w:ind w:left="850" w:leftChars="0"/>
+        <w:rPr>
+          <w:rFonts w:hint="eastAsia" w:eastAsia="ＭＳ 明朝" w:asciiTheme="minorEastAsia" w:hAnsiTheme="minorEastAsia" w:cstheme="minorEastAsia"/>
+          <w:vertAlign w:val="baseline"/>
+          <w:lang w:val="en-US" w:eastAsia="ja-JP"/>
+        </w:rPr>
+      </w:pPr>
+      <w:r>
+        <w:rPr>
+          <w:rFonts w:hint="eastAsia" w:asciiTheme="minorEastAsia" w:hAnsiTheme="minorEastAsia" w:cstheme="minorEastAsia"/>
+          <w:b w:val="0"/>
+          <w:bCs w:val="0"/>
+          <w:lang w:val="en-US" w:eastAsia="ja-JP"/>
+        </w:rPr>
+        <w:t>コンピュータにて文字はASCIIコードの形式で処理します。例えば文字</w:t>
+      </w:r>
+      <w:r>
+        <w:rPr>
+          <w:rFonts w:hint="default" w:eastAsia="ＭＳ 明朝" w:asciiTheme="minorEastAsia" w:hAnsiTheme="minorEastAsia" w:cstheme="minorEastAsia"/>
+          <w:vertAlign w:val="baseline"/>
+          <w:lang w:val="en-US" w:eastAsia="ja-JP"/>
+        </w:rPr>
+        <w:t>‘</w:t>
+      </w:r>
+      <w:r>
+        <w:rPr>
+          <w:rFonts w:hint="eastAsia" w:eastAsia="ＭＳ 明朝" w:asciiTheme="minorEastAsia" w:hAnsiTheme="minorEastAsia" w:cstheme="minorEastAsia"/>
+          <w:vertAlign w:val="baseline"/>
+          <w:lang w:val="en-US" w:eastAsia="ja-JP"/>
+        </w:rPr>
+        <w:t>A</w:t>
+      </w:r>
+      <w:r>
+        <w:rPr>
+          <w:rFonts w:hint="default" w:eastAsia="ＭＳ 明朝" w:asciiTheme="minorEastAsia" w:hAnsiTheme="minorEastAsia" w:cstheme="minorEastAsia"/>
+          <w:vertAlign w:val="baseline"/>
+          <w:lang w:val="en-US" w:eastAsia="ja-JP"/>
+        </w:rPr>
+        <w:t>’</w:t>
+      </w:r>
+      <w:r>
+        <w:rPr>
+          <w:rFonts w:hint="eastAsia" w:eastAsia="ＭＳ 明朝" w:asciiTheme="minorEastAsia" w:hAnsiTheme="minorEastAsia" w:cstheme="minorEastAsia"/>
+          <w:vertAlign w:val="baseline"/>
+          <w:lang w:val="en-US" w:eastAsia="ja-JP"/>
+        </w:rPr>
+        <w:t>は、メモリ上は0x41を格納し、入出力の時はデータ型によって文字</w:t>
+      </w:r>
+      <w:r>
+        <w:rPr>
+          <w:rFonts w:hint="default" w:eastAsia="ＭＳ 明朝" w:asciiTheme="minorEastAsia" w:hAnsiTheme="minorEastAsia" w:cstheme="minorEastAsia"/>
+          <w:vertAlign w:val="baseline"/>
+          <w:lang w:val="en-US" w:eastAsia="ja-JP"/>
+        </w:rPr>
+        <w:t>‘</w:t>
+      </w:r>
+      <w:r>
+        <w:rPr>
+          <w:rFonts w:hint="eastAsia" w:eastAsia="ＭＳ 明朝" w:asciiTheme="minorEastAsia" w:hAnsiTheme="minorEastAsia" w:cstheme="minorEastAsia"/>
+          <w:vertAlign w:val="baseline"/>
+          <w:lang w:val="en-US" w:eastAsia="ja-JP"/>
+        </w:rPr>
+        <w:t>A</w:t>
+      </w:r>
+      <w:r>
+        <w:rPr>
+          <w:rFonts w:hint="default" w:eastAsia="ＭＳ 明朝" w:asciiTheme="minorEastAsia" w:hAnsiTheme="minorEastAsia" w:cstheme="minorEastAsia"/>
+          <w:vertAlign w:val="baseline"/>
+          <w:lang w:val="en-US" w:eastAsia="ja-JP"/>
+        </w:rPr>
+        <w:t>’</w:t>
+      </w:r>
+      <w:r>
+        <w:rPr>
+          <w:rFonts w:hint="eastAsia" w:eastAsia="ＭＳ 明朝" w:asciiTheme="minorEastAsia" w:hAnsiTheme="minorEastAsia" w:cstheme="minorEastAsia"/>
+          <w:vertAlign w:val="baseline"/>
+          <w:lang w:val="en-US" w:eastAsia="ja-JP"/>
+        </w:rPr>
+        <w:t>と認識されます。この特徴を利用してASCII順で各文字のモールス符号情報を配列に格納すれば、指定文字のインデックスが算出できますから、Key情報の保存は必要なくなりました。</w:t>
+      </w:r>
+    </w:p>
+    <w:p>
+      <w:pPr>
+        <w:numPr>
+          <w:numId w:val="0"/>
+        </w:numPr>
+        <w:ind w:left="850" w:leftChars="0"/>
+        <w:rPr>
+          <w:rFonts w:hint="eastAsia" w:eastAsia="ＭＳ 明朝" w:asciiTheme="minorEastAsia" w:hAnsiTheme="minorEastAsia" w:cstheme="minorEastAsia"/>
+          <w:vertAlign w:val="baseline"/>
+          <w:lang w:val="en-US" w:eastAsia="ja-JP"/>
+        </w:rPr>
+      </w:pPr>
+      <w:r>
+        <w:rPr>
+          <w:rFonts w:hint="eastAsia" w:eastAsia="ＭＳ 明朝" w:asciiTheme="minorEastAsia" w:hAnsiTheme="minorEastAsia" w:cstheme="minorEastAsia"/>
+          <w:vertAlign w:val="baseline"/>
+          <w:lang w:val="en-US" w:eastAsia="ja-JP"/>
+        </w:rPr>
+        <w:t>また、今回練習機の処理対象モールス符号は単独文字のみなので、一番長いものは記号の一部で音6つまでです。1Byteは8ビットで、「いくつのビットは有効であるか」の問題が解決できたら文字1つのモールス符号は1Byteで収めることは可能であると思います。</w:t>
+      </w:r>
+    </w:p>
+    <w:p>
+      <w:pPr>
+        <w:numPr>
+          <w:numId w:val="0"/>
+        </w:numPr>
+        <w:ind w:left="850" w:leftChars="0"/>
+        <w:rPr>
+          <w:rFonts w:hint="eastAsia" w:asciiTheme="minorEastAsia" w:hAnsiTheme="minorEastAsia" w:cstheme="minorEastAsia"/>
+          <w:lang w:eastAsia="ja-JP"/>
+        </w:rPr>
+      </w:pPr>
+      <w:r>
+        <w:rPr>
+          <w:rFonts w:hint="eastAsia" w:eastAsia="ＭＳ 明朝" w:asciiTheme="minorEastAsia" w:hAnsiTheme="minorEastAsia" w:cstheme="minorEastAsia"/>
+          <w:vertAlign w:val="baseline"/>
+          <w:lang w:val="en-US" w:eastAsia="ja-JP"/>
+        </w:rPr>
+        <w:t>上記の観点で、以下の</w:t>
+      </w:r>
+      <w:r>
+        <w:rPr>
+          <w:rFonts w:hint="eastAsia" w:asciiTheme="minorEastAsia" w:hAnsiTheme="minorEastAsia" w:cstheme="minorEastAsia"/>
+          <w:lang w:eastAsia="ja-JP"/>
+        </w:rPr>
+        <w:t>モールス符号とそのテーブルのデータ構造を設計しました。</w:t>
+      </w:r>
+    </w:p>
+    <w:p>
+      <w:pPr>
+        <w:numPr>
+          <w:numId w:val="0"/>
+        </w:numPr>
+        <w:ind w:left="850" w:leftChars="0"/>
+        <w:rPr>
+          <w:rFonts w:hint="eastAsia" w:asciiTheme="minorEastAsia" w:hAnsiTheme="minorEastAsia" w:cstheme="minorEastAsia"/>
+          <w:lang w:eastAsia="ja-JP"/>
+        </w:rPr>
+      </w:pPr>
+    </w:p>
+    <w:p>
+      <w:pPr>
+        <w:numPr>
+          <w:numId w:val="0"/>
+        </w:numPr>
+        <w:ind w:left="840" w:leftChars="0"/>
+        <w:rPr>
+          <w:rFonts w:hint="eastAsia" w:asciiTheme="minorEastAsia" w:hAnsiTheme="minorEastAsia" w:cstheme="minorEastAsia"/>
+          <w:lang w:eastAsia="ja-JP"/>
+        </w:rPr>
+      </w:pPr>
+      <w:r>
+        <w:rPr>
+          <w:rFonts w:hint="eastAsia" w:asciiTheme="minorEastAsia" w:hAnsiTheme="minorEastAsia" w:cstheme="minorEastAsia"/>
+          <w:lang w:eastAsia="ja-JP"/>
+        </w:rPr>
+        <w:t>■モールス符号</w:t>
+      </w:r>
+    </w:p>
+    <w:p>
+      <w:pPr>
+        <w:numPr>
+          <w:numId w:val="0"/>
+        </w:numPr>
+        <w:ind w:left="840" w:leftChars="0"/>
+        <w:rPr>
+          <w:rFonts w:hint="eastAsia" w:asciiTheme="minorEastAsia" w:hAnsiTheme="minorEastAsia" w:cstheme="minorEastAsia"/>
+          <w:lang w:val="en-US" w:eastAsia="ja-JP"/>
+        </w:rPr>
+      </w:pPr>
+      <w:r>
+        <w:rPr>
+          <w:rFonts w:hint="eastAsia" w:asciiTheme="minorEastAsia" w:hAnsiTheme="minorEastAsia" w:cstheme="minorEastAsia"/>
+          <w:lang w:val="en-US" w:eastAsia="ja-JP"/>
+        </w:rPr>
+        <w:t>1Byteの「・」は0で、「―」は1で、ビット単位で左側（上位桁）から右側（下位桁）へ順序格納します。そして無効ビットの始めの桁は1を設定し、残りの全桁は0を設定します。</w:t>
+      </w:r>
+    </w:p>
+    <w:p>
+      <w:pPr>
+        <w:numPr>
+          <w:numId w:val="0"/>
+        </w:numPr>
+        <w:ind w:left="840" w:leftChars="0"/>
+        <w:rPr>
+          <w:rFonts w:hint="eastAsia" w:asciiTheme="minorEastAsia" w:hAnsiTheme="minorEastAsia" w:cstheme="minorEastAsia"/>
+          <w:lang w:val="en-US" w:eastAsia="ja-JP"/>
+        </w:rPr>
+      </w:pPr>
+      <w:r>
+        <w:rPr>
+          <w:rFonts w:hint="eastAsia" w:asciiTheme="minorEastAsia" w:hAnsiTheme="minorEastAsia" w:cstheme="minorEastAsia"/>
+          <w:lang w:val="en-US" w:eastAsia="ja-JP"/>
+        </w:rPr>
+        <w:t>例：</w:t>
+      </w:r>
+    </w:p>
+    <w:p>
+      <w:pPr>
+        <w:numPr>
+          <w:numId w:val="0"/>
+        </w:numPr>
+        <w:ind w:left="840" w:leftChars="0"/>
+        <w:rPr>
+          <w:rFonts w:hint="eastAsia" w:asciiTheme="minorEastAsia" w:hAnsiTheme="minorEastAsia" w:cstheme="minorEastAsia"/>
+          <w:lang w:val="en-US" w:eastAsia="ja-JP"/>
+        </w:rPr>
+      </w:pPr>
+      <w:r>
+        <w:rPr>
+          <w:rFonts w:hint="eastAsia" w:asciiTheme="minorEastAsia" w:hAnsiTheme="minorEastAsia" w:cstheme="minorEastAsia"/>
+          <w:lang w:val="en-US" w:eastAsia="ja-JP"/>
+        </w:rPr>
+        <w:t>文字</w:t>
+      </w:r>
+      <w:r>
+        <w:rPr>
+          <w:rFonts w:hint="default" w:eastAsia="ＭＳ 明朝" w:asciiTheme="minorEastAsia" w:hAnsiTheme="minorEastAsia" w:cstheme="minorEastAsia"/>
+          <w:vertAlign w:val="baseline"/>
+          <w:lang w:val="en-US" w:eastAsia="ja-JP"/>
+        </w:rPr>
+        <w:t>‘</w:t>
+      </w:r>
+      <w:r>
+        <w:rPr>
+          <w:rFonts w:hint="eastAsia" w:eastAsia="ＭＳ 明朝" w:asciiTheme="minorEastAsia" w:hAnsiTheme="minorEastAsia" w:cstheme="minorEastAsia"/>
+          <w:vertAlign w:val="baseline"/>
+          <w:lang w:val="en-US" w:eastAsia="ja-JP"/>
+        </w:rPr>
+        <w:t>C’の格納イメージは以下に示します。</w:t>
+      </w:r>
+    </w:p>
+    <w:tbl>
+      <w:tblPr>
+        <w:tblStyle w:val="11"/>
+        <w:tblW w:w="7791" w:type="dxa"/>
+        <w:tblInd w:w="929" w:type="dxa"/>
+        <w:tblBorders>
+          <w:top w:val="single" w:color="auto" w:sz="4" w:space="0"/>
+          <w:left w:val="single" w:color="auto" w:sz="4" w:space="0"/>
+          <w:bottom w:val="single" w:color="auto" w:sz="4" w:space="0"/>
+          <w:right w:val="single" w:color="auto" w:sz="4" w:space="0"/>
+          <w:insideH w:val="single" w:color="auto" w:sz="4" w:space="0"/>
+          <w:insideV w:val="single" w:color="auto" w:sz="4" w:space="0"/>
+        </w:tblBorders>
+        <w:tblLayout w:type="fixed"/>
+        <w:tblCellMar>
+          <w:left w:w="108" w:type="dxa"/>
+          <w:right w:w="108" w:type="dxa"/>
+        </w:tblCellMar>
+      </w:tblPr>
+      <w:tblGrid>
+        <w:gridCol w:w="865"/>
+        <w:gridCol w:w="865"/>
+        <w:gridCol w:w="865"/>
+        <w:gridCol w:w="865"/>
+        <w:gridCol w:w="865"/>
+        <w:gridCol w:w="865"/>
+        <w:gridCol w:w="865"/>
+        <w:gridCol w:w="865"/>
+        <w:gridCol w:w="871"/>
+      </w:tblGrid>
+      <w:tr>
+        <w:tblPrEx>
+          <w:tblBorders>
+            <w:top w:val="single" w:color="auto" w:sz="4" w:space="0"/>
+            <w:left w:val="single" w:color="auto" w:sz="4" w:space="0"/>
+            <w:bottom w:val="single" w:color="auto" w:sz="4" w:space="0"/>
+            <w:right w:val="single" w:color="auto" w:sz="4" w:space="0"/>
+            <w:insideH w:val="single" w:color="auto" w:sz="4" w:space="0"/>
+            <w:insideV w:val="single" w:color="auto" w:sz="4" w:space="0"/>
+          </w:tblBorders>
+          <w:tblLayout w:type="fixed"/>
+          <w:tblCellMar>
+            <w:left w:w="108" w:type="dxa"/>
+            <w:right w:w="108" w:type="dxa"/>
+          </w:tblCellMar>
+        </w:tblPrEx>
+        <w:tc>
+          <w:tcPr>
+            <w:tcW w:w="865" w:type="dxa"/>
+            <w:shd w:val="clear" w:color="auto" w:fill="D7D7D7" w:themeFill="background1" w:themeFillShade="D8"/>
+          </w:tcPr>
+          <w:p>
+            <w:pPr>
+              <w:numPr>
+                <w:numId w:val="0"/>
+              </w:numPr>
+              <w:jc w:val="center"/>
+              <w:rPr>
+                <w:rFonts w:hint="eastAsia" w:eastAsia="ＭＳ 明朝" w:asciiTheme="minorEastAsia" w:hAnsiTheme="minorEastAsia" w:cstheme="minorEastAsia"/>
+                <w:vertAlign w:val="baseline"/>
+                <w:lang w:val="en-US" w:eastAsia="ja-JP"/>
+              </w:rPr>
+            </w:pPr>
+            <w:r>
+              <w:rPr>
+                <w:rFonts w:hint="eastAsia" w:eastAsia="ＭＳ 明朝" w:asciiTheme="minorEastAsia" w:hAnsiTheme="minorEastAsia" w:cstheme="minorEastAsia"/>
+                <w:vertAlign w:val="baseline"/>
+                <w:lang w:val="en-US" w:eastAsia="ja-JP"/>
+              </w:rPr>
+              <w:t>ビット</w:t>
+            </w:r>
+          </w:p>
+        </w:tc>
+        <w:tc>
+          <w:tcPr>
+            <w:tcW w:w="865" w:type="dxa"/>
+            <w:shd w:val="clear" w:color="auto" w:fill="D7D7D7" w:themeFill="background1" w:themeFillShade="D8"/>
+          </w:tcPr>
+          <w:p>
+            <w:pPr>
+              <w:numPr>
+                <w:numId w:val="0"/>
+              </w:numPr>
+              <w:jc w:val="center"/>
+              <w:rPr>
+                <w:rFonts w:hint="eastAsia" w:eastAsia="ＭＳ 明朝" w:asciiTheme="minorEastAsia" w:hAnsiTheme="minorEastAsia" w:cstheme="minorEastAsia"/>
+                <w:vertAlign w:val="baseline"/>
+                <w:lang w:val="en-US" w:eastAsia="ja-JP"/>
+              </w:rPr>
+            </w:pPr>
+            <w:r>
+              <w:rPr>
+                <w:rFonts w:hint="eastAsia" w:eastAsia="ＭＳ 明朝" w:asciiTheme="minorEastAsia" w:hAnsiTheme="minorEastAsia" w:cstheme="minorEastAsia"/>
+                <w:vertAlign w:val="baseline"/>
+                <w:lang w:val="en-US" w:eastAsia="ja-JP"/>
+              </w:rPr>
+              <w:t>7</w:t>
+            </w:r>
+          </w:p>
+        </w:tc>
+        <w:tc>
+          <w:tcPr>
+            <w:tcW w:w="865" w:type="dxa"/>
+            <w:shd w:val="clear" w:color="auto" w:fill="D7D7D7" w:themeFill="background1" w:themeFillShade="D8"/>
+          </w:tcPr>
+          <w:p>
+            <w:pPr>
+              <w:numPr>
+                <w:numId w:val="0"/>
+              </w:numPr>
+              <w:jc w:val="center"/>
+              <w:rPr>
+                <w:rFonts w:hint="eastAsia" w:eastAsia="ＭＳ 明朝" w:asciiTheme="minorEastAsia" w:hAnsiTheme="minorEastAsia" w:cstheme="minorEastAsia"/>
+                <w:vertAlign w:val="baseline"/>
+                <w:lang w:val="en-US" w:eastAsia="ja-JP"/>
+              </w:rPr>
+            </w:pPr>
+            <w:r>
+              <w:rPr>
+                <w:rFonts w:hint="eastAsia" w:eastAsia="ＭＳ 明朝" w:asciiTheme="minorEastAsia" w:hAnsiTheme="minorEastAsia" w:cstheme="minorEastAsia"/>
+                <w:vertAlign w:val="baseline"/>
+                <w:lang w:val="en-US" w:eastAsia="ja-JP"/>
+              </w:rPr>
+              <w:t>6</w:t>
+            </w:r>
+          </w:p>
+        </w:tc>
+        <w:tc>
+          <w:tcPr>
+            <w:tcW w:w="865" w:type="dxa"/>
+            <w:shd w:val="clear" w:color="auto" w:fill="D7D7D7" w:themeFill="background1" w:themeFillShade="D8"/>
+          </w:tcPr>
+          <w:p>
+            <w:pPr>
+              <w:numPr>
+                <w:numId w:val="0"/>
+              </w:numPr>
+              <w:jc w:val="center"/>
+              <w:rPr>
+                <w:rFonts w:hint="eastAsia" w:eastAsia="ＭＳ 明朝" w:asciiTheme="minorEastAsia" w:hAnsiTheme="minorEastAsia" w:cstheme="minorEastAsia"/>
+                <w:vertAlign w:val="baseline"/>
+                <w:lang w:val="en-US" w:eastAsia="ja-JP"/>
+              </w:rPr>
+            </w:pPr>
+            <w:r>
+              <w:rPr>
+                <w:rFonts w:hint="eastAsia" w:eastAsia="ＭＳ 明朝" w:asciiTheme="minorEastAsia" w:hAnsiTheme="minorEastAsia" w:cstheme="minorEastAsia"/>
+                <w:vertAlign w:val="baseline"/>
+                <w:lang w:val="en-US" w:eastAsia="ja-JP"/>
+              </w:rPr>
+              <w:t>5</w:t>
+            </w:r>
+          </w:p>
+        </w:tc>
+        <w:tc>
+          <w:tcPr>
+            <w:tcW w:w="865" w:type="dxa"/>
+            <w:shd w:val="clear" w:color="auto" w:fill="D7D7D7" w:themeFill="background1" w:themeFillShade="D8"/>
+          </w:tcPr>
+          <w:p>
+            <w:pPr>
+              <w:numPr>
+                <w:numId w:val="0"/>
+              </w:numPr>
+              <w:jc w:val="center"/>
+              <w:rPr>
+                <w:rFonts w:hint="eastAsia" w:eastAsia="ＭＳ 明朝" w:asciiTheme="minorEastAsia" w:hAnsiTheme="minorEastAsia" w:cstheme="minorEastAsia"/>
+                <w:vertAlign w:val="baseline"/>
+                <w:lang w:val="en-US" w:eastAsia="ja-JP"/>
+              </w:rPr>
+            </w:pPr>
+            <w:r>
+              <w:rPr>
+                <w:rFonts w:hint="eastAsia" w:eastAsia="ＭＳ 明朝" w:asciiTheme="minorEastAsia" w:hAnsiTheme="minorEastAsia" w:cstheme="minorEastAsia"/>
+                <w:vertAlign w:val="baseline"/>
+                <w:lang w:val="en-US" w:eastAsia="ja-JP"/>
+              </w:rPr>
+              <w:t>4</w:t>
+            </w:r>
+          </w:p>
+        </w:tc>
+        <w:tc>
+          <w:tcPr>
+            <w:tcW w:w="865" w:type="dxa"/>
+            <w:shd w:val="clear" w:color="auto" w:fill="D7D7D7" w:themeFill="background1" w:themeFillShade="D8"/>
+          </w:tcPr>
+          <w:p>
+            <w:pPr>
+              <w:numPr>
+                <w:numId w:val="0"/>
+              </w:numPr>
+              <w:jc w:val="center"/>
+              <w:rPr>
+                <w:rFonts w:hint="eastAsia" w:eastAsia="ＭＳ 明朝" w:asciiTheme="minorEastAsia" w:hAnsiTheme="minorEastAsia" w:cstheme="minorEastAsia"/>
+                <w:vertAlign w:val="baseline"/>
+                <w:lang w:val="en-US" w:eastAsia="ja-JP"/>
+              </w:rPr>
+            </w:pPr>
+            <w:r>
+              <w:rPr>
+                <w:rFonts w:hint="eastAsia" w:eastAsia="ＭＳ 明朝" w:asciiTheme="minorEastAsia" w:hAnsiTheme="minorEastAsia" w:cstheme="minorEastAsia"/>
+                <w:vertAlign w:val="baseline"/>
+                <w:lang w:val="en-US" w:eastAsia="ja-JP"/>
+              </w:rPr>
+              <w:t>3</w:t>
+            </w:r>
+          </w:p>
+        </w:tc>
+        <w:tc>
+          <w:tcPr>
+            <w:tcW w:w="865" w:type="dxa"/>
+            <w:shd w:val="clear" w:color="auto" w:fill="D7D7D7" w:themeFill="background1" w:themeFillShade="D8"/>
+          </w:tcPr>
+          <w:p>
+            <w:pPr>
+              <w:numPr>
+                <w:numId w:val="0"/>
+              </w:numPr>
+              <w:jc w:val="center"/>
+              <w:rPr>
+                <w:rFonts w:hint="eastAsia" w:eastAsia="ＭＳ 明朝" w:asciiTheme="minorEastAsia" w:hAnsiTheme="minorEastAsia" w:cstheme="minorEastAsia"/>
+                <w:vertAlign w:val="baseline"/>
+                <w:lang w:val="en-US" w:eastAsia="ja-JP"/>
+              </w:rPr>
+            </w:pPr>
+            <w:r>
+              <w:rPr>
+                <w:rFonts w:hint="eastAsia" w:eastAsia="ＭＳ 明朝" w:asciiTheme="minorEastAsia" w:hAnsiTheme="minorEastAsia" w:cstheme="minorEastAsia"/>
+                <w:vertAlign w:val="baseline"/>
+                <w:lang w:val="en-US" w:eastAsia="ja-JP"/>
+              </w:rPr>
+              <w:t>2</w:t>
+            </w:r>
+          </w:p>
+        </w:tc>
+        <w:tc>
+          <w:tcPr>
+            <w:tcW w:w="865" w:type="dxa"/>
+            <w:shd w:val="clear" w:color="auto" w:fill="D7D7D7" w:themeFill="background1" w:themeFillShade="D8"/>
+          </w:tcPr>
+          <w:p>
+            <w:pPr>
+              <w:numPr>
+                <w:numId w:val="0"/>
+              </w:numPr>
+              <w:jc w:val="center"/>
+              <w:rPr>
+                <w:rFonts w:hint="eastAsia" w:eastAsia="ＭＳ 明朝" w:asciiTheme="minorEastAsia" w:hAnsiTheme="minorEastAsia" w:cstheme="minorEastAsia"/>
+                <w:vertAlign w:val="baseline"/>
+                <w:lang w:val="en-US" w:eastAsia="ja-JP"/>
+              </w:rPr>
+            </w:pPr>
+            <w:r>
+              <w:rPr>
+                <w:rFonts w:hint="eastAsia" w:eastAsia="ＭＳ 明朝" w:asciiTheme="minorEastAsia" w:hAnsiTheme="minorEastAsia" w:cstheme="minorEastAsia"/>
+                <w:vertAlign w:val="baseline"/>
+                <w:lang w:val="en-US" w:eastAsia="ja-JP"/>
+              </w:rPr>
+              <w:t>1</w:t>
+            </w:r>
+          </w:p>
+        </w:tc>
+        <w:tc>
+          <w:tcPr>
+            <w:tcW w:w="871" w:type="dxa"/>
+            <w:shd w:val="clear" w:color="auto" w:fill="D7D7D7" w:themeFill="background1" w:themeFillShade="D8"/>
+          </w:tcPr>
+          <w:p>
+            <w:pPr>
+              <w:numPr>
+                <w:numId w:val="0"/>
+              </w:numPr>
+              <w:jc w:val="center"/>
+              <w:rPr>
+                <w:rFonts w:hint="eastAsia" w:eastAsia="ＭＳ 明朝" w:asciiTheme="minorEastAsia" w:hAnsiTheme="minorEastAsia" w:cstheme="minorEastAsia"/>
+                <w:vertAlign w:val="baseline"/>
+                <w:lang w:val="en-US" w:eastAsia="ja-JP"/>
+              </w:rPr>
+            </w:pPr>
+            <w:r>
+              <w:rPr>
+                <w:rFonts w:hint="eastAsia" w:eastAsia="ＭＳ 明朝" w:asciiTheme="minorEastAsia" w:hAnsiTheme="minorEastAsia" w:cstheme="minorEastAsia"/>
+                <w:vertAlign w:val="baseline"/>
+                <w:lang w:val="en-US" w:eastAsia="ja-JP"/>
+              </w:rPr>
+              <w:t>0</w:t>
+            </w:r>
+          </w:p>
+        </w:tc>
+      </w:tr>
+      <w:tr>
+        <w:tblPrEx>
+          <w:tblBorders>
+            <w:top w:val="single" w:color="auto" w:sz="4" w:space="0"/>
+            <w:left w:val="single" w:color="auto" w:sz="4" w:space="0"/>
+            <w:bottom w:val="single" w:color="auto" w:sz="4" w:space="0"/>
+            <w:right w:val="single" w:color="auto" w:sz="4" w:space="0"/>
+            <w:insideH w:val="single" w:color="auto" w:sz="4" w:space="0"/>
+            <w:insideV w:val="single" w:color="auto" w:sz="4" w:space="0"/>
+          </w:tblBorders>
+          <w:tblLayout w:type="fixed"/>
+          <w:tblCellMar>
+            <w:left w:w="108" w:type="dxa"/>
+            <w:right w:w="108" w:type="dxa"/>
+          </w:tblCellMar>
+        </w:tblPrEx>
+        <w:tc>
+          <w:tcPr>
+            <w:tcW w:w="865" w:type="dxa"/>
+            <w:shd w:val="clear" w:color="auto" w:fill="D7D7D7" w:themeFill="background1" w:themeFillShade="D8"/>
+          </w:tcPr>
+          <w:p>
+            <w:pPr>
+              <w:numPr>
+                <w:numId w:val="0"/>
+              </w:numPr>
+              <w:jc w:val="center"/>
+              <w:rPr>
+                <w:rFonts w:hint="eastAsia" w:eastAsia="ＭＳ 明朝" w:asciiTheme="minorEastAsia" w:hAnsiTheme="minorEastAsia" w:cstheme="minorEastAsia"/>
+                <w:vertAlign w:val="baseline"/>
+                <w:lang w:val="en-US" w:eastAsia="ja-JP"/>
+              </w:rPr>
+            </w:pPr>
+            <w:r>
+              <w:rPr>
+                <w:rFonts w:hint="eastAsia" w:eastAsia="ＭＳ 明朝" w:asciiTheme="minorEastAsia" w:hAnsiTheme="minorEastAsia" w:cstheme="minorEastAsia"/>
+                <w:vertAlign w:val="baseline"/>
+                <w:lang w:val="en-US" w:eastAsia="ja-JP"/>
+              </w:rPr>
+              <w:t>値</w:t>
+            </w:r>
+          </w:p>
+        </w:tc>
+        <w:tc>
+          <w:tcPr>
+            <w:tcW w:w="865" w:type="dxa"/>
+          </w:tcPr>
+          <w:p>
+            <w:pPr>
+              <w:numPr>
+                <w:numId w:val="0"/>
+              </w:numPr>
+              <w:jc w:val="center"/>
+              <w:rPr>
+                <w:rFonts w:hint="eastAsia" w:eastAsia="ＭＳ 明朝" w:asciiTheme="minorEastAsia" w:hAnsiTheme="minorEastAsia" w:cstheme="minorEastAsia"/>
+                <w:vertAlign w:val="baseline"/>
+                <w:lang w:val="en-US" w:eastAsia="ja-JP"/>
+              </w:rPr>
+            </w:pPr>
+            <w:r>
+              <w:rPr>
+                <w:rFonts w:hint="eastAsia" w:eastAsia="ＭＳ 明朝" w:asciiTheme="minorEastAsia" w:hAnsiTheme="minorEastAsia" w:cstheme="minorEastAsia"/>
+                <w:vertAlign w:val="baseline"/>
+                <w:lang w:val="en-US" w:eastAsia="ja-JP"/>
+              </w:rPr>
+              <w:t>1</w:t>
+            </w:r>
+          </w:p>
+        </w:tc>
+        <w:tc>
+          <w:tcPr>
+            <w:tcW w:w="865" w:type="dxa"/>
+          </w:tcPr>
+          <w:p>
+            <w:pPr>
+              <w:numPr>
+                <w:numId w:val="0"/>
+              </w:numPr>
+              <w:jc w:val="center"/>
+              <w:rPr>
+                <w:rFonts w:hint="eastAsia" w:eastAsia="ＭＳ 明朝" w:asciiTheme="minorEastAsia" w:hAnsiTheme="minorEastAsia" w:cstheme="minorEastAsia"/>
+                <w:vertAlign w:val="baseline"/>
+                <w:lang w:val="en-US" w:eastAsia="ja-JP"/>
+              </w:rPr>
+            </w:pPr>
+            <w:r>
+              <w:rPr>
+                <w:rFonts w:hint="eastAsia" w:eastAsia="ＭＳ 明朝" w:asciiTheme="minorEastAsia" w:hAnsiTheme="minorEastAsia" w:cstheme="minorEastAsia"/>
+                <w:vertAlign w:val="baseline"/>
+                <w:lang w:val="en-US" w:eastAsia="ja-JP"/>
+              </w:rPr>
+              <w:t>0</w:t>
+            </w:r>
+          </w:p>
+        </w:tc>
+        <w:tc>
+          <w:tcPr>
+            <w:tcW w:w="865" w:type="dxa"/>
+          </w:tcPr>
+          <w:p>
+            <w:pPr>
+              <w:numPr>
+                <w:numId w:val="0"/>
+              </w:numPr>
+              <w:jc w:val="center"/>
+              <w:rPr>
+                <w:rFonts w:hint="eastAsia" w:eastAsia="ＭＳ 明朝" w:asciiTheme="minorEastAsia" w:hAnsiTheme="minorEastAsia" w:cstheme="minorEastAsia"/>
+                <w:vertAlign w:val="baseline"/>
+                <w:lang w:val="en-US" w:eastAsia="ja-JP"/>
+              </w:rPr>
+            </w:pPr>
+            <w:r>
+              <w:rPr>
+                <w:rFonts w:hint="eastAsia" w:eastAsia="ＭＳ 明朝" w:asciiTheme="minorEastAsia" w:hAnsiTheme="minorEastAsia" w:cstheme="minorEastAsia"/>
+                <w:vertAlign w:val="baseline"/>
+                <w:lang w:val="en-US" w:eastAsia="ja-JP"/>
+              </w:rPr>
+              <w:t>1</w:t>
+            </w:r>
+          </w:p>
+        </w:tc>
+        <w:tc>
+          <w:tcPr>
+            <w:tcW w:w="865" w:type="dxa"/>
+          </w:tcPr>
+          <w:p>
+            <w:pPr>
+              <w:numPr>
+                <w:numId w:val="0"/>
+              </w:numPr>
+              <w:jc w:val="center"/>
+              <w:rPr>
+                <w:rFonts w:hint="eastAsia" w:eastAsia="ＭＳ 明朝" w:asciiTheme="minorEastAsia" w:hAnsiTheme="minorEastAsia" w:cstheme="minorEastAsia"/>
+                <w:vertAlign w:val="baseline"/>
+                <w:lang w:val="en-US" w:eastAsia="ja-JP"/>
+              </w:rPr>
+            </w:pPr>
+            <w:r>
+              <w:rPr>
+                <w:rFonts w:hint="eastAsia" w:eastAsia="ＭＳ 明朝" w:asciiTheme="minorEastAsia" w:hAnsiTheme="minorEastAsia" w:cstheme="minorEastAsia"/>
+                <w:vertAlign w:val="baseline"/>
+                <w:lang w:val="en-US" w:eastAsia="ja-JP"/>
+              </w:rPr>
+              <w:t>0</w:t>
+            </w:r>
+          </w:p>
+        </w:tc>
+        <w:tc>
+          <w:tcPr>
+            <w:tcW w:w="865" w:type="dxa"/>
+          </w:tcPr>
+          <w:p>
+            <w:pPr>
+              <w:numPr>
+                <w:numId w:val="0"/>
+              </w:numPr>
+              <w:jc w:val="center"/>
+              <w:rPr>
+                <w:rFonts w:hint="eastAsia" w:eastAsia="ＭＳ 明朝" w:asciiTheme="minorEastAsia" w:hAnsiTheme="minorEastAsia" w:cstheme="minorEastAsia"/>
+                <w:vertAlign w:val="baseline"/>
+                <w:lang w:val="en-US" w:eastAsia="ja-JP"/>
+              </w:rPr>
+            </w:pPr>
+            <w:r>
+              <w:rPr>
+                <w:rFonts w:hint="eastAsia" w:eastAsia="ＭＳ 明朝" w:asciiTheme="minorEastAsia" w:hAnsiTheme="minorEastAsia" w:cstheme="minorEastAsia"/>
+                <w:vertAlign w:val="baseline"/>
+                <w:lang w:val="en-US" w:eastAsia="ja-JP"/>
+              </w:rPr>
+              <w:t>1</w:t>
+            </w:r>
+          </w:p>
+        </w:tc>
+        <w:tc>
+          <w:tcPr>
+            <w:tcW w:w="865" w:type="dxa"/>
+          </w:tcPr>
+          <w:p>
+            <w:pPr>
+              <w:numPr>
+                <w:numId w:val="0"/>
+              </w:numPr>
+              <w:jc w:val="center"/>
+              <w:rPr>
+                <w:rFonts w:hint="eastAsia" w:eastAsia="ＭＳ 明朝" w:asciiTheme="minorEastAsia" w:hAnsiTheme="minorEastAsia" w:cstheme="minorEastAsia"/>
+                <w:vertAlign w:val="baseline"/>
+                <w:lang w:val="en-US" w:eastAsia="ja-JP"/>
+              </w:rPr>
+            </w:pPr>
+            <w:r>
+              <w:rPr>
+                <w:rFonts w:hint="eastAsia" w:eastAsia="ＭＳ 明朝" w:asciiTheme="minorEastAsia" w:hAnsiTheme="minorEastAsia" w:cstheme="minorEastAsia"/>
+                <w:vertAlign w:val="baseline"/>
+                <w:lang w:val="en-US" w:eastAsia="ja-JP"/>
+              </w:rPr>
+              <w:t>0</w:t>
+            </w:r>
+          </w:p>
+        </w:tc>
+        <w:tc>
+          <w:tcPr>
+            <w:tcW w:w="865" w:type="dxa"/>
+          </w:tcPr>
+          <w:p>
+            <w:pPr>
+              <w:numPr>
+                <w:numId w:val="0"/>
+              </w:numPr>
+              <w:jc w:val="center"/>
+              <w:rPr>
+                <w:rFonts w:hint="eastAsia" w:eastAsia="ＭＳ 明朝" w:asciiTheme="minorEastAsia" w:hAnsiTheme="minorEastAsia" w:cstheme="minorEastAsia"/>
+                <w:vertAlign w:val="baseline"/>
+                <w:lang w:val="en-US" w:eastAsia="ja-JP"/>
+              </w:rPr>
+            </w:pPr>
+            <w:r>
+              <w:rPr>
+                <w:rFonts w:hint="eastAsia" w:eastAsia="ＭＳ 明朝" w:asciiTheme="minorEastAsia" w:hAnsiTheme="minorEastAsia" w:cstheme="minorEastAsia"/>
+                <w:vertAlign w:val="baseline"/>
+                <w:lang w:val="en-US" w:eastAsia="ja-JP"/>
+              </w:rPr>
+              <w:t>0</w:t>
+            </w:r>
+          </w:p>
+        </w:tc>
+        <w:tc>
+          <w:tcPr>
+            <w:tcW w:w="871" w:type="dxa"/>
+          </w:tcPr>
+          <w:p>
+            <w:pPr>
+              <w:numPr>
+                <w:numId w:val="0"/>
+              </w:numPr>
+              <w:jc w:val="center"/>
+              <w:rPr>
+                <w:rFonts w:hint="eastAsia" w:eastAsia="ＭＳ 明朝" w:asciiTheme="minorEastAsia" w:hAnsiTheme="minorEastAsia" w:cstheme="minorEastAsia"/>
+                <w:vertAlign w:val="baseline"/>
+                <w:lang w:val="en-US" w:eastAsia="ja-JP"/>
+              </w:rPr>
+            </w:pPr>
+            <w:r>
+              <w:rPr>
+                <w:rFonts w:hint="eastAsia" w:eastAsia="ＭＳ 明朝" w:asciiTheme="minorEastAsia" w:hAnsiTheme="minorEastAsia" w:cstheme="minorEastAsia"/>
+                <w:vertAlign w:val="baseline"/>
+                <w:lang w:val="en-US" w:eastAsia="ja-JP"/>
+              </w:rPr>
+              <w:t>0</w:t>
+            </w:r>
+          </w:p>
+        </w:tc>
+      </w:tr>
+      <w:tr>
+        <w:tblPrEx>
+          <w:tblBorders>
+            <w:top w:val="single" w:color="auto" w:sz="4" w:space="0"/>
+            <w:left w:val="single" w:color="auto" w:sz="4" w:space="0"/>
+            <w:bottom w:val="single" w:color="auto" w:sz="4" w:space="0"/>
+            <w:right w:val="single" w:color="auto" w:sz="4" w:space="0"/>
+            <w:insideH w:val="single" w:color="auto" w:sz="4" w:space="0"/>
+            <w:insideV w:val="single" w:color="auto" w:sz="4" w:space="0"/>
+          </w:tblBorders>
+          <w:tblLayout w:type="fixed"/>
+          <w:tblCellMar>
+            <w:left w:w="108" w:type="dxa"/>
+            <w:right w:w="108" w:type="dxa"/>
+          </w:tblCellMar>
+        </w:tblPrEx>
+        <w:tc>
+          <w:tcPr>
+            <w:tcW w:w="865" w:type="dxa"/>
+            <w:shd w:val="clear" w:color="auto" w:fill="D7D7D7" w:themeFill="background1" w:themeFillShade="D8"/>
+          </w:tcPr>
+          <w:p>
+            <w:pPr>
+              <w:numPr>
+                <w:numId w:val="0"/>
+              </w:numPr>
+              <w:jc w:val="center"/>
+              <w:rPr>
+                <w:rFonts w:hint="eastAsia" w:eastAsia="ＭＳ 明朝" w:asciiTheme="minorEastAsia" w:hAnsiTheme="minorEastAsia" w:cstheme="minorEastAsia"/>
+                <w:vertAlign w:val="baseline"/>
+                <w:lang w:val="en-US" w:eastAsia="ja-JP"/>
+              </w:rPr>
+            </w:pPr>
+            <w:r>
+              <w:rPr>
+                <w:rFonts w:hint="eastAsia" w:eastAsia="ＭＳ 明朝" w:asciiTheme="minorEastAsia" w:hAnsiTheme="minorEastAsia" w:cstheme="minorEastAsia"/>
+                <w:vertAlign w:val="baseline"/>
+                <w:lang w:val="en-US" w:eastAsia="ja-JP"/>
+              </w:rPr>
+              <w:t>意味</w:t>
+            </w:r>
+          </w:p>
+        </w:tc>
+        <w:tc>
+          <w:tcPr>
+            <w:tcW w:w="865" w:type="dxa"/>
+          </w:tcPr>
+          <w:p>
+            <w:pPr>
+              <w:numPr>
+                <w:numId w:val="0"/>
+              </w:numPr>
+              <w:jc w:val="center"/>
+              <w:rPr>
+                <w:rFonts w:hint="eastAsia" w:eastAsia="ＭＳ 明朝" w:asciiTheme="minorEastAsia" w:hAnsiTheme="minorEastAsia" w:cstheme="minorEastAsia"/>
+                <w:vertAlign w:val="baseline"/>
+                <w:lang w:val="en-US" w:eastAsia="ja-JP"/>
+              </w:rPr>
+            </w:pPr>
+            <w:r>
+              <w:rPr>
+                <w:rFonts w:hint="eastAsia" w:asciiTheme="minorEastAsia" w:hAnsiTheme="minorEastAsia" w:cstheme="minorEastAsia"/>
+                <w:lang w:val="en-US" w:eastAsia="ja-JP"/>
+              </w:rPr>
+              <w:t>―</w:t>
+            </w:r>
+          </w:p>
+        </w:tc>
+        <w:tc>
+          <w:tcPr>
+            <w:tcW w:w="865" w:type="dxa"/>
+          </w:tcPr>
+          <w:p>
+            <w:pPr>
+              <w:numPr>
+                <w:numId w:val="0"/>
+              </w:numPr>
+              <w:jc w:val="center"/>
+              <w:rPr>
+                <w:rFonts w:hint="eastAsia" w:eastAsia="ＭＳ 明朝" w:asciiTheme="minorEastAsia" w:hAnsiTheme="minorEastAsia" w:cstheme="minorEastAsia"/>
+                <w:vertAlign w:val="baseline"/>
+                <w:lang w:val="en-US" w:eastAsia="ja-JP"/>
+              </w:rPr>
+            </w:pPr>
+            <w:r>
+              <w:rPr>
+                <w:rFonts w:hint="eastAsia" w:asciiTheme="minorEastAsia" w:hAnsiTheme="minorEastAsia" w:cstheme="minorEastAsia"/>
+                <w:lang w:val="en-US" w:eastAsia="ja-JP"/>
+              </w:rPr>
+              <w:t>・</w:t>
+            </w:r>
+          </w:p>
+        </w:tc>
+        <w:tc>
+          <w:tcPr>
+            <w:tcW w:w="865" w:type="dxa"/>
+          </w:tcPr>
+          <w:p>
+            <w:pPr>
+              <w:numPr>
+                <w:numId w:val="0"/>
+              </w:numPr>
+              <w:jc w:val="center"/>
+              <w:rPr>
+                <w:rFonts w:hint="eastAsia" w:eastAsia="ＭＳ 明朝" w:asciiTheme="minorEastAsia" w:hAnsiTheme="minorEastAsia" w:cstheme="minorEastAsia"/>
+                <w:vertAlign w:val="baseline"/>
+                <w:lang w:val="en-US" w:eastAsia="ja-JP"/>
+              </w:rPr>
+            </w:pPr>
+            <w:r>
+              <w:rPr>
+                <w:rFonts w:hint="eastAsia" w:asciiTheme="minorEastAsia" w:hAnsiTheme="minorEastAsia" w:cstheme="minorEastAsia"/>
+                <w:lang w:val="en-US" w:eastAsia="ja-JP"/>
+              </w:rPr>
+              <w:t>―</w:t>
+            </w:r>
+          </w:p>
+        </w:tc>
+        <w:tc>
+          <w:tcPr>
+            <w:tcW w:w="865" w:type="dxa"/>
+          </w:tcPr>
+          <w:p>
+            <w:pPr>
+              <w:numPr>
+                <w:numId w:val="0"/>
+              </w:numPr>
+              <w:jc w:val="center"/>
+              <w:rPr>
+                <w:rFonts w:hint="eastAsia" w:eastAsia="ＭＳ 明朝" w:asciiTheme="minorEastAsia" w:hAnsiTheme="minorEastAsia" w:cstheme="minorEastAsia"/>
+                <w:vertAlign w:val="baseline"/>
+                <w:lang w:val="en-US" w:eastAsia="ja-JP"/>
+              </w:rPr>
+            </w:pPr>
+            <w:r>
+              <w:rPr>
+                <w:rFonts w:hint="eastAsia" w:asciiTheme="minorEastAsia" w:hAnsiTheme="minorEastAsia" w:cstheme="minorEastAsia"/>
+                <w:lang w:val="en-US" w:eastAsia="ja-JP"/>
+              </w:rPr>
+              <w:t>・</w:t>
+            </w:r>
+          </w:p>
+        </w:tc>
+        <w:tc>
+          <w:tcPr>
+            <w:tcW w:w="865" w:type="dxa"/>
+          </w:tcPr>
+          <w:p>
+            <w:pPr>
+              <w:numPr>
+                <w:numId w:val="0"/>
+              </w:numPr>
+              <w:jc w:val="center"/>
+              <w:rPr>
+                <w:rFonts w:hint="eastAsia" w:eastAsia="ＭＳ 明朝" w:asciiTheme="minorEastAsia" w:hAnsiTheme="minorEastAsia" w:cstheme="minorEastAsia"/>
+                <w:vertAlign w:val="baseline"/>
+                <w:lang w:val="en-US" w:eastAsia="ja-JP"/>
+              </w:rPr>
+            </w:pPr>
+            <w:r>
+              <w:rPr>
+                <w:rFonts w:hint="eastAsia" w:eastAsia="ＭＳ 明朝" w:asciiTheme="minorEastAsia" w:hAnsiTheme="minorEastAsia" w:cstheme="minorEastAsia"/>
+                <w:vertAlign w:val="baseline"/>
+                <w:lang w:val="en-US" w:eastAsia="ja-JP"/>
+              </w:rPr>
+              <w:t>無効ビット開始</w:t>
+            </w:r>
+          </w:p>
+        </w:tc>
+        <w:tc>
+          <w:tcPr>
+            <w:tcW w:w="865" w:type="dxa"/>
+          </w:tcPr>
+          <w:p>
+            <w:pPr>
+              <w:numPr>
+                <w:numId w:val="0"/>
+              </w:numPr>
+              <w:jc w:val="center"/>
+              <w:rPr>
+                <w:rFonts w:hint="eastAsia" w:eastAsia="ＭＳ 明朝" w:asciiTheme="minorEastAsia" w:hAnsiTheme="minorEastAsia" w:cstheme="minorEastAsia"/>
+                <w:vertAlign w:val="baseline"/>
+                <w:lang w:val="en-US" w:eastAsia="ja-JP"/>
+              </w:rPr>
+            </w:pPr>
+            <w:r>
+              <w:rPr>
+                <w:rFonts w:hint="eastAsia" w:eastAsia="ＭＳ 明朝" w:asciiTheme="minorEastAsia" w:hAnsiTheme="minorEastAsia" w:cstheme="minorEastAsia"/>
+                <w:vertAlign w:val="baseline"/>
+                <w:lang w:val="en-US" w:eastAsia="ja-JP"/>
+              </w:rPr>
+              <w:t>無効ビット</w:t>
+            </w:r>
+          </w:p>
+        </w:tc>
+        <w:tc>
+          <w:tcPr>
+            <w:tcW w:w="865" w:type="dxa"/>
+          </w:tcPr>
+          <w:p>
+            <w:pPr>
+              <w:numPr>
+                <w:numId w:val="0"/>
+              </w:numPr>
+              <w:jc w:val="center"/>
+              <w:rPr>
+                <w:rFonts w:hint="eastAsia" w:eastAsia="ＭＳ 明朝" w:asciiTheme="minorEastAsia" w:hAnsiTheme="minorEastAsia" w:cstheme="minorEastAsia"/>
+                <w:vertAlign w:val="baseline"/>
+                <w:lang w:val="en-US" w:eastAsia="ja-JP"/>
+              </w:rPr>
+            </w:pPr>
+            <w:r>
+              <w:rPr>
+                <w:rFonts w:hint="eastAsia" w:eastAsia="ＭＳ 明朝" w:asciiTheme="minorEastAsia" w:hAnsiTheme="minorEastAsia" w:cstheme="minorEastAsia"/>
+                <w:vertAlign w:val="baseline"/>
+                <w:lang w:val="en-US" w:eastAsia="ja-JP"/>
+              </w:rPr>
+              <w:t>無効ビット</w:t>
+            </w:r>
+          </w:p>
+        </w:tc>
+        <w:tc>
+          <w:tcPr>
+            <w:tcW w:w="871" w:type="dxa"/>
+          </w:tcPr>
+          <w:p>
+            <w:pPr>
+              <w:numPr>
+                <w:numId w:val="0"/>
+              </w:numPr>
+              <w:jc w:val="center"/>
+              <w:rPr>
+                <w:rFonts w:hint="eastAsia" w:eastAsia="ＭＳ 明朝" w:asciiTheme="minorEastAsia" w:hAnsiTheme="minorEastAsia" w:cstheme="minorEastAsia"/>
+                <w:vertAlign w:val="baseline"/>
+                <w:lang w:val="en-US" w:eastAsia="ja-JP"/>
+              </w:rPr>
+            </w:pPr>
+            <w:r>
+              <w:rPr>
+                <w:rFonts w:hint="eastAsia" w:eastAsia="ＭＳ 明朝" w:asciiTheme="minorEastAsia" w:hAnsiTheme="minorEastAsia" w:cstheme="minorEastAsia"/>
+                <w:vertAlign w:val="baseline"/>
+                <w:lang w:val="en-US" w:eastAsia="ja-JP"/>
+              </w:rPr>
+              <w:t>無効ビット</w:t>
+            </w:r>
+          </w:p>
+        </w:tc>
+      </w:tr>
+    </w:tbl>
+    <w:p>
+      <w:pPr>
+        <w:numPr>
+          <w:numId w:val="0"/>
+        </w:numPr>
+        <w:ind w:left="850" w:leftChars="0"/>
+        <w:rPr>
+          <w:rFonts w:hint="eastAsia" w:asciiTheme="minorEastAsia" w:hAnsiTheme="minorEastAsia" w:cstheme="minorEastAsia"/>
+          <w:lang w:val="en-US" w:eastAsia="ja-JP"/>
+        </w:rPr>
+      </w:pPr>
+      <w:r>
+        <w:rPr>
+          <w:rFonts w:hint="eastAsia" w:eastAsia="ＭＳ 明朝" w:asciiTheme="minorEastAsia" w:hAnsiTheme="minorEastAsia" w:cstheme="minorEastAsia"/>
+          <w:vertAlign w:val="baseline"/>
+          <w:lang w:val="en-US" w:eastAsia="ja-JP"/>
+        </w:rPr>
+        <w:t>このようなデータを処理時に、まず右側ビットから</w:t>
+      </w:r>
+      <w:r>
+        <w:rPr>
+          <w:rFonts w:hint="eastAsia" w:asciiTheme="minorEastAsia" w:hAnsiTheme="minorEastAsia" w:cstheme="minorEastAsia"/>
+          <w:lang w:val="en-US" w:eastAsia="ja-JP"/>
+        </w:rPr>
+        <w:t>左側へ</w:t>
+      </w:r>
+      <w:r>
+        <w:rPr>
+          <w:rFonts w:hint="eastAsia" w:eastAsia="ＭＳ 明朝" w:asciiTheme="minorEastAsia" w:hAnsiTheme="minorEastAsia" w:cstheme="minorEastAsia"/>
+          <w:vertAlign w:val="baseline"/>
+          <w:lang w:val="en-US" w:eastAsia="ja-JP"/>
+        </w:rPr>
+        <w:t>データを読んで、初めて読んだ1を含めて無効ビットと認識し、無効ビット数を取得できます。そして有効ビット数も算出できます。上記の例の場合、無効ビット数は4bitで、有効ビット数は(8-4)=4Bitであることがわかりました。そして左側ビットから</w:t>
+      </w:r>
+      <w:r>
+        <w:rPr>
+          <w:rFonts w:hint="eastAsia" w:asciiTheme="minorEastAsia" w:hAnsiTheme="minorEastAsia" w:cstheme="minorEastAsia"/>
+          <w:lang w:val="en-US" w:eastAsia="ja-JP"/>
+        </w:rPr>
+        <w:t>右側へもう一度4Bitの情報を読み込んで、「1010」つまり「―・―・」の正しい情報が取得できます。</w:t>
+      </w:r>
+    </w:p>
+    <w:p>
+      <w:pPr>
+        <w:numPr>
+          <w:numId w:val="0"/>
+        </w:numPr>
+        <w:ind w:left="850" w:leftChars="0"/>
+        <w:rPr>
+          <w:rFonts w:hint="eastAsia" w:asciiTheme="minorEastAsia" w:hAnsiTheme="minorEastAsia" w:cstheme="minorEastAsia"/>
+          <w:lang w:val="en-US" w:eastAsia="ja-JP"/>
+        </w:rPr>
+      </w:pPr>
+    </w:p>
+    <w:p>
+      <w:pPr>
+        <w:numPr>
+          <w:numId w:val="0"/>
+        </w:numPr>
+        <w:ind w:left="850" w:leftChars="0"/>
+        <w:rPr>
+          <w:rFonts w:hint="eastAsia" w:asciiTheme="minorEastAsia" w:hAnsiTheme="minorEastAsia" w:cstheme="minorEastAsia"/>
+          <w:lang w:eastAsia="ja-JP"/>
+        </w:rPr>
+      </w:pPr>
+      <w:r>
+        <w:rPr>
+          <w:rFonts w:hint="eastAsia" w:asciiTheme="minorEastAsia" w:hAnsiTheme="minorEastAsia" w:cstheme="minorEastAsia"/>
+          <w:lang w:val="en-US" w:eastAsia="ja-JP"/>
+        </w:rPr>
+        <w:t>■</w:t>
+      </w:r>
+      <w:r>
+        <w:rPr>
+          <w:rFonts w:hint="eastAsia" w:asciiTheme="minorEastAsia" w:hAnsiTheme="minorEastAsia" w:cstheme="minorEastAsia"/>
+          <w:lang w:eastAsia="ja-JP"/>
+        </w:rPr>
+        <w:t>モールス符号テーブル</w:t>
+      </w:r>
+    </w:p>
+    <w:p>
+      <w:pPr>
+        <w:numPr>
+          <w:numId w:val="0"/>
+        </w:numPr>
+        <w:ind w:left="850" w:leftChars="0"/>
+        <w:rPr>
+          <w:rFonts w:hint="eastAsia" w:asciiTheme="minorEastAsia" w:hAnsiTheme="minorEastAsia" w:cstheme="minorEastAsia"/>
+          <w:lang w:val="en-US" w:eastAsia="ja-JP"/>
+        </w:rPr>
+      </w:pPr>
+      <w:r>
+        <w:rPr>
+          <w:rFonts w:hint="eastAsia" w:asciiTheme="minorEastAsia" w:hAnsiTheme="minorEastAsia" w:cstheme="minorEastAsia"/>
+          <w:lang w:val="en-US" w:eastAsia="ja-JP"/>
+        </w:rPr>
+        <w:t>ASCIIコード表の0x20（空白文字）～0x5A（</w:t>
+      </w:r>
+      <w:r>
+        <w:rPr>
+          <w:rFonts w:hint="default" w:asciiTheme="minorEastAsia" w:hAnsiTheme="minorEastAsia" w:cstheme="minorEastAsia"/>
+          <w:lang w:val="en-US" w:eastAsia="ja-JP"/>
+        </w:rPr>
+        <w:t>‘</w:t>
+      </w:r>
+      <w:r>
+        <w:rPr>
+          <w:rFonts w:hint="eastAsia" w:asciiTheme="minorEastAsia" w:hAnsiTheme="minorEastAsia" w:cstheme="minorEastAsia"/>
+          <w:lang w:val="en-US" w:eastAsia="ja-JP"/>
+        </w:rPr>
+        <w:t>Z</w:t>
+      </w:r>
+      <w:r>
+        <w:rPr>
+          <w:rFonts w:hint="default" w:asciiTheme="minorEastAsia" w:hAnsiTheme="minorEastAsia" w:cstheme="minorEastAsia"/>
+          <w:lang w:val="en-US" w:eastAsia="ja-JP"/>
+        </w:rPr>
+        <w:t>’</w:t>
+      </w:r>
+      <w:r>
+        <w:rPr>
+          <w:rFonts w:hint="eastAsia" w:asciiTheme="minorEastAsia" w:hAnsiTheme="minorEastAsia" w:cstheme="minorEastAsia"/>
+          <w:lang w:val="en-US" w:eastAsia="ja-JP"/>
+        </w:rPr>
+        <w:t>）の範囲ではモールス符号表の全文字を含みます。長さは59のバイト配列を定義し、各アイテムは上記の「</w:t>
+      </w:r>
+      <w:r>
+        <w:rPr>
+          <w:rFonts w:hint="eastAsia" w:asciiTheme="minorEastAsia" w:hAnsiTheme="minorEastAsia" w:cstheme="minorEastAsia"/>
+          <w:lang w:eastAsia="ja-JP"/>
+        </w:rPr>
+        <w:t>モールス符号データ」を格納すれば、モールス符号テーブルが作成できます。但し、</w:t>
+      </w:r>
+      <w:r>
+        <w:rPr>
+          <w:rFonts w:hint="eastAsia" w:asciiTheme="minorEastAsia" w:hAnsiTheme="minorEastAsia" w:cstheme="minorEastAsia"/>
+          <w:lang w:val="en-US" w:eastAsia="ja-JP"/>
+        </w:rPr>
+        <w:t>ASCIIコード表に含み、モールス符号表に含まない文字に対して下記特別な処理が必要です。</w:t>
+      </w:r>
+    </w:p>
+    <w:p>
+      <w:pPr>
+        <w:numPr>
+          <w:ilvl w:val="0"/>
+          <w:numId w:val="6"/>
+        </w:numPr>
+        <w:tabs>
+          <w:tab w:val="left" w:pos="840"/>
+          <w:tab w:val="clear" w:pos="420"/>
+        </w:tabs>
+        <w:ind w:left="840" w:leftChars="0" w:firstLine="0" w:firstLineChars="0"/>
+        <w:rPr>
+          <w:rFonts w:hint="eastAsia" w:asciiTheme="minorEastAsia" w:hAnsiTheme="minorEastAsia" w:cstheme="minorEastAsia"/>
+          <w:lang w:val="en-US" w:eastAsia="ja-JP"/>
+        </w:rPr>
+      </w:pPr>
+      <w:r>
+        <w:rPr>
+          <w:rFonts w:hint="eastAsia" w:asciiTheme="minorEastAsia" w:hAnsiTheme="minorEastAsia" w:cstheme="minorEastAsia"/>
+          <w:lang w:val="en-US" w:eastAsia="ja-JP"/>
+        </w:rPr>
+        <w:t>空白文字：0x00で表します。</w:t>
+      </w:r>
+    </w:p>
+    <w:p>
+      <w:pPr>
+        <w:numPr>
+          <w:ilvl w:val="0"/>
+          <w:numId w:val="6"/>
+        </w:numPr>
+        <w:tabs>
+          <w:tab w:val="left" w:pos="1260"/>
+          <w:tab w:val="clear" w:pos="420"/>
+        </w:tabs>
+        <w:ind w:left="1260" w:leftChars="400" w:hanging="420" w:hangingChars="200"/>
+        <w:rPr>
+          <w:rFonts w:hint="eastAsia" w:asciiTheme="minorEastAsia" w:hAnsiTheme="minorEastAsia" w:cstheme="minorEastAsia"/>
+          <w:lang w:val="en-US" w:eastAsia="ja-JP"/>
+        </w:rPr>
+      </w:pPr>
+      <w:r>
+        <w:rPr>
+          <w:rFonts w:hint="eastAsia" w:asciiTheme="minorEastAsia" w:hAnsiTheme="minorEastAsia" w:cstheme="minorEastAsia"/>
+          <w:lang w:val="en-US" w:eastAsia="ja-JP"/>
+        </w:rPr>
+        <w:t>その他モールス符号表に含まない文字（例：</w:t>
+      </w:r>
+      <w:r>
+        <w:rPr>
+          <w:rFonts w:hint="default" w:asciiTheme="minorEastAsia" w:hAnsiTheme="minorEastAsia" w:cstheme="minorEastAsia"/>
+          <w:lang w:val="en-US" w:eastAsia="ja-JP"/>
+        </w:rPr>
+        <w:t>‘</w:t>
+      </w:r>
+      <w:r>
+        <w:rPr>
+          <w:rFonts w:hint="eastAsia" w:asciiTheme="minorEastAsia" w:hAnsiTheme="minorEastAsia" w:cstheme="minorEastAsia"/>
+          <w:lang w:val="en-US" w:eastAsia="ja-JP"/>
+        </w:rPr>
+        <w:t>#</w:t>
+      </w:r>
+      <w:r>
+        <w:rPr>
+          <w:rFonts w:hint="default" w:asciiTheme="minorEastAsia" w:hAnsiTheme="minorEastAsia" w:cstheme="minorEastAsia"/>
+          <w:lang w:val="en-US" w:eastAsia="ja-JP"/>
+        </w:rPr>
+        <w:t>’‘</w:t>
+      </w:r>
+      <w:r>
+        <w:rPr>
+          <w:rFonts w:hint="eastAsia" w:asciiTheme="minorEastAsia" w:hAnsiTheme="minorEastAsia" w:cstheme="minorEastAsia"/>
+          <w:lang w:val="en-US" w:eastAsia="ja-JP"/>
+        </w:rPr>
+        <w:t>$</w:t>
+      </w:r>
+      <w:r>
+        <w:rPr>
+          <w:rFonts w:hint="default" w:asciiTheme="minorEastAsia" w:hAnsiTheme="minorEastAsia" w:cstheme="minorEastAsia"/>
+          <w:lang w:val="en-US" w:eastAsia="ja-JP"/>
+        </w:rPr>
+        <w:t>’‘</w:t>
+      </w:r>
+      <w:r>
+        <w:rPr>
+          <w:rFonts w:hint="eastAsia" w:asciiTheme="minorEastAsia" w:hAnsiTheme="minorEastAsia" w:cstheme="minorEastAsia"/>
+          <w:lang w:val="en-US" w:eastAsia="ja-JP"/>
+        </w:rPr>
+        <w:t>*</w:t>
+      </w:r>
+      <w:r>
+        <w:rPr>
+          <w:rFonts w:hint="default" w:asciiTheme="minorEastAsia" w:hAnsiTheme="minorEastAsia" w:cstheme="minorEastAsia"/>
+          <w:lang w:val="en-US" w:eastAsia="ja-JP"/>
+        </w:rPr>
+        <w:t>’</w:t>
+      </w:r>
+      <w:r>
+        <w:rPr>
+          <w:rFonts w:hint="eastAsia" w:asciiTheme="minorEastAsia" w:hAnsiTheme="minorEastAsia" w:cstheme="minorEastAsia"/>
+          <w:lang w:val="en-US" w:eastAsia="ja-JP"/>
+        </w:rPr>
+        <w:t>等々）：0x00で表します。</w:t>
+      </w:r>
+    </w:p>
+    <w:p>
+      <w:pPr>
+        <w:numPr>
+          <w:ilvl w:val="0"/>
+          <w:numId w:val="0"/>
+        </w:numPr>
+        <w:ind w:left="850" w:leftChars="0"/>
+        <w:rPr>
+          <w:rFonts w:hint="eastAsia" w:asciiTheme="minorEastAsia" w:hAnsiTheme="minorEastAsia" w:cstheme="minorEastAsia"/>
+          <w:lang w:val="en-US" w:eastAsia="ja-JP"/>
+        </w:rPr>
+      </w:pPr>
+      <w:r>
+        <w:rPr>
+          <w:rFonts w:hint="eastAsia" w:asciiTheme="minorEastAsia" w:hAnsiTheme="minorEastAsia" w:cstheme="minorEastAsia"/>
+          <w:lang w:val="en-US" w:eastAsia="ja-JP"/>
+        </w:rPr>
+        <w:t>文字を指定して、</w:t>
+      </w:r>
+      <w:r>
+        <w:rPr>
+          <w:rFonts w:hint="eastAsia" w:asciiTheme="minorEastAsia" w:hAnsiTheme="minorEastAsia" w:cstheme="minorEastAsia"/>
+          <w:lang w:eastAsia="ja-JP"/>
+        </w:rPr>
+        <w:t>モールス符号情報を取得の場合、モールス符号テーブルのインデックスを算出します。計算は単に文字の</w:t>
+      </w:r>
+      <w:r>
+        <w:rPr>
+          <w:rFonts w:hint="eastAsia" w:asciiTheme="minorEastAsia" w:hAnsiTheme="minorEastAsia" w:cstheme="minorEastAsia"/>
+          <w:lang w:val="en-US" w:eastAsia="ja-JP"/>
+        </w:rPr>
+        <w:t>ASCIIコード値引く固定のオフセット値（0x20）で済みます。</w:t>
+      </w:r>
+    </w:p>
+    <w:p>
+      <w:pPr>
+        <w:numPr>
+          <w:ilvl w:val="0"/>
+          <w:numId w:val="0"/>
+        </w:numPr>
+        <w:ind w:left="850" w:leftChars="0"/>
+        <w:rPr>
+          <w:rFonts w:hint="eastAsia" w:asciiTheme="minorEastAsia" w:hAnsiTheme="minorEastAsia" w:cstheme="minorEastAsia"/>
+          <w:lang w:val="en-US" w:eastAsia="ja-JP"/>
+        </w:rPr>
+      </w:pPr>
+      <w:r>
+        <w:rPr>
+          <w:rFonts w:hint="eastAsia" w:asciiTheme="minorEastAsia" w:hAnsiTheme="minorEastAsia" w:cstheme="minorEastAsia"/>
+          <w:lang w:val="en-US" w:eastAsia="ja-JP"/>
+        </w:rPr>
+        <w:t>例：</w:t>
+      </w:r>
+    </w:p>
+    <w:tbl>
+      <w:tblPr>
+        <w:tblStyle w:val="11"/>
+        <w:tblW w:w="7725" w:type="dxa"/>
+        <w:tblInd w:w="995" w:type="dxa"/>
+        <w:tblBorders>
+          <w:top w:val="single" w:color="auto" w:sz="4" w:space="0"/>
+          <w:left w:val="single" w:color="auto" w:sz="4" w:space="0"/>
+          <w:bottom w:val="single" w:color="auto" w:sz="4" w:space="0"/>
+          <w:right w:val="single" w:color="auto" w:sz="4" w:space="0"/>
+          <w:insideH w:val="single" w:color="auto" w:sz="4" w:space="0"/>
+          <w:insideV w:val="single" w:color="auto" w:sz="4" w:space="0"/>
+        </w:tblBorders>
+        <w:tblLayout w:type="fixed"/>
+        <w:tblCellMar>
+          <w:left w:w="108" w:type="dxa"/>
+          <w:right w:w="108" w:type="dxa"/>
+        </w:tblCellMar>
+      </w:tblPr>
+      <w:tblGrid>
+        <w:gridCol w:w="7725"/>
+      </w:tblGrid>
+      <w:tr>
+        <w:tblPrEx>
+          <w:tblBorders>
+            <w:top w:val="single" w:color="auto" w:sz="4" w:space="0"/>
+            <w:left w:val="single" w:color="auto" w:sz="4" w:space="0"/>
+            <w:bottom w:val="single" w:color="auto" w:sz="4" w:space="0"/>
+            <w:right w:val="single" w:color="auto" w:sz="4" w:space="0"/>
+            <w:insideH w:val="single" w:color="auto" w:sz="4" w:space="0"/>
+            <w:insideV w:val="single" w:color="auto" w:sz="4" w:space="0"/>
+          </w:tblBorders>
+          <w:tblLayout w:type="fixed"/>
+          <w:tblCellMar>
+            <w:left w:w="108" w:type="dxa"/>
+            <w:right w:w="108" w:type="dxa"/>
+          </w:tblCellMar>
+        </w:tblPrEx>
+        <w:tc>
+          <w:tcPr>
+            <w:tcW w:w="7725" w:type="dxa"/>
+          </w:tcPr>
+          <w:p>
+            <w:pPr>
+              <w:numPr>
+                <w:ilvl w:val="0"/>
+                <w:numId w:val="0"/>
+              </w:numPr>
+              <w:ind w:left="10" w:leftChars="0" w:hanging="10" w:firstLineChars="0"/>
+              <w:rPr>
+                <w:rFonts w:hint="eastAsia" w:asciiTheme="minorEastAsia" w:hAnsiTheme="minorEastAsia" w:cstheme="minorEastAsia"/>
+                <w:vertAlign w:val="baseline"/>
+                <w:lang w:val="en-US" w:eastAsia="ja-JP"/>
+              </w:rPr>
+            </w:pPr>
+            <w:r>
+              <w:rPr>
+                <w:rFonts w:hint="eastAsia" w:asciiTheme="minorEastAsia" w:hAnsiTheme="minorEastAsia" w:cstheme="minorEastAsia"/>
+                <w:lang w:val="en-US" w:eastAsia="ja-JP"/>
+              </w:rPr>
+              <w:t>文字</w:t>
+            </w:r>
+            <w:r>
+              <w:rPr>
+                <w:rFonts w:hint="default" w:eastAsia="ＭＳ 明朝" w:asciiTheme="minorEastAsia" w:hAnsiTheme="minorEastAsia" w:cstheme="minorEastAsia"/>
+                <w:vertAlign w:val="baseline"/>
+                <w:lang w:val="en-US" w:eastAsia="ja-JP"/>
+              </w:rPr>
+              <w:t>‘</w:t>
+            </w:r>
+            <w:r>
+              <w:rPr>
+                <w:rFonts w:hint="eastAsia" w:eastAsia="ＭＳ 明朝" w:asciiTheme="minorEastAsia" w:hAnsiTheme="minorEastAsia" w:cstheme="minorEastAsia"/>
+                <w:vertAlign w:val="baseline"/>
+                <w:lang w:val="en-US" w:eastAsia="ja-JP"/>
+              </w:rPr>
+              <w:t>C’のインデックス　＝</w:t>
+            </w:r>
+            <w:r>
+              <w:rPr>
+                <w:rFonts w:hint="default" w:eastAsia="ＭＳ 明朝" w:asciiTheme="minorEastAsia" w:hAnsiTheme="minorEastAsia" w:cstheme="minorEastAsia"/>
+                <w:vertAlign w:val="baseline"/>
+                <w:lang w:val="en-US" w:eastAsia="ja-JP"/>
+              </w:rPr>
+              <w:t>‘</w:t>
+            </w:r>
+            <w:r>
+              <w:rPr>
+                <w:rFonts w:hint="eastAsia" w:eastAsia="ＭＳ 明朝" w:asciiTheme="minorEastAsia" w:hAnsiTheme="minorEastAsia" w:cstheme="minorEastAsia"/>
+                <w:vertAlign w:val="baseline"/>
+                <w:lang w:val="en-US" w:eastAsia="ja-JP"/>
+              </w:rPr>
+              <w:t>C’のASCIIコード（0x43）―</w:t>
+            </w:r>
+            <w:r>
+              <w:rPr>
+                <w:rFonts w:hint="eastAsia" w:asciiTheme="minorEastAsia" w:hAnsiTheme="minorEastAsia" w:cstheme="minorEastAsia"/>
+                <w:lang w:val="en-US" w:eastAsia="ja-JP"/>
+              </w:rPr>
+              <w:t>オフセット値（0x20）</w:t>
+            </w:r>
+            <w:r>
+              <w:rPr>
+                <w:rFonts w:hint="eastAsia" w:eastAsia="ＭＳ 明朝" w:asciiTheme="minorEastAsia" w:hAnsiTheme="minorEastAsia" w:cstheme="minorEastAsia"/>
+                <w:vertAlign w:val="baseline"/>
+                <w:lang w:val="en-US" w:eastAsia="ja-JP"/>
+              </w:rPr>
+              <w:t>＝　0x23　＝　35</w:t>
+            </w:r>
+          </w:p>
+        </w:tc>
+      </w:tr>
+    </w:tbl>
+    <w:p>
+      <w:pPr>
+        <w:numPr>
+          <w:numId w:val="0"/>
+        </w:numPr>
+        <w:ind w:left="850" w:leftChars="0"/>
+        <w:rPr>
+          <w:rFonts w:hint="eastAsia" w:eastAsia="ＭＳ 明朝" w:asciiTheme="minorEastAsia" w:hAnsiTheme="minorEastAsia" w:cstheme="minorEastAsia"/>
+          <w:vertAlign w:val="baseline"/>
+          <w:lang w:val="en-US" w:eastAsia="ja-JP"/>
+        </w:rPr>
+      </w:pPr>
+      <w:r>
+        <w:rPr>
+          <w:rFonts w:hint="eastAsia" w:asciiTheme="minorEastAsia" w:hAnsiTheme="minorEastAsia" w:cstheme="minorEastAsia"/>
+          <w:lang w:eastAsia="ja-JP"/>
+        </w:rPr>
+        <w:t>モールス符号テーブルのインデックス</w:t>
+      </w:r>
+      <w:r>
+        <w:rPr>
+          <w:rFonts w:hint="eastAsia" w:asciiTheme="minorEastAsia" w:hAnsiTheme="minorEastAsia" w:cstheme="minorEastAsia"/>
+          <w:lang w:val="en-US" w:eastAsia="ja-JP"/>
+        </w:rPr>
+        <w:t>35の値を取得すれば、文字</w:t>
+      </w:r>
+      <w:r>
+        <w:rPr>
+          <w:rFonts w:hint="default" w:eastAsia="ＭＳ 明朝" w:asciiTheme="minorEastAsia" w:hAnsiTheme="minorEastAsia" w:cstheme="minorEastAsia"/>
+          <w:vertAlign w:val="baseline"/>
+          <w:lang w:val="en-US" w:eastAsia="ja-JP"/>
+        </w:rPr>
+        <w:t>‘</w:t>
+      </w:r>
+      <w:r>
+        <w:rPr>
+          <w:rFonts w:hint="eastAsia" w:eastAsia="ＭＳ 明朝" w:asciiTheme="minorEastAsia" w:hAnsiTheme="minorEastAsia" w:cstheme="minorEastAsia"/>
+          <w:vertAlign w:val="baseline"/>
+          <w:lang w:val="en-US" w:eastAsia="ja-JP"/>
+        </w:rPr>
+        <w:t>C’のモールス</w:t>
+      </w:r>
+      <w:r>
+        <w:rPr>
+          <w:rFonts w:hint="eastAsia" w:asciiTheme="minorEastAsia" w:hAnsiTheme="minorEastAsia" w:cstheme="minorEastAsia"/>
+          <w:lang w:val="en-US" w:eastAsia="ja-JP"/>
+        </w:rPr>
+        <w:t>情報が取得できます。</w:t>
+      </w:r>
+      <w:bookmarkStart w:id="1" w:name="_GoBack"/>
+      <w:bookmarkEnd w:id="1"/>
+    </w:p>
+    <w:p>
+      <w:pPr>
+        <w:numPr>
+          <w:numId w:val="0"/>
+        </w:numPr>
+        <w:ind w:left="850" w:leftChars="0"/>
+        <w:rPr>
+          <w:rFonts w:hint="eastAsia" w:eastAsia="ＭＳ 明朝" w:asciiTheme="minorEastAsia" w:hAnsiTheme="minorEastAsia" w:cstheme="minorEastAsia"/>
+          <w:vertAlign w:val="baseline"/>
+          <w:lang w:val="en-US" w:eastAsia="ja-JP"/>
+        </w:rPr>
+      </w:pPr>
+    </w:p>
+    <w:p>
+      <w:pPr>
+        <w:numPr>
+          <w:ilvl w:val="1"/>
+          <w:numId w:val="1"/>
+        </w:numPr>
+        <w:ind w:left="992" w:leftChars="0" w:hanging="567" w:firstLineChars="0"/>
+        <w:rPr>
+          <w:rFonts w:hint="eastAsia" w:asciiTheme="minorEastAsia" w:hAnsiTheme="minorEastAsia" w:eastAsiaTheme="minorEastAsia" w:cstheme="minorEastAsia"/>
+          <w:b/>
+          <w:bCs/>
+          <w:lang w:eastAsia="ja-JP"/>
+        </w:rPr>
+      </w:pPr>
+      <w:r>
+        <w:rPr>
+          <w:rFonts w:hint="eastAsia" w:asciiTheme="minorEastAsia" w:hAnsiTheme="minorEastAsia" w:cstheme="minorEastAsia"/>
+          <w:b/>
+          <w:bCs/>
+          <w:lang w:eastAsia="ja-JP"/>
+        </w:rPr>
+        <w:t>割り込み処理</w:t>
+      </w:r>
+    </w:p>
+    <w:p>
+      <w:pPr>
+        <w:numPr>
+          <w:numId w:val="0"/>
+        </w:numPr>
+        <w:ind w:left="425" w:leftChars="0"/>
+        <w:rPr>
+          <w:rFonts w:hint="eastAsia" w:asciiTheme="minorEastAsia" w:hAnsiTheme="minorEastAsia" w:cstheme="minorEastAsia"/>
+          <w:b/>
+          <w:bCs/>
+          <w:lang w:eastAsia="ja-JP"/>
+        </w:rPr>
+      </w:pPr>
+    </w:p>
+    <w:p>
+      <w:pPr>
+        <w:numPr>
+          <w:numId w:val="0"/>
+        </w:numPr>
+        <w:ind w:left="425" w:leftChars="0"/>
+        <w:rPr>
+          <w:rFonts w:hint="eastAsia" w:asciiTheme="minorEastAsia" w:hAnsiTheme="minorEastAsia" w:cstheme="minorEastAsia"/>
+          <w:b/>
+          <w:bCs/>
+          <w:lang w:eastAsia="ja-JP"/>
+        </w:rPr>
+      </w:pPr>
+    </w:p>
+    <w:p>
+      <w:pPr>
+        <w:numPr>
+          <w:ilvl w:val="1"/>
+          <w:numId w:val="1"/>
+        </w:numPr>
+        <w:ind w:left="992" w:leftChars="0" w:hanging="567" w:firstLineChars="0"/>
+        <w:rPr>
+          <w:rFonts w:hint="eastAsia" w:asciiTheme="minorEastAsia" w:hAnsiTheme="minorEastAsia" w:eastAsiaTheme="minorEastAsia" w:cstheme="minorEastAsia"/>
+          <w:b/>
+          <w:bCs/>
+          <w:lang w:eastAsia="ja-JP"/>
+        </w:rPr>
+      </w:pPr>
+      <w:r>
+        <w:rPr>
+          <w:rFonts w:hint="eastAsia" w:asciiTheme="minorEastAsia" w:hAnsiTheme="minorEastAsia" w:cstheme="minorEastAsia"/>
+          <w:b/>
+          <w:bCs/>
+          <w:lang w:eastAsia="ja-JP"/>
+        </w:rPr>
+        <w:t>音出力とノンブロッキング遅延関数</w:t>
+      </w:r>
+    </w:p>
+    <w:p>
+      <w:pPr>
+        <w:numPr>
+          <w:numId w:val="0"/>
+        </w:numPr>
+        <w:ind w:left="425" w:leftChars="0"/>
+        <w:rPr>
+          <w:rFonts w:hint="eastAsia" w:asciiTheme="minorEastAsia" w:hAnsiTheme="minorEastAsia" w:cstheme="minorEastAsia"/>
+          <w:b/>
+          <w:bCs/>
+          <w:lang w:eastAsia="ja-JP"/>
+        </w:rPr>
+      </w:pPr>
+    </w:p>
+    <w:p>
+      <w:pPr>
+        <w:numPr>
+          <w:numId w:val="0"/>
+        </w:numPr>
+        <w:ind w:left="425" w:leftChars="0"/>
+        <w:rPr>
+          <w:rFonts w:hint="eastAsia" w:asciiTheme="minorEastAsia" w:hAnsiTheme="minorEastAsia" w:cstheme="minorEastAsia"/>
+          <w:b/>
+          <w:bCs/>
+          <w:lang w:eastAsia="ja-JP"/>
+        </w:rPr>
+      </w:pPr>
+    </w:p>
+    <w:p>
+      <w:pPr>
+        <w:numPr>
+          <w:ilvl w:val="1"/>
+          <w:numId w:val="1"/>
+        </w:numPr>
+        <w:ind w:left="992" w:leftChars="0" w:hanging="567" w:firstLineChars="0"/>
+        <w:rPr>
+          <w:rFonts w:hint="eastAsia" w:asciiTheme="minorEastAsia" w:hAnsiTheme="minorEastAsia" w:eastAsiaTheme="minorEastAsia" w:cstheme="minorEastAsia"/>
+          <w:b/>
+          <w:bCs/>
+          <w:lang w:eastAsia="ja-JP"/>
+        </w:rPr>
+      </w:pPr>
+      <w:r>
+        <w:rPr>
+          <w:rFonts w:hint="eastAsia" w:asciiTheme="minorEastAsia" w:hAnsiTheme="minorEastAsia" w:cstheme="minorEastAsia"/>
+          <w:b/>
+          <w:bCs/>
+          <w:lang w:eastAsia="ja-JP"/>
+        </w:rPr>
+        <w:t>ロングジャンプ制御</w:t>
+      </w:r>
+    </w:p>
+    <w:p>
+      <w:pPr>
+        <w:ind w:left="420" w:leftChars="200" w:firstLine="0" w:firstLineChars="0"/>
+        <w:rPr>
+          <w:rFonts w:hint="eastAsia" w:asciiTheme="minorEastAsia" w:hAnsiTheme="minorEastAsia" w:cstheme="minorEastAsia"/>
+          <w:lang w:val="en-US" w:eastAsia="ja-JP"/>
+        </w:rPr>
+      </w:pPr>
+    </w:p>
+    <w:p>
+      <w:pPr>
+        <w:ind w:left="420" w:leftChars="200" w:firstLine="0" w:firstLineChars="0"/>
+        <w:rPr>
+          <w:rFonts w:hint="eastAsia" w:asciiTheme="minorEastAsia" w:hAnsiTheme="minorEastAsia" w:cstheme="minorEastAsia"/>
+          <w:lang w:val="en-US" w:eastAsia="ja-JP"/>
         </w:rPr>
       </w:pPr>
     </w:p>
@@ -3998,6 +6653,36 @@
           <w:lang w:eastAsia="ja-JP"/>
         </w:rPr>
       </w:pPr>
+    </w:p>
+    <w:p>
+      <w:pPr>
+        <w:rPr>
+          <w:rFonts w:hint="eastAsia" w:asciiTheme="minorEastAsia" w:hAnsiTheme="minorEastAsia" w:cstheme="minorEastAsia"/>
+          <w:lang w:eastAsia="ja-JP"/>
+        </w:rPr>
+      </w:pPr>
+      <w:r>
+        <w:rPr>
+          <w:rFonts w:hint="eastAsia" w:asciiTheme="minorEastAsia" w:hAnsiTheme="minorEastAsia" w:cstheme="minorEastAsia"/>
+          <w:lang w:eastAsia="ja-JP"/>
+        </w:rPr>
+        <w:t>コストの話</w:t>
+      </w:r>
+    </w:p>
+    <w:p>
+      <w:pPr>
+        <w:rPr>
+          <w:rFonts w:hint="eastAsia" w:asciiTheme="minorEastAsia" w:hAnsiTheme="minorEastAsia" w:cstheme="minorEastAsia"/>
+          <w:lang w:eastAsia="ja-JP"/>
+        </w:rPr>
+      </w:pPr>
+      <w:r>
+        <w:rPr>
+          <w:rFonts w:hint="eastAsia" w:asciiTheme="minorEastAsia" w:hAnsiTheme="minorEastAsia" w:cstheme="minorEastAsia"/>
+          <w:lang w:eastAsia="ja-JP"/>
+        </w:rPr>
+        <w:t>バージョンアップの話</w:t>
+      </w:r>
     </w:p>
     <w:p>
       <w:pPr>
@@ -4026,6 +6711,12 @@
     <w:sectPr>
       <w:pgSz w:w="11906" w:h="16838"/>
       <w:pgMar w:top="1985" w:right="1701" w:bottom="1701" w:left="1701" w:header="851" w:footer="992" w:gutter="0"/>
+      <w:pgBorders>
+        <w:top w:val="none" w:sz="0" w:space="0"/>
+        <w:left w:val="none" w:sz="0" w:space="0"/>
+        <w:bottom w:val="none" w:sz="0" w:space="0"/>
+        <w:right w:val="none" w:sz="0" w:space="0"/>
+      </w:pgBorders>
       <w:cols w:space="425" w:num="1"/>
       <w:docGrid w:type="lines" w:linePitch="312" w:charSpace="0"/>
     </w:sectPr>
@@ -4346,6 +7037,26 @@
     </w:lvl>
   </w:abstractNum>
   <w:abstractNum w:abstractNumId="4">
+    <w:nsid w:val="079C220C"/>
+    <w:multiLevelType w:val="singleLevel"/>
+    <w:tmpl w:val="079C220C"/>
+    <w:lvl w:ilvl="0" w:tentative="0">
+      <w:start w:val="1"/>
+      <w:numFmt w:val="bullet"/>
+      <w:lvlText w:val=""/>
+      <w:lvlJc w:val="left"/>
+      <w:pPr>
+        <w:tabs>
+          <w:tab w:val="left" w:pos="420"/>
+        </w:tabs>
+        <w:ind w:left="420" w:leftChars="0" w:hanging="420" w:firstLineChars="0"/>
+      </w:pPr>
+      <w:rPr>
+        <w:rFonts w:hint="default" w:ascii="Wingdings" w:hAnsi="Wingdings"/>
+      </w:rPr>
+    </w:lvl>
+  </w:abstractNum>
+  <w:abstractNum w:abstractNumId="5">
     <w:nsid w:val="53E0ADF1"/>
     <w:multiLevelType w:val="multilevel"/>
     <w:tmpl w:val="53E0ADF1"/>
@@ -4486,7 +7197,7 @@
     </w:lvl>
   </w:abstractNum>
   <w:num w:numId="1">
-    <w:abstractNumId w:val="4"/>
+    <w:abstractNumId w:val="5"/>
   </w:num>
   <w:num w:numId="2">
     <w:abstractNumId w:val="3"/>
@@ -4499,6 +7210,9 @@
   </w:num>
   <w:num w:numId="5">
     <w:abstractNumId w:val="1"/>
+  </w:num>
+  <w:num w:numId="6">
+    <w:abstractNumId w:val="4"/>
   </w:num>
 </w:numbering>
 </file>
@@ -4905,6 +7619,26 @@
       <w:i/>
     </w:rPr>
   </w:style>
+  <w:style w:type="table" w:styleId="11">
+    <w:name w:val="Table Grid"/>
+    <w:basedOn w:val="10"/>
+    <w:uiPriority w:val="0"/>
+    <w:pPr>
+      <w:widowControl w:val="0"/>
+      <w:jc w:val="both"/>
+    </w:pPr>
+    <w:tblPr>
+      <w:tblBorders>
+        <w:top w:val="single" w:color="auto" w:sz="4" w:space="0"/>
+        <w:left w:val="single" w:color="auto" w:sz="4" w:space="0"/>
+        <w:bottom w:val="single" w:color="auto" w:sz="4" w:space="0"/>
+        <w:right w:val="single" w:color="auto" w:sz="4" w:space="0"/>
+        <w:insideH w:val="single" w:color="auto" w:sz="4" w:space="0"/>
+        <w:insideV w:val="single" w:color="auto" w:sz="4" w:space="0"/>
+      </w:tblBorders>
+      <w:tblLayout w:type="fixed"/>
+    </w:tblPr>
+  </w:style>
 </w:styles>
 </file>
 

</xml_diff>

<commit_message>
The first complete version of MorseListening_JJ1SLR_JP.docx
</commit_message>
<xml_diff>
--- a/Document/MorseListening_JJ1SLR_JP.docx
+++ b/Document/MorseListening_JJ1SLR_JP.docx
@@ -45,6 +45,13 @@
       </w:pPr>
       <w:r>
         <w:rPr>
+          <w:rFonts w:hint="eastAsia" w:asciiTheme="minorEastAsia" w:hAnsiTheme="minorEastAsia" w:cstheme="minorEastAsia"/>
+          <w:lang w:val="en-US" w:eastAsia="ja-JP"/>
+        </w:rPr>
+        <w:t>JARL武蔵野クラブ(JA1YSW)　</w:t>
+      </w:r>
+      <w:r>
+        <w:rPr>
           <w:rFonts w:hint="eastAsia" w:asciiTheme="minorEastAsia" w:hAnsiTheme="minorEastAsia" w:eastAsiaTheme="minorEastAsia" w:cstheme="minorEastAsia"/>
           <w:lang w:val="en-US" w:eastAsia="ja-JP"/>
         </w:rPr>
@@ -61,10 +68,1551 @@
     </w:p>
     <w:p>
       <w:pPr>
+        <w:pStyle w:val="5"/>
+        <w:tabs>
+          <w:tab w:val="right" w:leader="dot" w:pos="8504"/>
+        </w:tabs>
+        <w:rPr>
+          <w:rFonts w:hint="eastAsia" w:asciiTheme="minorEastAsia" w:hAnsiTheme="minorEastAsia" w:cstheme="minorEastAsia"/>
+          <w:b/>
+          <w:bCs/>
+          <w:sz w:val="24"/>
+          <w:szCs w:val="24"/>
+          <w:lang w:val="en-US" w:eastAsia="ja-JP"/>
+        </w:rPr>
+      </w:pPr>
+      <w:r>
+        <w:rPr>
+          <w:rFonts w:hint="eastAsia" w:asciiTheme="minorEastAsia" w:hAnsiTheme="minorEastAsia" w:cstheme="minorEastAsia"/>
+          <w:b/>
+          <w:bCs/>
+          <w:sz w:val="24"/>
+          <w:szCs w:val="24"/>
+          <w:lang w:val="en-US" w:eastAsia="ja-JP"/>
+        </w:rPr>
+        <w:t>目次</w:t>
+      </w:r>
+    </w:p>
+    <w:p>
+      <w:pPr>
+        <w:rPr>
+          <w:rFonts w:hint="eastAsia"/>
+          <w:lang w:val="en-US" w:eastAsia="ja-JP"/>
+        </w:rPr>
+      </w:pPr>
+    </w:p>
+    <w:p>
+      <w:pPr>
+        <w:pStyle w:val="5"/>
+        <w:tabs>
+          <w:tab w:val="right" w:leader="dot" w:pos="8504"/>
+        </w:tabs>
+      </w:pPr>
+      <w:r>
+        <w:rPr>
+          <w:rFonts w:hint="eastAsia" w:asciiTheme="minorEastAsia" w:hAnsiTheme="minorEastAsia" w:eastAsiaTheme="minorEastAsia" w:cstheme="minorEastAsia"/>
+          <w:lang w:val="en-US" w:eastAsia="ja-JP"/>
+        </w:rPr>
+        <w:fldChar w:fldCharType="begin"/>
+      </w:r>
+      <w:r>
+        <w:rPr>
+          <w:rFonts w:hint="eastAsia" w:asciiTheme="minorEastAsia" w:hAnsiTheme="minorEastAsia" w:eastAsiaTheme="minorEastAsia" w:cstheme="minorEastAsia"/>
+          <w:lang w:val="en-US" w:eastAsia="ja-JP"/>
+        </w:rPr>
+        <w:instrText xml:space="preserve">TOC \o "1-3" \h \u </w:instrText>
+      </w:r>
+      <w:r>
+        <w:rPr>
+          <w:rFonts w:hint="eastAsia" w:asciiTheme="minorEastAsia" w:hAnsiTheme="minorEastAsia" w:eastAsiaTheme="minorEastAsia" w:cstheme="minorEastAsia"/>
+          <w:lang w:val="en-US" w:eastAsia="ja-JP"/>
+        </w:rPr>
+        <w:fldChar w:fldCharType="separate"/>
+      </w:r>
+      <w:r>
+        <w:rPr>
+          <w:rFonts w:hint="eastAsia" w:asciiTheme="minorEastAsia" w:hAnsiTheme="minorEastAsia" w:eastAsiaTheme="minorEastAsia" w:cstheme="minorEastAsia"/>
+          <w:lang w:val="en-US" w:eastAsia="ja-JP"/>
+        </w:rPr>
+        <w:fldChar w:fldCharType="begin"/>
+      </w:r>
+      <w:r>
+        <w:rPr>
+          <w:rFonts w:hint="eastAsia" w:asciiTheme="minorEastAsia" w:hAnsiTheme="minorEastAsia" w:eastAsiaTheme="minorEastAsia" w:cstheme="minorEastAsia"/>
+          <w:lang w:val="en-US" w:eastAsia="ja-JP"/>
+        </w:rPr>
+        <w:instrText xml:space="preserve"> HYPERLINK \l _Toc21497 </w:instrText>
+      </w:r>
+      <w:r>
+        <w:rPr>
+          <w:rFonts w:hint="eastAsia" w:asciiTheme="minorEastAsia" w:hAnsiTheme="minorEastAsia" w:eastAsiaTheme="minorEastAsia" w:cstheme="minorEastAsia"/>
+          <w:lang w:val="en-US" w:eastAsia="ja-JP"/>
+        </w:rPr>
+        <w:fldChar w:fldCharType="separate"/>
+      </w:r>
+      <w:r>
+        <w:rPr>
+          <w:rFonts w:hint="default" w:asciiTheme="minorEastAsia" w:hAnsiTheme="minorEastAsia" w:eastAsiaTheme="minorEastAsia" w:cstheme="minorEastAsia"/>
+          <w:bCs/>
+          <w:lang w:eastAsia="ja-JP"/>
+        </w:rPr>
+        <w:t xml:space="preserve">1 </w:t>
+      </w:r>
+      <w:r>
+        <w:rPr>
+          <w:rFonts w:hint="eastAsia" w:asciiTheme="minorEastAsia" w:hAnsiTheme="minorEastAsia" w:eastAsiaTheme="minorEastAsia" w:cstheme="minorEastAsia"/>
+          <w:bCs/>
+          <w:lang w:eastAsia="ja-JP"/>
+        </w:rPr>
+        <w:t>概要</w:t>
+      </w:r>
+      <w:r>
+        <w:tab/>
+      </w:r>
+      <w:r>
+        <w:fldChar w:fldCharType="begin"/>
+      </w:r>
+      <w:r>
+        <w:instrText xml:space="preserve"> PAGEREF _Toc21497 </w:instrText>
+      </w:r>
+      <w:r>
+        <w:fldChar w:fldCharType="separate"/>
+      </w:r>
+      <w:r>
+        <w:t>2</w:t>
+      </w:r>
+      <w:r>
+        <w:fldChar w:fldCharType="end"/>
+      </w:r>
+      <w:r>
+        <w:rPr>
+          <w:rFonts w:hint="eastAsia" w:asciiTheme="minorEastAsia" w:hAnsiTheme="minorEastAsia" w:eastAsiaTheme="minorEastAsia" w:cstheme="minorEastAsia"/>
+          <w:lang w:val="en-US" w:eastAsia="ja-JP"/>
+        </w:rPr>
+        <w:fldChar w:fldCharType="end"/>
+      </w:r>
+    </w:p>
+    <w:p>
+      <w:pPr>
+        <w:pStyle w:val="5"/>
+        <w:tabs>
+          <w:tab w:val="right" w:leader="dot" w:pos="8504"/>
+        </w:tabs>
+      </w:pPr>
+      <w:r>
+        <w:rPr>
+          <w:rFonts w:hint="eastAsia" w:asciiTheme="minorEastAsia" w:hAnsiTheme="minorEastAsia" w:eastAsiaTheme="minorEastAsia" w:cstheme="minorEastAsia"/>
+          <w:lang w:val="en-US" w:eastAsia="ja-JP"/>
+        </w:rPr>
+        <w:fldChar w:fldCharType="begin"/>
+      </w:r>
+      <w:r>
+        <w:rPr>
+          <w:rFonts w:hint="eastAsia" w:asciiTheme="minorEastAsia" w:hAnsiTheme="minorEastAsia" w:eastAsiaTheme="minorEastAsia" w:cstheme="minorEastAsia"/>
+          <w:lang w:val="en-US" w:eastAsia="ja-JP"/>
+        </w:rPr>
+        <w:instrText xml:space="preserve"> HYPERLINK \l _Toc27659 </w:instrText>
+      </w:r>
+      <w:r>
+        <w:rPr>
+          <w:rFonts w:hint="eastAsia" w:asciiTheme="minorEastAsia" w:hAnsiTheme="minorEastAsia" w:eastAsiaTheme="minorEastAsia" w:cstheme="minorEastAsia"/>
+          <w:lang w:val="en-US" w:eastAsia="ja-JP"/>
+        </w:rPr>
+        <w:fldChar w:fldCharType="separate"/>
+      </w:r>
+      <w:r>
+        <w:rPr>
+          <w:rFonts w:hint="default" w:asciiTheme="minorEastAsia" w:hAnsiTheme="minorEastAsia" w:eastAsiaTheme="minorEastAsia" w:cstheme="minorEastAsia"/>
+          <w:bCs/>
+          <w:lang w:eastAsia="ja-JP"/>
+        </w:rPr>
+        <w:t xml:space="preserve">2 </w:t>
+      </w:r>
+      <w:r>
+        <w:rPr>
+          <w:rFonts w:hint="eastAsia" w:asciiTheme="minorEastAsia" w:hAnsiTheme="minorEastAsia" w:eastAsiaTheme="minorEastAsia" w:cstheme="minorEastAsia"/>
+          <w:bCs/>
+          <w:lang w:eastAsia="ja-JP"/>
+        </w:rPr>
+        <w:t>機能説明</w:t>
+      </w:r>
+      <w:r>
+        <w:tab/>
+      </w:r>
+      <w:r>
+        <w:fldChar w:fldCharType="begin"/>
+      </w:r>
+      <w:r>
+        <w:instrText xml:space="preserve"> PAGEREF _Toc27659 </w:instrText>
+      </w:r>
+      <w:r>
+        <w:fldChar w:fldCharType="separate"/>
+      </w:r>
+      <w:r>
+        <w:t>2</w:t>
+      </w:r>
+      <w:r>
+        <w:fldChar w:fldCharType="end"/>
+      </w:r>
+      <w:r>
+        <w:rPr>
+          <w:rFonts w:hint="eastAsia" w:asciiTheme="minorEastAsia" w:hAnsiTheme="minorEastAsia" w:eastAsiaTheme="minorEastAsia" w:cstheme="minorEastAsia"/>
+          <w:lang w:val="en-US" w:eastAsia="ja-JP"/>
+        </w:rPr>
+        <w:fldChar w:fldCharType="end"/>
+      </w:r>
+    </w:p>
+    <w:p>
+      <w:pPr>
+        <w:pStyle w:val="10"/>
+        <w:tabs>
+          <w:tab w:val="right" w:leader="dot" w:pos="8504"/>
+        </w:tabs>
+      </w:pPr>
+      <w:r>
+        <w:rPr>
+          <w:rFonts w:hint="eastAsia" w:asciiTheme="minorEastAsia" w:hAnsiTheme="minorEastAsia" w:eastAsiaTheme="minorEastAsia" w:cstheme="minorEastAsia"/>
+          <w:lang w:val="en-US" w:eastAsia="ja-JP"/>
+        </w:rPr>
+        <w:fldChar w:fldCharType="begin"/>
+      </w:r>
+      <w:r>
+        <w:rPr>
+          <w:rFonts w:hint="eastAsia" w:asciiTheme="minorEastAsia" w:hAnsiTheme="minorEastAsia" w:eastAsiaTheme="minorEastAsia" w:cstheme="minorEastAsia"/>
+          <w:lang w:val="en-US" w:eastAsia="ja-JP"/>
+        </w:rPr>
+        <w:instrText xml:space="preserve"> HYPERLINK \l _Toc5960 </w:instrText>
+      </w:r>
+      <w:r>
+        <w:rPr>
+          <w:rFonts w:hint="eastAsia" w:asciiTheme="minorEastAsia" w:hAnsiTheme="minorEastAsia" w:eastAsiaTheme="minorEastAsia" w:cstheme="minorEastAsia"/>
+          <w:lang w:val="en-US" w:eastAsia="ja-JP"/>
+        </w:rPr>
+        <w:fldChar w:fldCharType="separate"/>
+      </w:r>
+      <w:r>
+        <w:rPr>
+          <w:rFonts w:hint="default" w:asciiTheme="minorEastAsia" w:hAnsiTheme="minorEastAsia" w:eastAsiaTheme="minorEastAsia" w:cstheme="minorEastAsia"/>
+          <w:bCs/>
+          <w:lang w:eastAsia="ja-JP"/>
+        </w:rPr>
+        <w:t xml:space="preserve">2.1 </w:t>
+      </w:r>
+      <w:r>
+        <w:rPr>
+          <w:rFonts w:hint="eastAsia" w:asciiTheme="minorEastAsia" w:hAnsiTheme="minorEastAsia" w:eastAsiaTheme="minorEastAsia" w:cstheme="minorEastAsia"/>
+          <w:bCs/>
+          <w:lang w:eastAsia="ja-JP"/>
+        </w:rPr>
+        <w:t>リモコン制御</w:t>
+      </w:r>
+      <w:r>
+        <w:tab/>
+      </w:r>
+      <w:r>
+        <w:fldChar w:fldCharType="begin"/>
+      </w:r>
+      <w:r>
+        <w:instrText xml:space="preserve"> PAGEREF _Toc5960 </w:instrText>
+      </w:r>
+      <w:r>
+        <w:fldChar w:fldCharType="separate"/>
+      </w:r>
+      <w:r>
+        <w:t>2</w:t>
+      </w:r>
+      <w:r>
+        <w:fldChar w:fldCharType="end"/>
+      </w:r>
+      <w:r>
+        <w:rPr>
+          <w:rFonts w:hint="eastAsia" w:asciiTheme="minorEastAsia" w:hAnsiTheme="minorEastAsia" w:eastAsiaTheme="minorEastAsia" w:cstheme="minorEastAsia"/>
+          <w:lang w:val="en-US" w:eastAsia="ja-JP"/>
+        </w:rPr>
+        <w:fldChar w:fldCharType="end"/>
+      </w:r>
+    </w:p>
+    <w:p>
+      <w:pPr>
+        <w:pStyle w:val="10"/>
+        <w:tabs>
+          <w:tab w:val="right" w:leader="dot" w:pos="8504"/>
+        </w:tabs>
+      </w:pPr>
+      <w:r>
+        <w:rPr>
+          <w:rFonts w:hint="eastAsia" w:asciiTheme="minorEastAsia" w:hAnsiTheme="minorEastAsia" w:eastAsiaTheme="minorEastAsia" w:cstheme="minorEastAsia"/>
+          <w:lang w:val="en-US" w:eastAsia="ja-JP"/>
+        </w:rPr>
+        <w:fldChar w:fldCharType="begin"/>
+      </w:r>
+      <w:r>
+        <w:rPr>
+          <w:rFonts w:hint="eastAsia" w:asciiTheme="minorEastAsia" w:hAnsiTheme="minorEastAsia" w:eastAsiaTheme="minorEastAsia" w:cstheme="minorEastAsia"/>
+          <w:lang w:val="en-US" w:eastAsia="ja-JP"/>
+        </w:rPr>
+        <w:instrText xml:space="preserve"> HYPERLINK \l _Toc21602 </w:instrText>
+      </w:r>
+      <w:r>
+        <w:rPr>
+          <w:rFonts w:hint="eastAsia" w:asciiTheme="minorEastAsia" w:hAnsiTheme="minorEastAsia" w:eastAsiaTheme="minorEastAsia" w:cstheme="minorEastAsia"/>
+          <w:lang w:val="en-US" w:eastAsia="ja-JP"/>
+        </w:rPr>
+        <w:fldChar w:fldCharType="separate"/>
+      </w:r>
+      <w:r>
+        <w:rPr>
+          <w:rFonts w:hint="default" w:asciiTheme="minorEastAsia" w:hAnsiTheme="minorEastAsia" w:eastAsiaTheme="minorEastAsia" w:cstheme="minorEastAsia"/>
+          <w:bCs/>
+          <w:lang w:eastAsia="ja-JP"/>
+        </w:rPr>
+        <w:t xml:space="preserve">2.2 </w:t>
+      </w:r>
+      <w:r>
+        <w:rPr>
+          <w:rFonts w:hint="eastAsia" w:asciiTheme="minorEastAsia" w:hAnsiTheme="minorEastAsia" w:eastAsiaTheme="minorEastAsia" w:cstheme="minorEastAsia"/>
+          <w:bCs/>
+          <w:lang w:eastAsia="ja-JP"/>
+        </w:rPr>
+        <w:t>本体各部</w:t>
+      </w:r>
+      <w:r>
+        <w:tab/>
+      </w:r>
+      <w:r>
+        <w:fldChar w:fldCharType="begin"/>
+      </w:r>
+      <w:r>
+        <w:instrText xml:space="preserve"> PAGEREF _Toc21602 </w:instrText>
+      </w:r>
+      <w:r>
+        <w:fldChar w:fldCharType="separate"/>
+      </w:r>
+      <w:r>
+        <w:t>3</w:t>
+      </w:r>
+      <w:r>
+        <w:fldChar w:fldCharType="end"/>
+      </w:r>
+      <w:r>
+        <w:rPr>
+          <w:rFonts w:hint="eastAsia" w:asciiTheme="minorEastAsia" w:hAnsiTheme="minorEastAsia" w:eastAsiaTheme="minorEastAsia" w:cstheme="minorEastAsia"/>
+          <w:lang w:val="en-US" w:eastAsia="ja-JP"/>
+        </w:rPr>
+        <w:fldChar w:fldCharType="end"/>
+      </w:r>
+    </w:p>
+    <w:p>
+      <w:pPr>
+        <w:pStyle w:val="10"/>
+        <w:tabs>
+          <w:tab w:val="right" w:leader="dot" w:pos="8504"/>
+        </w:tabs>
+      </w:pPr>
+      <w:r>
+        <w:rPr>
+          <w:rFonts w:hint="eastAsia" w:asciiTheme="minorEastAsia" w:hAnsiTheme="minorEastAsia" w:eastAsiaTheme="minorEastAsia" w:cstheme="minorEastAsia"/>
+          <w:lang w:val="en-US" w:eastAsia="ja-JP"/>
+        </w:rPr>
+        <w:fldChar w:fldCharType="begin"/>
+      </w:r>
+      <w:r>
+        <w:rPr>
+          <w:rFonts w:hint="eastAsia" w:asciiTheme="minorEastAsia" w:hAnsiTheme="minorEastAsia" w:eastAsiaTheme="minorEastAsia" w:cstheme="minorEastAsia"/>
+          <w:lang w:val="en-US" w:eastAsia="ja-JP"/>
+        </w:rPr>
+        <w:instrText xml:space="preserve"> HYPERLINK \l _Toc21773 </w:instrText>
+      </w:r>
+      <w:r>
+        <w:rPr>
+          <w:rFonts w:hint="eastAsia" w:asciiTheme="minorEastAsia" w:hAnsiTheme="minorEastAsia" w:eastAsiaTheme="minorEastAsia" w:cstheme="minorEastAsia"/>
+          <w:lang w:val="en-US" w:eastAsia="ja-JP"/>
+        </w:rPr>
+        <w:fldChar w:fldCharType="separate"/>
+      </w:r>
+      <w:r>
+        <w:rPr>
+          <w:rFonts w:hint="default" w:asciiTheme="minorEastAsia" w:hAnsiTheme="minorEastAsia" w:eastAsiaTheme="minorEastAsia" w:cstheme="minorEastAsia"/>
+          <w:bCs/>
+          <w:lang w:eastAsia="ja-JP"/>
+        </w:rPr>
+        <w:t xml:space="preserve">2.3 </w:t>
+      </w:r>
+      <w:r>
+        <w:rPr>
+          <w:rFonts w:hint="eastAsia" w:asciiTheme="minorEastAsia" w:hAnsiTheme="minorEastAsia" w:eastAsiaTheme="minorEastAsia" w:cstheme="minorEastAsia"/>
+          <w:bCs/>
+          <w:lang w:eastAsia="ja-JP"/>
+        </w:rPr>
+        <w:t>動作モード詳細</w:t>
+      </w:r>
+      <w:r>
+        <w:tab/>
+      </w:r>
+      <w:r>
+        <w:fldChar w:fldCharType="begin"/>
+      </w:r>
+      <w:r>
+        <w:instrText xml:space="preserve"> PAGEREF _Toc21773 </w:instrText>
+      </w:r>
+      <w:r>
+        <w:fldChar w:fldCharType="separate"/>
+      </w:r>
+      <w:r>
+        <w:t>4</w:t>
+      </w:r>
+      <w:r>
+        <w:fldChar w:fldCharType="end"/>
+      </w:r>
+      <w:r>
+        <w:rPr>
+          <w:rFonts w:hint="eastAsia" w:asciiTheme="minorEastAsia" w:hAnsiTheme="minorEastAsia" w:eastAsiaTheme="minorEastAsia" w:cstheme="minorEastAsia"/>
+          <w:lang w:val="en-US" w:eastAsia="ja-JP"/>
+        </w:rPr>
+        <w:fldChar w:fldCharType="end"/>
+      </w:r>
+    </w:p>
+    <w:p>
+      <w:pPr>
+        <w:pStyle w:val="8"/>
+        <w:tabs>
+          <w:tab w:val="right" w:leader="dot" w:pos="8504"/>
+        </w:tabs>
+      </w:pPr>
+      <w:r>
+        <w:rPr>
+          <w:rFonts w:hint="eastAsia" w:asciiTheme="minorEastAsia" w:hAnsiTheme="minorEastAsia" w:eastAsiaTheme="minorEastAsia" w:cstheme="minorEastAsia"/>
+          <w:lang w:val="en-US" w:eastAsia="ja-JP"/>
+        </w:rPr>
+        <w:fldChar w:fldCharType="begin"/>
+      </w:r>
+      <w:r>
+        <w:rPr>
+          <w:rFonts w:hint="eastAsia" w:asciiTheme="minorEastAsia" w:hAnsiTheme="minorEastAsia" w:eastAsiaTheme="minorEastAsia" w:cstheme="minorEastAsia"/>
+          <w:lang w:val="en-US" w:eastAsia="ja-JP"/>
+        </w:rPr>
+        <w:instrText xml:space="preserve"> HYPERLINK \l _Toc3537 </w:instrText>
+      </w:r>
+      <w:r>
+        <w:rPr>
+          <w:rFonts w:hint="eastAsia" w:asciiTheme="minorEastAsia" w:hAnsiTheme="minorEastAsia" w:eastAsiaTheme="minorEastAsia" w:cstheme="minorEastAsia"/>
+          <w:lang w:val="en-US" w:eastAsia="ja-JP"/>
+        </w:rPr>
+        <w:fldChar w:fldCharType="separate"/>
+      </w:r>
+      <w:r>
+        <w:rPr>
+          <w:rFonts w:hint="default" w:asciiTheme="minorEastAsia" w:hAnsiTheme="minorEastAsia" w:eastAsiaTheme="minorEastAsia" w:cstheme="minorEastAsia"/>
+          <w:bCs/>
+          <w:lang w:eastAsia="ja-JP"/>
+        </w:rPr>
+        <w:t xml:space="preserve">2.3.1 </w:t>
+      </w:r>
+      <w:r>
+        <w:rPr>
+          <w:rFonts w:hint="eastAsia" w:asciiTheme="minorEastAsia" w:hAnsiTheme="minorEastAsia" w:eastAsiaTheme="minorEastAsia" w:cstheme="minorEastAsia"/>
+          <w:bCs/>
+          <w:lang w:val="en-US" w:eastAsia="ja-JP"/>
+        </w:rPr>
+        <w:t>初期モード</w:t>
+      </w:r>
+      <w:r>
+        <w:tab/>
+      </w:r>
+      <w:r>
+        <w:fldChar w:fldCharType="begin"/>
+      </w:r>
+      <w:r>
+        <w:instrText xml:space="preserve"> PAGEREF _Toc3537 </w:instrText>
+      </w:r>
+      <w:r>
+        <w:fldChar w:fldCharType="separate"/>
+      </w:r>
+      <w:r>
+        <w:t>4</w:t>
+      </w:r>
+      <w:r>
+        <w:fldChar w:fldCharType="end"/>
+      </w:r>
+      <w:r>
+        <w:rPr>
+          <w:rFonts w:hint="eastAsia" w:asciiTheme="minorEastAsia" w:hAnsiTheme="minorEastAsia" w:eastAsiaTheme="minorEastAsia" w:cstheme="minorEastAsia"/>
+          <w:lang w:val="en-US" w:eastAsia="ja-JP"/>
+        </w:rPr>
+        <w:fldChar w:fldCharType="end"/>
+      </w:r>
+    </w:p>
+    <w:p>
+      <w:pPr>
+        <w:pStyle w:val="8"/>
+        <w:tabs>
+          <w:tab w:val="right" w:leader="dot" w:pos="8504"/>
+        </w:tabs>
+      </w:pPr>
+      <w:r>
+        <w:rPr>
+          <w:rFonts w:hint="eastAsia" w:asciiTheme="minorEastAsia" w:hAnsiTheme="minorEastAsia" w:eastAsiaTheme="minorEastAsia" w:cstheme="minorEastAsia"/>
+          <w:lang w:val="en-US" w:eastAsia="ja-JP"/>
+        </w:rPr>
+        <w:fldChar w:fldCharType="begin"/>
+      </w:r>
+      <w:r>
+        <w:rPr>
+          <w:rFonts w:hint="eastAsia" w:asciiTheme="minorEastAsia" w:hAnsiTheme="minorEastAsia" w:eastAsiaTheme="minorEastAsia" w:cstheme="minorEastAsia"/>
+          <w:lang w:val="en-US" w:eastAsia="ja-JP"/>
+        </w:rPr>
+        <w:instrText xml:space="preserve"> HYPERLINK \l _Toc19238 </w:instrText>
+      </w:r>
+      <w:r>
+        <w:rPr>
+          <w:rFonts w:hint="eastAsia" w:asciiTheme="minorEastAsia" w:hAnsiTheme="minorEastAsia" w:eastAsiaTheme="minorEastAsia" w:cstheme="minorEastAsia"/>
+          <w:lang w:val="en-US" w:eastAsia="ja-JP"/>
+        </w:rPr>
+        <w:fldChar w:fldCharType="separate"/>
+      </w:r>
+      <w:r>
+        <w:rPr>
+          <w:rFonts w:hint="default" w:asciiTheme="minorEastAsia" w:hAnsiTheme="minorEastAsia" w:eastAsiaTheme="minorEastAsia" w:cstheme="minorEastAsia"/>
+          <w:bCs/>
+          <w:lang w:eastAsia="ja-JP"/>
+        </w:rPr>
+        <w:t xml:space="preserve">2.3.2 </w:t>
+      </w:r>
+      <w:r>
+        <w:rPr>
+          <w:rFonts w:hint="eastAsia" w:asciiTheme="minorEastAsia" w:hAnsiTheme="minorEastAsia" w:eastAsiaTheme="minorEastAsia" w:cstheme="minorEastAsia"/>
+          <w:bCs/>
+          <w:lang w:val="en-US" w:eastAsia="ja-JP"/>
+        </w:rPr>
+        <w:t>順序練習モード</w:t>
+      </w:r>
+      <w:r>
+        <w:tab/>
+      </w:r>
+      <w:r>
+        <w:fldChar w:fldCharType="begin"/>
+      </w:r>
+      <w:r>
+        <w:instrText xml:space="preserve"> PAGEREF _Toc19238 </w:instrText>
+      </w:r>
+      <w:r>
+        <w:fldChar w:fldCharType="separate"/>
+      </w:r>
+      <w:r>
+        <w:t>4</w:t>
+      </w:r>
+      <w:r>
+        <w:fldChar w:fldCharType="end"/>
+      </w:r>
+      <w:r>
+        <w:rPr>
+          <w:rFonts w:hint="eastAsia" w:asciiTheme="minorEastAsia" w:hAnsiTheme="minorEastAsia" w:eastAsiaTheme="minorEastAsia" w:cstheme="minorEastAsia"/>
+          <w:lang w:val="en-US" w:eastAsia="ja-JP"/>
+        </w:rPr>
+        <w:fldChar w:fldCharType="end"/>
+      </w:r>
+    </w:p>
+    <w:p>
+      <w:pPr>
+        <w:pStyle w:val="8"/>
+        <w:tabs>
+          <w:tab w:val="right" w:leader="dot" w:pos="8504"/>
+        </w:tabs>
+      </w:pPr>
+      <w:r>
+        <w:rPr>
+          <w:rFonts w:hint="eastAsia" w:asciiTheme="minorEastAsia" w:hAnsiTheme="minorEastAsia" w:eastAsiaTheme="minorEastAsia" w:cstheme="minorEastAsia"/>
+          <w:lang w:val="en-US" w:eastAsia="ja-JP"/>
+        </w:rPr>
+        <w:fldChar w:fldCharType="begin"/>
+      </w:r>
+      <w:r>
+        <w:rPr>
+          <w:rFonts w:hint="eastAsia" w:asciiTheme="minorEastAsia" w:hAnsiTheme="minorEastAsia" w:eastAsiaTheme="minorEastAsia" w:cstheme="minorEastAsia"/>
+          <w:lang w:val="en-US" w:eastAsia="ja-JP"/>
+        </w:rPr>
+        <w:instrText xml:space="preserve"> HYPERLINK \l _Toc21624 </w:instrText>
+      </w:r>
+      <w:r>
+        <w:rPr>
+          <w:rFonts w:hint="eastAsia" w:asciiTheme="minorEastAsia" w:hAnsiTheme="minorEastAsia" w:eastAsiaTheme="minorEastAsia" w:cstheme="minorEastAsia"/>
+          <w:lang w:val="en-US" w:eastAsia="ja-JP"/>
+        </w:rPr>
+        <w:fldChar w:fldCharType="separate"/>
+      </w:r>
+      <w:r>
+        <w:rPr>
+          <w:rFonts w:hint="default" w:asciiTheme="minorEastAsia" w:hAnsiTheme="minorEastAsia" w:eastAsiaTheme="minorEastAsia" w:cstheme="minorEastAsia"/>
+          <w:bCs/>
+          <w:lang w:eastAsia="ja-JP"/>
+        </w:rPr>
+        <w:t xml:space="preserve">2.3.3 </w:t>
+      </w:r>
+      <w:r>
+        <w:rPr>
+          <w:rFonts w:hint="eastAsia" w:asciiTheme="minorEastAsia" w:hAnsiTheme="minorEastAsia" w:eastAsiaTheme="minorEastAsia" w:cstheme="minorEastAsia"/>
+          <w:bCs/>
+          <w:lang w:val="en-US" w:eastAsia="ja-JP"/>
+        </w:rPr>
+        <w:t>ランダム練習モード１（符号全体）</w:t>
+      </w:r>
+      <w:r>
+        <w:tab/>
+      </w:r>
+      <w:r>
+        <w:fldChar w:fldCharType="begin"/>
+      </w:r>
+      <w:r>
+        <w:instrText xml:space="preserve"> PAGEREF _Toc21624 </w:instrText>
+      </w:r>
+      <w:r>
+        <w:fldChar w:fldCharType="separate"/>
+      </w:r>
+      <w:r>
+        <w:t>4</w:t>
+      </w:r>
+      <w:r>
+        <w:fldChar w:fldCharType="end"/>
+      </w:r>
+      <w:r>
+        <w:rPr>
+          <w:rFonts w:hint="eastAsia" w:asciiTheme="minorEastAsia" w:hAnsiTheme="minorEastAsia" w:eastAsiaTheme="minorEastAsia" w:cstheme="minorEastAsia"/>
+          <w:lang w:val="en-US" w:eastAsia="ja-JP"/>
+        </w:rPr>
+        <w:fldChar w:fldCharType="end"/>
+      </w:r>
+    </w:p>
+    <w:p>
+      <w:pPr>
+        <w:pStyle w:val="8"/>
+        <w:tabs>
+          <w:tab w:val="right" w:leader="dot" w:pos="8504"/>
+        </w:tabs>
+      </w:pPr>
+      <w:r>
+        <w:rPr>
+          <w:rFonts w:hint="eastAsia" w:asciiTheme="minorEastAsia" w:hAnsiTheme="minorEastAsia" w:eastAsiaTheme="minorEastAsia" w:cstheme="minorEastAsia"/>
+          <w:lang w:val="en-US" w:eastAsia="ja-JP"/>
+        </w:rPr>
+        <w:fldChar w:fldCharType="begin"/>
+      </w:r>
+      <w:r>
+        <w:rPr>
+          <w:rFonts w:hint="eastAsia" w:asciiTheme="minorEastAsia" w:hAnsiTheme="minorEastAsia" w:eastAsiaTheme="minorEastAsia" w:cstheme="minorEastAsia"/>
+          <w:lang w:val="en-US" w:eastAsia="ja-JP"/>
+        </w:rPr>
+        <w:instrText xml:space="preserve"> HYPERLINK \l _Toc19461 </w:instrText>
+      </w:r>
+      <w:r>
+        <w:rPr>
+          <w:rFonts w:hint="eastAsia" w:asciiTheme="minorEastAsia" w:hAnsiTheme="minorEastAsia" w:eastAsiaTheme="minorEastAsia" w:cstheme="minorEastAsia"/>
+          <w:lang w:val="en-US" w:eastAsia="ja-JP"/>
+        </w:rPr>
+        <w:fldChar w:fldCharType="separate"/>
+      </w:r>
+      <w:r>
+        <w:rPr>
+          <w:rFonts w:hint="default" w:asciiTheme="minorEastAsia" w:hAnsiTheme="minorEastAsia" w:eastAsiaTheme="minorEastAsia" w:cstheme="minorEastAsia"/>
+          <w:bCs/>
+          <w:lang w:eastAsia="ja-JP"/>
+        </w:rPr>
+        <w:t xml:space="preserve">2.3.4 </w:t>
+      </w:r>
+      <w:r>
+        <w:rPr>
+          <w:rFonts w:hint="eastAsia" w:asciiTheme="minorEastAsia" w:hAnsiTheme="minorEastAsia" w:eastAsiaTheme="minorEastAsia" w:cstheme="minorEastAsia"/>
+          <w:bCs/>
+          <w:lang w:val="en-US" w:eastAsia="ja-JP"/>
+        </w:rPr>
+        <w:t>ランダム練習モード２（英数字のみ）</w:t>
+      </w:r>
+      <w:r>
+        <w:tab/>
+      </w:r>
+      <w:r>
+        <w:fldChar w:fldCharType="begin"/>
+      </w:r>
+      <w:r>
+        <w:instrText xml:space="preserve"> PAGEREF _Toc19461 </w:instrText>
+      </w:r>
+      <w:r>
+        <w:fldChar w:fldCharType="separate"/>
+      </w:r>
+      <w:r>
+        <w:t>5</w:t>
+      </w:r>
+      <w:r>
+        <w:fldChar w:fldCharType="end"/>
+      </w:r>
+      <w:r>
+        <w:rPr>
+          <w:rFonts w:hint="eastAsia" w:asciiTheme="minorEastAsia" w:hAnsiTheme="minorEastAsia" w:eastAsiaTheme="minorEastAsia" w:cstheme="minorEastAsia"/>
+          <w:lang w:val="en-US" w:eastAsia="ja-JP"/>
+        </w:rPr>
+        <w:fldChar w:fldCharType="end"/>
+      </w:r>
+    </w:p>
+    <w:p>
+      <w:pPr>
+        <w:pStyle w:val="8"/>
+        <w:tabs>
+          <w:tab w:val="right" w:leader="dot" w:pos="8504"/>
+        </w:tabs>
+      </w:pPr>
+      <w:r>
+        <w:rPr>
+          <w:rFonts w:hint="eastAsia" w:asciiTheme="minorEastAsia" w:hAnsiTheme="minorEastAsia" w:eastAsiaTheme="minorEastAsia" w:cstheme="minorEastAsia"/>
+          <w:lang w:val="en-US" w:eastAsia="ja-JP"/>
+        </w:rPr>
+        <w:fldChar w:fldCharType="begin"/>
+      </w:r>
+      <w:r>
+        <w:rPr>
+          <w:rFonts w:hint="eastAsia" w:asciiTheme="minorEastAsia" w:hAnsiTheme="minorEastAsia" w:eastAsiaTheme="minorEastAsia" w:cstheme="minorEastAsia"/>
+          <w:lang w:val="en-US" w:eastAsia="ja-JP"/>
+        </w:rPr>
+        <w:instrText xml:space="preserve"> HYPERLINK \l _Toc25733 </w:instrText>
+      </w:r>
+      <w:r>
+        <w:rPr>
+          <w:rFonts w:hint="eastAsia" w:asciiTheme="minorEastAsia" w:hAnsiTheme="minorEastAsia" w:eastAsiaTheme="minorEastAsia" w:cstheme="minorEastAsia"/>
+          <w:lang w:val="en-US" w:eastAsia="ja-JP"/>
+        </w:rPr>
+        <w:fldChar w:fldCharType="separate"/>
+      </w:r>
+      <w:r>
+        <w:rPr>
+          <w:rFonts w:hint="default" w:asciiTheme="minorEastAsia" w:hAnsiTheme="minorEastAsia" w:eastAsiaTheme="minorEastAsia" w:cstheme="minorEastAsia"/>
+          <w:bCs/>
+          <w:lang w:eastAsia="ja-JP"/>
+        </w:rPr>
+        <w:t xml:space="preserve">2.3.5 </w:t>
+      </w:r>
+      <w:r>
+        <w:rPr>
+          <w:rFonts w:hint="eastAsia" w:asciiTheme="minorEastAsia" w:hAnsiTheme="minorEastAsia" w:eastAsiaTheme="minorEastAsia" w:cstheme="minorEastAsia"/>
+          <w:bCs/>
+          <w:lang w:val="en-US" w:eastAsia="ja-JP"/>
+        </w:rPr>
+        <w:t>ランダム練習モード３（英字のみ）</w:t>
+      </w:r>
+      <w:r>
+        <w:tab/>
+      </w:r>
+      <w:r>
+        <w:fldChar w:fldCharType="begin"/>
+      </w:r>
+      <w:r>
+        <w:instrText xml:space="preserve"> PAGEREF _Toc25733 </w:instrText>
+      </w:r>
+      <w:r>
+        <w:fldChar w:fldCharType="separate"/>
+      </w:r>
+      <w:r>
+        <w:t>5</w:t>
+      </w:r>
+      <w:r>
+        <w:fldChar w:fldCharType="end"/>
+      </w:r>
+      <w:r>
+        <w:rPr>
+          <w:rFonts w:hint="eastAsia" w:asciiTheme="minorEastAsia" w:hAnsiTheme="minorEastAsia" w:eastAsiaTheme="minorEastAsia" w:cstheme="minorEastAsia"/>
+          <w:lang w:val="en-US" w:eastAsia="ja-JP"/>
+        </w:rPr>
+        <w:fldChar w:fldCharType="end"/>
+      </w:r>
+    </w:p>
+    <w:p>
+      <w:pPr>
+        <w:pStyle w:val="8"/>
+        <w:tabs>
+          <w:tab w:val="right" w:leader="dot" w:pos="8504"/>
+        </w:tabs>
+      </w:pPr>
+      <w:r>
+        <w:rPr>
+          <w:rFonts w:hint="eastAsia" w:asciiTheme="minorEastAsia" w:hAnsiTheme="minorEastAsia" w:eastAsiaTheme="minorEastAsia" w:cstheme="minorEastAsia"/>
+          <w:lang w:val="en-US" w:eastAsia="ja-JP"/>
+        </w:rPr>
+        <w:fldChar w:fldCharType="begin"/>
+      </w:r>
+      <w:r>
+        <w:rPr>
+          <w:rFonts w:hint="eastAsia" w:asciiTheme="minorEastAsia" w:hAnsiTheme="minorEastAsia" w:eastAsiaTheme="minorEastAsia" w:cstheme="minorEastAsia"/>
+          <w:lang w:val="en-US" w:eastAsia="ja-JP"/>
+        </w:rPr>
+        <w:instrText xml:space="preserve"> HYPERLINK \l _Toc12413 </w:instrText>
+      </w:r>
+      <w:r>
+        <w:rPr>
+          <w:rFonts w:hint="eastAsia" w:asciiTheme="minorEastAsia" w:hAnsiTheme="minorEastAsia" w:eastAsiaTheme="minorEastAsia" w:cstheme="minorEastAsia"/>
+          <w:lang w:val="en-US" w:eastAsia="ja-JP"/>
+        </w:rPr>
+        <w:fldChar w:fldCharType="separate"/>
+      </w:r>
+      <w:r>
+        <w:rPr>
+          <w:rFonts w:hint="default" w:asciiTheme="minorEastAsia" w:hAnsiTheme="minorEastAsia" w:eastAsiaTheme="minorEastAsia" w:cstheme="minorEastAsia"/>
+          <w:bCs/>
+          <w:lang w:eastAsia="ja-JP"/>
+        </w:rPr>
+        <w:t xml:space="preserve">2.3.6 </w:t>
+      </w:r>
+      <w:r>
+        <w:rPr>
+          <w:rFonts w:hint="eastAsia" w:asciiTheme="minorEastAsia" w:hAnsiTheme="minorEastAsia" w:eastAsiaTheme="minorEastAsia" w:cstheme="minorEastAsia"/>
+          <w:bCs/>
+          <w:lang w:eastAsia="ja-JP"/>
+        </w:rPr>
+        <w:t>作者CQを出すモード</w:t>
+      </w:r>
+      <w:r>
+        <w:tab/>
+      </w:r>
+      <w:r>
+        <w:fldChar w:fldCharType="begin"/>
+      </w:r>
+      <w:r>
+        <w:instrText xml:space="preserve"> PAGEREF _Toc12413 </w:instrText>
+      </w:r>
+      <w:r>
+        <w:fldChar w:fldCharType="separate"/>
+      </w:r>
+      <w:r>
+        <w:t>5</w:t>
+      </w:r>
+      <w:r>
+        <w:fldChar w:fldCharType="end"/>
+      </w:r>
+      <w:r>
+        <w:rPr>
+          <w:rFonts w:hint="eastAsia" w:asciiTheme="minorEastAsia" w:hAnsiTheme="minorEastAsia" w:eastAsiaTheme="minorEastAsia" w:cstheme="minorEastAsia"/>
+          <w:lang w:val="en-US" w:eastAsia="ja-JP"/>
+        </w:rPr>
+        <w:fldChar w:fldCharType="end"/>
+      </w:r>
+    </w:p>
+    <w:p>
+      <w:pPr>
+        <w:pStyle w:val="5"/>
+        <w:tabs>
+          <w:tab w:val="right" w:leader="dot" w:pos="8504"/>
+        </w:tabs>
+      </w:pPr>
+      <w:r>
+        <w:rPr>
+          <w:rFonts w:hint="eastAsia" w:asciiTheme="minorEastAsia" w:hAnsiTheme="minorEastAsia" w:eastAsiaTheme="minorEastAsia" w:cstheme="minorEastAsia"/>
+          <w:lang w:val="en-US" w:eastAsia="ja-JP"/>
+        </w:rPr>
+        <w:fldChar w:fldCharType="begin"/>
+      </w:r>
+      <w:r>
+        <w:rPr>
+          <w:rFonts w:hint="eastAsia" w:asciiTheme="minorEastAsia" w:hAnsiTheme="minorEastAsia" w:eastAsiaTheme="minorEastAsia" w:cstheme="minorEastAsia"/>
+          <w:lang w:val="en-US" w:eastAsia="ja-JP"/>
+        </w:rPr>
+        <w:instrText xml:space="preserve"> HYPERLINK \l _Toc4957 </w:instrText>
+      </w:r>
+      <w:r>
+        <w:rPr>
+          <w:rFonts w:hint="eastAsia" w:asciiTheme="minorEastAsia" w:hAnsiTheme="minorEastAsia" w:eastAsiaTheme="minorEastAsia" w:cstheme="minorEastAsia"/>
+          <w:lang w:val="en-US" w:eastAsia="ja-JP"/>
+        </w:rPr>
+        <w:fldChar w:fldCharType="separate"/>
+      </w:r>
+      <w:r>
+        <w:rPr>
+          <w:rFonts w:hint="default" w:asciiTheme="minorEastAsia" w:hAnsiTheme="minorEastAsia" w:eastAsiaTheme="minorEastAsia" w:cstheme="minorEastAsia"/>
+          <w:bCs/>
+          <w:lang w:eastAsia="ja-JP"/>
+        </w:rPr>
+        <w:t xml:space="preserve">3 </w:t>
+      </w:r>
+      <w:r>
+        <w:rPr>
+          <w:rFonts w:hint="eastAsia" w:asciiTheme="minorEastAsia" w:hAnsiTheme="minorEastAsia" w:eastAsiaTheme="minorEastAsia" w:cstheme="minorEastAsia"/>
+          <w:bCs/>
+          <w:lang w:eastAsia="ja-JP"/>
+        </w:rPr>
+        <w:t>ハードウェア構成</w:t>
+      </w:r>
+      <w:r>
+        <w:tab/>
+      </w:r>
+      <w:r>
+        <w:fldChar w:fldCharType="begin"/>
+      </w:r>
+      <w:r>
+        <w:instrText xml:space="preserve"> PAGEREF _Toc4957 </w:instrText>
+      </w:r>
+      <w:r>
+        <w:fldChar w:fldCharType="separate"/>
+      </w:r>
+      <w:r>
+        <w:t>5</w:t>
+      </w:r>
+      <w:r>
+        <w:fldChar w:fldCharType="end"/>
+      </w:r>
+      <w:r>
+        <w:rPr>
+          <w:rFonts w:hint="eastAsia" w:asciiTheme="minorEastAsia" w:hAnsiTheme="minorEastAsia" w:eastAsiaTheme="minorEastAsia" w:cstheme="minorEastAsia"/>
+          <w:lang w:val="en-US" w:eastAsia="ja-JP"/>
+        </w:rPr>
+        <w:fldChar w:fldCharType="end"/>
+      </w:r>
+    </w:p>
+    <w:p>
+      <w:pPr>
+        <w:pStyle w:val="5"/>
+        <w:tabs>
+          <w:tab w:val="right" w:leader="dot" w:pos="8504"/>
+        </w:tabs>
+      </w:pPr>
+      <w:r>
+        <w:rPr>
+          <w:rFonts w:hint="eastAsia" w:asciiTheme="minorEastAsia" w:hAnsiTheme="minorEastAsia" w:eastAsiaTheme="minorEastAsia" w:cstheme="minorEastAsia"/>
+          <w:lang w:val="en-US" w:eastAsia="ja-JP"/>
+        </w:rPr>
+        <w:fldChar w:fldCharType="begin"/>
+      </w:r>
+      <w:r>
+        <w:rPr>
+          <w:rFonts w:hint="eastAsia" w:asciiTheme="minorEastAsia" w:hAnsiTheme="minorEastAsia" w:eastAsiaTheme="minorEastAsia" w:cstheme="minorEastAsia"/>
+          <w:lang w:val="en-US" w:eastAsia="ja-JP"/>
+        </w:rPr>
+        <w:instrText xml:space="preserve"> HYPERLINK \l _Toc16597 </w:instrText>
+      </w:r>
+      <w:r>
+        <w:rPr>
+          <w:rFonts w:hint="eastAsia" w:asciiTheme="minorEastAsia" w:hAnsiTheme="minorEastAsia" w:eastAsiaTheme="minorEastAsia" w:cstheme="minorEastAsia"/>
+          <w:lang w:val="en-US" w:eastAsia="ja-JP"/>
+        </w:rPr>
+        <w:fldChar w:fldCharType="separate"/>
+      </w:r>
+      <w:r>
+        <w:rPr>
+          <w:rFonts w:hint="default" w:asciiTheme="minorEastAsia" w:hAnsiTheme="minorEastAsia" w:eastAsiaTheme="minorEastAsia" w:cstheme="minorEastAsia"/>
+          <w:bCs/>
+          <w:lang w:eastAsia="ja-JP"/>
+        </w:rPr>
+        <w:t xml:space="preserve">4 </w:t>
+      </w:r>
+      <w:r>
+        <w:rPr>
+          <w:rFonts w:hint="eastAsia" w:asciiTheme="minorEastAsia" w:hAnsiTheme="minorEastAsia" w:eastAsiaTheme="minorEastAsia" w:cstheme="minorEastAsia"/>
+          <w:bCs/>
+          <w:lang w:eastAsia="ja-JP"/>
+        </w:rPr>
+        <w:t>ソフトウェア構成</w:t>
+      </w:r>
+      <w:r>
+        <w:tab/>
+      </w:r>
+      <w:r>
+        <w:fldChar w:fldCharType="begin"/>
+      </w:r>
+      <w:r>
+        <w:instrText xml:space="preserve"> PAGEREF _Toc16597 </w:instrText>
+      </w:r>
+      <w:r>
+        <w:fldChar w:fldCharType="separate"/>
+      </w:r>
+      <w:r>
+        <w:t>6</w:t>
+      </w:r>
+      <w:r>
+        <w:fldChar w:fldCharType="end"/>
+      </w:r>
+      <w:r>
+        <w:rPr>
+          <w:rFonts w:hint="eastAsia" w:asciiTheme="minorEastAsia" w:hAnsiTheme="minorEastAsia" w:eastAsiaTheme="minorEastAsia" w:cstheme="minorEastAsia"/>
+          <w:lang w:val="en-US" w:eastAsia="ja-JP"/>
+        </w:rPr>
+        <w:fldChar w:fldCharType="end"/>
+      </w:r>
+    </w:p>
+    <w:p>
+      <w:pPr>
+        <w:pStyle w:val="10"/>
+        <w:tabs>
+          <w:tab w:val="right" w:leader="dot" w:pos="8504"/>
+        </w:tabs>
+      </w:pPr>
+      <w:r>
+        <w:rPr>
+          <w:rFonts w:hint="eastAsia" w:asciiTheme="minorEastAsia" w:hAnsiTheme="minorEastAsia" w:eastAsiaTheme="minorEastAsia" w:cstheme="minorEastAsia"/>
+          <w:lang w:val="en-US" w:eastAsia="ja-JP"/>
+        </w:rPr>
+        <w:fldChar w:fldCharType="begin"/>
+      </w:r>
+      <w:r>
+        <w:rPr>
+          <w:rFonts w:hint="eastAsia" w:asciiTheme="minorEastAsia" w:hAnsiTheme="minorEastAsia" w:eastAsiaTheme="minorEastAsia" w:cstheme="minorEastAsia"/>
+          <w:lang w:val="en-US" w:eastAsia="ja-JP"/>
+        </w:rPr>
+        <w:instrText xml:space="preserve"> HYPERLINK \l _Toc30418 </w:instrText>
+      </w:r>
+      <w:r>
+        <w:rPr>
+          <w:rFonts w:hint="eastAsia" w:asciiTheme="minorEastAsia" w:hAnsiTheme="minorEastAsia" w:eastAsiaTheme="minorEastAsia" w:cstheme="minorEastAsia"/>
+          <w:lang w:val="en-US" w:eastAsia="ja-JP"/>
+        </w:rPr>
+        <w:fldChar w:fldCharType="separate"/>
+      </w:r>
+      <w:r>
+        <w:rPr>
+          <w:rFonts w:hint="default" w:asciiTheme="minorEastAsia" w:hAnsiTheme="minorEastAsia" w:eastAsiaTheme="minorEastAsia" w:cstheme="minorEastAsia"/>
+          <w:bCs/>
+          <w:lang w:eastAsia="ja-JP"/>
+        </w:rPr>
+        <w:t xml:space="preserve">4.1 </w:t>
+      </w:r>
+      <w:r>
+        <w:rPr>
+          <w:rFonts w:hint="eastAsia" w:asciiTheme="minorEastAsia" w:hAnsiTheme="minorEastAsia" w:eastAsiaTheme="minorEastAsia" w:cstheme="minorEastAsia"/>
+          <w:bCs/>
+          <w:lang w:eastAsia="ja-JP"/>
+        </w:rPr>
+        <w:t>ソフトウェア構成概要</w:t>
+      </w:r>
+      <w:r>
+        <w:tab/>
+      </w:r>
+      <w:r>
+        <w:fldChar w:fldCharType="begin"/>
+      </w:r>
+      <w:r>
+        <w:instrText xml:space="preserve"> PAGEREF _Toc30418 </w:instrText>
+      </w:r>
+      <w:r>
+        <w:fldChar w:fldCharType="separate"/>
+      </w:r>
+      <w:r>
+        <w:t>6</w:t>
+      </w:r>
+      <w:r>
+        <w:fldChar w:fldCharType="end"/>
+      </w:r>
+      <w:r>
+        <w:rPr>
+          <w:rFonts w:hint="eastAsia" w:asciiTheme="minorEastAsia" w:hAnsiTheme="minorEastAsia" w:eastAsiaTheme="minorEastAsia" w:cstheme="minorEastAsia"/>
+          <w:lang w:val="en-US" w:eastAsia="ja-JP"/>
+        </w:rPr>
+        <w:fldChar w:fldCharType="end"/>
+      </w:r>
+    </w:p>
+    <w:p>
+      <w:pPr>
+        <w:pStyle w:val="10"/>
+        <w:tabs>
+          <w:tab w:val="right" w:leader="dot" w:pos="8504"/>
+        </w:tabs>
+      </w:pPr>
+      <w:r>
+        <w:rPr>
+          <w:rFonts w:hint="eastAsia" w:asciiTheme="minorEastAsia" w:hAnsiTheme="minorEastAsia" w:eastAsiaTheme="minorEastAsia" w:cstheme="minorEastAsia"/>
+          <w:lang w:val="en-US" w:eastAsia="ja-JP"/>
+        </w:rPr>
+        <w:fldChar w:fldCharType="begin"/>
+      </w:r>
+      <w:r>
+        <w:rPr>
+          <w:rFonts w:hint="eastAsia" w:asciiTheme="minorEastAsia" w:hAnsiTheme="minorEastAsia" w:eastAsiaTheme="minorEastAsia" w:cstheme="minorEastAsia"/>
+          <w:lang w:val="en-US" w:eastAsia="ja-JP"/>
+        </w:rPr>
+        <w:instrText xml:space="preserve"> HYPERLINK \l _Toc6039 </w:instrText>
+      </w:r>
+      <w:r>
+        <w:rPr>
+          <w:rFonts w:hint="eastAsia" w:asciiTheme="minorEastAsia" w:hAnsiTheme="minorEastAsia" w:eastAsiaTheme="minorEastAsia" w:cstheme="minorEastAsia"/>
+          <w:lang w:val="en-US" w:eastAsia="ja-JP"/>
+        </w:rPr>
+        <w:fldChar w:fldCharType="separate"/>
+      </w:r>
+      <w:r>
+        <w:rPr>
+          <w:rFonts w:hint="default" w:asciiTheme="minorEastAsia" w:hAnsiTheme="minorEastAsia" w:eastAsiaTheme="minorEastAsia" w:cstheme="minorEastAsia"/>
+          <w:bCs/>
+          <w:lang w:eastAsia="ja-JP"/>
+        </w:rPr>
+        <w:t xml:space="preserve">4.2 </w:t>
+      </w:r>
+      <w:r>
+        <w:rPr>
+          <w:rFonts w:hint="eastAsia" w:asciiTheme="minorEastAsia" w:hAnsiTheme="minorEastAsia" w:eastAsiaTheme="minorEastAsia" w:cstheme="minorEastAsia"/>
+          <w:bCs/>
+          <w:lang w:eastAsia="ja-JP"/>
+        </w:rPr>
+        <w:t>モールス符号テーブル</w:t>
+      </w:r>
+      <w:r>
+        <w:tab/>
+      </w:r>
+      <w:r>
+        <w:fldChar w:fldCharType="begin"/>
+      </w:r>
+      <w:r>
+        <w:instrText xml:space="preserve"> PAGEREF _Toc6039 </w:instrText>
+      </w:r>
+      <w:r>
+        <w:fldChar w:fldCharType="separate"/>
+      </w:r>
+      <w:r>
+        <w:t>7</w:t>
+      </w:r>
+      <w:r>
+        <w:fldChar w:fldCharType="end"/>
+      </w:r>
+      <w:r>
+        <w:rPr>
+          <w:rFonts w:hint="eastAsia" w:asciiTheme="minorEastAsia" w:hAnsiTheme="minorEastAsia" w:eastAsiaTheme="minorEastAsia" w:cstheme="minorEastAsia"/>
+          <w:lang w:val="en-US" w:eastAsia="ja-JP"/>
+        </w:rPr>
+        <w:fldChar w:fldCharType="end"/>
+      </w:r>
+    </w:p>
+    <w:p>
+      <w:pPr>
+        <w:pStyle w:val="8"/>
+        <w:tabs>
+          <w:tab w:val="right" w:leader="dot" w:pos="8504"/>
+        </w:tabs>
+      </w:pPr>
+      <w:r>
+        <w:rPr>
+          <w:rFonts w:hint="eastAsia" w:asciiTheme="minorEastAsia" w:hAnsiTheme="minorEastAsia" w:eastAsiaTheme="minorEastAsia" w:cstheme="minorEastAsia"/>
+          <w:lang w:val="en-US" w:eastAsia="ja-JP"/>
+        </w:rPr>
+        <w:fldChar w:fldCharType="begin"/>
+      </w:r>
+      <w:r>
+        <w:rPr>
+          <w:rFonts w:hint="eastAsia" w:asciiTheme="minorEastAsia" w:hAnsiTheme="minorEastAsia" w:eastAsiaTheme="minorEastAsia" w:cstheme="minorEastAsia"/>
+          <w:lang w:val="en-US" w:eastAsia="ja-JP"/>
+        </w:rPr>
+        <w:instrText xml:space="preserve"> HYPERLINK \l _Toc13126 </w:instrText>
+      </w:r>
+      <w:r>
+        <w:rPr>
+          <w:rFonts w:hint="eastAsia" w:asciiTheme="minorEastAsia" w:hAnsiTheme="minorEastAsia" w:eastAsiaTheme="minorEastAsia" w:cstheme="minorEastAsia"/>
+          <w:lang w:val="en-US" w:eastAsia="ja-JP"/>
+        </w:rPr>
+        <w:fldChar w:fldCharType="separate"/>
+      </w:r>
+      <w:r>
+        <w:rPr>
+          <w:rFonts w:hint="default" w:asciiTheme="minorEastAsia" w:hAnsiTheme="minorEastAsia" w:eastAsiaTheme="minorEastAsia" w:cstheme="minorEastAsia"/>
+          <w:bCs/>
+          <w:lang w:val="en-US" w:eastAsia="ja-JP"/>
+        </w:rPr>
+        <w:t xml:space="preserve">4.2.1 </w:t>
+      </w:r>
+      <w:r>
+        <w:rPr>
+          <w:rFonts w:hint="eastAsia" w:asciiTheme="minorEastAsia" w:hAnsiTheme="minorEastAsia" w:eastAsiaTheme="minorEastAsia" w:cstheme="minorEastAsia"/>
+          <w:bCs/>
+          <w:lang w:val="en-US" w:eastAsia="ja-JP"/>
+        </w:rPr>
+        <w:t>一般的なプログラムの考え方</w:t>
+      </w:r>
+      <w:r>
+        <w:tab/>
+      </w:r>
+      <w:r>
+        <w:fldChar w:fldCharType="begin"/>
+      </w:r>
+      <w:r>
+        <w:instrText xml:space="preserve"> PAGEREF _Toc13126 </w:instrText>
+      </w:r>
+      <w:r>
+        <w:fldChar w:fldCharType="separate"/>
+      </w:r>
+      <w:r>
+        <w:t>7</w:t>
+      </w:r>
+      <w:r>
+        <w:fldChar w:fldCharType="end"/>
+      </w:r>
+      <w:r>
+        <w:rPr>
+          <w:rFonts w:hint="eastAsia" w:asciiTheme="minorEastAsia" w:hAnsiTheme="minorEastAsia" w:eastAsiaTheme="minorEastAsia" w:cstheme="minorEastAsia"/>
+          <w:lang w:val="en-US" w:eastAsia="ja-JP"/>
+        </w:rPr>
+        <w:fldChar w:fldCharType="end"/>
+      </w:r>
+    </w:p>
+    <w:p>
+      <w:pPr>
+        <w:pStyle w:val="8"/>
+        <w:tabs>
+          <w:tab w:val="right" w:leader="dot" w:pos="8504"/>
+        </w:tabs>
+      </w:pPr>
+      <w:r>
+        <w:rPr>
+          <w:rFonts w:hint="eastAsia" w:asciiTheme="minorEastAsia" w:hAnsiTheme="minorEastAsia" w:eastAsiaTheme="minorEastAsia" w:cstheme="minorEastAsia"/>
+          <w:lang w:val="en-US" w:eastAsia="ja-JP"/>
+        </w:rPr>
+        <w:fldChar w:fldCharType="begin"/>
+      </w:r>
+      <w:r>
+        <w:rPr>
+          <w:rFonts w:hint="eastAsia" w:asciiTheme="minorEastAsia" w:hAnsiTheme="minorEastAsia" w:eastAsiaTheme="minorEastAsia" w:cstheme="minorEastAsia"/>
+          <w:lang w:val="en-US" w:eastAsia="ja-JP"/>
+        </w:rPr>
+        <w:instrText xml:space="preserve"> HYPERLINK \l _Toc21429 </w:instrText>
+      </w:r>
+      <w:r>
+        <w:rPr>
+          <w:rFonts w:hint="eastAsia" w:asciiTheme="minorEastAsia" w:hAnsiTheme="minorEastAsia" w:eastAsiaTheme="minorEastAsia" w:cstheme="minorEastAsia"/>
+          <w:lang w:val="en-US" w:eastAsia="ja-JP"/>
+        </w:rPr>
+        <w:fldChar w:fldCharType="separate"/>
+      </w:r>
+      <w:r>
+        <w:rPr>
+          <w:rFonts w:hint="default" w:asciiTheme="minorEastAsia" w:hAnsiTheme="minorEastAsia" w:eastAsiaTheme="minorEastAsia" w:cstheme="minorEastAsia"/>
+          <w:bCs/>
+          <w:lang w:val="en-US" w:eastAsia="ja-JP"/>
+        </w:rPr>
+        <w:t xml:space="preserve">4.2.2 </w:t>
+      </w:r>
+      <w:r>
+        <w:rPr>
+          <w:rFonts w:hint="eastAsia" w:asciiTheme="minorEastAsia" w:hAnsiTheme="minorEastAsia" w:eastAsiaTheme="minorEastAsia" w:cstheme="minorEastAsia"/>
+          <w:bCs/>
+          <w:lang w:val="en-US" w:eastAsia="ja-JP"/>
+        </w:rPr>
+        <w:t>今回開発の考え方</w:t>
+      </w:r>
+      <w:r>
+        <w:tab/>
+      </w:r>
+      <w:r>
+        <w:fldChar w:fldCharType="begin"/>
+      </w:r>
+      <w:r>
+        <w:instrText xml:space="preserve"> PAGEREF _Toc21429 </w:instrText>
+      </w:r>
+      <w:r>
+        <w:fldChar w:fldCharType="separate"/>
+      </w:r>
+      <w:r>
+        <w:t>8</w:t>
+      </w:r>
+      <w:r>
+        <w:fldChar w:fldCharType="end"/>
+      </w:r>
+      <w:r>
+        <w:rPr>
+          <w:rFonts w:hint="eastAsia" w:asciiTheme="minorEastAsia" w:hAnsiTheme="minorEastAsia" w:eastAsiaTheme="minorEastAsia" w:cstheme="minorEastAsia"/>
+          <w:lang w:val="en-US" w:eastAsia="ja-JP"/>
+        </w:rPr>
+        <w:fldChar w:fldCharType="end"/>
+      </w:r>
+    </w:p>
+    <w:p>
+      <w:pPr>
+        <w:pStyle w:val="10"/>
+        <w:tabs>
+          <w:tab w:val="right" w:leader="dot" w:pos="8504"/>
+        </w:tabs>
+      </w:pPr>
+      <w:r>
+        <w:rPr>
+          <w:rFonts w:hint="eastAsia" w:asciiTheme="minorEastAsia" w:hAnsiTheme="minorEastAsia" w:eastAsiaTheme="minorEastAsia" w:cstheme="minorEastAsia"/>
+          <w:lang w:val="en-US" w:eastAsia="ja-JP"/>
+        </w:rPr>
+        <w:fldChar w:fldCharType="begin"/>
+      </w:r>
+      <w:r>
+        <w:rPr>
+          <w:rFonts w:hint="eastAsia" w:asciiTheme="minorEastAsia" w:hAnsiTheme="minorEastAsia" w:eastAsiaTheme="minorEastAsia" w:cstheme="minorEastAsia"/>
+          <w:lang w:val="en-US" w:eastAsia="ja-JP"/>
+        </w:rPr>
+        <w:instrText xml:space="preserve"> HYPERLINK \l _Toc4009 </w:instrText>
+      </w:r>
+      <w:r>
+        <w:rPr>
+          <w:rFonts w:hint="eastAsia" w:asciiTheme="minorEastAsia" w:hAnsiTheme="minorEastAsia" w:eastAsiaTheme="minorEastAsia" w:cstheme="minorEastAsia"/>
+          <w:lang w:val="en-US" w:eastAsia="ja-JP"/>
+        </w:rPr>
+        <w:fldChar w:fldCharType="separate"/>
+      </w:r>
+      <w:r>
+        <w:rPr>
+          <w:rFonts w:hint="default" w:asciiTheme="minorEastAsia" w:hAnsiTheme="minorEastAsia" w:eastAsiaTheme="minorEastAsia" w:cstheme="minorEastAsia"/>
+          <w:bCs/>
+          <w:lang w:eastAsia="ja-JP"/>
+        </w:rPr>
+        <w:t xml:space="preserve">4.3 </w:t>
+      </w:r>
+      <w:r>
+        <w:rPr>
+          <w:rFonts w:hint="eastAsia" w:asciiTheme="minorEastAsia" w:hAnsiTheme="minorEastAsia" w:eastAsiaTheme="minorEastAsia" w:cstheme="minorEastAsia"/>
+          <w:bCs/>
+          <w:lang w:eastAsia="ja-JP"/>
+        </w:rPr>
+        <w:t>割り込み処理</w:t>
+      </w:r>
+      <w:r>
+        <w:tab/>
+      </w:r>
+      <w:r>
+        <w:fldChar w:fldCharType="begin"/>
+      </w:r>
+      <w:r>
+        <w:instrText xml:space="preserve"> PAGEREF _Toc4009 </w:instrText>
+      </w:r>
+      <w:r>
+        <w:fldChar w:fldCharType="separate"/>
+      </w:r>
+      <w:r>
+        <w:t>9</w:t>
+      </w:r>
+      <w:r>
+        <w:fldChar w:fldCharType="end"/>
+      </w:r>
+      <w:r>
+        <w:rPr>
+          <w:rFonts w:hint="eastAsia" w:asciiTheme="minorEastAsia" w:hAnsiTheme="minorEastAsia" w:eastAsiaTheme="minorEastAsia" w:cstheme="minorEastAsia"/>
+          <w:lang w:val="en-US" w:eastAsia="ja-JP"/>
+        </w:rPr>
+        <w:fldChar w:fldCharType="end"/>
+      </w:r>
+    </w:p>
+    <w:p>
+      <w:pPr>
+        <w:pStyle w:val="10"/>
+        <w:tabs>
+          <w:tab w:val="right" w:leader="dot" w:pos="8504"/>
+        </w:tabs>
+      </w:pPr>
+      <w:r>
+        <w:rPr>
+          <w:rFonts w:hint="eastAsia" w:asciiTheme="minorEastAsia" w:hAnsiTheme="minorEastAsia" w:eastAsiaTheme="minorEastAsia" w:cstheme="minorEastAsia"/>
+          <w:lang w:val="en-US" w:eastAsia="ja-JP"/>
+        </w:rPr>
+        <w:fldChar w:fldCharType="begin"/>
+      </w:r>
+      <w:r>
+        <w:rPr>
+          <w:rFonts w:hint="eastAsia" w:asciiTheme="minorEastAsia" w:hAnsiTheme="minorEastAsia" w:eastAsiaTheme="minorEastAsia" w:cstheme="minorEastAsia"/>
+          <w:lang w:val="en-US" w:eastAsia="ja-JP"/>
+        </w:rPr>
+        <w:instrText xml:space="preserve"> HYPERLINK \l _Toc23799 </w:instrText>
+      </w:r>
+      <w:r>
+        <w:rPr>
+          <w:rFonts w:hint="eastAsia" w:asciiTheme="minorEastAsia" w:hAnsiTheme="minorEastAsia" w:eastAsiaTheme="minorEastAsia" w:cstheme="minorEastAsia"/>
+          <w:lang w:val="en-US" w:eastAsia="ja-JP"/>
+        </w:rPr>
+        <w:fldChar w:fldCharType="separate"/>
+      </w:r>
+      <w:r>
+        <w:rPr>
+          <w:rFonts w:hint="default" w:asciiTheme="minorEastAsia" w:hAnsiTheme="minorEastAsia" w:eastAsiaTheme="minorEastAsia" w:cstheme="minorEastAsia"/>
+          <w:bCs/>
+          <w:lang w:eastAsia="ja-JP"/>
+        </w:rPr>
+        <w:t xml:space="preserve">4.4 </w:t>
+      </w:r>
+      <w:r>
+        <w:rPr>
+          <w:rFonts w:hint="eastAsia" w:asciiTheme="minorEastAsia" w:hAnsiTheme="minorEastAsia" w:eastAsiaTheme="minorEastAsia" w:cstheme="minorEastAsia"/>
+          <w:bCs/>
+          <w:lang w:eastAsia="ja-JP"/>
+        </w:rPr>
+        <w:t>音出力と遅延関数</w:t>
+      </w:r>
+      <w:r>
+        <w:tab/>
+      </w:r>
+      <w:r>
+        <w:fldChar w:fldCharType="begin"/>
+      </w:r>
+      <w:r>
+        <w:instrText xml:space="preserve"> PAGEREF _Toc23799 </w:instrText>
+      </w:r>
+      <w:r>
+        <w:fldChar w:fldCharType="separate"/>
+      </w:r>
+      <w:r>
+        <w:t>9</w:t>
+      </w:r>
+      <w:r>
+        <w:fldChar w:fldCharType="end"/>
+      </w:r>
+      <w:r>
+        <w:rPr>
+          <w:rFonts w:hint="eastAsia" w:asciiTheme="minorEastAsia" w:hAnsiTheme="minorEastAsia" w:eastAsiaTheme="minorEastAsia" w:cstheme="minorEastAsia"/>
+          <w:lang w:val="en-US" w:eastAsia="ja-JP"/>
+        </w:rPr>
+        <w:fldChar w:fldCharType="end"/>
+      </w:r>
+    </w:p>
+    <w:p>
+      <w:pPr>
+        <w:pStyle w:val="10"/>
+        <w:tabs>
+          <w:tab w:val="right" w:leader="dot" w:pos="8504"/>
+        </w:tabs>
+      </w:pPr>
+      <w:r>
+        <w:rPr>
+          <w:rFonts w:hint="eastAsia" w:asciiTheme="minorEastAsia" w:hAnsiTheme="minorEastAsia" w:eastAsiaTheme="minorEastAsia" w:cstheme="minorEastAsia"/>
+          <w:lang w:val="en-US" w:eastAsia="ja-JP"/>
+        </w:rPr>
+        <w:fldChar w:fldCharType="begin"/>
+      </w:r>
+      <w:r>
+        <w:rPr>
+          <w:rFonts w:hint="eastAsia" w:asciiTheme="minorEastAsia" w:hAnsiTheme="minorEastAsia" w:eastAsiaTheme="minorEastAsia" w:cstheme="minorEastAsia"/>
+          <w:lang w:val="en-US" w:eastAsia="ja-JP"/>
+        </w:rPr>
+        <w:instrText xml:space="preserve"> HYPERLINK \l _Toc9913 </w:instrText>
+      </w:r>
+      <w:r>
+        <w:rPr>
+          <w:rFonts w:hint="eastAsia" w:asciiTheme="minorEastAsia" w:hAnsiTheme="minorEastAsia" w:eastAsiaTheme="minorEastAsia" w:cstheme="minorEastAsia"/>
+          <w:lang w:val="en-US" w:eastAsia="ja-JP"/>
+        </w:rPr>
+        <w:fldChar w:fldCharType="separate"/>
+      </w:r>
+      <w:r>
+        <w:rPr>
+          <w:rFonts w:hint="default" w:asciiTheme="minorEastAsia" w:hAnsiTheme="minorEastAsia" w:eastAsiaTheme="minorEastAsia" w:cstheme="minorEastAsia"/>
+          <w:bCs/>
+          <w:lang w:eastAsia="ja-JP"/>
+        </w:rPr>
+        <w:t xml:space="preserve">4.5 </w:t>
+      </w:r>
+      <w:r>
+        <w:rPr>
+          <w:rFonts w:hint="eastAsia" w:asciiTheme="minorEastAsia" w:hAnsiTheme="minorEastAsia" w:eastAsiaTheme="minorEastAsia" w:cstheme="minorEastAsia"/>
+          <w:bCs/>
+          <w:lang w:eastAsia="ja-JP"/>
+        </w:rPr>
+        <w:t>ロングジャンプ制御</w:t>
+      </w:r>
+      <w:r>
+        <w:tab/>
+      </w:r>
+      <w:r>
+        <w:fldChar w:fldCharType="begin"/>
+      </w:r>
+      <w:r>
+        <w:instrText xml:space="preserve"> PAGEREF _Toc9913 </w:instrText>
+      </w:r>
+      <w:r>
+        <w:fldChar w:fldCharType="separate"/>
+      </w:r>
+      <w:r>
+        <w:t>10</w:t>
+      </w:r>
+      <w:r>
+        <w:fldChar w:fldCharType="end"/>
+      </w:r>
+      <w:r>
+        <w:rPr>
+          <w:rFonts w:hint="eastAsia" w:asciiTheme="minorEastAsia" w:hAnsiTheme="minorEastAsia" w:eastAsiaTheme="minorEastAsia" w:cstheme="minorEastAsia"/>
+          <w:lang w:val="en-US" w:eastAsia="ja-JP"/>
+        </w:rPr>
+        <w:fldChar w:fldCharType="end"/>
+      </w:r>
+    </w:p>
+    <w:p>
+      <w:pPr>
+        <w:pStyle w:val="5"/>
+        <w:tabs>
+          <w:tab w:val="right" w:leader="dot" w:pos="8504"/>
+        </w:tabs>
+      </w:pPr>
+      <w:r>
+        <w:rPr>
+          <w:rFonts w:hint="eastAsia" w:asciiTheme="minorEastAsia" w:hAnsiTheme="minorEastAsia" w:eastAsiaTheme="minorEastAsia" w:cstheme="minorEastAsia"/>
+          <w:lang w:val="en-US" w:eastAsia="ja-JP"/>
+        </w:rPr>
+        <w:fldChar w:fldCharType="begin"/>
+      </w:r>
+      <w:r>
+        <w:rPr>
+          <w:rFonts w:hint="eastAsia" w:asciiTheme="minorEastAsia" w:hAnsiTheme="minorEastAsia" w:eastAsiaTheme="minorEastAsia" w:cstheme="minorEastAsia"/>
+          <w:lang w:val="en-US" w:eastAsia="ja-JP"/>
+        </w:rPr>
+        <w:instrText xml:space="preserve"> HYPERLINK \l _Toc21723 </w:instrText>
+      </w:r>
+      <w:r>
+        <w:rPr>
+          <w:rFonts w:hint="eastAsia" w:asciiTheme="minorEastAsia" w:hAnsiTheme="minorEastAsia" w:eastAsiaTheme="minorEastAsia" w:cstheme="minorEastAsia"/>
+          <w:lang w:val="en-US" w:eastAsia="ja-JP"/>
+        </w:rPr>
+        <w:fldChar w:fldCharType="separate"/>
+      </w:r>
+      <w:r>
+        <w:rPr>
+          <w:rFonts w:hint="default" w:asciiTheme="minorEastAsia" w:hAnsiTheme="minorEastAsia" w:eastAsiaTheme="minorEastAsia" w:cstheme="minorEastAsia"/>
+          <w:bCs/>
+          <w:lang w:eastAsia="ja-JP"/>
+        </w:rPr>
+        <w:t xml:space="preserve">5 </w:t>
+      </w:r>
+      <w:r>
+        <w:rPr>
+          <w:rFonts w:hint="eastAsia" w:asciiTheme="minorEastAsia" w:hAnsiTheme="minorEastAsia" w:eastAsiaTheme="minorEastAsia" w:cstheme="minorEastAsia"/>
+          <w:bCs/>
+          <w:lang w:eastAsia="ja-JP"/>
+        </w:rPr>
+        <w:t>後書き</w:t>
+      </w:r>
+      <w:r>
+        <w:tab/>
+      </w:r>
+      <w:r>
+        <w:fldChar w:fldCharType="begin"/>
+      </w:r>
+      <w:r>
+        <w:instrText xml:space="preserve"> PAGEREF _Toc21723 </w:instrText>
+      </w:r>
+      <w:r>
+        <w:fldChar w:fldCharType="separate"/>
+      </w:r>
+      <w:r>
+        <w:t>11</w:t>
+      </w:r>
+      <w:r>
+        <w:fldChar w:fldCharType="end"/>
+      </w:r>
+      <w:r>
+        <w:rPr>
+          <w:rFonts w:hint="eastAsia" w:asciiTheme="minorEastAsia" w:hAnsiTheme="minorEastAsia" w:eastAsiaTheme="minorEastAsia" w:cstheme="minorEastAsia"/>
+          <w:lang w:val="en-US" w:eastAsia="ja-JP"/>
+        </w:rPr>
+        <w:fldChar w:fldCharType="end"/>
+      </w:r>
+    </w:p>
+    <w:p>
+      <w:pPr>
+        <w:rPr>
+          <w:rFonts w:hint="eastAsia" w:asciiTheme="minorEastAsia" w:hAnsiTheme="minorEastAsia" w:eastAsiaTheme="minorEastAsia" w:cstheme="minorEastAsia"/>
+          <w:lang w:val="en-US" w:eastAsia="ja-JP"/>
+        </w:rPr>
+      </w:pPr>
+      <w:r>
+        <w:rPr>
+          <w:rFonts w:hint="eastAsia" w:asciiTheme="minorEastAsia" w:hAnsiTheme="minorEastAsia" w:eastAsiaTheme="minorEastAsia" w:cstheme="minorEastAsia"/>
+          <w:lang w:val="en-US" w:eastAsia="ja-JP"/>
+        </w:rPr>
+        <w:fldChar w:fldCharType="end"/>
+      </w:r>
+    </w:p>
+    <w:p>
+      <w:pPr>
         <w:jc w:val="center"/>
         <w:rPr>
-          <w:rFonts w:hint="eastAsia" w:asciiTheme="minorEastAsia" w:hAnsiTheme="minorEastAsia" w:eastAsiaTheme="minorEastAsia" w:cstheme="minorEastAsia"/>
-          <w:lang w:eastAsia="ja-JP"/>
+          <w:rFonts w:hint="eastAsia" w:eastAsia="SimSun" w:asciiTheme="minorEastAsia" w:hAnsiTheme="minorEastAsia" w:cstheme="minorEastAsia"/>
+          <w:lang w:eastAsia="zh-CN"/>
         </w:rPr>
       </w:pPr>
       <w:r>
@@ -89,7 +1637,7 @@
                     </pic:cNvPicPr>
                   </pic:nvPicPr>
                   <pic:blipFill>
-                    <a:blip r:embed="rId4"/>
+                    <a:blip r:embed="rId7"/>
                     <a:stretch>
                       <a:fillRect/>
                     </a:stretch>
@@ -138,6 +1686,7 @@
         </w:rPr>
       </w:pPr>
       <w:bookmarkStart w:id="0" w:name="_Ref4011"/>
+      <w:bookmarkStart w:id="1" w:name="_Toc21497"/>
       <w:r>
         <w:rPr>
           <w:rFonts w:hint="eastAsia" w:asciiTheme="minorEastAsia" w:hAnsiTheme="minorEastAsia" w:eastAsiaTheme="minorEastAsia" w:cstheme="minorEastAsia"/>
@@ -148,32 +1697,26 @@
         <w:t>概要</w:t>
       </w:r>
       <w:bookmarkEnd w:id="0"/>
-    </w:p>
-    <w:p>
-      <w:pPr>
-        <w:pStyle w:val="2"/>
-        <w:ind w:left="420" w:leftChars="200" w:firstLine="367" w:firstLineChars="175"/>
-        <w:rPr>
-          <w:rFonts w:hint="eastAsia" w:asciiTheme="minorEastAsia" w:hAnsiTheme="minorEastAsia" w:eastAsiaTheme="minorEastAsia" w:cstheme="minorEastAsia"/>
-          <w:sz w:val="21"/>
-          <w:szCs w:val="21"/>
-          <w:lang w:val="en-US" w:eastAsia="ja-JP"/>
-        </w:rPr>
-      </w:pPr>
-      <w:r>
-        <w:rPr>
-          <w:rFonts w:hint="eastAsia" w:asciiTheme="minorEastAsia" w:hAnsiTheme="minorEastAsia" w:eastAsiaTheme="minorEastAsia" w:cstheme="minorEastAsia"/>
-          <w:sz w:val="21"/>
-          <w:szCs w:val="21"/>
+      <w:bookmarkEnd w:id="1"/>
+    </w:p>
+    <w:p>
+      <w:pPr>
+        <w:ind w:left="0" w:leftChars="0" w:firstLine="420" w:firstLineChars="200"/>
+        <w:rPr>
+          <w:rFonts w:hint="eastAsia"/>
+          <w:lang w:val="en-US" w:eastAsia="ja-JP"/>
+        </w:rPr>
+      </w:pPr>
+      <w:r>
+        <w:rPr>
+          <w:rFonts w:hint="eastAsia"/>
           <w:lang w:eastAsia="ja-JP"/>
         </w:rPr>
         <w:t>アマチュア無線では主に，「電話」「電信」で交信を行います。日本の国家資格のアマチュア無線技士</w:t>
       </w:r>
       <w:r>
         <w:rPr>
-          <w:rFonts w:hint="eastAsia" w:asciiTheme="minorEastAsia" w:hAnsiTheme="minorEastAsia" w:eastAsiaTheme="minorEastAsia" w:cstheme="minorEastAsia"/>
-          <w:sz w:val="21"/>
-          <w:szCs w:val="21"/>
+          <w:rFonts w:hint="eastAsia"/>
           <w:lang w:val="en-US" w:eastAsia="ja-JP"/>
         </w:rPr>
         <w:t>3級以上は、電信交信のために、欧文モールスの暗記やそれによる通信の技能の習得が求められます。しかし、今日本のアマチュア無線技術者国家試験は筆記試験のみ、簡易化になって、例え1級に合格してもモールス符号による通信の実技が身に付けるとは言えません。私はこの実技ができない者の1人です。モールス符号受信を自己訓練するため、適当なツールを使って練習するのは一番大切であると思います。</w:t>
@@ -181,20 +1724,15 @@
     </w:p>
     <w:p>
       <w:pPr>
-        <w:pStyle w:val="2"/>
-        <w:ind w:left="420" w:leftChars="200" w:firstLine="367" w:firstLineChars="175"/>
-        <w:rPr>
-          <w:rFonts w:hint="eastAsia" w:asciiTheme="minorEastAsia" w:hAnsiTheme="minorEastAsia" w:eastAsiaTheme="minorEastAsia" w:cstheme="minorEastAsia"/>
-          <w:sz w:val="21"/>
-          <w:szCs w:val="21"/>
-          <w:lang w:val="en-US" w:eastAsia="ja-JP"/>
-        </w:rPr>
-      </w:pPr>
-      <w:r>
-        <w:rPr>
-          <w:rFonts w:hint="eastAsia" w:asciiTheme="minorEastAsia" w:hAnsiTheme="minorEastAsia" w:eastAsiaTheme="minorEastAsia" w:cstheme="minorEastAsia"/>
-          <w:sz w:val="21"/>
-          <w:szCs w:val="21"/>
+        <w:ind w:left="0" w:leftChars="0" w:firstLine="420" w:firstLineChars="200"/>
+        <w:rPr>
+          <w:rFonts w:hint="eastAsia"/>
+          <w:lang w:val="en-US" w:eastAsia="ja-JP"/>
+        </w:rPr>
+      </w:pPr>
+      <w:r>
+        <w:rPr>
+          <w:rFonts w:hint="eastAsia"/>
           <w:lang w:val="en-US" w:eastAsia="ja-JP"/>
         </w:rPr>
         <w:t>パソコンを使って練習ソフトを利用や、関連ウェブサイトやビデオ動画を聞くなど練習するのはいいですが、専用装置を使って練習するのは、もっとアマチュア無線のセンスを感じるのでしょうと思います。それで「モールス符号聴解練習機」を自作しました。</w:t>
@@ -202,20 +1740,15 @@
     </w:p>
     <w:p>
       <w:pPr>
-        <w:pStyle w:val="2"/>
-        <w:ind w:left="420" w:leftChars="200" w:firstLine="367" w:firstLineChars="175"/>
-        <w:rPr>
-          <w:rFonts w:hint="eastAsia" w:asciiTheme="minorEastAsia" w:hAnsiTheme="minorEastAsia" w:eastAsiaTheme="minorEastAsia" w:cstheme="minorEastAsia"/>
-          <w:sz w:val="21"/>
-          <w:szCs w:val="21"/>
-          <w:lang w:val="en-US" w:eastAsia="ja-JP"/>
-        </w:rPr>
-      </w:pPr>
-      <w:r>
-        <w:rPr>
-          <w:rFonts w:hint="eastAsia" w:asciiTheme="minorEastAsia" w:hAnsiTheme="minorEastAsia" w:eastAsiaTheme="minorEastAsia" w:cstheme="minorEastAsia"/>
-          <w:sz w:val="21"/>
-          <w:szCs w:val="21"/>
+        <w:ind w:left="0" w:leftChars="0" w:firstLine="420" w:firstLineChars="200"/>
+        <w:rPr>
+          <w:rFonts w:hint="eastAsia"/>
+          <w:lang w:val="en-US" w:eastAsia="ja-JP"/>
+        </w:rPr>
+      </w:pPr>
+      <w:r>
+        <w:rPr>
+          <w:rFonts w:hint="eastAsia"/>
           <w:lang w:val="en-US" w:eastAsia="ja-JP"/>
         </w:rPr>
         <w:t>今回作成した練習機のソースコードは、下記のGitHubサイトでオープンソース（GPL3.0ライセンス）で掲載しました。誰でも自由に入手・利用可能です。</w:t>
@@ -223,56 +1756,52 @@
     </w:p>
     <w:p>
       <w:pPr>
-        <w:ind w:left="420" w:leftChars="200" w:firstLine="0" w:firstLineChars="0"/>
-        <w:rPr>
-          <w:rFonts w:hint="eastAsia" w:asciiTheme="minorEastAsia" w:hAnsiTheme="minorEastAsia" w:eastAsiaTheme="minorEastAsia" w:cstheme="minorEastAsia"/>
-          <w:sz w:val="21"/>
-          <w:szCs w:val="21"/>
-          <w:lang w:val="en-US" w:eastAsia="ja-JP"/>
-        </w:rPr>
-      </w:pPr>
-      <w:r>
-        <w:rPr>
-          <w:rFonts w:hint="eastAsia" w:asciiTheme="minorEastAsia" w:hAnsiTheme="minorEastAsia" w:eastAsiaTheme="minorEastAsia" w:cstheme="minorEastAsia"/>
-          <w:sz w:val="21"/>
-          <w:szCs w:val="21"/>
+        <w:ind w:left="0" w:leftChars="0" w:firstLine="420" w:firstLineChars="200"/>
+        <w:rPr>
+          <w:rFonts w:hint="eastAsia"/>
+          <w:lang w:val="en-US" w:eastAsia="ja-JP"/>
+        </w:rPr>
+      </w:pPr>
+      <w:r>
+        <w:rPr>
+          <w:rFonts w:hint="eastAsia"/>
+          <w:color w:val="auto"/>
+          <w:u w:val="none"/>
           <w:lang w:val="en-US" w:eastAsia="ja-JP"/>
         </w:rPr>
         <w:fldChar w:fldCharType="begin"/>
       </w:r>
       <w:r>
         <w:rPr>
-          <w:rFonts w:hint="eastAsia" w:asciiTheme="minorEastAsia" w:hAnsiTheme="minorEastAsia" w:eastAsiaTheme="minorEastAsia" w:cstheme="minorEastAsia"/>
-          <w:sz w:val="21"/>
-          <w:szCs w:val="21"/>
+          <w:rFonts w:hint="eastAsia"/>
+          <w:color w:val="auto"/>
+          <w:u w:val="none"/>
           <w:lang w:val="en-US" w:eastAsia="ja-JP"/>
         </w:rPr>
         <w:instrText xml:space="preserve"> HYPERLINK "https://github.com/JJ1SLR/MorseListening" </w:instrText>
       </w:r>
       <w:r>
         <w:rPr>
-          <w:rFonts w:hint="eastAsia" w:asciiTheme="minorEastAsia" w:hAnsiTheme="minorEastAsia" w:eastAsiaTheme="minorEastAsia" w:cstheme="minorEastAsia"/>
-          <w:sz w:val="21"/>
-          <w:szCs w:val="21"/>
+          <w:rFonts w:hint="eastAsia"/>
+          <w:color w:val="auto"/>
+          <w:u w:val="none"/>
           <w:lang w:val="en-US" w:eastAsia="ja-JP"/>
         </w:rPr>
         <w:fldChar w:fldCharType="separate"/>
       </w:r>
       <w:r>
         <w:rPr>
-          <w:rStyle w:val="8"/>
-          <w:rFonts w:hint="eastAsia" w:asciiTheme="minorEastAsia" w:hAnsiTheme="minorEastAsia" w:eastAsiaTheme="minorEastAsia" w:cstheme="minorEastAsia"/>
-          <w:sz w:val="21"/>
-          <w:szCs w:val="21"/>
+          <w:rStyle w:val="12"/>
+          <w:rFonts w:hint="eastAsia"/>
           <w:lang w:val="en-US" w:eastAsia="ja-JP"/>
         </w:rPr>
         <w:t>https://github.com/JJ1SLR/MorseListening</w:t>
       </w:r>
       <w:r>
         <w:rPr>
-          <w:rFonts w:hint="eastAsia" w:asciiTheme="minorEastAsia" w:hAnsiTheme="minorEastAsia" w:eastAsiaTheme="minorEastAsia" w:cstheme="minorEastAsia"/>
-          <w:sz w:val="21"/>
-          <w:szCs w:val="21"/>
+          <w:rFonts w:hint="eastAsia"/>
+          <w:color w:val="auto"/>
+          <w:u w:val="none"/>
           <w:lang w:val="en-US" w:eastAsia="ja-JP"/>
         </w:rPr>
         <w:fldChar w:fldCharType="end"/>
@@ -301,6 +1830,7 @@
           <w:lang w:eastAsia="ja-JP"/>
         </w:rPr>
       </w:pPr>
+      <w:bookmarkStart w:id="2" w:name="_Toc27659"/>
       <w:r>
         <w:rPr>
           <w:rFonts w:hint="eastAsia" w:asciiTheme="minorEastAsia" w:hAnsiTheme="minorEastAsia" w:eastAsiaTheme="minorEastAsia" w:cstheme="minorEastAsia"/>
@@ -310,6 +1840,7 @@
         </w:rPr>
         <w:t>機能説明</w:t>
       </w:r>
+      <w:bookmarkEnd w:id="2"/>
     </w:p>
     <w:p>
       <w:pPr>
@@ -325,6 +1856,7 @@
           <w:lang w:eastAsia="ja-JP"/>
         </w:rPr>
       </w:pPr>
+      <w:bookmarkStart w:id="3" w:name="_Toc5960"/>
       <w:r>
         <w:rPr>
           <w:rFonts w:hint="eastAsia" w:asciiTheme="minorEastAsia" w:hAnsiTheme="minorEastAsia" w:eastAsiaTheme="minorEastAsia" w:cstheme="minorEastAsia"/>
@@ -334,6 +1866,7 @@
         </w:rPr>
         <w:t>リモコン制御</w:t>
       </w:r>
+      <w:bookmarkEnd w:id="3"/>
     </w:p>
     <w:p>
       <w:pPr>
@@ -993,7 +2526,7 @@
                     </pic:cNvPicPr>
                   </pic:nvPicPr>
                   <pic:blipFill>
-                    <a:blip r:embed="rId5"/>
+                    <a:blip r:embed="rId8"/>
                     <a:stretch>
                       <a:fillRect/>
                     </a:stretch>
@@ -1490,6 +3023,7 @@
           <w:lang w:eastAsia="ja-JP"/>
         </w:rPr>
       </w:pPr>
+      <w:bookmarkStart w:id="4" w:name="_Toc21602"/>
       <w:r>
         <w:rPr>
           <w:rFonts w:hint="eastAsia" w:asciiTheme="minorEastAsia" w:hAnsiTheme="minorEastAsia" w:eastAsiaTheme="minorEastAsia" w:cstheme="minorEastAsia"/>
@@ -1499,6 +3033,7 @@
         </w:rPr>
         <w:t>本体各部</w:t>
       </w:r>
+      <w:bookmarkEnd w:id="4"/>
     </w:p>
     <w:p>
       <w:pPr>
@@ -2533,7 +4068,7 @@
                     </pic:cNvPicPr>
                   </pic:nvPicPr>
                   <pic:blipFill>
-                    <a:blip r:embed="rId6"/>
+                    <a:blip r:embed="rId9"/>
                     <a:stretch>
                       <a:fillRect/>
                     </a:stretch>
@@ -2784,6 +4319,7 @@
           <w:lang w:eastAsia="ja-JP"/>
         </w:rPr>
       </w:pPr>
+      <w:bookmarkStart w:id="5" w:name="_Toc21773"/>
       <w:r>
         <w:rPr>
           <w:rFonts w:hint="eastAsia" w:asciiTheme="minorEastAsia" w:hAnsiTheme="minorEastAsia" w:eastAsiaTheme="minorEastAsia" w:cstheme="minorEastAsia"/>
@@ -2793,15 +4329,15 @@
         </w:rPr>
         <w:t>動作モード詳細</w:t>
       </w:r>
-    </w:p>
-    <w:p>
-      <w:pPr>
+      <w:bookmarkEnd w:id="5"/>
+    </w:p>
+    <w:p>
+      <w:pPr>
+        <w:pStyle w:val="4"/>
         <w:numPr>
           <w:ilvl w:val="2"/>
           <w:numId w:val="1"/>
         </w:numPr>
-        <w:ind w:left="1418" w:leftChars="0" w:hanging="568" w:firstLineChars="0"/>
-        <w:jc w:val="left"/>
         <w:rPr>
           <w:rFonts w:hint="eastAsia" w:asciiTheme="minorEastAsia" w:hAnsiTheme="minorEastAsia" w:eastAsiaTheme="minorEastAsia" w:cstheme="minorEastAsia"/>
           <w:b/>
@@ -2811,22 +4347,24 @@
       </w:pPr>
       <w:r>
         <w:rPr>
-          <w:rFonts w:hint="eastAsia" w:asciiTheme="minorEastAsia" w:hAnsiTheme="minorEastAsia" w:cstheme="minorEastAsia"/>
+          <w:rFonts w:hint="eastAsia" w:asciiTheme="minorEastAsia" w:hAnsiTheme="minorEastAsia" w:eastAsiaTheme="minorEastAsia" w:cstheme="minorEastAsia"/>
           <w:b/>
           <w:bCs/>
           <w:lang w:eastAsia="ja-JP"/>
         </w:rPr>
         <w:t>　</w:t>
       </w:r>
-      <w:r>
-        <w:rPr>
-          <w:rFonts w:hint="eastAsia" w:asciiTheme="minorEastAsia" w:hAnsiTheme="minorEastAsia" w:cstheme="minorEastAsia"/>
+      <w:bookmarkStart w:id="6" w:name="_Toc3537"/>
+      <w:r>
+        <w:rPr>
+          <w:rFonts w:hint="eastAsia" w:asciiTheme="minorEastAsia" w:hAnsiTheme="minorEastAsia" w:eastAsiaTheme="minorEastAsia" w:cstheme="minorEastAsia"/>
           <w:b/>
           <w:bCs/>
           <w:lang w:val="en-US" w:eastAsia="ja-JP"/>
         </w:rPr>
         <w:t>初期モード</w:t>
       </w:r>
+      <w:bookmarkEnd w:id="6"/>
     </w:p>
     <w:p>
       <w:pPr>
@@ -2881,7 +4419,7 @@
                     </pic:cNvPicPr>
                   </pic:nvPicPr>
                   <pic:blipFill>
-                    <a:blip r:embed="rId7"/>
+                    <a:blip r:embed="rId10"/>
                     <a:stretch>
                       <a:fillRect/>
                     </a:stretch>
@@ -2917,12 +4455,11 @@
     </w:p>
     <w:p>
       <w:pPr>
+        <w:pStyle w:val="4"/>
         <w:numPr>
           <w:ilvl w:val="2"/>
           <w:numId w:val="1"/>
         </w:numPr>
-        <w:ind w:left="1418" w:leftChars="0" w:hanging="568" w:firstLineChars="0"/>
-        <w:jc w:val="left"/>
         <w:rPr>
           <w:rFonts w:hint="eastAsia" w:asciiTheme="minorEastAsia" w:hAnsiTheme="minorEastAsia" w:eastAsiaTheme="minorEastAsia" w:cstheme="minorEastAsia"/>
           <w:b/>
@@ -2932,22 +4469,24 @@
       </w:pPr>
       <w:r>
         <w:rPr>
-          <w:rFonts w:hint="eastAsia" w:asciiTheme="minorEastAsia" w:hAnsiTheme="minorEastAsia" w:cstheme="minorEastAsia"/>
+          <w:rFonts w:hint="eastAsia" w:asciiTheme="minorEastAsia" w:hAnsiTheme="minorEastAsia" w:eastAsiaTheme="minorEastAsia" w:cstheme="minorEastAsia"/>
           <w:b/>
           <w:bCs/>
           <w:lang w:eastAsia="ja-JP"/>
         </w:rPr>
         <w:t>　</w:t>
       </w:r>
-      <w:r>
-        <w:rPr>
-          <w:rFonts w:hint="eastAsia" w:asciiTheme="minorEastAsia" w:hAnsiTheme="minorEastAsia" w:cstheme="minorEastAsia"/>
+      <w:bookmarkStart w:id="7" w:name="_Toc19238"/>
+      <w:r>
+        <w:rPr>
+          <w:rFonts w:hint="eastAsia" w:asciiTheme="minorEastAsia" w:hAnsiTheme="minorEastAsia" w:eastAsiaTheme="minorEastAsia" w:cstheme="minorEastAsia"/>
           <w:b/>
           <w:bCs/>
           <w:lang w:val="en-US" w:eastAsia="ja-JP"/>
         </w:rPr>
         <w:t>順序練習モード</w:t>
       </w:r>
+      <w:bookmarkEnd w:id="7"/>
     </w:p>
     <w:p>
       <w:pPr>
@@ -3013,7 +4552,7 @@
       </w:r>
       <w:r>
         <w:rPr>
-          <w:rStyle w:val="8"/>
+          <w:rStyle w:val="13"/>
           <w:rFonts w:hint="eastAsia" w:asciiTheme="minorEastAsia" w:hAnsiTheme="minorEastAsia" w:cstheme="minorEastAsia"/>
           <w:lang w:val="en-US" w:eastAsia="ja-JP"/>
         </w:rPr>
@@ -3108,7 +4647,7 @@
                     </pic:cNvPicPr>
                   </pic:nvPicPr>
                   <pic:blipFill>
-                    <a:blip r:embed="rId8"/>
+                    <a:blip r:embed="rId11"/>
                     <a:stretch>
                       <a:fillRect/>
                     </a:stretch>
@@ -3149,12 +4688,11 @@
     </w:p>
     <w:p>
       <w:pPr>
+        <w:pStyle w:val="4"/>
         <w:numPr>
           <w:ilvl w:val="2"/>
           <w:numId w:val="1"/>
         </w:numPr>
-        <w:ind w:left="1418" w:leftChars="0" w:hanging="568" w:firstLineChars="0"/>
-        <w:jc w:val="left"/>
         <w:rPr>
           <w:rFonts w:hint="eastAsia" w:asciiTheme="minorEastAsia" w:hAnsiTheme="minorEastAsia" w:eastAsiaTheme="minorEastAsia" w:cstheme="minorEastAsia"/>
           <w:b/>
@@ -3164,22 +4702,24 @@
       </w:pPr>
       <w:r>
         <w:rPr>
-          <w:rFonts w:hint="eastAsia" w:asciiTheme="minorEastAsia" w:hAnsiTheme="minorEastAsia" w:cstheme="minorEastAsia"/>
+          <w:rFonts w:hint="eastAsia" w:asciiTheme="minorEastAsia" w:hAnsiTheme="minorEastAsia" w:eastAsiaTheme="minorEastAsia" w:cstheme="minorEastAsia"/>
           <w:b/>
           <w:bCs/>
           <w:lang w:eastAsia="ja-JP"/>
         </w:rPr>
         <w:t>　</w:t>
       </w:r>
-      <w:r>
-        <w:rPr>
-          <w:rFonts w:hint="eastAsia" w:asciiTheme="minorEastAsia" w:hAnsiTheme="minorEastAsia" w:cstheme="minorEastAsia"/>
+      <w:bookmarkStart w:id="8" w:name="_Toc21624"/>
+      <w:r>
+        <w:rPr>
+          <w:rFonts w:hint="eastAsia" w:asciiTheme="minorEastAsia" w:hAnsiTheme="minorEastAsia" w:eastAsiaTheme="minorEastAsia" w:cstheme="minorEastAsia"/>
           <w:b/>
           <w:bCs/>
           <w:lang w:val="en-US" w:eastAsia="ja-JP"/>
         </w:rPr>
         <w:t>ランダム練習モード１（符号全体）</w:t>
       </w:r>
+      <w:bookmarkEnd w:id="8"/>
     </w:p>
     <w:p>
       <w:pPr>
@@ -3276,7 +4816,7 @@
                     </pic:cNvPicPr>
                   </pic:nvPicPr>
                   <pic:blipFill>
-                    <a:blip r:embed="rId9"/>
+                    <a:blip r:embed="rId12"/>
                     <a:stretch>
                       <a:fillRect/>
                     </a:stretch>
@@ -3317,12 +4857,11 @@
     </w:p>
     <w:p>
       <w:pPr>
+        <w:pStyle w:val="4"/>
         <w:numPr>
           <w:ilvl w:val="2"/>
           <w:numId w:val="1"/>
         </w:numPr>
-        <w:ind w:left="1418" w:leftChars="0" w:hanging="568" w:firstLineChars="0"/>
-        <w:jc w:val="left"/>
         <w:rPr>
           <w:rFonts w:hint="eastAsia" w:asciiTheme="minorEastAsia" w:hAnsiTheme="minorEastAsia" w:eastAsiaTheme="minorEastAsia" w:cstheme="minorEastAsia"/>
           <w:b/>
@@ -3332,22 +4871,24 @@
       </w:pPr>
       <w:r>
         <w:rPr>
-          <w:rFonts w:hint="eastAsia" w:asciiTheme="minorEastAsia" w:hAnsiTheme="minorEastAsia" w:cstheme="minorEastAsia"/>
+          <w:rFonts w:hint="eastAsia" w:asciiTheme="minorEastAsia" w:hAnsiTheme="minorEastAsia" w:eastAsiaTheme="minorEastAsia" w:cstheme="minorEastAsia"/>
           <w:b/>
           <w:bCs/>
           <w:lang w:eastAsia="ja-JP"/>
         </w:rPr>
         <w:t>　</w:t>
       </w:r>
-      <w:r>
-        <w:rPr>
-          <w:rFonts w:hint="eastAsia" w:asciiTheme="minorEastAsia" w:hAnsiTheme="minorEastAsia" w:cstheme="minorEastAsia"/>
+      <w:bookmarkStart w:id="9" w:name="_Toc19461"/>
+      <w:r>
+        <w:rPr>
+          <w:rFonts w:hint="eastAsia" w:asciiTheme="minorEastAsia" w:hAnsiTheme="minorEastAsia" w:eastAsiaTheme="minorEastAsia" w:cstheme="minorEastAsia"/>
           <w:b/>
           <w:bCs/>
           <w:lang w:val="en-US" w:eastAsia="ja-JP"/>
         </w:rPr>
         <w:t>ランダム練習モード２（英数字のみ）</w:t>
       </w:r>
+      <w:bookmarkEnd w:id="9"/>
     </w:p>
     <w:p>
       <w:pPr>
@@ -3367,7 +4908,7 @@
           <w:rFonts w:hint="eastAsia" w:asciiTheme="minorEastAsia" w:hAnsiTheme="minorEastAsia" w:cstheme="minorEastAsia"/>
           <w:lang w:val="en-US" w:eastAsia="ja-JP"/>
         </w:rPr>
-        <w:t>「ランダム練習モード１（符号全体）」と同じで、出力文字の範囲は英数字のみです。</w:t>
+        <w:t>リモコンの「3」キーを押下の場合、ランダム練習モード２（英数字のみ）になります。「ランダム練習モード１（符号全体）」と同じで、出力文字の範囲は英数字のみです。</w:t>
       </w:r>
     </w:p>
     <w:p>
@@ -3402,7 +4943,7 @@
                     </pic:cNvPicPr>
                   </pic:nvPicPr>
                   <pic:blipFill>
-                    <a:blip r:embed="rId10"/>
+                    <a:blip r:embed="rId13"/>
                     <a:stretch>
                       <a:fillRect/>
                     </a:stretch>
@@ -3443,12 +4984,11 @@
     </w:p>
     <w:p>
       <w:pPr>
+        <w:pStyle w:val="4"/>
         <w:numPr>
           <w:ilvl w:val="2"/>
           <w:numId w:val="1"/>
         </w:numPr>
-        <w:ind w:left="1418" w:leftChars="0" w:hanging="568" w:firstLineChars="0"/>
-        <w:jc w:val="left"/>
         <w:rPr>
           <w:rFonts w:hint="eastAsia" w:asciiTheme="minorEastAsia" w:hAnsiTheme="minorEastAsia" w:eastAsiaTheme="minorEastAsia" w:cstheme="minorEastAsia"/>
           <w:b/>
@@ -3458,22 +4998,24 @@
       </w:pPr>
       <w:r>
         <w:rPr>
-          <w:rFonts w:hint="eastAsia" w:asciiTheme="minorEastAsia" w:hAnsiTheme="minorEastAsia" w:cstheme="minorEastAsia"/>
+          <w:rFonts w:hint="eastAsia" w:asciiTheme="minorEastAsia" w:hAnsiTheme="minorEastAsia" w:eastAsiaTheme="minorEastAsia" w:cstheme="minorEastAsia"/>
           <w:b/>
           <w:bCs/>
           <w:lang w:eastAsia="ja-JP"/>
         </w:rPr>
         <w:t>　</w:t>
       </w:r>
-      <w:r>
-        <w:rPr>
-          <w:rFonts w:hint="eastAsia" w:asciiTheme="minorEastAsia" w:hAnsiTheme="minorEastAsia" w:cstheme="minorEastAsia"/>
+      <w:bookmarkStart w:id="10" w:name="_Toc25733"/>
+      <w:r>
+        <w:rPr>
+          <w:rFonts w:hint="eastAsia" w:asciiTheme="minorEastAsia" w:hAnsiTheme="minorEastAsia" w:eastAsiaTheme="minorEastAsia" w:cstheme="minorEastAsia"/>
           <w:b/>
           <w:bCs/>
           <w:lang w:val="en-US" w:eastAsia="ja-JP"/>
         </w:rPr>
         <w:t>ランダム練習モード３（英字のみ）</w:t>
       </w:r>
+      <w:bookmarkEnd w:id="10"/>
     </w:p>
     <w:p>
       <w:pPr>
@@ -3493,7 +5035,7 @@
           <w:rFonts w:hint="eastAsia" w:asciiTheme="minorEastAsia" w:hAnsiTheme="minorEastAsia" w:cstheme="minorEastAsia"/>
           <w:lang w:val="en-US" w:eastAsia="ja-JP"/>
         </w:rPr>
-        <w:t>「ランダム練習モード１（符号全体）」と同じで、出力文字の範囲は英字のみです。</w:t>
+        <w:t>リモコンの「4」キーを押下の場合、ランダム練習モード３（英字のみ）になります。「ランダム練習モード１（符号全体）」と同じで、出力文字の範囲は英字のみです。</w:t>
       </w:r>
     </w:p>
     <w:p>
@@ -3528,7 +5070,7 @@
                     </pic:cNvPicPr>
                   </pic:nvPicPr>
                   <pic:blipFill>
-                    <a:blip r:embed="rId11"/>
+                    <a:blip r:embed="rId14"/>
                     <a:stretch>
                       <a:fillRect/>
                     </a:stretch>
@@ -3564,12 +5106,11 @@
     </w:p>
     <w:p>
       <w:pPr>
+        <w:pStyle w:val="4"/>
         <w:numPr>
           <w:ilvl w:val="2"/>
           <w:numId w:val="1"/>
         </w:numPr>
-        <w:ind w:left="1418" w:leftChars="0" w:hanging="568" w:firstLineChars="0"/>
-        <w:jc w:val="left"/>
         <w:rPr>
           <w:rFonts w:hint="eastAsia" w:asciiTheme="minorEastAsia" w:hAnsiTheme="minorEastAsia" w:eastAsiaTheme="minorEastAsia" w:cstheme="minorEastAsia"/>
           <w:b/>
@@ -3579,13 +5120,24 @@
       </w:pPr>
       <w:r>
         <w:rPr>
-          <w:rFonts w:hint="eastAsia" w:asciiTheme="minorEastAsia" w:hAnsiTheme="minorEastAsia" w:cstheme="minorEastAsia"/>
+          <w:rFonts w:hint="eastAsia" w:asciiTheme="minorEastAsia" w:hAnsiTheme="minorEastAsia" w:eastAsiaTheme="minorEastAsia" w:cstheme="minorEastAsia"/>
           <w:b/>
           <w:bCs/>
           <w:lang w:eastAsia="ja-JP"/>
         </w:rPr>
-        <w:t>　作者CQを出すモード</w:t>
-      </w:r>
+        <w:t>　</w:t>
+      </w:r>
+      <w:bookmarkStart w:id="11" w:name="_Toc12413"/>
+      <w:r>
+        <w:rPr>
+          <w:rFonts w:hint="eastAsia" w:asciiTheme="minorEastAsia" w:hAnsiTheme="minorEastAsia" w:eastAsiaTheme="minorEastAsia" w:cstheme="minorEastAsia"/>
+          <w:b/>
+          <w:bCs/>
+          <w:lang w:eastAsia="ja-JP"/>
+        </w:rPr>
+        <w:t>作者CQを出すモード</w:t>
+      </w:r>
+      <w:bookmarkEnd w:id="11"/>
     </w:p>
     <w:p>
       <w:pPr>
@@ -3605,7 +5157,7 @@
           <w:rFonts w:hint="eastAsia" w:asciiTheme="minorEastAsia" w:hAnsiTheme="minorEastAsia" w:cstheme="minorEastAsia"/>
           <w:lang w:val="en-US" w:eastAsia="ja-JP"/>
         </w:rPr>
-        <w:t>リモコンの「1」キーを押下の場合、作者CQを出すモードになります。</w:t>
+        <w:t>リモコンの「9」キーを押下の場合、作者CQを出すモードになります。</w:t>
       </w:r>
     </w:p>
     <w:p>
@@ -3626,7 +5178,7 @@
           <w:rFonts w:hint="eastAsia" w:asciiTheme="minorEastAsia" w:hAnsiTheme="minorEastAsia" w:cstheme="minorEastAsia"/>
           <w:lang w:val="en-US" w:eastAsia="ja-JP"/>
         </w:rPr>
-        <w:t>作者JJ1SLRのCQを出す時のモールス符号「CQ CQ DE JJ1SLR JJ1SLR K」を出力します。最後の文字出力後実行を停止します。ランダム練習モード１～３と違い、このモードでは音の出力とLCDディスプレイ文字の表示は同時に行います。</w:t>
+        <w:t>作者JJ1SLRのCQを出す時のモールス符号「CQ CQ CQ DE JJ1SLR JJ1SLR K」を出力します。最後の文字出力後実行を停止します。ランダム練習モード１～３と違い、このモードでは音の出力とLCDディスプレイ文字の表示は同時に行います。</w:t>
       </w:r>
     </w:p>
     <w:p>
@@ -3661,7 +5213,7 @@
                     </pic:cNvPicPr>
                   </pic:nvPicPr>
                   <pic:blipFill>
-                    <a:blip r:embed="rId12"/>
+                    <a:blip r:embed="rId15"/>
                     <a:stretch>
                       <a:fillRect/>
                     </a:stretch>
@@ -3724,6 +5276,7 @@
           <w:lang w:eastAsia="ja-JP"/>
         </w:rPr>
       </w:pPr>
+      <w:bookmarkStart w:id="12" w:name="_Toc4957"/>
       <w:r>
         <w:rPr>
           <w:rFonts w:hint="eastAsia" w:asciiTheme="minorEastAsia" w:hAnsiTheme="minorEastAsia" w:eastAsiaTheme="minorEastAsia" w:cstheme="minorEastAsia"/>
@@ -3733,6 +5286,7 @@
         </w:rPr>
         <w:t>ハードウェア構成</w:t>
       </w:r>
+      <w:bookmarkEnd w:id="12"/>
     </w:p>
     <w:p>
       <w:pPr>
@@ -3747,7 +5301,7 @@
           <w:rFonts w:hint="eastAsia" w:asciiTheme="minorEastAsia" w:hAnsiTheme="minorEastAsia" w:cstheme="minorEastAsia"/>
           <w:lang w:eastAsia="ja-JP"/>
         </w:rPr>
-        <w:t>練習機の回路図は以下です。</w:t>
+        <w:t>練習機のハードウェア構成はシンプルで、回路図は以下です。</w:t>
       </w:r>
     </w:p>
     <w:p>
@@ -3782,7 +5336,7 @@
                     </pic:cNvPicPr>
                   </pic:nvPicPr>
                   <pic:blipFill>
-                    <a:blip r:embed="rId13"/>
+                    <a:blip r:embed="rId16"/>
                     <a:stretch>
                       <a:fillRect/>
                     </a:stretch>
@@ -3924,6 +5478,7 @@
           <w:lang w:eastAsia="ja-JP"/>
         </w:rPr>
       </w:pPr>
+      <w:bookmarkStart w:id="13" w:name="_Toc16597"/>
       <w:r>
         <w:rPr>
           <w:rFonts w:hint="eastAsia" w:asciiTheme="minorEastAsia" w:hAnsiTheme="minorEastAsia" w:eastAsiaTheme="minorEastAsia" w:cstheme="minorEastAsia"/>
@@ -3933,14 +5488,15 @@
         </w:rPr>
         <w:t>ソフトウェア構成</w:t>
       </w:r>
-    </w:p>
-    <w:p>
-      <w:pPr>
+      <w:bookmarkEnd w:id="13"/>
+    </w:p>
+    <w:p>
+      <w:pPr>
+        <w:pStyle w:val="3"/>
         <w:numPr>
           <w:ilvl w:val="1"/>
           <w:numId w:val="1"/>
         </w:numPr>
-        <w:ind w:left="992" w:leftChars="0" w:hanging="567" w:firstLineChars="0"/>
         <w:rPr>
           <w:rFonts w:hint="eastAsia" w:asciiTheme="minorEastAsia" w:hAnsiTheme="minorEastAsia" w:eastAsiaTheme="minorEastAsia" w:cstheme="minorEastAsia"/>
           <w:b/>
@@ -3948,22 +5504,24 @@
           <w:lang w:eastAsia="ja-JP"/>
         </w:rPr>
       </w:pPr>
-      <w:r>
-        <w:rPr>
-          <w:rFonts w:hint="eastAsia" w:asciiTheme="minorEastAsia" w:hAnsiTheme="minorEastAsia" w:cstheme="minorEastAsia"/>
+      <w:bookmarkStart w:id="14" w:name="_Toc30418"/>
+      <w:r>
+        <w:rPr>
+          <w:rFonts w:hint="eastAsia" w:asciiTheme="minorEastAsia" w:hAnsiTheme="minorEastAsia" w:eastAsiaTheme="minorEastAsia" w:cstheme="minorEastAsia"/>
           <w:b/>
           <w:bCs/>
           <w:lang w:eastAsia="ja-JP"/>
         </w:rPr>
         <w:t>ソフトウェア構成概要</w:t>
       </w:r>
+      <w:bookmarkEnd w:id="14"/>
     </w:p>
     <w:p>
       <w:pPr>
         <w:numPr>
           <w:numId w:val="0"/>
         </w:numPr>
-        <w:ind w:left="425" w:leftChars="0"/>
+        <w:ind w:left="425" w:leftChars="0" w:firstLine="413" w:firstLineChars="197"/>
         <w:rPr>
           <w:rFonts w:hint="eastAsia" w:asciiTheme="minorEastAsia" w:hAnsiTheme="minorEastAsia" w:eastAsiaTheme="minorEastAsia" w:cstheme="minorEastAsia"/>
           <w:b w:val="0"/>
@@ -4008,7 +5566,7 @@
                     </pic:cNvPicPr>
                   </pic:nvPicPr>
                   <pic:blipFill>
-                    <a:blip r:embed="rId14"/>
+                    <a:blip r:embed="rId17"/>
                     <a:stretch>
                       <a:fillRect/>
                     </a:stretch>
@@ -4035,7 +5593,7 @@
     </w:p>
     <w:p>
       <w:pPr>
-        <w:ind w:left="420" w:leftChars="200" w:firstLine="0" w:firstLineChars="0"/>
+        <w:ind w:left="420" w:leftChars="200" w:firstLine="420" w:firstLineChars="200"/>
         <w:rPr>
           <w:rFonts w:hint="eastAsia" w:eastAsia="SimSun" w:asciiTheme="minorEastAsia" w:hAnsiTheme="minorEastAsia" w:cstheme="minorEastAsia"/>
           <w:lang w:eastAsia="zh-CN"/>
@@ -4158,11 +5716,11 @@
     </w:p>
     <w:p>
       <w:pPr>
+        <w:pStyle w:val="3"/>
         <w:numPr>
           <w:ilvl w:val="1"/>
           <w:numId w:val="1"/>
         </w:numPr>
-        <w:ind w:left="992" w:leftChars="0" w:hanging="567" w:firstLineChars="0"/>
         <w:rPr>
           <w:rFonts w:hint="eastAsia" w:asciiTheme="minorEastAsia" w:hAnsiTheme="minorEastAsia" w:eastAsiaTheme="minorEastAsia" w:cstheme="minorEastAsia"/>
           <w:b/>
@@ -4170,15 +5728,56 @@
           <w:lang w:eastAsia="ja-JP"/>
         </w:rPr>
       </w:pPr>
-      <w:r>
-        <w:rPr>
-          <w:rFonts w:hint="eastAsia" w:asciiTheme="minorEastAsia" w:hAnsiTheme="minorEastAsia" w:cstheme="minorEastAsia"/>
+      <w:bookmarkStart w:id="15" w:name="_Toc6039"/>
+      <w:r>
+        <w:rPr>
+          <w:rFonts w:hint="eastAsia" w:asciiTheme="minorEastAsia" w:hAnsiTheme="minorEastAsia" w:eastAsiaTheme="minorEastAsia" w:cstheme="minorEastAsia"/>
           <w:b/>
           <w:bCs/>
           <w:lang w:eastAsia="ja-JP"/>
         </w:rPr>
         <w:t>モールス符号テーブル</w:t>
       </w:r>
+      <w:bookmarkEnd w:id="15"/>
+    </w:p>
+    <w:p>
+      <w:pPr>
+        <w:ind w:left="420" w:leftChars="200" w:firstLine="420" w:firstLineChars="200"/>
+        <w:rPr>
+          <w:rFonts w:hint="eastAsia" w:asciiTheme="minorEastAsia" w:hAnsiTheme="minorEastAsia" w:cstheme="minorEastAsia"/>
+          <w:lang w:val="en-US" w:eastAsia="ja-JP"/>
+        </w:rPr>
+      </w:pPr>
+      <w:r>
+        <w:rPr>
+          <w:rFonts w:hint="eastAsia" w:asciiTheme="minorEastAsia" w:hAnsiTheme="minorEastAsia" w:cstheme="minorEastAsia"/>
+          <w:lang w:eastAsia="ja-JP"/>
+        </w:rPr>
+        <w:t>モールス符号のデータ構造は今回のプログラムに対して一番重要なポイントであると思います。なぜなら、今回開発のプログラムは</w:t>
+      </w:r>
+      <w:r>
+        <w:rPr>
+          <w:rFonts w:hint="eastAsia" w:asciiTheme="minorEastAsia" w:hAnsiTheme="minorEastAsia" w:cstheme="minorEastAsia"/>
+          <w:lang w:val="en-US" w:eastAsia="ja-JP"/>
+        </w:rPr>
+        <w:t>Arduino UnoのATmega328Pマイコンに組み込む予定で、利用可能なROM（フラッシュメモリー）は32KB未満で、RAMは2KBのみあります。これを計画的に使わないと、特にRAMがオバーして、プログラム全体は正常に動作ができなくなります。限られた資源の有効活用は組み込み系プログラミングの特徴です。</w:t>
+      </w:r>
+    </w:p>
+    <w:p>
+      <w:pPr>
+        <w:ind w:left="420" w:leftChars="200" w:firstLine="420" w:firstLineChars="200"/>
+        <w:rPr>
+          <w:rFonts w:hint="eastAsia" w:asciiTheme="minorEastAsia" w:hAnsiTheme="minorEastAsia" w:cstheme="minorEastAsia"/>
+          <w:lang w:val="en-US" w:eastAsia="ja-JP"/>
+        </w:rPr>
+      </w:pPr>
+      <w:r>
+        <w:rPr>
+          <w:rFonts w:hint="eastAsia" w:asciiTheme="minorEastAsia" w:hAnsiTheme="minorEastAsia" w:cstheme="minorEastAsia"/>
+          <w:lang w:val="en-US" w:eastAsia="ja-JP"/>
+        </w:rPr>
+        <w:t>モールス符号は一見2進数で表せるが、「・」「―」以外、空白も存在するので、実質3進数であれば適当です。しかし、コンピューターは2進数でデータを処理するので、この矛盾をどう解決するのは重要です。</w:t>
+      </w:r>
     </w:p>
     <w:p>
       <w:pPr>
@@ -4188,55 +5787,16 @@
           <w:lang w:val="en-US" w:eastAsia="ja-JP"/>
         </w:rPr>
       </w:pPr>
-      <w:r>
-        <w:rPr>
-          <w:rFonts w:hint="eastAsia" w:asciiTheme="minorEastAsia" w:hAnsiTheme="minorEastAsia" w:cstheme="minorEastAsia"/>
-          <w:lang w:eastAsia="ja-JP"/>
-        </w:rPr>
-        <w:t>モールス符号のデータ構造は今回のプログラムに対して一番重要なポイントであると思います。なぜなら、今回開発のプログラムは</w:t>
-      </w:r>
-      <w:r>
-        <w:rPr>
-          <w:rFonts w:hint="eastAsia" w:asciiTheme="minorEastAsia" w:hAnsiTheme="minorEastAsia" w:cstheme="minorEastAsia"/>
-          <w:lang w:val="en-US" w:eastAsia="ja-JP"/>
-        </w:rPr>
-        <w:t>Arduino UnoのATmega328Pマイコンに組み込む予定で、利用可能なROM（フラッシュメモリー）は32KB未満で、RAMは2KBのみあります。これを計画的に使わないと、特にRAMがオバーして、プログラム全体は正常に動作ができなくなります。限られた資源の有効活用は組み込み系プログラミングの特徴です。</w:t>
-      </w:r>
-    </w:p>
-    <w:p>
-      <w:pPr>
-        <w:ind w:left="420" w:leftChars="200" w:firstLine="0" w:firstLineChars="0"/>
-        <w:rPr>
-          <w:rFonts w:hint="eastAsia" w:asciiTheme="minorEastAsia" w:hAnsiTheme="minorEastAsia" w:cstheme="minorEastAsia"/>
-          <w:lang w:val="en-US" w:eastAsia="ja-JP"/>
-        </w:rPr>
-      </w:pPr>
-      <w:r>
-        <w:rPr>
-          <w:rFonts w:hint="eastAsia" w:asciiTheme="minorEastAsia" w:hAnsiTheme="minorEastAsia" w:cstheme="minorEastAsia"/>
-          <w:lang w:val="en-US" w:eastAsia="ja-JP"/>
-        </w:rPr>
-        <w:t>モールス符号は一見2進数で表せるが、「・」「―」以外、空白も存在するので、実質3進数であれば適当です。しかし、コンピューターは2進数でデータを処理するので、この矛盾をどう解決するのは重要です。</w:t>
-      </w:r>
-    </w:p>
-    <w:p>
-      <w:pPr>
-        <w:ind w:left="420" w:leftChars="200" w:firstLine="0" w:firstLineChars="0"/>
-        <w:rPr>
-          <w:rFonts w:hint="eastAsia" w:asciiTheme="minorEastAsia" w:hAnsiTheme="minorEastAsia" w:cstheme="minorEastAsia"/>
-          <w:lang w:val="en-US" w:eastAsia="ja-JP"/>
-        </w:rPr>
-      </w:pPr>
-    </w:p>
-    <w:p>
-      <w:pPr>
+    </w:p>
+    <w:p>
+      <w:pPr>
+        <w:pStyle w:val="4"/>
         <w:numPr>
           <w:ilvl w:val="2"/>
           <w:numId w:val="1"/>
         </w:numPr>
-        <w:ind w:left="1418" w:leftChars="0" w:hanging="568" w:firstLineChars="0"/>
-        <w:rPr>
-          <w:rFonts w:hint="eastAsia" w:asciiTheme="minorEastAsia" w:hAnsiTheme="minorEastAsia" w:cstheme="minorEastAsia"/>
+        <w:rPr>
+          <w:rFonts w:hint="eastAsia" w:asciiTheme="minorEastAsia" w:hAnsiTheme="minorEastAsia" w:eastAsiaTheme="minorEastAsia" w:cstheme="minorEastAsia"/>
           <w:b/>
           <w:bCs/>
           <w:lang w:val="en-US" w:eastAsia="ja-JP"/>
@@ -4244,13 +5804,24 @@
       </w:pPr>
       <w:r>
         <w:rPr>
-          <w:rFonts w:hint="eastAsia" w:asciiTheme="minorEastAsia" w:hAnsiTheme="minorEastAsia" w:cstheme="minorEastAsia"/>
+          <w:rFonts w:hint="eastAsia" w:asciiTheme="minorEastAsia" w:hAnsiTheme="minorEastAsia" w:eastAsiaTheme="minorEastAsia" w:cstheme="minorEastAsia"/>
           <w:b/>
           <w:bCs/>
           <w:lang w:val="en-US" w:eastAsia="ja-JP"/>
         </w:rPr>
-        <w:t>　一般的なプログラムの考え方</w:t>
-      </w:r>
+        <w:t>　</w:t>
+      </w:r>
+      <w:bookmarkStart w:id="16" w:name="_Toc13126"/>
+      <w:r>
+        <w:rPr>
+          <w:rFonts w:hint="eastAsia" w:asciiTheme="minorEastAsia" w:hAnsiTheme="minorEastAsia" w:eastAsiaTheme="minorEastAsia" w:cstheme="minorEastAsia"/>
+          <w:b/>
+          <w:bCs/>
+          <w:lang w:val="en-US" w:eastAsia="ja-JP"/>
+        </w:rPr>
+        <w:t>一般的なプログラムの考え方</w:t>
+      </w:r>
+      <w:bookmarkEnd w:id="16"/>
     </w:p>
     <w:p>
       <w:pPr>
@@ -4299,10 +5870,17 @@
           <w:lang w:eastAsia="ja-JP"/>
         </w:rPr>
       </w:pPr>
+      <w:r>
+        <w:rPr>
+          <w:rFonts w:hint="eastAsia" w:asciiTheme="minorEastAsia" w:hAnsiTheme="minorEastAsia" w:cstheme="minorEastAsia"/>
+          <w:lang w:eastAsia="ja-JP"/>
+        </w:rPr>
+        <w:br w:type="page"/>
+      </w:r>
     </w:p>
     <w:tbl>
       <w:tblPr>
-        <w:tblStyle w:val="11"/>
+        <w:tblStyle w:val="16"/>
         <w:tblW w:w="7805" w:type="dxa"/>
         <w:tblInd w:w="915" w:type="dxa"/>
         <w:tblBorders>
@@ -4932,13 +6510,13 @@
     </w:p>
     <w:p>
       <w:pPr>
+        <w:pStyle w:val="4"/>
         <w:numPr>
           <w:ilvl w:val="2"/>
           <w:numId w:val="1"/>
         </w:numPr>
-        <w:ind w:left="1418" w:leftChars="0" w:hanging="568" w:firstLineChars="0"/>
-        <w:rPr>
-          <w:rFonts w:hint="eastAsia" w:asciiTheme="minorEastAsia" w:hAnsiTheme="minorEastAsia" w:cstheme="minorEastAsia"/>
+        <w:rPr>
+          <w:rFonts w:hint="eastAsia" w:asciiTheme="minorEastAsia" w:hAnsiTheme="minorEastAsia" w:eastAsiaTheme="minorEastAsia" w:cstheme="minorEastAsia"/>
           <w:b/>
           <w:bCs/>
           <w:lang w:val="en-US" w:eastAsia="ja-JP"/>
@@ -4946,13 +6524,24 @@
       </w:pPr>
       <w:r>
         <w:rPr>
-          <w:rFonts w:hint="eastAsia" w:asciiTheme="minorEastAsia" w:hAnsiTheme="minorEastAsia" w:cstheme="minorEastAsia"/>
+          <w:rFonts w:hint="eastAsia" w:asciiTheme="minorEastAsia" w:hAnsiTheme="minorEastAsia" w:eastAsiaTheme="minorEastAsia" w:cstheme="minorEastAsia"/>
           <w:b/>
           <w:bCs/>
           <w:lang w:val="en-US" w:eastAsia="ja-JP"/>
         </w:rPr>
-        <w:t>　今回開発の考え方</w:t>
-      </w:r>
+        <w:t>　</w:t>
+      </w:r>
+      <w:bookmarkStart w:id="17" w:name="_Toc21429"/>
+      <w:r>
+        <w:rPr>
+          <w:rFonts w:hint="eastAsia" w:asciiTheme="minorEastAsia" w:hAnsiTheme="minorEastAsia" w:eastAsiaTheme="minorEastAsia" w:cstheme="minorEastAsia"/>
+          <w:b/>
+          <w:bCs/>
+          <w:lang w:val="en-US" w:eastAsia="ja-JP"/>
+        </w:rPr>
+        <w:t>今回開発の考え方</w:t>
+      </w:r>
+      <w:bookmarkEnd w:id="17"/>
     </w:p>
     <w:p>
       <w:pPr>
@@ -5194,7 +6783,7 @@
     </w:p>
     <w:tbl>
       <w:tblPr>
-        <w:tblStyle w:val="11"/>
+        <w:tblStyle w:val="16"/>
         <w:tblW w:w="7791" w:type="dxa"/>
         <w:tblInd w:w="929" w:type="dxa"/>
         <w:tblBorders>
@@ -6225,7 +7814,7 @@
           <w:rFonts w:hint="eastAsia" w:asciiTheme="minorEastAsia" w:hAnsiTheme="minorEastAsia" w:cstheme="minorEastAsia"/>
           <w:lang w:val="en-US" w:eastAsia="ja-JP"/>
         </w:rPr>
-        <w:t>等々）：0x00で表します。</w:t>
+        <w:t>等々）：0x80で表します。</w:t>
       </w:r>
     </w:p>
     <w:p>
@@ -6284,7 +7873,7 @@
     </w:p>
     <w:tbl>
       <w:tblPr>
-        <w:tblStyle w:val="11"/>
+        <w:tblStyle w:val="16"/>
         <w:tblW w:w="7725" w:type="dxa"/>
         <w:tblInd w:w="995" w:type="dxa"/>
         <w:tblBorders>
@@ -6444,8 +8033,6 @@
         </w:rPr>
         <w:t>情報が取得できます。</w:t>
       </w:r>
-      <w:bookmarkStart w:id="1" w:name="_GoBack"/>
-      <w:bookmarkEnd w:id="1"/>
     </w:p>
     <w:p>
       <w:pPr>
@@ -6462,11 +8049,11 @@
     </w:p>
     <w:p>
       <w:pPr>
+        <w:pStyle w:val="3"/>
         <w:numPr>
           <w:ilvl w:val="1"/>
           <w:numId w:val="1"/>
         </w:numPr>
-        <w:ind w:left="992" w:leftChars="0" w:hanging="567" w:firstLineChars="0"/>
         <w:rPr>
           <w:rFonts w:hint="eastAsia" w:asciiTheme="minorEastAsia" w:hAnsiTheme="minorEastAsia" w:eastAsiaTheme="minorEastAsia" w:cstheme="minorEastAsia"/>
           <w:b/>
@@ -6474,14 +8061,127 @@
           <w:lang w:eastAsia="ja-JP"/>
         </w:rPr>
       </w:pPr>
-      <w:r>
-        <w:rPr>
-          <w:rFonts w:hint="eastAsia" w:asciiTheme="minorEastAsia" w:hAnsiTheme="minorEastAsia" w:cstheme="minorEastAsia"/>
+      <w:bookmarkStart w:id="18" w:name="_Toc4009"/>
+      <w:r>
+        <w:rPr>
+          <w:rFonts w:hint="eastAsia" w:asciiTheme="minorEastAsia" w:hAnsiTheme="minorEastAsia" w:eastAsiaTheme="minorEastAsia" w:cstheme="minorEastAsia"/>
           <w:b/>
           <w:bCs/>
           <w:lang w:eastAsia="ja-JP"/>
         </w:rPr>
         <w:t>割り込み処理</w:t>
+      </w:r>
+      <w:bookmarkEnd w:id="18"/>
+    </w:p>
+    <w:p>
+      <w:pPr>
+        <w:numPr>
+          <w:numId w:val="0"/>
+        </w:numPr>
+        <w:ind w:left="425" w:leftChars="0" w:firstLine="413" w:firstLineChars="197"/>
+        <w:rPr>
+          <w:rFonts w:hint="eastAsia" w:asciiTheme="minorEastAsia" w:hAnsiTheme="minorEastAsia" w:cstheme="minorEastAsia"/>
+          <w:b w:val="0"/>
+          <w:bCs w:val="0"/>
+          <w:lang w:val="en-US" w:eastAsia="ja-JP"/>
+        </w:rPr>
+      </w:pPr>
+      <w:r>
+        <w:rPr>
+          <w:rFonts w:hint="eastAsia" w:asciiTheme="minorEastAsia" w:hAnsiTheme="minorEastAsia" w:cstheme="minorEastAsia"/>
+          <w:b w:val="0"/>
+          <w:bCs w:val="0"/>
+          <w:lang w:val="en-US" w:eastAsia="ja-JP"/>
+        </w:rPr>
+        <w:t>IRリモコンのキーを押下する時、ハードウェア割り込みが発生し、割り込みハンドラーで処理します。そしてIRリモコンの受信情報をデコード結果によって、各キーの押下イベントとして処理し、予め用意の各キーイベント処理関数に振り分け、キー制御機能を実現します。</w:t>
+      </w:r>
+    </w:p>
+    <w:p>
+      <w:pPr>
+        <w:numPr>
+          <w:numId w:val="0"/>
+        </w:numPr>
+        <w:ind w:left="425" w:leftChars="0" w:firstLine="413" w:firstLineChars="197"/>
+        <w:rPr>
+          <w:rFonts w:hint="eastAsia" w:asciiTheme="minorEastAsia" w:hAnsiTheme="minorEastAsia" w:cstheme="minorEastAsia"/>
+          <w:lang w:val="en-US" w:eastAsia="ja-JP"/>
+        </w:rPr>
+      </w:pPr>
+      <w:r>
+        <w:rPr>
+          <w:rFonts w:hint="eastAsia" w:asciiTheme="minorEastAsia" w:hAnsiTheme="minorEastAsia" w:cstheme="minorEastAsia"/>
+          <w:b w:val="0"/>
+          <w:bCs w:val="0"/>
+          <w:lang w:val="en-US" w:eastAsia="ja-JP"/>
+        </w:rPr>
+        <w:t>順序練習文字間隔、</w:t>
+      </w:r>
+      <w:r>
+        <w:rPr>
+          <w:rFonts w:hint="eastAsia" w:asciiTheme="minorEastAsia" w:hAnsiTheme="minorEastAsia" w:cstheme="minorEastAsia"/>
+          <w:lang w:val="en-US" w:eastAsia="ja-JP"/>
+        </w:rPr>
+        <w:t>速度（WPM）、音調（音の周波数）の設定情報は、常にグローバル変数に退避しているから、これらのキー処理関数では単純に該当グローバルの値を変更して完了します。メイン処理ではこれらのグローバル変数を参照して、適当な動作を行います。</w:t>
+      </w:r>
+    </w:p>
+    <w:p>
+      <w:pPr>
+        <w:numPr>
+          <w:numId w:val="0"/>
+        </w:numPr>
+        <w:ind w:left="425" w:leftChars="0" w:firstLine="413" w:firstLineChars="197"/>
+        <w:rPr>
+          <w:rFonts w:hint="eastAsia" w:asciiTheme="minorEastAsia" w:hAnsiTheme="minorEastAsia" w:cstheme="minorEastAsia"/>
+          <w:lang w:val="en-US" w:eastAsia="ja-JP"/>
+        </w:rPr>
+      </w:pPr>
+      <w:r>
+        <w:rPr>
+          <w:rFonts w:hint="eastAsia" w:asciiTheme="minorEastAsia" w:hAnsiTheme="minorEastAsia" w:cstheme="minorEastAsia"/>
+          <w:lang w:val="en-US" w:eastAsia="ja-JP"/>
+        </w:rPr>
+        <w:t>現在実行モード情報もグローバル変数に退避しているから、キー処理関数でもこの変数を設定します。但し、メイン処理でこのモード遷移の事を検出させるため、もう1つのモード遷移フラググローバル変数を用意します。モード遷移用キーを押下時、処理関数でこのフラグ変数も合わせてtrueに設定する必要です。</w:t>
+      </w:r>
+    </w:p>
+    <w:p>
+      <w:pPr>
+        <w:numPr>
+          <w:numId w:val="0"/>
+        </w:numPr>
+        <w:ind w:left="425" w:leftChars="0" w:firstLine="413" w:firstLineChars="197"/>
+        <w:rPr>
+          <w:rFonts w:hint="eastAsia" w:asciiTheme="minorEastAsia" w:hAnsiTheme="minorEastAsia" w:cstheme="minorEastAsia"/>
+          <w:lang w:val="en-US" w:eastAsia="ja-JP"/>
+        </w:rPr>
+      </w:pPr>
+      <w:r>
+        <w:rPr>
+          <w:rFonts w:hint="eastAsia" w:asciiTheme="minorEastAsia" w:hAnsiTheme="minorEastAsia" w:cstheme="minorEastAsia"/>
+          <w:lang w:val="en-US" w:eastAsia="ja-JP"/>
+        </w:rPr>
+        <w:t>設計要点として、割り込みハンドラで実行時間が長い処理を避けて、できるだけ早めに割り込み処理を終わらせ、メイン処理に戻すのはポイントです。この観点によって上記の設計にしました。</w:t>
+      </w:r>
+    </w:p>
+    <w:p>
+      <w:pPr>
+        <w:numPr>
+          <w:ilvl w:val="0"/>
+          <w:numId w:val="0"/>
+        </w:numPr>
+        <w:ind w:left="425" w:leftChars="0" w:firstLine="413" w:firstLineChars="197"/>
+        <w:rPr>
+          <w:rFonts w:hint="eastAsia" w:asciiTheme="minorEastAsia" w:hAnsiTheme="minorEastAsia" w:cstheme="minorEastAsia"/>
+          <w:lang w:val="en-US" w:eastAsia="ja-JP"/>
+        </w:rPr>
+      </w:pPr>
+      <w:r>
+        <w:rPr>
+          <w:rFonts w:hint="eastAsia" w:asciiTheme="minorEastAsia" w:hAnsiTheme="minorEastAsia" w:cstheme="minorEastAsia"/>
+          <w:b w:val="0"/>
+          <w:bCs w:val="0"/>
+          <w:lang w:val="en-US" w:eastAsia="ja-JP"/>
+        </w:rPr>
+        <w:t>なお、Arduinoではデフォルトで多重割り込みができませんから、割り込みハンドラーでの多重割り込みの考えは不要です。</w:t>
       </w:r>
     </w:p>
     <w:p>
@@ -6500,6 +8200,330 @@
     </w:p>
     <w:p>
       <w:pPr>
+        <w:pStyle w:val="3"/>
+        <w:numPr>
+          <w:ilvl w:val="1"/>
+          <w:numId w:val="1"/>
+        </w:numPr>
+        <w:rPr>
+          <w:rFonts w:hint="eastAsia" w:asciiTheme="minorEastAsia" w:hAnsiTheme="minorEastAsia" w:eastAsiaTheme="minorEastAsia" w:cstheme="minorEastAsia"/>
+          <w:b/>
+          <w:bCs/>
+          <w:lang w:eastAsia="ja-JP"/>
+        </w:rPr>
+      </w:pPr>
+      <w:bookmarkStart w:id="19" w:name="_Toc23799"/>
+      <w:r>
+        <w:rPr>
+          <w:rFonts w:hint="eastAsia" w:asciiTheme="minorEastAsia" w:hAnsiTheme="minorEastAsia" w:eastAsiaTheme="minorEastAsia" w:cstheme="minorEastAsia"/>
+          <w:b/>
+          <w:bCs/>
+          <w:lang w:eastAsia="ja-JP"/>
+        </w:rPr>
+        <w:t>音出力と遅延関数</w:t>
+      </w:r>
+      <w:bookmarkEnd w:id="19"/>
+    </w:p>
+    <w:p>
+      <w:pPr>
+        <w:numPr>
+          <w:numId w:val="0"/>
+        </w:numPr>
+        <w:ind w:left="425" w:leftChars="0" w:firstLine="413" w:firstLineChars="197"/>
+        <w:rPr>
+          <w:rFonts w:hint="eastAsia" w:asciiTheme="minorEastAsia" w:hAnsiTheme="minorEastAsia" w:cstheme="minorEastAsia"/>
+          <w:lang w:val="en-US" w:eastAsia="ja-JP"/>
+        </w:rPr>
+      </w:pPr>
+      <w:r>
+        <w:rPr>
+          <w:rFonts w:hint="eastAsia" w:asciiTheme="minorEastAsia" w:hAnsiTheme="minorEastAsia" w:cstheme="minorEastAsia"/>
+          <w:lang w:eastAsia="ja-JP"/>
+        </w:rPr>
+        <w:t>パッシブブザーを使うため、直流電圧を印加すれば音が出ません。一定の周波数の矩形波をソフトウェアで発生する必要があります。</w:t>
+      </w:r>
+      <w:r>
+        <w:rPr>
+          <w:rFonts w:hint="eastAsia" w:asciiTheme="minorEastAsia" w:hAnsiTheme="minorEastAsia" w:cstheme="minorEastAsia"/>
+          <w:lang w:val="en-US" w:eastAsia="ja-JP"/>
+        </w:rPr>
+        <w:t>Arduino基盤がtone()関数を提供し、この関数を利用して</w:t>
+      </w:r>
+      <w:r>
+        <w:rPr>
+          <w:rFonts w:hint="eastAsia" w:asciiTheme="minorEastAsia" w:hAnsiTheme="minorEastAsia" w:cstheme="minorEastAsia"/>
+          <w:lang w:eastAsia="ja-JP"/>
+        </w:rPr>
+        <w:t>パッシブブザー作動させます。</w:t>
+      </w:r>
+      <w:r>
+        <w:rPr>
+          <w:rFonts w:hint="eastAsia" w:asciiTheme="minorEastAsia" w:hAnsiTheme="minorEastAsia" w:cstheme="minorEastAsia"/>
+          <w:lang w:val="en-US" w:eastAsia="ja-JP"/>
+        </w:rPr>
+        <w:t>tone()の中身はハードウェアタイマー2を利用して音信号生成するので、この関数を利用の場合、タイマー2は他用途に転用できません。しかしIRリモコンのライブラリでもこのタイマー2を利用してリモコン信号をデコードしますので、リモコンのライブラリを改修し、タイマー1利用に変更しました。</w:t>
+      </w:r>
+    </w:p>
+    <w:p>
+      <w:pPr>
+        <w:numPr>
+          <w:numId w:val="0"/>
+        </w:numPr>
+        <w:ind w:left="425" w:leftChars="0" w:firstLine="413" w:firstLineChars="197"/>
+        <w:rPr>
+          <w:rFonts w:hint="eastAsia" w:asciiTheme="minorEastAsia" w:hAnsiTheme="minorEastAsia" w:cstheme="minorEastAsia"/>
+          <w:lang w:val="en-US" w:eastAsia="ja-JP"/>
+        </w:rPr>
+      </w:pPr>
+      <w:r>
+        <w:rPr>
+          <w:rFonts w:hint="eastAsia" w:asciiTheme="minorEastAsia" w:hAnsiTheme="minorEastAsia" w:cstheme="minorEastAsia"/>
+          <w:lang w:val="en-US" w:eastAsia="ja-JP"/>
+        </w:rPr>
+        <w:t>tone()関数は呼び出した後すぐに戻します。つまり、これはノンブロッキング関数ですから、その後音が鳴らす期間にdelay()関数を追加しなければなりません。しかし、この期間中にもリモコンの操作、特に実行モード変更操作の受け入れが求められるので、Arduino基盤のdelay()関数の代わりに自分のdelayWithChk()関数を作りました。</w:t>
+      </w:r>
+    </w:p>
+    <w:tbl>
+      <w:tblPr>
+        <w:tblStyle w:val="16"/>
+        <w:tblW w:w="8216" w:type="dxa"/>
+        <w:tblInd w:w="504" w:type="dxa"/>
+        <w:tblBorders>
+          <w:top w:val="single" w:color="auto" w:sz="4" w:space="0"/>
+          <w:left w:val="single" w:color="auto" w:sz="4" w:space="0"/>
+          <w:bottom w:val="single" w:color="auto" w:sz="4" w:space="0"/>
+          <w:right w:val="single" w:color="auto" w:sz="4" w:space="0"/>
+          <w:insideH w:val="single" w:color="auto" w:sz="4" w:space="0"/>
+          <w:insideV w:val="single" w:color="auto" w:sz="4" w:space="0"/>
+        </w:tblBorders>
+        <w:tblLayout w:type="fixed"/>
+        <w:tblCellMar>
+          <w:left w:w="108" w:type="dxa"/>
+          <w:right w:w="108" w:type="dxa"/>
+        </w:tblCellMar>
+      </w:tblPr>
+      <w:tblGrid>
+        <w:gridCol w:w="8216"/>
+      </w:tblGrid>
+      <w:tr>
+        <w:tblPrEx>
+          <w:tblBorders>
+            <w:top w:val="single" w:color="auto" w:sz="4" w:space="0"/>
+            <w:left w:val="single" w:color="auto" w:sz="4" w:space="0"/>
+            <w:bottom w:val="single" w:color="auto" w:sz="4" w:space="0"/>
+            <w:right w:val="single" w:color="auto" w:sz="4" w:space="0"/>
+            <w:insideH w:val="single" w:color="auto" w:sz="4" w:space="0"/>
+            <w:insideV w:val="single" w:color="auto" w:sz="4" w:space="0"/>
+          </w:tblBorders>
+          <w:tblLayout w:type="fixed"/>
+          <w:tblCellMar>
+            <w:left w:w="108" w:type="dxa"/>
+            <w:right w:w="108" w:type="dxa"/>
+          </w:tblCellMar>
+        </w:tblPrEx>
+        <w:tc>
+          <w:tcPr>
+            <w:tcW w:w="8216" w:type="dxa"/>
+          </w:tcPr>
+          <w:p>
+            <w:pPr>
+              <w:numPr>
+                <w:numId w:val="0"/>
+              </w:numPr>
+              <w:rPr>
+                <w:rFonts w:hint="eastAsia" w:asciiTheme="minorEastAsia" w:hAnsiTheme="minorEastAsia" w:cstheme="minorEastAsia"/>
+                <w:vertAlign w:val="baseline"/>
+                <w:lang w:val="en-US" w:eastAsia="ja-JP"/>
+              </w:rPr>
+            </w:pPr>
+            <w:r>
+              <w:rPr>
+                <w:rFonts w:hint="eastAsia" w:asciiTheme="minorEastAsia" w:hAnsiTheme="minorEastAsia" w:cstheme="minorEastAsia"/>
+                <w:vertAlign w:val="baseline"/>
+                <w:lang w:val="en-US" w:eastAsia="ja-JP"/>
+              </w:rPr>
+              <w:t>// Delay milliseconds, non-blocking function.</w:t>
+            </w:r>
+          </w:p>
+          <w:p>
+            <w:pPr>
+              <w:numPr>
+                <w:numId w:val="0"/>
+              </w:numPr>
+              <w:rPr>
+                <w:rFonts w:hint="eastAsia" w:asciiTheme="minorEastAsia" w:hAnsiTheme="minorEastAsia" w:cstheme="minorEastAsia"/>
+                <w:vertAlign w:val="baseline"/>
+                <w:lang w:val="en-US" w:eastAsia="ja-JP"/>
+              </w:rPr>
+            </w:pPr>
+            <w:r>
+              <w:rPr>
+                <w:rFonts w:hint="eastAsia" w:asciiTheme="minorEastAsia" w:hAnsiTheme="minorEastAsia" w:cstheme="minorEastAsia"/>
+                <w:vertAlign w:val="baseline"/>
+                <w:lang w:val="en-US" w:eastAsia="ja-JP"/>
+              </w:rPr>
+              <w:t>// It calls eventChecker() function in the delay loop.</w:t>
+            </w:r>
+          </w:p>
+          <w:p>
+            <w:pPr>
+              <w:numPr>
+                <w:numId w:val="0"/>
+              </w:numPr>
+              <w:rPr>
+                <w:rFonts w:hint="eastAsia" w:asciiTheme="minorEastAsia" w:hAnsiTheme="minorEastAsia" w:cstheme="minorEastAsia"/>
+                <w:vertAlign w:val="baseline"/>
+                <w:lang w:val="en-US" w:eastAsia="ja-JP"/>
+              </w:rPr>
+            </w:pPr>
+            <w:r>
+              <w:rPr>
+                <w:rFonts w:hint="eastAsia" w:asciiTheme="minorEastAsia" w:hAnsiTheme="minorEastAsia" w:cstheme="minorEastAsia"/>
+                <w:vertAlign w:val="baseline"/>
+                <w:lang w:val="en-US" w:eastAsia="ja-JP"/>
+              </w:rPr>
+              <w:t>void delayWithChk(unsigned int mils) {</w:t>
+            </w:r>
+          </w:p>
+          <w:p>
+            <w:pPr>
+              <w:numPr>
+                <w:numId w:val="0"/>
+              </w:numPr>
+              <w:rPr>
+                <w:rFonts w:hint="eastAsia" w:asciiTheme="minorEastAsia" w:hAnsiTheme="minorEastAsia" w:cstheme="minorEastAsia"/>
+                <w:vertAlign w:val="baseline"/>
+                <w:lang w:val="en-US" w:eastAsia="ja-JP"/>
+              </w:rPr>
+            </w:pPr>
+            <w:r>
+              <w:rPr>
+                <w:rFonts w:hint="eastAsia" w:asciiTheme="minorEastAsia" w:hAnsiTheme="minorEastAsia" w:cstheme="minorEastAsia"/>
+                <w:vertAlign w:val="baseline"/>
+                <w:lang w:val="en-US" w:eastAsia="ja-JP"/>
+              </w:rPr>
+              <w:t xml:space="preserve">  unsigned long startMillis = millis();</w:t>
+            </w:r>
+          </w:p>
+          <w:p>
+            <w:pPr>
+              <w:numPr>
+                <w:numId w:val="0"/>
+              </w:numPr>
+              <w:rPr>
+                <w:rFonts w:hint="eastAsia" w:asciiTheme="minorEastAsia" w:hAnsiTheme="minorEastAsia" w:cstheme="minorEastAsia"/>
+                <w:vertAlign w:val="baseline"/>
+                <w:lang w:val="en-US" w:eastAsia="ja-JP"/>
+              </w:rPr>
+            </w:pPr>
+            <w:r>
+              <w:rPr>
+                <w:rFonts w:hint="eastAsia" w:asciiTheme="minorEastAsia" w:hAnsiTheme="minorEastAsia" w:cstheme="minorEastAsia"/>
+                <w:vertAlign w:val="baseline"/>
+                <w:lang w:val="en-US" w:eastAsia="ja-JP"/>
+              </w:rPr>
+              <w:t xml:space="preserve">  while (millis() - startMillis &lt; mils) {</w:t>
+            </w:r>
+          </w:p>
+          <w:p>
+            <w:pPr>
+              <w:numPr>
+                <w:numId w:val="0"/>
+              </w:numPr>
+              <w:rPr>
+                <w:rFonts w:hint="eastAsia" w:asciiTheme="minorEastAsia" w:hAnsiTheme="minorEastAsia" w:cstheme="minorEastAsia"/>
+                <w:vertAlign w:val="baseline"/>
+                <w:lang w:val="en-US" w:eastAsia="ja-JP"/>
+              </w:rPr>
+            </w:pPr>
+            <w:r>
+              <w:rPr>
+                <w:rFonts w:hint="eastAsia" w:asciiTheme="minorEastAsia" w:hAnsiTheme="minorEastAsia" w:cstheme="minorEastAsia"/>
+                <w:vertAlign w:val="baseline"/>
+                <w:lang w:val="en-US" w:eastAsia="ja-JP"/>
+              </w:rPr>
+              <w:t xml:space="preserve">    eventChecker();</w:t>
+            </w:r>
+          </w:p>
+          <w:p>
+            <w:pPr>
+              <w:numPr>
+                <w:numId w:val="0"/>
+              </w:numPr>
+              <w:rPr>
+                <w:rFonts w:hint="eastAsia" w:asciiTheme="minorEastAsia" w:hAnsiTheme="minorEastAsia" w:cstheme="minorEastAsia"/>
+                <w:vertAlign w:val="baseline"/>
+                <w:lang w:val="en-US" w:eastAsia="ja-JP"/>
+              </w:rPr>
+            </w:pPr>
+            <w:r>
+              <w:rPr>
+                <w:rFonts w:hint="eastAsia" w:asciiTheme="minorEastAsia" w:hAnsiTheme="minorEastAsia" w:cstheme="minorEastAsia"/>
+                <w:vertAlign w:val="baseline"/>
+                <w:lang w:val="en-US" w:eastAsia="ja-JP"/>
+              </w:rPr>
+              <w:t xml:space="preserve">  }</w:t>
+            </w:r>
+          </w:p>
+          <w:p>
+            <w:pPr>
+              <w:numPr>
+                <w:numId w:val="0"/>
+              </w:numPr>
+              <w:rPr>
+                <w:rFonts w:hint="eastAsia" w:asciiTheme="minorEastAsia" w:hAnsiTheme="minorEastAsia" w:cstheme="minorEastAsia"/>
+                <w:vertAlign w:val="baseline"/>
+                <w:lang w:val="en-US" w:eastAsia="ja-JP"/>
+              </w:rPr>
+            </w:pPr>
+            <w:r>
+              <w:rPr>
+                <w:rFonts w:hint="eastAsia" w:asciiTheme="minorEastAsia" w:hAnsiTheme="minorEastAsia" w:cstheme="minorEastAsia"/>
+                <w:vertAlign w:val="baseline"/>
+                <w:lang w:val="en-US" w:eastAsia="ja-JP"/>
+              </w:rPr>
+              <w:t>}</w:t>
+            </w:r>
+          </w:p>
+        </w:tc>
+      </w:tr>
+    </w:tbl>
+    <w:p>
+      <w:pPr>
+        <w:numPr>
+          <w:numId w:val="0"/>
+        </w:numPr>
+        <w:ind w:left="425" w:leftChars="0" w:firstLine="413" w:firstLineChars="197"/>
+        <w:rPr>
+          <w:rFonts w:hint="eastAsia" w:asciiTheme="minorEastAsia" w:hAnsiTheme="minorEastAsia" w:cstheme="minorEastAsia"/>
+          <w:lang w:val="en-US" w:eastAsia="ja-JP"/>
+        </w:rPr>
+      </w:pPr>
+      <w:r>
+        <w:rPr>
+          <w:rFonts w:hint="eastAsia" w:asciiTheme="minorEastAsia" w:hAnsiTheme="minorEastAsia" w:cstheme="minorEastAsia"/>
+          <w:lang w:val="en-US" w:eastAsia="ja-JP"/>
+        </w:rPr>
+        <w:t>この関数で開始時間を記録し、繰り返し処理で時間経過をチェックし、タイムアウト後に戻します。そして、繰り返し処理中に常に</w:t>
+      </w:r>
+      <w:r>
+        <w:rPr>
+          <w:rFonts w:hint="eastAsia" w:asciiTheme="minorEastAsia" w:hAnsiTheme="minorEastAsia" w:cstheme="minorEastAsia"/>
+          <w:vertAlign w:val="baseline"/>
+          <w:lang w:val="en-US" w:eastAsia="ja-JP"/>
+        </w:rPr>
+        <w:t>eventChecker()関数を呼び出して、</w:t>
+      </w:r>
+      <w:r>
+        <w:rPr>
+          <w:rFonts w:hint="eastAsia" w:asciiTheme="minorEastAsia" w:hAnsiTheme="minorEastAsia" w:cstheme="minorEastAsia"/>
+          <w:lang w:val="en-US" w:eastAsia="ja-JP"/>
+        </w:rPr>
+        <w:t>実行モード遷移フラグを監視することができます。ユーザのキー操作による実行モード遷移の時は素早く対応できるようになりました。</w:t>
+      </w:r>
+    </w:p>
+    <w:p>
+      <w:pPr>
         <w:numPr>
           <w:numId w:val="0"/>
         </w:numPr>
@@ -6514,11 +8538,11 @@
     </w:p>
     <w:p>
       <w:pPr>
+        <w:pStyle w:val="3"/>
         <w:numPr>
           <w:ilvl w:val="1"/>
           <w:numId w:val="1"/>
         </w:numPr>
-        <w:ind w:left="992" w:leftChars="0" w:hanging="567" w:firstLineChars="0"/>
         <w:rPr>
           <w:rFonts w:hint="eastAsia" w:asciiTheme="minorEastAsia" w:hAnsiTheme="minorEastAsia" w:eastAsiaTheme="minorEastAsia" w:cstheme="minorEastAsia"/>
           <w:b/>
@@ -6526,93 +8550,639 @@
           <w:lang w:eastAsia="ja-JP"/>
         </w:rPr>
       </w:pPr>
-      <w:r>
-        <w:rPr>
-          <w:rFonts w:hint="eastAsia" w:asciiTheme="minorEastAsia" w:hAnsiTheme="minorEastAsia" w:cstheme="minorEastAsia"/>
+      <w:bookmarkStart w:id="20" w:name="_Toc9913"/>
+      <w:r>
+        <w:rPr>
+          <w:rFonts w:hint="eastAsia" w:asciiTheme="minorEastAsia" w:hAnsiTheme="minorEastAsia" w:eastAsiaTheme="minorEastAsia" w:cstheme="minorEastAsia"/>
           <w:b/>
           <w:bCs/>
           <w:lang w:eastAsia="ja-JP"/>
         </w:rPr>
-        <w:t>音出力とノンブロッキング遅延関数</w:t>
-      </w:r>
-    </w:p>
-    <w:p>
-      <w:pPr>
-        <w:numPr>
-          <w:numId w:val="0"/>
-        </w:numPr>
-        <w:ind w:left="425" w:leftChars="0"/>
-        <w:rPr>
-          <w:rFonts w:hint="eastAsia" w:asciiTheme="minorEastAsia" w:hAnsiTheme="minorEastAsia" w:cstheme="minorEastAsia"/>
-          <w:b/>
-          <w:bCs/>
-          <w:lang w:eastAsia="ja-JP"/>
-        </w:rPr>
-      </w:pPr>
-    </w:p>
-    <w:p>
-      <w:pPr>
-        <w:numPr>
-          <w:numId w:val="0"/>
-        </w:numPr>
-        <w:ind w:left="425" w:leftChars="0"/>
-        <w:rPr>
-          <w:rFonts w:hint="eastAsia" w:asciiTheme="minorEastAsia" w:hAnsiTheme="minorEastAsia" w:cstheme="minorEastAsia"/>
-          <w:b/>
-          <w:bCs/>
-          <w:lang w:eastAsia="ja-JP"/>
-        </w:rPr>
-      </w:pPr>
-    </w:p>
-    <w:p>
-      <w:pPr>
-        <w:numPr>
-          <w:ilvl w:val="1"/>
-          <w:numId w:val="1"/>
-        </w:numPr>
-        <w:ind w:left="992" w:leftChars="0" w:hanging="567" w:firstLineChars="0"/>
-        <w:rPr>
-          <w:rFonts w:hint="eastAsia" w:asciiTheme="minorEastAsia" w:hAnsiTheme="minorEastAsia" w:eastAsiaTheme="minorEastAsia" w:cstheme="minorEastAsia"/>
-          <w:b/>
-          <w:bCs/>
-          <w:lang w:eastAsia="ja-JP"/>
-        </w:rPr>
-      </w:pPr>
-      <w:r>
-        <w:rPr>
-          <w:rFonts w:hint="eastAsia" w:asciiTheme="minorEastAsia" w:hAnsiTheme="minorEastAsia" w:cstheme="minorEastAsia"/>
-          <w:b/>
-          <w:bCs/>
-          <w:lang w:eastAsia="ja-JP"/>
-        </w:rPr>
         <w:t>ロングジャンプ制御</w:t>
       </w:r>
-    </w:p>
-    <w:p>
-      <w:pPr>
-        <w:ind w:left="420" w:leftChars="200" w:firstLine="0" w:firstLineChars="0"/>
-        <w:rPr>
-          <w:rFonts w:hint="eastAsia" w:asciiTheme="minorEastAsia" w:hAnsiTheme="minorEastAsia" w:cstheme="minorEastAsia"/>
-          <w:lang w:val="en-US" w:eastAsia="ja-JP"/>
-        </w:rPr>
-      </w:pPr>
-    </w:p>
-    <w:p>
-      <w:pPr>
-        <w:ind w:left="420" w:leftChars="200" w:firstLine="0" w:firstLineChars="0"/>
-        <w:rPr>
-          <w:rFonts w:hint="eastAsia" w:asciiTheme="minorEastAsia" w:hAnsiTheme="minorEastAsia" w:cstheme="minorEastAsia"/>
-          <w:lang w:val="en-US" w:eastAsia="ja-JP"/>
-        </w:rPr>
-      </w:pPr>
-    </w:p>
-    <w:p>
-      <w:pPr>
-        <w:rPr>
-          <w:rFonts w:hint="eastAsia" w:asciiTheme="minorEastAsia" w:hAnsiTheme="minorEastAsia" w:eastAsiaTheme="minorEastAsia" w:cstheme="minorEastAsia"/>
-          <w:lang w:eastAsia="ja-JP"/>
-        </w:rPr>
-      </w:pPr>
+      <w:bookmarkEnd w:id="20"/>
+    </w:p>
+    <w:p>
+      <w:pPr>
+        <w:ind w:left="420" w:leftChars="200" w:firstLine="420" w:firstLineChars="200"/>
+        <w:rPr>
+          <w:rFonts w:hint="eastAsia" w:asciiTheme="minorEastAsia" w:hAnsiTheme="minorEastAsia" w:cstheme="minorEastAsia"/>
+          <w:lang w:val="en-US" w:eastAsia="ja-JP"/>
+        </w:rPr>
+      </w:pPr>
+      <w:r>
+        <w:rPr>
+          <w:rFonts w:hint="eastAsia" w:asciiTheme="minorEastAsia" w:hAnsiTheme="minorEastAsia" w:cstheme="minorEastAsia"/>
+          <w:lang w:val="en-US" w:eastAsia="ja-JP"/>
+        </w:rPr>
+        <w:t>ユーザのキー操作による実行モード遷移の時、現在実行モードの処理を中止し、速やかに指定実行モードの処理の始まりが望ましいです。</w:t>
+      </w:r>
+    </w:p>
+    <w:p>
+      <w:pPr>
+        <w:ind w:left="420" w:leftChars="200" w:firstLine="420" w:firstLineChars="200"/>
+        <w:rPr>
+          <w:rFonts w:hint="eastAsia" w:asciiTheme="minorEastAsia" w:hAnsiTheme="minorEastAsia" w:cstheme="minorEastAsia"/>
+          <w:lang w:val="en-US" w:eastAsia="ja-JP"/>
+        </w:rPr>
+      </w:pPr>
+      <w:r>
+        <w:rPr>
+          <w:rFonts w:hint="eastAsia" w:asciiTheme="minorEastAsia" w:hAnsiTheme="minorEastAsia" w:cstheme="minorEastAsia"/>
+          <w:vertAlign w:val="baseline"/>
+          <w:lang w:val="en-US" w:eastAsia="ja-JP"/>
+        </w:rPr>
+        <w:t>eventChecker()関数処理中にこれを検出し、そして戻り値等による判断で、関数コールスタックを順次戻すのはいいですが、色々なところで判断処理が必要で、煩雑になります。だから今回はC言語の標準ライブラリ関数setjmp()、longjmp()を利用して一発で戻します。</w:t>
+      </w:r>
+      <w:r>
+        <w:rPr>
+          <w:rFonts w:hint="eastAsia" w:asciiTheme="minorEastAsia" w:hAnsiTheme="minorEastAsia" w:cstheme="minorEastAsia"/>
+          <w:lang w:val="en-US" w:eastAsia="ja-JP"/>
+        </w:rPr>
+        <w:t>Arduinoではこれらが問題なく動作します。</w:t>
+      </w:r>
+    </w:p>
+    <w:p>
+      <w:pPr>
+        <w:ind w:left="420" w:leftChars="200" w:firstLine="420" w:firstLineChars="200"/>
+        <w:rPr>
+          <w:rFonts w:hint="eastAsia" w:asciiTheme="minorEastAsia" w:hAnsiTheme="minorEastAsia" w:cstheme="minorEastAsia"/>
+          <w:vertAlign w:val="baseline"/>
+          <w:lang w:val="en-US" w:eastAsia="ja-JP"/>
+        </w:rPr>
+      </w:pPr>
+      <w:r>
+        <w:rPr>
+          <w:rFonts w:hint="eastAsia" w:asciiTheme="minorEastAsia" w:hAnsiTheme="minorEastAsia" w:cstheme="minorEastAsia"/>
+          <w:lang w:val="en-US" w:eastAsia="ja-JP"/>
+        </w:rPr>
+        <w:t>Arduinoのメイン繰り返し処理の入口で</w:t>
+      </w:r>
+      <w:r>
+        <w:rPr>
+          <w:rFonts w:hint="eastAsia" w:asciiTheme="minorEastAsia" w:hAnsiTheme="minorEastAsia" w:cstheme="minorEastAsia"/>
+          <w:vertAlign w:val="baseline"/>
+          <w:lang w:val="en-US" w:eastAsia="ja-JP"/>
+        </w:rPr>
+        <w:t>setjmp()を呼び出します。</w:t>
+      </w:r>
+    </w:p>
+    <w:tbl>
+      <w:tblPr>
+        <w:tblStyle w:val="16"/>
+        <w:tblW w:w="8216" w:type="dxa"/>
+        <w:tblInd w:w="504" w:type="dxa"/>
+        <w:tblBorders>
+          <w:top w:val="single" w:color="auto" w:sz="4" w:space="0"/>
+          <w:left w:val="single" w:color="auto" w:sz="4" w:space="0"/>
+          <w:bottom w:val="single" w:color="auto" w:sz="4" w:space="0"/>
+          <w:right w:val="single" w:color="auto" w:sz="4" w:space="0"/>
+          <w:insideH w:val="single" w:color="auto" w:sz="4" w:space="0"/>
+          <w:insideV w:val="single" w:color="auto" w:sz="4" w:space="0"/>
+        </w:tblBorders>
+        <w:tblLayout w:type="fixed"/>
+        <w:tblCellMar>
+          <w:left w:w="108" w:type="dxa"/>
+          <w:right w:w="108" w:type="dxa"/>
+        </w:tblCellMar>
+      </w:tblPr>
+      <w:tblGrid>
+        <w:gridCol w:w="8216"/>
+      </w:tblGrid>
+      <w:tr>
+        <w:tblPrEx>
+          <w:tblBorders>
+            <w:top w:val="single" w:color="auto" w:sz="4" w:space="0"/>
+            <w:left w:val="single" w:color="auto" w:sz="4" w:space="0"/>
+            <w:bottom w:val="single" w:color="auto" w:sz="4" w:space="0"/>
+            <w:right w:val="single" w:color="auto" w:sz="4" w:space="0"/>
+            <w:insideH w:val="single" w:color="auto" w:sz="4" w:space="0"/>
+            <w:insideV w:val="single" w:color="auto" w:sz="4" w:space="0"/>
+          </w:tblBorders>
+          <w:tblLayout w:type="fixed"/>
+          <w:tblCellMar>
+            <w:left w:w="108" w:type="dxa"/>
+            <w:right w:w="108" w:type="dxa"/>
+          </w:tblCellMar>
+        </w:tblPrEx>
+        <w:tc>
+          <w:tcPr>
+            <w:tcW w:w="8216" w:type="dxa"/>
+          </w:tcPr>
+          <w:p>
+            <w:pPr>
+              <w:rPr>
+                <w:rFonts w:hint="eastAsia" w:asciiTheme="minorEastAsia" w:hAnsiTheme="minorEastAsia" w:cstheme="minorEastAsia"/>
+                <w:vertAlign w:val="baseline"/>
+                <w:lang w:val="en-US" w:eastAsia="zh-CN"/>
+              </w:rPr>
+            </w:pPr>
+            <w:r>
+              <w:rPr>
+                <w:rFonts w:hint="eastAsia" w:asciiTheme="minorEastAsia" w:hAnsiTheme="minorEastAsia" w:cstheme="minorEastAsia"/>
+                <w:vertAlign w:val="baseline"/>
+                <w:lang w:val="en-US" w:eastAsia="zh-CN"/>
+              </w:rPr>
+              <w:t>// The loop() function of the Arduino framework.</w:t>
+            </w:r>
+          </w:p>
+          <w:p>
+            <w:pPr>
+              <w:rPr>
+                <w:rFonts w:hint="eastAsia" w:asciiTheme="minorEastAsia" w:hAnsiTheme="minorEastAsia" w:cstheme="minorEastAsia"/>
+                <w:vertAlign w:val="baseline"/>
+                <w:lang w:val="en-US" w:eastAsia="zh-CN"/>
+              </w:rPr>
+            </w:pPr>
+            <w:r>
+              <w:rPr>
+                <w:rFonts w:hint="eastAsia" w:asciiTheme="minorEastAsia" w:hAnsiTheme="minorEastAsia" w:cstheme="minorEastAsia"/>
+                <w:vertAlign w:val="baseline"/>
+                <w:lang w:val="en-US" w:eastAsia="zh-CN"/>
+              </w:rPr>
+              <w:t>void loop() {</w:t>
+            </w:r>
+          </w:p>
+          <w:p>
+            <w:pPr>
+              <w:rPr>
+                <w:rFonts w:hint="eastAsia" w:asciiTheme="minorEastAsia" w:hAnsiTheme="minorEastAsia" w:cstheme="minorEastAsia"/>
+                <w:vertAlign w:val="baseline"/>
+                <w:lang w:val="en-US" w:eastAsia="zh-CN"/>
+              </w:rPr>
+            </w:pPr>
+            <w:r>
+              <w:rPr>
+                <w:rFonts w:hint="eastAsia" w:asciiTheme="minorEastAsia" w:hAnsiTheme="minorEastAsia" w:cstheme="minorEastAsia"/>
+                <w:vertAlign w:val="baseline"/>
+                <w:lang w:val="en-US" w:eastAsia="zh-CN"/>
+              </w:rPr>
+              <w:t xml:space="preserve">  </w:t>
+            </w:r>
+            <w:r>
+              <w:rPr>
+                <w:rFonts w:hint="eastAsia" w:asciiTheme="minorEastAsia" w:hAnsiTheme="minorEastAsia" w:cstheme="minorEastAsia"/>
+                <w:b/>
+                <w:bCs/>
+                <w:vertAlign w:val="baseline"/>
+                <w:lang w:val="en-US" w:eastAsia="zh-CN"/>
+              </w:rPr>
+              <w:t>setjmp(g_jmpBuf);</w:t>
+            </w:r>
+          </w:p>
+          <w:p>
+            <w:pPr>
+              <w:rPr>
+                <w:rFonts w:hint="eastAsia" w:asciiTheme="minorEastAsia" w:hAnsiTheme="minorEastAsia" w:cstheme="minorEastAsia"/>
+                <w:vertAlign w:val="baseline"/>
+                <w:lang w:val="en-US" w:eastAsia="zh-CN"/>
+              </w:rPr>
+            </w:pPr>
+            <w:r>
+              <w:rPr>
+                <w:rFonts w:hint="eastAsia" w:asciiTheme="minorEastAsia" w:hAnsiTheme="minorEastAsia" w:cstheme="minorEastAsia"/>
+                <w:vertAlign w:val="baseline"/>
+                <w:lang w:val="en-US" w:eastAsia="zh-CN"/>
+              </w:rPr>
+              <w:t xml:space="preserve">  switch (g_runStatus) {</w:t>
+            </w:r>
+          </w:p>
+          <w:p>
+            <w:pPr>
+              <w:rPr>
+                <w:rFonts w:hint="eastAsia" w:asciiTheme="minorEastAsia" w:hAnsiTheme="minorEastAsia" w:cstheme="minorEastAsia"/>
+                <w:vertAlign w:val="baseline"/>
+                <w:lang w:val="en-US" w:eastAsia="ja-JP"/>
+              </w:rPr>
+            </w:pPr>
+            <w:r>
+              <w:rPr>
+                <w:rFonts w:hint="eastAsia" w:asciiTheme="minorEastAsia" w:hAnsiTheme="minorEastAsia" w:cstheme="minorEastAsia"/>
+                <w:vertAlign w:val="baseline"/>
+                <w:lang w:val="en-US" w:eastAsia="zh-CN"/>
+              </w:rPr>
+              <w:t xml:space="preserve"> </w:t>
+            </w:r>
+            <w:r>
+              <w:rPr>
+                <w:rFonts w:hint="eastAsia" w:asciiTheme="minorEastAsia" w:hAnsiTheme="minorEastAsia" w:cstheme="minorEastAsia"/>
+                <w:vertAlign w:val="baseline"/>
+                <w:lang w:val="en-US" w:eastAsia="ja-JP"/>
+              </w:rPr>
+              <w:t xml:space="preserve"> …</w:t>
+            </w:r>
+          </w:p>
+          <w:p>
+            <w:pPr>
+              <w:rPr>
+                <w:rFonts w:hint="eastAsia" w:asciiTheme="minorEastAsia" w:hAnsiTheme="minorEastAsia" w:cstheme="minorEastAsia"/>
+                <w:vertAlign w:val="baseline"/>
+                <w:lang w:val="en-US" w:eastAsia="ja-JP"/>
+              </w:rPr>
+            </w:pPr>
+            <w:r>
+              <w:rPr>
+                <w:rFonts w:hint="eastAsia" w:asciiTheme="minorEastAsia" w:hAnsiTheme="minorEastAsia" w:cstheme="minorEastAsia"/>
+                <w:vertAlign w:val="baseline"/>
+                <w:lang w:val="en-US" w:eastAsia="ja-JP"/>
+              </w:rPr>
+              <w:t xml:space="preserve">  }</w:t>
+            </w:r>
+          </w:p>
+          <w:p>
+            <w:pPr>
+              <w:rPr>
+                <w:rFonts w:hint="eastAsia" w:asciiTheme="minorEastAsia" w:hAnsiTheme="minorEastAsia" w:cstheme="minorEastAsia"/>
+                <w:vertAlign w:val="baseline"/>
+                <w:lang w:val="en-US" w:eastAsia="ja-JP"/>
+              </w:rPr>
+            </w:pPr>
+            <w:r>
+              <w:rPr>
+                <w:rFonts w:hint="eastAsia" w:asciiTheme="minorEastAsia" w:hAnsiTheme="minorEastAsia" w:cstheme="minorEastAsia"/>
+                <w:vertAlign w:val="baseline"/>
+                <w:lang w:val="en-US" w:eastAsia="ja-JP"/>
+              </w:rPr>
+              <w:t xml:space="preserve">  // wait for remote control input</w:t>
+            </w:r>
+          </w:p>
+          <w:p>
+            <w:pPr>
+              <w:rPr>
+                <w:rFonts w:hint="eastAsia" w:asciiTheme="minorEastAsia" w:hAnsiTheme="minorEastAsia" w:cstheme="minorEastAsia"/>
+                <w:vertAlign w:val="baseline"/>
+                <w:lang w:val="en-US" w:eastAsia="ja-JP"/>
+              </w:rPr>
+            </w:pPr>
+            <w:r>
+              <w:rPr>
+                <w:rFonts w:hint="eastAsia" w:asciiTheme="minorEastAsia" w:hAnsiTheme="minorEastAsia" w:cstheme="minorEastAsia"/>
+                <w:vertAlign w:val="baseline"/>
+                <w:lang w:val="en-US" w:eastAsia="ja-JP"/>
+              </w:rPr>
+              <w:t xml:space="preserve">  for (;;) {</w:t>
+            </w:r>
+          </w:p>
+          <w:p>
+            <w:pPr>
+              <w:rPr>
+                <w:rFonts w:hint="eastAsia" w:asciiTheme="minorEastAsia" w:hAnsiTheme="minorEastAsia" w:cstheme="minorEastAsia"/>
+                <w:vertAlign w:val="baseline"/>
+                <w:lang w:val="en-US" w:eastAsia="ja-JP"/>
+              </w:rPr>
+            </w:pPr>
+            <w:r>
+              <w:rPr>
+                <w:rFonts w:hint="eastAsia" w:asciiTheme="minorEastAsia" w:hAnsiTheme="minorEastAsia" w:cstheme="minorEastAsia"/>
+                <w:vertAlign w:val="baseline"/>
+                <w:lang w:val="en-US" w:eastAsia="ja-JP"/>
+              </w:rPr>
+              <w:t xml:space="preserve">    delayWithChk(1);</w:t>
+            </w:r>
+          </w:p>
+          <w:p>
+            <w:pPr>
+              <w:rPr>
+                <w:rFonts w:hint="eastAsia" w:asciiTheme="minorEastAsia" w:hAnsiTheme="minorEastAsia" w:cstheme="minorEastAsia"/>
+                <w:vertAlign w:val="baseline"/>
+                <w:lang w:val="en-US" w:eastAsia="ja-JP"/>
+              </w:rPr>
+            </w:pPr>
+            <w:r>
+              <w:rPr>
+                <w:rFonts w:hint="eastAsia" w:asciiTheme="minorEastAsia" w:hAnsiTheme="minorEastAsia" w:cstheme="minorEastAsia"/>
+                <w:vertAlign w:val="baseline"/>
+                <w:lang w:val="en-US" w:eastAsia="ja-JP"/>
+              </w:rPr>
+              <w:t xml:space="preserve">  }</w:t>
+            </w:r>
+          </w:p>
+          <w:p>
+            <w:pPr>
+              <w:rPr>
+                <w:rFonts w:hint="eastAsia" w:asciiTheme="minorEastAsia" w:hAnsiTheme="minorEastAsia" w:cstheme="minorEastAsia"/>
+                <w:vertAlign w:val="baseline"/>
+                <w:lang w:val="en-US" w:eastAsia="ja-JP"/>
+              </w:rPr>
+            </w:pPr>
+            <w:r>
+              <w:rPr>
+                <w:rFonts w:hint="eastAsia" w:asciiTheme="minorEastAsia" w:hAnsiTheme="minorEastAsia" w:cstheme="minorEastAsia"/>
+                <w:vertAlign w:val="baseline"/>
+                <w:lang w:val="en-US" w:eastAsia="ja-JP"/>
+              </w:rPr>
+              <w:t>}</w:t>
+            </w:r>
+          </w:p>
+        </w:tc>
+      </w:tr>
+    </w:tbl>
+    <w:p>
+      <w:pPr>
+        <w:ind w:left="420" w:leftChars="200" w:firstLine="420" w:firstLineChars="200"/>
+        <w:rPr>
+          <w:rFonts w:hint="eastAsia" w:asciiTheme="minorEastAsia" w:hAnsiTheme="minorEastAsia" w:cstheme="minorEastAsia"/>
+          <w:vertAlign w:val="baseline"/>
+          <w:lang w:val="en-US" w:eastAsia="ja-JP"/>
+        </w:rPr>
+      </w:pPr>
+      <w:r>
+        <w:rPr>
+          <w:rFonts w:hint="eastAsia" w:asciiTheme="minorEastAsia" w:hAnsiTheme="minorEastAsia" w:cstheme="minorEastAsia"/>
+          <w:vertAlign w:val="baseline"/>
+          <w:lang w:val="en-US" w:eastAsia="ja-JP"/>
+        </w:rPr>
+        <w:t>ここで、g_jmpBufはコンテキスト退避グローバル変数です。</w:t>
+      </w:r>
+    </w:p>
+    <w:p>
+      <w:pPr>
+        <w:ind w:left="420" w:leftChars="200" w:firstLine="420" w:firstLineChars="200"/>
+        <w:rPr>
+          <w:rFonts w:hint="eastAsia" w:asciiTheme="minorEastAsia" w:hAnsiTheme="minorEastAsia" w:cstheme="minorEastAsia"/>
+          <w:vertAlign w:val="baseline"/>
+          <w:lang w:val="en-US" w:eastAsia="ja-JP"/>
+        </w:rPr>
+      </w:pPr>
+      <w:r>
+        <w:rPr>
+          <w:rFonts w:hint="eastAsia" w:asciiTheme="minorEastAsia" w:hAnsiTheme="minorEastAsia" w:cstheme="minorEastAsia"/>
+          <w:vertAlign w:val="baseline"/>
+          <w:lang w:val="en-US" w:eastAsia="ja-JP"/>
+        </w:rPr>
+        <w:t>そして、eventChecker()関数は下記のように実装します。</w:t>
+      </w:r>
+    </w:p>
+    <w:tbl>
+      <w:tblPr>
+        <w:tblStyle w:val="16"/>
+        <w:tblW w:w="8243" w:type="dxa"/>
+        <w:tblInd w:w="477" w:type="dxa"/>
+        <w:tblBorders>
+          <w:top w:val="single" w:color="auto" w:sz="4" w:space="0"/>
+          <w:left w:val="single" w:color="auto" w:sz="4" w:space="0"/>
+          <w:bottom w:val="single" w:color="auto" w:sz="4" w:space="0"/>
+          <w:right w:val="single" w:color="auto" w:sz="4" w:space="0"/>
+          <w:insideH w:val="single" w:color="auto" w:sz="4" w:space="0"/>
+          <w:insideV w:val="single" w:color="auto" w:sz="4" w:space="0"/>
+        </w:tblBorders>
+        <w:tblLayout w:type="fixed"/>
+        <w:tblCellMar>
+          <w:left w:w="108" w:type="dxa"/>
+          <w:right w:w="108" w:type="dxa"/>
+        </w:tblCellMar>
+      </w:tblPr>
+      <w:tblGrid>
+        <w:gridCol w:w="8243"/>
+      </w:tblGrid>
+      <w:tr>
+        <w:tblPrEx>
+          <w:tblBorders>
+            <w:top w:val="single" w:color="auto" w:sz="4" w:space="0"/>
+            <w:left w:val="single" w:color="auto" w:sz="4" w:space="0"/>
+            <w:bottom w:val="single" w:color="auto" w:sz="4" w:space="0"/>
+            <w:right w:val="single" w:color="auto" w:sz="4" w:space="0"/>
+            <w:insideH w:val="single" w:color="auto" w:sz="4" w:space="0"/>
+            <w:insideV w:val="single" w:color="auto" w:sz="4" w:space="0"/>
+          </w:tblBorders>
+          <w:tblLayout w:type="fixed"/>
+          <w:tblCellMar>
+            <w:left w:w="108" w:type="dxa"/>
+            <w:right w:w="108" w:type="dxa"/>
+          </w:tblCellMar>
+        </w:tblPrEx>
+        <w:tc>
+          <w:tcPr>
+            <w:tcW w:w="8243" w:type="dxa"/>
+          </w:tcPr>
+          <w:p>
+            <w:pPr>
+              <w:rPr>
+                <w:rFonts w:hint="eastAsia" w:asciiTheme="minorEastAsia" w:hAnsiTheme="minorEastAsia" w:cstheme="minorEastAsia"/>
+                <w:vertAlign w:val="baseline"/>
+                <w:lang w:val="en-US" w:eastAsia="ja-JP"/>
+              </w:rPr>
+            </w:pPr>
+            <w:r>
+              <w:rPr>
+                <w:rFonts w:hint="eastAsia" w:asciiTheme="minorEastAsia" w:hAnsiTheme="minorEastAsia" w:cstheme="minorEastAsia"/>
+                <w:vertAlign w:val="baseline"/>
+                <w:lang w:val="en-US" w:eastAsia="ja-JP"/>
+              </w:rPr>
+              <w:t>// This function is called by delayWithChk() function.</w:t>
+            </w:r>
+          </w:p>
+          <w:p>
+            <w:pPr>
+              <w:rPr>
+                <w:rFonts w:hint="eastAsia" w:asciiTheme="minorEastAsia" w:hAnsiTheme="minorEastAsia" w:cstheme="minorEastAsia"/>
+                <w:vertAlign w:val="baseline"/>
+                <w:lang w:val="en-US" w:eastAsia="ja-JP"/>
+              </w:rPr>
+            </w:pPr>
+            <w:r>
+              <w:rPr>
+                <w:rFonts w:hint="eastAsia" w:asciiTheme="minorEastAsia" w:hAnsiTheme="minorEastAsia" w:cstheme="minorEastAsia"/>
+                <w:vertAlign w:val="baseline"/>
+                <w:lang w:val="en-US" w:eastAsia="ja-JP"/>
+              </w:rPr>
+              <w:t>// When run status changed, it will do a long jump to the</w:t>
+            </w:r>
+          </w:p>
+          <w:p>
+            <w:pPr>
+              <w:rPr>
+                <w:rFonts w:hint="eastAsia" w:asciiTheme="minorEastAsia" w:hAnsiTheme="minorEastAsia" w:cstheme="minorEastAsia"/>
+                <w:vertAlign w:val="baseline"/>
+                <w:lang w:val="en-US" w:eastAsia="ja-JP"/>
+              </w:rPr>
+            </w:pPr>
+            <w:r>
+              <w:rPr>
+                <w:rFonts w:hint="eastAsia" w:asciiTheme="minorEastAsia" w:hAnsiTheme="minorEastAsia" w:cstheme="minorEastAsia"/>
+                <w:vertAlign w:val="baseline"/>
+                <w:lang w:val="en-US" w:eastAsia="ja-JP"/>
+              </w:rPr>
+              <w:t>// start of loop() function.</w:t>
+            </w:r>
+          </w:p>
+          <w:p>
+            <w:pPr>
+              <w:rPr>
+                <w:rFonts w:hint="eastAsia" w:asciiTheme="minorEastAsia" w:hAnsiTheme="minorEastAsia" w:cstheme="minorEastAsia"/>
+                <w:vertAlign w:val="baseline"/>
+                <w:lang w:val="en-US" w:eastAsia="ja-JP"/>
+              </w:rPr>
+            </w:pPr>
+            <w:r>
+              <w:rPr>
+                <w:rFonts w:hint="eastAsia" w:asciiTheme="minorEastAsia" w:hAnsiTheme="minorEastAsia" w:cstheme="minorEastAsia"/>
+                <w:vertAlign w:val="baseline"/>
+                <w:lang w:val="en-US" w:eastAsia="ja-JP"/>
+              </w:rPr>
+              <w:t>void eventChecker() {</w:t>
+            </w:r>
+          </w:p>
+          <w:p>
+            <w:pPr>
+              <w:rPr>
+                <w:rFonts w:hint="eastAsia" w:asciiTheme="minorEastAsia" w:hAnsiTheme="minorEastAsia" w:cstheme="minorEastAsia"/>
+                <w:vertAlign w:val="baseline"/>
+                <w:lang w:val="en-US" w:eastAsia="ja-JP"/>
+              </w:rPr>
+            </w:pPr>
+            <w:r>
+              <w:rPr>
+                <w:rFonts w:hint="eastAsia" w:asciiTheme="minorEastAsia" w:hAnsiTheme="minorEastAsia" w:cstheme="minorEastAsia"/>
+                <w:vertAlign w:val="baseline"/>
+                <w:lang w:val="en-US" w:eastAsia="ja-JP"/>
+              </w:rPr>
+              <w:t xml:space="preserve">  if (g_bRunStatusChanged) {</w:t>
+            </w:r>
+          </w:p>
+          <w:p>
+            <w:pPr>
+              <w:rPr>
+                <w:rFonts w:hint="eastAsia" w:asciiTheme="minorEastAsia" w:hAnsiTheme="minorEastAsia" w:cstheme="minorEastAsia"/>
+                <w:vertAlign w:val="baseline"/>
+                <w:lang w:val="en-US" w:eastAsia="ja-JP"/>
+              </w:rPr>
+            </w:pPr>
+            <w:r>
+              <w:rPr>
+                <w:rFonts w:hint="eastAsia" w:asciiTheme="minorEastAsia" w:hAnsiTheme="minorEastAsia" w:cstheme="minorEastAsia"/>
+                <w:vertAlign w:val="baseline"/>
+                <w:lang w:val="en-US" w:eastAsia="ja-JP"/>
+              </w:rPr>
+              <w:t xml:space="preserve">    DBG_MSG("eventChecker: status changed");</w:t>
+            </w:r>
+          </w:p>
+          <w:p>
+            <w:pPr>
+              <w:rPr>
+                <w:rFonts w:hint="eastAsia" w:asciiTheme="minorEastAsia" w:hAnsiTheme="minorEastAsia" w:cstheme="minorEastAsia"/>
+                <w:vertAlign w:val="baseline"/>
+                <w:lang w:val="en-US" w:eastAsia="ja-JP"/>
+              </w:rPr>
+            </w:pPr>
+            <w:r>
+              <w:rPr>
+                <w:rFonts w:hint="eastAsia" w:asciiTheme="minorEastAsia" w:hAnsiTheme="minorEastAsia" w:cstheme="minorEastAsia"/>
+                <w:vertAlign w:val="baseline"/>
+                <w:lang w:val="en-US" w:eastAsia="ja-JP"/>
+              </w:rPr>
+              <w:t xml:space="preserve">    g_bRunStatusChanged = false;</w:t>
+            </w:r>
+          </w:p>
+          <w:p>
+            <w:pPr>
+              <w:rPr>
+                <w:rFonts w:hint="eastAsia" w:asciiTheme="minorEastAsia" w:hAnsiTheme="minorEastAsia" w:cstheme="minorEastAsia"/>
+                <w:vertAlign w:val="baseline"/>
+                <w:lang w:val="en-US" w:eastAsia="ja-JP"/>
+              </w:rPr>
+            </w:pPr>
+            <w:r>
+              <w:rPr>
+                <w:rFonts w:hint="eastAsia" w:asciiTheme="minorEastAsia" w:hAnsiTheme="minorEastAsia" w:cstheme="minorEastAsia"/>
+                <w:vertAlign w:val="baseline"/>
+                <w:lang w:val="en-US" w:eastAsia="ja-JP"/>
+              </w:rPr>
+              <w:t xml:space="preserve">    </w:t>
+            </w:r>
+            <w:r>
+              <w:rPr>
+                <w:rFonts w:hint="eastAsia" w:asciiTheme="minorEastAsia" w:hAnsiTheme="minorEastAsia" w:cstheme="minorEastAsia"/>
+                <w:b/>
+                <w:bCs/>
+                <w:vertAlign w:val="baseline"/>
+                <w:lang w:val="en-US" w:eastAsia="ja-JP"/>
+              </w:rPr>
+              <w:t>longjmp(g_jmpBuf, 1);</w:t>
+            </w:r>
+          </w:p>
+          <w:p>
+            <w:pPr>
+              <w:rPr>
+                <w:rFonts w:hint="eastAsia" w:asciiTheme="minorEastAsia" w:hAnsiTheme="minorEastAsia" w:cstheme="minorEastAsia"/>
+                <w:vertAlign w:val="baseline"/>
+                <w:lang w:val="en-US" w:eastAsia="ja-JP"/>
+              </w:rPr>
+            </w:pPr>
+            <w:r>
+              <w:rPr>
+                <w:rFonts w:hint="eastAsia" w:asciiTheme="minorEastAsia" w:hAnsiTheme="minorEastAsia" w:cstheme="minorEastAsia"/>
+                <w:vertAlign w:val="baseline"/>
+                <w:lang w:val="en-US" w:eastAsia="ja-JP"/>
+              </w:rPr>
+              <w:t xml:space="preserve">  }</w:t>
+            </w:r>
+          </w:p>
+          <w:p>
+            <w:pPr>
+              <w:rPr>
+                <w:rFonts w:hint="eastAsia" w:asciiTheme="minorEastAsia" w:hAnsiTheme="minorEastAsia" w:cstheme="minorEastAsia"/>
+                <w:vertAlign w:val="baseline"/>
+                <w:lang w:val="en-US" w:eastAsia="ja-JP"/>
+              </w:rPr>
+            </w:pPr>
+            <w:r>
+              <w:rPr>
+                <w:rFonts w:hint="eastAsia" w:asciiTheme="minorEastAsia" w:hAnsiTheme="minorEastAsia" w:cstheme="minorEastAsia"/>
+                <w:vertAlign w:val="baseline"/>
+                <w:lang w:val="en-US" w:eastAsia="ja-JP"/>
+              </w:rPr>
+              <w:t>}</w:t>
+            </w:r>
+          </w:p>
+        </w:tc>
+      </w:tr>
+    </w:tbl>
+    <w:p>
+      <w:pPr>
+        <w:ind w:left="420" w:leftChars="200" w:firstLine="420" w:firstLineChars="200"/>
+        <w:rPr>
+          <w:rFonts w:hint="eastAsia" w:asciiTheme="minorEastAsia" w:hAnsiTheme="minorEastAsia" w:cstheme="minorEastAsia"/>
+          <w:vertAlign w:val="baseline"/>
+          <w:lang w:val="en-US" w:eastAsia="ja-JP"/>
+        </w:rPr>
+      </w:pPr>
+      <w:r>
+        <w:rPr>
+          <w:rFonts w:hint="eastAsia" w:asciiTheme="minorEastAsia" w:hAnsiTheme="minorEastAsia" w:cstheme="minorEastAsia"/>
+          <w:vertAlign w:val="baseline"/>
+          <w:lang w:val="en-US" w:eastAsia="ja-JP"/>
+        </w:rPr>
+        <w:t>ここでlongjmp()関数を呼び出したら、setjmp関数のところにジャンプして、代わりにsetjmp()関数から戻します。これはかなり変わった制御フローですがかなり便利です。</w:t>
+      </w:r>
+    </w:p>
+    <w:p>
+      <w:pPr>
+        <w:ind w:left="420" w:leftChars="200" w:firstLine="420" w:firstLineChars="200"/>
+        <w:rPr>
+          <w:rFonts w:hint="eastAsia" w:asciiTheme="minorEastAsia" w:hAnsiTheme="minorEastAsia" w:cstheme="minorEastAsia"/>
+          <w:vertAlign w:val="baseline"/>
+          <w:lang w:val="en-US" w:eastAsia="ja-JP"/>
+        </w:rPr>
+      </w:pPr>
+      <w:r>
+        <w:rPr>
+          <w:rFonts w:hint="eastAsia" w:asciiTheme="minorEastAsia" w:hAnsiTheme="minorEastAsia" w:cstheme="minorEastAsia"/>
+          <w:vertAlign w:val="baseline"/>
+          <w:lang w:val="en-US" w:eastAsia="ja-JP"/>
+        </w:rPr>
+        <w:t>ちなみに今回の開発は動的なメモリ割り当てを使わないので、このロングジャンプ</w:t>
+      </w:r>
+      <w:bookmarkStart w:id="22" w:name="_GoBack"/>
+      <w:bookmarkEnd w:id="22"/>
+      <w:r>
+        <w:rPr>
+          <w:rFonts w:hint="eastAsia" w:asciiTheme="minorEastAsia" w:hAnsiTheme="minorEastAsia" w:cstheme="minorEastAsia"/>
+          <w:vertAlign w:val="baseline"/>
+          <w:lang w:val="en-US" w:eastAsia="ja-JP"/>
+        </w:rPr>
+        <w:t>処理によってメモリ解放漏れ、いわゆるメモリリークは特に起こしません。</w:t>
+      </w:r>
     </w:p>
     <w:p>
       <w:pPr>
@@ -6636,6 +9206,7 @@
           <w:lang w:eastAsia="ja-JP"/>
         </w:rPr>
       </w:pPr>
+      <w:bookmarkStart w:id="21" w:name="_Toc21723"/>
       <w:r>
         <w:rPr>
           <w:rFonts w:hint="eastAsia" w:asciiTheme="minorEastAsia" w:hAnsiTheme="minorEastAsia" w:eastAsiaTheme="minorEastAsia" w:cstheme="minorEastAsia"/>
@@ -6645,60 +9216,77 @@
         </w:rPr>
         <w:t>後書き</w:t>
       </w:r>
-    </w:p>
-    <w:p>
-      <w:pPr>
-        <w:rPr>
-          <w:rFonts w:hint="eastAsia" w:asciiTheme="minorEastAsia" w:hAnsiTheme="minorEastAsia" w:eastAsiaTheme="minorEastAsia" w:cstheme="minorEastAsia"/>
-          <w:lang w:eastAsia="ja-JP"/>
-        </w:rPr>
-      </w:pPr>
-    </w:p>
-    <w:p>
-      <w:pPr>
-        <w:rPr>
-          <w:rFonts w:hint="eastAsia" w:asciiTheme="minorEastAsia" w:hAnsiTheme="minorEastAsia" w:cstheme="minorEastAsia"/>
-          <w:lang w:eastAsia="ja-JP"/>
-        </w:rPr>
-      </w:pPr>
-      <w:r>
-        <w:rPr>
-          <w:rFonts w:hint="eastAsia" w:asciiTheme="minorEastAsia" w:hAnsiTheme="minorEastAsia" w:cstheme="minorEastAsia"/>
-          <w:lang w:eastAsia="ja-JP"/>
-        </w:rPr>
-        <w:t>コストの話</w:t>
-      </w:r>
-    </w:p>
-    <w:p>
-      <w:pPr>
-        <w:rPr>
-          <w:rFonts w:hint="eastAsia" w:asciiTheme="minorEastAsia" w:hAnsiTheme="minorEastAsia" w:cstheme="minorEastAsia"/>
-          <w:lang w:eastAsia="ja-JP"/>
-        </w:rPr>
-      </w:pPr>
-      <w:r>
-        <w:rPr>
-          <w:rFonts w:hint="eastAsia" w:asciiTheme="minorEastAsia" w:hAnsiTheme="minorEastAsia" w:cstheme="minorEastAsia"/>
-          <w:lang w:eastAsia="ja-JP"/>
-        </w:rPr>
-        <w:t>バージョンアップの話</w:t>
-      </w:r>
-    </w:p>
-    <w:p>
-      <w:pPr>
-        <w:rPr>
-          <w:rFonts w:hint="eastAsia" w:asciiTheme="minorEastAsia" w:hAnsiTheme="minorEastAsia" w:eastAsiaTheme="minorEastAsia" w:cstheme="minorEastAsia"/>
-          <w:lang w:eastAsia="ja-JP"/>
-        </w:rPr>
-      </w:pPr>
-    </w:p>
-    <w:p>
-      <w:pPr>
-        <w:rPr>
-          <w:rFonts w:hint="eastAsia" w:asciiTheme="minorEastAsia" w:hAnsiTheme="minorEastAsia" w:eastAsiaTheme="minorEastAsia" w:cstheme="minorEastAsia"/>
-          <w:lang w:eastAsia="ja-JP"/>
-        </w:rPr>
-      </w:pPr>
+      <w:bookmarkEnd w:id="21"/>
+    </w:p>
+    <w:p>
+      <w:pPr>
+        <w:ind w:left="0" w:leftChars="0" w:firstLine="420" w:firstLineChars="200"/>
+        <w:rPr>
+          <w:rFonts w:hint="eastAsia" w:asciiTheme="minorEastAsia" w:hAnsiTheme="minorEastAsia" w:cstheme="minorEastAsia"/>
+          <w:lang w:eastAsia="ja-JP"/>
+        </w:rPr>
+      </w:pPr>
+      <w:r>
+        <w:rPr>
+          <w:rFonts w:hint="eastAsia" w:asciiTheme="minorEastAsia" w:hAnsiTheme="minorEastAsia" w:cstheme="minorEastAsia"/>
+          <w:lang w:val="en-US" w:eastAsia="ja-JP"/>
+        </w:rPr>
+        <w:t>Arduinoは元々プログラミング教育用の開発ボードですが、使い勝手のいいから産業用としても色々な場面で活用されています。プログラムの書き込みもUSBケーブル1本で、特別な設備が要りません。そして多様なセンサーと組合わせて利用できますので、創造力を発揮し、個人的なちょっとした電子工作が最適です。個人的な感想なら、一番メリットはやはり安価ですね。今回はアマゾンからArduino互換品開発セットを3000円頃で調達しました。Arduino互換品単品なら1000円頃でも入手できます。ちなみにArduinoはオープンソースなものなので、非正規品（汎用品、互換品）でもArduinoと表記しない限り違法ではありません。だから今回はArduinoを選択してモールス符号聴解練習機を作りました。</w:t>
+      </w:r>
+    </w:p>
+    <w:p>
+      <w:pPr>
+        <w:ind w:left="0" w:leftChars="0" w:firstLine="420" w:firstLineChars="200"/>
+        <w:rPr>
+          <w:rFonts w:hint="eastAsia" w:asciiTheme="minorEastAsia" w:hAnsiTheme="minorEastAsia" w:cstheme="minorEastAsia"/>
+          <w:lang w:val="en-US" w:eastAsia="ja-JP"/>
+        </w:rPr>
+      </w:pPr>
+      <w:r>
+        <w:rPr>
+          <w:rFonts w:hint="eastAsia" w:asciiTheme="minorEastAsia" w:hAnsiTheme="minorEastAsia" w:cstheme="minorEastAsia"/>
+          <w:lang w:eastAsia="ja-JP"/>
+        </w:rPr>
+        <w:t>今後時間があればこのモールス符号聴解練習機の機能をもっと充実し、例えば</w:t>
+      </w:r>
+      <w:r>
+        <w:rPr>
+          <w:rFonts w:hint="eastAsia" w:asciiTheme="minorEastAsia" w:hAnsiTheme="minorEastAsia" w:cstheme="minorEastAsia"/>
+          <w:lang w:val="en-US" w:eastAsia="ja-JP"/>
+        </w:rPr>
+        <w:t>Q略語・その他の略語の強化練習機能や、和文モールス符号聴解練習機能や、パソコンでEEPROMに文章を書き込んでそれをモールス符号出力練習機能等のバージョンアップを考えています。皆様引き続きのご応援よろしくお願いいたします。</w:t>
+      </w:r>
+    </w:p>
+    <w:p>
+      <w:pPr>
+        <w:rPr>
+          <w:rFonts w:hint="eastAsia" w:asciiTheme="minorEastAsia" w:hAnsiTheme="minorEastAsia" w:eastAsiaTheme="minorEastAsia" w:cstheme="minorEastAsia"/>
+          <w:lang w:eastAsia="ja-JP"/>
+        </w:rPr>
+      </w:pPr>
+    </w:p>
+    <w:p>
+      <w:pPr>
+        <w:rPr>
+          <w:rFonts w:hint="eastAsia" w:asciiTheme="minorEastAsia" w:hAnsiTheme="minorEastAsia" w:eastAsiaTheme="minorEastAsia" w:cstheme="minorEastAsia"/>
+          <w:lang w:eastAsia="ja-JP"/>
+        </w:rPr>
+      </w:pPr>
+    </w:p>
+    <w:p>
+      <w:pPr>
+        <w:rPr>
+          <w:rFonts w:hint="eastAsia" w:asciiTheme="minorEastAsia" w:hAnsiTheme="minorEastAsia" w:eastAsiaTheme="minorEastAsia" w:cstheme="minorEastAsia"/>
+          <w:lang w:eastAsia="ja-JP"/>
+        </w:rPr>
+      </w:pPr>
+      <w:r>
+        <w:rPr>
+          <w:rFonts w:hint="eastAsia" w:asciiTheme="minorEastAsia" w:hAnsiTheme="minorEastAsia" w:cstheme="minorEastAsia"/>
+          <w:lang w:eastAsia="ja-JP"/>
+        </w:rPr>
+        <w:t>以上</w:t>
+      </w:r>
     </w:p>
     <w:p>
       <w:pPr>
@@ -6709,6 +9297,9 @@
       </w:pPr>
     </w:p>
     <w:sectPr>
+      <w:headerReference r:id="rId4" w:type="first"/>
+      <w:headerReference r:id="rId3" w:type="default"/>
+      <w:footerReference r:id="rId5" w:type="default"/>
       <w:pgSz w:w="11906" w:h="16838"/>
       <w:pgMar w:top="1985" w:right="1701" w:bottom="1701" w:left="1701" w:header="851" w:footer="992" w:gutter="0"/>
       <w:pgBorders>
@@ -6718,10 +9309,271 @@
         <w:right w:val="none" w:sz="0" w:space="0"/>
       </w:pgBorders>
       <w:cols w:space="425" w:num="1"/>
+      <w:titlePg/>
       <w:docGrid w:type="lines" w:linePitch="312" w:charSpace="0"/>
     </w:sectPr>
   </w:body>
 </w:document>
+</file>
+
+<file path=word/footer1.xml><?xml version="1.0" encoding="utf-8"?>
+<w:ftr xmlns:wpc="http://schemas.microsoft.com/office/word/2010/wordprocessingCanvas" xmlns:mc="http://schemas.openxmlformats.org/markup-compatibility/2006" xmlns:o="urn:schemas-microsoft-com:office:office" xmlns:r="http://schemas.openxmlformats.org/officeDocument/2006/relationships" xmlns:m="http://schemas.openxmlformats.org/officeDocument/2006/math" xmlns:v="urn:schemas-microsoft-com:vml" xmlns:wp14="http://schemas.microsoft.com/office/word/2010/wordprocessingDrawing" xmlns:wp="http://schemas.openxmlformats.org/drawingml/2006/wordprocessingDrawing" xmlns:w10="urn:schemas-microsoft-com:office:word" xmlns:w="http://schemas.openxmlformats.org/wordprocessingml/2006/main" xmlns:w14="http://schemas.microsoft.com/office/word/2010/wordml" xmlns:w15="http://schemas.microsoft.com/office/word/2012/wordml" xmlns:wpg="http://schemas.microsoft.com/office/word/2010/wordprocessingGroup" xmlns:wpi="http://schemas.microsoft.com/office/word/2010/wordprocessingInk" xmlns:wne="http://schemas.microsoft.com/office/word/2006/wordml" xmlns:wps="http://schemas.microsoft.com/office/word/2010/wordprocessingShape" xmlns:wpsCustomData="http://www.wps.cn/officeDocument/2013/wpsCustomData" mc:Ignorable="w14 w15 wp14">
+  <w:p>
+    <w:pPr>
+      <w:pStyle w:val="6"/>
+    </w:pPr>
+    <w:r>
+      <w:rPr>
+        <w:sz w:val="21"/>
+      </w:rPr>
+      <mc:AlternateContent>
+        <mc:Choice Requires="wps">
+          <w:drawing>
+            <wp:anchor distT="0" distB="0" distL="114300" distR="114300" simplePos="0" relativeHeight="251658240" behindDoc="0" locked="0" layoutInCell="1" allowOverlap="1">
+              <wp:simplePos x="0" y="0"/>
+              <wp:positionH relativeFrom="margin">
+                <wp:align>center</wp:align>
+              </wp:positionH>
+              <wp:positionV relativeFrom="paragraph">
+                <wp:posOffset>0</wp:posOffset>
+              </wp:positionV>
+              <wp:extent cx="1828800" cy="1828800"/>
+              <wp:effectExtent l="0" t="0" r="0" b="0"/>
+              <wp:wrapNone/>
+              <wp:docPr id="26" name="テキストボックス 26"/>
+              <wp:cNvGraphicFramePr/>
+              <a:graphic xmlns:a="http://schemas.openxmlformats.org/drawingml/2006/main">
+                <a:graphicData uri="http://schemas.microsoft.com/office/word/2010/wordprocessingShape">
+                  <wps:wsp>
+                    <wps:cNvSpPr txBox="1"/>
+                    <wps:spPr>
+                      <a:xfrm>
+                        <a:off x="0" y="0"/>
+                        <a:ext cx="1828800" cy="1828800"/>
+                      </a:xfrm>
+                      <a:prstGeom prst="rect">
+                        <a:avLst/>
+                      </a:prstGeom>
+                      <a:noFill/>
+                      <a:ln w="6350">
+                        <a:noFill/>
+                      </a:ln>
+                      <a:extLst>
+                        <a:ext uri="{909E8E84-426E-40DD-AFC4-6F175D3DCCD1}">
+                          <a14:hiddenFill xmlns:a14="http://schemas.microsoft.com/office/drawing/2010/main">
+                            <a:solidFill>
+                              <a:schemeClr val="lt1"/>
+                            </a:solidFill>
+                          </a14:hiddenFill>
+                        </a:ext>
+                        <a:ext uri="{91240B29-F687-4F45-9708-019B960494DF}">
+                          <a14:hiddenLine xmlns:a14="http://schemas.microsoft.com/office/drawing/2010/main" w="6350">
+                            <a:solidFill>
+                              <a:prstClr val="black"/>
+                            </a:solidFill>
+                          </a14:hiddenLine>
+                        </a:ext>
+                      </a:extLst>
+                    </wps:spPr>
+                    <wps:style>
+                      <a:lnRef idx="0">
+                        <a:schemeClr val="accent1"/>
+                      </a:lnRef>
+                      <a:fillRef idx="0">
+                        <a:schemeClr val="accent1"/>
+                      </a:fillRef>
+                      <a:effectRef idx="0">
+                        <a:schemeClr val="accent1"/>
+                      </a:effectRef>
+                      <a:fontRef idx="minor">
+                        <a:schemeClr val="dk1"/>
+                      </a:fontRef>
+                    </wps:style>
+                    <wps:txbx>
+                      <w:txbxContent>
+                        <w:p>
+                          <w:pPr>
+                            <w:pStyle w:val="6"/>
+                            <w:rPr>
+                              <w:rFonts w:hint="eastAsia" w:eastAsiaTheme="minorEastAsia"/>
+                              <w:lang w:val="en-US" w:eastAsia="ja-JP"/>
+                            </w:rPr>
+                          </w:pPr>
+                          <w:r>
+                            <w:rPr>
+                              <w:rFonts w:hint="eastAsia"/>
+                              <w:lang w:val="en-US" w:eastAsia="ja-JP"/>
+                            </w:rPr>
+                            <w:t xml:space="preserve">- </w:t>
+                          </w:r>
+                          <w:r>
+                            <w:rPr>
+                              <w:rFonts w:hint="eastAsia"/>
+                              <w:lang w:eastAsia="ja-JP"/>
+                            </w:rPr>
+                            <w:fldChar w:fldCharType="begin"/>
+                          </w:r>
+                          <w:r>
+                            <w:rPr>
+                              <w:rFonts w:hint="eastAsia"/>
+                              <w:lang w:eastAsia="ja-JP"/>
+                            </w:rPr>
+                            <w:instrText xml:space="preserve"> PAGE  \* MERGEFORMAT </w:instrText>
+                          </w:r>
+                          <w:r>
+                            <w:rPr>
+                              <w:rFonts w:hint="eastAsia"/>
+                              <w:lang w:eastAsia="ja-JP"/>
+                            </w:rPr>
+                            <w:fldChar w:fldCharType="separate"/>
+                          </w:r>
+                          <w:r>
+                            <w:rPr>
+                              <w:rFonts w:hint="eastAsia"/>
+                              <w:lang w:eastAsia="ja-JP"/>
+                            </w:rPr>
+                            <w:t>1</w:t>
+                          </w:r>
+                          <w:r>
+                            <w:rPr>
+                              <w:rFonts w:hint="eastAsia"/>
+                              <w:lang w:eastAsia="ja-JP"/>
+                            </w:rPr>
+                            <w:fldChar w:fldCharType="end"/>
+                          </w:r>
+                          <w:r>
+                            <w:rPr>
+                              <w:rFonts w:hint="eastAsia"/>
+                              <w:lang w:val="en-US" w:eastAsia="ja-JP"/>
+                            </w:rPr>
+                            <w:t xml:space="preserve"> -</w:t>
+                          </w:r>
+                        </w:p>
+                      </w:txbxContent>
+                    </wps:txbx>
+                    <wps:bodyPr rot="0" spcFirstLastPara="0" vertOverflow="overflow" horzOverflow="overflow" vert="horz" wrap="none" lIns="0" tIns="0" rIns="0" bIns="0" numCol="1" spcCol="0" rtlCol="0" fromWordArt="0" anchor="t" anchorCtr="0" forceAA="0" upright="0" compatLnSpc="1">
+                      <a:spAutoFit/>
+                    </wps:bodyPr>
+                  </wps:wsp>
+                </a:graphicData>
+              </a:graphic>
+            </wp:anchor>
+          </w:drawing>
+        </mc:Choice>
+        <mc:Fallback>
+          <w:pict>
+            <v:shape id="_x0000_s1026" o:spid="_x0000_s1026" o:spt="202" type="#_x0000_t202" style="position:absolute;left:0pt;margin-top:0pt;height:144pt;width:144pt;mso-position-horizontal:center;mso-position-horizontal-relative:margin;mso-wrap-style:none;z-index:251658240;mso-width-relative:page;mso-height-relative:page;" filled="f" stroked="f" coordsize="21600,21600" o:gfxdata="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">
+              <v:fill on="f" focussize="0,0"/>
+              <v:stroke on="f" weight="0.5pt"/>
+              <v:imagedata o:title=""/>
+              <o:lock v:ext="edit" aspectratio="f"/>
+              <v:textbox inset="0mm,0mm,0mm,0mm" style="mso-fit-shape-to-text:t;">
+                <w:txbxContent>
+                  <w:p>
+                    <w:pPr>
+                      <w:pStyle w:val="6"/>
+                      <w:rPr>
+                        <w:rFonts w:hint="eastAsia" w:eastAsiaTheme="minorEastAsia"/>
+                        <w:lang w:val="en-US" w:eastAsia="ja-JP"/>
+                      </w:rPr>
+                    </w:pPr>
+                    <w:r>
+                      <w:rPr>
+                        <w:rFonts w:hint="eastAsia"/>
+                        <w:lang w:val="en-US" w:eastAsia="ja-JP"/>
+                      </w:rPr>
+                      <w:t xml:space="preserve">- </w:t>
+                    </w:r>
+                    <w:r>
+                      <w:rPr>
+                        <w:rFonts w:hint="eastAsia"/>
+                        <w:lang w:eastAsia="ja-JP"/>
+                      </w:rPr>
+                      <w:fldChar w:fldCharType="begin"/>
+                    </w:r>
+                    <w:r>
+                      <w:rPr>
+                        <w:rFonts w:hint="eastAsia"/>
+                        <w:lang w:eastAsia="ja-JP"/>
+                      </w:rPr>
+                      <w:instrText xml:space="preserve"> PAGE  \* MERGEFORMAT </w:instrText>
+                    </w:r>
+                    <w:r>
+                      <w:rPr>
+                        <w:rFonts w:hint="eastAsia"/>
+                        <w:lang w:eastAsia="ja-JP"/>
+                      </w:rPr>
+                      <w:fldChar w:fldCharType="separate"/>
+                    </w:r>
+                    <w:r>
+                      <w:rPr>
+                        <w:rFonts w:hint="eastAsia"/>
+                        <w:lang w:eastAsia="ja-JP"/>
+                      </w:rPr>
+                      <w:t>1</w:t>
+                    </w:r>
+                    <w:r>
+                      <w:rPr>
+                        <w:rFonts w:hint="eastAsia"/>
+                        <w:lang w:eastAsia="ja-JP"/>
+                      </w:rPr>
+                      <w:fldChar w:fldCharType="end"/>
+                    </w:r>
+                    <w:r>
+                      <w:rPr>
+                        <w:rFonts w:hint="eastAsia"/>
+                        <w:lang w:val="en-US" w:eastAsia="ja-JP"/>
+                      </w:rPr>
+                      <w:t xml:space="preserve"> -</w:t>
+                    </w:r>
+                  </w:p>
+                </w:txbxContent>
+              </v:textbox>
+            </v:shape>
+          </w:pict>
+        </mc:Fallback>
+      </mc:AlternateContent>
+    </w:r>
+  </w:p>
+</w:ftr>
+</file>
+
+<file path=word/header1.xml><?xml version="1.0" encoding="utf-8"?>
+<w:hdr xmlns:wpc="http://schemas.microsoft.com/office/word/2010/wordprocessingCanvas" xmlns:mc="http://schemas.openxmlformats.org/markup-compatibility/2006" xmlns:o="urn:schemas-microsoft-com:office:office" xmlns:r="http://schemas.openxmlformats.org/officeDocument/2006/relationships" xmlns:m="http://schemas.openxmlformats.org/officeDocument/2006/math" xmlns:v="urn:schemas-microsoft-com:vml" xmlns:wp14="http://schemas.microsoft.com/office/word/2010/wordprocessingDrawing" xmlns:wp="http://schemas.openxmlformats.org/drawingml/2006/wordprocessingDrawing" xmlns:w10="urn:schemas-microsoft-com:office:word" xmlns:w="http://schemas.openxmlformats.org/wordprocessingml/2006/main" xmlns:w14="http://schemas.microsoft.com/office/word/2010/wordml" xmlns:w15="http://schemas.microsoft.com/office/word/2012/wordml" xmlns:wpg="http://schemas.microsoft.com/office/word/2010/wordprocessingGroup" xmlns:wpi="http://schemas.microsoft.com/office/word/2010/wordprocessingInk" xmlns:wne="http://schemas.microsoft.com/office/word/2006/wordml" xmlns:wps="http://schemas.microsoft.com/office/word/2010/wordprocessingShape" xmlns:wpsCustomData="http://www.wps.cn/officeDocument/2013/wpsCustomData" mc:Ignorable="w14 w15 wp14">
+  <w:p>
+    <w:pPr>
+      <w:pStyle w:val="9"/>
+      <w:pBdr>
+        <w:bottom w:val="single" w:color="auto" w:sz="4" w:space="0"/>
+      </w:pBdr>
+      <w:jc w:val="right"/>
+      <w:rPr>
+        <w:rFonts w:hint="eastAsia" w:eastAsiaTheme="minorEastAsia"/>
+        <w:lang w:eastAsia="ja-JP"/>
+      </w:rPr>
+    </w:pPr>
+    <w:r>
+      <w:rPr>
+        <w:rFonts w:hint="eastAsia"/>
+        <w:lang w:eastAsia="ja-JP"/>
+      </w:rPr>
+      <w:t>モールス符号聴解練習機</w:t>
+    </w:r>
+  </w:p>
+</w:hdr>
+</file>
+
+<file path=word/header2.xml><?xml version="1.0" encoding="utf-8"?>
+<w:hdr xmlns:wpc="http://schemas.microsoft.com/office/word/2010/wordprocessingCanvas" xmlns:mc="http://schemas.openxmlformats.org/markup-compatibility/2006" xmlns:o="urn:schemas-microsoft-com:office:office" xmlns:r="http://schemas.openxmlformats.org/officeDocument/2006/relationships" xmlns:m="http://schemas.openxmlformats.org/officeDocument/2006/math" xmlns:v="urn:schemas-microsoft-com:vml" xmlns:wp14="http://schemas.microsoft.com/office/word/2010/wordprocessingDrawing" xmlns:wp="http://schemas.openxmlformats.org/drawingml/2006/wordprocessingDrawing" xmlns:w10="urn:schemas-microsoft-com:office:word" xmlns:w="http://schemas.openxmlformats.org/wordprocessingml/2006/main" xmlns:w14="http://schemas.microsoft.com/office/word/2010/wordml" xmlns:w15="http://schemas.microsoft.com/office/word/2012/wordml" xmlns:wpg="http://schemas.microsoft.com/office/word/2010/wordprocessingGroup" xmlns:wpi="http://schemas.microsoft.com/office/word/2010/wordprocessingInk" xmlns:wne="http://schemas.microsoft.com/office/word/2006/wordml" xmlns:wps="http://schemas.microsoft.com/office/word/2010/wordprocessingShape" xmlns:wpsCustomData="http://www.wps.cn/officeDocument/2013/wpsCustomData" mc:Ignorable="w14 w15 wp14">
+  <w:p>
+    <w:pPr>
+      <w:pStyle w:val="9"/>
+      <w:pBdr>
+        <w:bottom w:val="none" w:color="auto" w:sz="0" w:space="0"/>
+      </w:pBdr>
+    </w:pPr>
+  </w:p>
+</w:hdr>
 </file>
 
 <file path=word/numbering.xml><?xml version="1.0" encoding="utf-8"?>
@@ -7541,12 +10393,12 @@
       <w:sz w:val="21"/>
     </w:rPr>
   </w:style>
-  <w:style w:type="character" w:default="1" w:styleId="6">
+  <w:style w:type="character" w:default="1" w:styleId="11">
     <w:name w:val="Default Paragraph Font"/>
     <w:semiHidden/>
     <w:uiPriority w:val="0"/>
   </w:style>
-  <w:style w:type="table" w:default="1" w:styleId="10">
+  <w:style w:type="table" w:default="1" w:styleId="15">
     <w:name w:val="Normal Table"/>
     <w:semiHidden/>
     <w:uiPriority w:val="0"/>
@@ -7561,6 +10413,24 @@
     </w:tblPr>
   </w:style>
   <w:style w:type="paragraph" w:styleId="5">
+    <w:name w:val="toc 1"/>
+    <w:basedOn w:val="1"/>
+    <w:next w:val="1"/>
+    <w:uiPriority w:val="0"/>
+  </w:style>
+  <w:style w:type="paragraph" w:styleId="6">
+    <w:name w:val="footer"/>
+    <w:basedOn w:val="1"/>
+    <w:uiPriority w:val="0"/>
+    <w:pPr>
+      <w:tabs>
+        <w:tab w:val="center" w:pos="4153"/>
+        <w:tab w:val="right" w:pos="8306"/>
+      </w:tabs>
+      <w:snapToGrid w:val="0"/>
+    </w:pPr>
+  </w:style>
+  <w:style w:type="paragraph" w:styleId="7">
     <w:name w:val="HTML Preformatted"/>
     <w:uiPriority w:val="0"/>
     <w:pPr>
@@ -7592,36 +10462,66 @@
       <w:lang w:val="en-US" w:eastAsia="zh-CN" w:bidi="ar"/>
     </w:rPr>
   </w:style>
-  <w:style w:type="character" w:styleId="7">
+  <w:style w:type="paragraph" w:styleId="8">
+    <w:name w:val="toc 3"/>
+    <w:basedOn w:val="1"/>
+    <w:next w:val="1"/>
+    <w:uiPriority w:val="0"/>
+    <w:pPr>
+      <w:ind w:left="420" w:leftChars="200"/>
+    </w:pPr>
+  </w:style>
+  <w:style w:type="paragraph" w:styleId="9">
+    <w:name w:val="header"/>
+    <w:basedOn w:val="1"/>
+    <w:uiPriority w:val="0"/>
+    <w:pPr>
+      <w:tabs>
+        <w:tab w:val="center" w:pos="4153"/>
+        <w:tab w:val="right" w:pos="8306"/>
+      </w:tabs>
+      <w:snapToGrid w:val="0"/>
+    </w:pPr>
+  </w:style>
+  <w:style w:type="paragraph" w:styleId="10">
+    <w:name w:val="toc 2"/>
+    <w:basedOn w:val="1"/>
+    <w:next w:val="1"/>
+    <w:uiPriority w:val="0"/>
+    <w:pPr>
+      <w:ind w:left="210" w:leftChars="100"/>
+    </w:pPr>
+  </w:style>
+  <w:style w:type="character" w:styleId="12">
     <w:name w:val="Hyperlink"/>
-    <w:basedOn w:val="6"/>
+    <w:basedOn w:val="11"/>
     <w:uiPriority w:val="0"/>
     <w:rPr>
       <w:color w:val="0000FF"/>
       <w:u w:val="single"/>
     </w:rPr>
   </w:style>
-  <w:style w:type="character" w:styleId="8">
+  <w:style w:type="character" w:styleId="13">
     <w:name w:val="FollowedHyperlink"/>
-    <w:basedOn w:val="6"/>
+    <w:basedOn w:val="11"/>
     <w:uiPriority w:val="0"/>
     <w:rPr>
       <w:color w:val="800080"/>
       <w:u w:val="single"/>
     </w:rPr>
   </w:style>
-  <w:style w:type="character" w:styleId="9">
+  <w:style w:type="character" w:styleId="14">
     <w:name w:val="Emphasis"/>
-    <w:basedOn w:val="6"/>
+    <w:basedOn w:val="11"/>
     <w:qFormat/>
     <w:uiPriority w:val="0"/>
     <w:rPr>
       <w:i/>
     </w:rPr>
   </w:style>
-  <w:style w:type="table" w:styleId="11">
+  <w:style w:type="table" w:styleId="16">
     <w:name w:val="Table Grid"/>
-    <w:basedOn w:val="10"/>
+    <w:basedOn w:val="15"/>
     <w:uiPriority w:val="0"/>
     <w:pPr>
       <w:widowControl w:val="0"/>

</xml_diff>

<commit_message>
Edit MorseListening_JJ1SLR_JP.docx a little.
</commit_message>
<xml_diff>
--- a/Document/MorseListening_JJ1SLR_JP.docx
+++ b/Document/MorseListening_JJ1SLR_JP.docx
@@ -5519,6 +5519,7 @@
     <w:p>
       <w:pPr>
         <w:numPr>
+          <w:ilvl w:val="0"/>
           <w:numId w:val="0"/>
         </w:numPr>
         <w:ind w:left="425" w:leftChars="0" w:firstLine="413" w:firstLineChars="197"/>
@@ -5893,7 +5894,9 @@
         </w:tblBorders>
         <w:tblLayout w:type="fixed"/>
         <w:tblCellMar>
+          <w:top w:w="0" w:type="dxa"/>
           <w:left w:w="108" w:type="dxa"/>
+          <w:bottom w:w="0" w:type="dxa"/>
           <w:right w:w="108" w:type="dxa"/>
         </w:tblCellMar>
       </w:tblPr>
@@ -5914,7 +5917,9 @@
           </w:tblBorders>
           <w:tblLayout w:type="fixed"/>
           <w:tblCellMar>
+            <w:top w:w="0" w:type="dxa"/>
             <w:left w:w="108" w:type="dxa"/>
+            <w:bottom w:w="0" w:type="dxa"/>
             <w:right w:w="108" w:type="dxa"/>
           </w:tblCellMar>
         </w:tblPrEx>
@@ -6009,7 +6014,9 @@
           </w:tblBorders>
           <w:tblLayout w:type="fixed"/>
           <w:tblCellMar>
+            <w:top w:w="0" w:type="dxa"/>
             <w:left w:w="108" w:type="dxa"/>
+            <w:bottom w:w="0" w:type="dxa"/>
             <w:right w:w="108" w:type="dxa"/>
           </w:tblCellMar>
         </w:tblPrEx>
@@ -6127,7 +6134,9 @@
           </w:tblBorders>
           <w:tblLayout w:type="fixed"/>
           <w:tblCellMar>
+            <w:top w:w="0" w:type="dxa"/>
             <w:left w:w="108" w:type="dxa"/>
+            <w:bottom w:w="0" w:type="dxa"/>
             <w:right w:w="108" w:type="dxa"/>
           </w:tblCellMar>
         </w:tblPrEx>
@@ -6245,7 +6254,9 @@
           </w:tblBorders>
           <w:tblLayout w:type="fixed"/>
           <w:tblCellMar>
+            <w:top w:w="0" w:type="dxa"/>
             <w:left w:w="108" w:type="dxa"/>
+            <w:bottom w:w="0" w:type="dxa"/>
             <w:right w:w="108" w:type="dxa"/>
           </w:tblCellMar>
         </w:tblPrEx>
@@ -6355,7 +6366,9 @@
           </w:tblBorders>
           <w:tblLayout w:type="fixed"/>
           <w:tblCellMar>
+            <w:top w:w="0" w:type="dxa"/>
             <w:left w:w="108" w:type="dxa"/>
+            <w:bottom w:w="0" w:type="dxa"/>
             <w:right w:w="108" w:type="dxa"/>
           </w:tblCellMar>
         </w:tblPrEx>
@@ -6546,6 +6559,7 @@
     <w:p>
       <w:pPr>
         <w:numPr>
+          <w:ilvl w:val="0"/>
           <w:numId w:val="0"/>
         </w:numPr>
         <w:ind w:left="850" w:leftChars="0"/>
@@ -6632,6 +6646,7 @@
     <w:p>
       <w:pPr>
         <w:numPr>
+          <w:ilvl w:val="0"/>
           <w:numId w:val="0"/>
         </w:numPr>
         <w:ind w:left="850" w:leftChars="0"/>
@@ -6653,6 +6668,7 @@
     <w:p>
       <w:pPr>
         <w:numPr>
+          <w:ilvl w:val="0"/>
           <w:numId w:val="0"/>
         </w:numPr>
         <w:ind w:left="850" w:leftChars="0"/>
@@ -6680,6 +6696,7 @@
     <w:p>
       <w:pPr>
         <w:numPr>
+          <w:ilvl w:val="0"/>
           <w:numId w:val="0"/>
         </w:numPr>
         <w:ind w:left="850" w:leftChars="0"/>
@@ -6692,6 +6709,7 @@
     <w:p>
       <w:pPr>
         <w:numPr>
+          <w:ilvl w:val="0"/>
           <w:numId w:val="0"/>
         </w:numPr>
         <w:ind w:left="840" w:leftChars="0"/>
@@ -6711,6 +6729,7 @@
     <w:p>
       <w:pPr>
         <w:numPr>
+          <w:ilvl w:val="0"/>
           <w:numId w:val="0"/>
         </w:numPr>
         <w:ind w:left="840" w:leftChars="0"/>
@@ -6730,6 +6749,7 @@
     <w:p>
       <w:pPr>
         <w:numPr>
+          <w:ilvl w:val="0"/>
           <w:numId w:val="0"/>
         </w:numPr>
         <w:ind w:left="840" w:leftChars="0"/>
@@ -6749,6 +6769,7 @@
     <w:p>
       <w:pPr>
         <w:numPr>
+          <w:ilvl w:val="0"/>
           <w:numId w:val="0"/>
         </w:numPr>
         <w:ind w:left="840" w:leftChars="0"/>
@@ -6796,7 +6817,9 @@
         </w:tblBorders>
         <w:tblLayout w:type="fixed"/>
         <w:tblCellMar>
+          <w:top w:w="0" w:type="dxa"/>
           <w:left w:w="108" w:type="dxa"/>
+          <w:bottom w:w="0" w:type="dxa"/>
           <w:right w:w="108" w:type="dxa"/>
         </w:tblCellMar>
       </w:tblPr>
@@ -6823,7 +6846,9 @@
           </w:tblBorders>
           <w:tblLayout w:type="fixed"/>
           <w:tblCellMar>
+            <w:top w:w="0" w:type="dxa"/>
             <w:left w:w="108" w:type="dxa"/>
+            <w:bottom w:w="0" w:type="dxa"/>
             <w:right w:w="108" w:type="dxa"/>
           </w:tblCellMar>
         </w:tblPrEx>
@@ -6835,6 +6860,7 @@
           <w:p>
             <w:pPr>
               <w:numPr>
+                <w:ilvl w:val="0"/>
                 <w:numId w:val="0"/>
               </w:numPr>
               <w:jc w:val="center"/>
@@ -6862,6 +6888,7 @@
           <w:p>
             <w:pPr>
               <w:numPr>
+                <w:ilvl w:val="0"/>
                 <w:numId w:val="0"/>
               </w:numPr>
               <w:jc w:val="center"/>
@@ -6889,6 +6916,7 @@
           <w:p>
             <w:pPr>
               <w:numPr>
+                <w:ilvl w:val="0"/>
                 <w:numId w:val="0"/>
               </w:numPr>
               <w:jc w:val="center"/>
@@ -6916,6 +6944,7 @@
           <w:p>
             <w:pPr>
               <w:numPr>
+                <w:ilvl w:val="0"/>
                 <w:numId w:val="0"/>
               </w:numPr>
               <w:jc w:val="center"/>
@@ -6943,6 +6972,7 @@
           <w:p>
             <w:pPr>
               <w:numPr>
+                <w:ilvl w:val="0"/>
                 <w:numId w:val="0"/>
               </w:numPr>
               <w:jc w:val="center"/>
@@ -6970,6 +7000,7 @@
           <w:p>
             <w:pPr>
               <w:numPr>
+                <w:ilvl w:val="0"/>
                 <w:numId w:val="0"/>
               </w:numPr>
               <w:jc w:val="center"/>
@@ -6997,6 +7028,7 @@
           <w:p>
             <w:pPr>
               <w:numPr>
+                <w:ilvl w:val="0"/>
                 <w:numId w:val="0"/>
               </w:numPr>
               <w:jc w:val="center"/>
@@ -7024,6 +7056,7 @@
           <w:p>
             <w:pPr>
               <w:numPr>
+                <w:ilvl w:val="0"/>
                 <w:numId w:val="0"/>
               </w:numPr>
               <w:jc w:val="center"/>
@@ -7051,6 +7084,7 @@
           <w:p>
             <w:pPr>
               <w:numPr>
+                <w:ilvl w:val="0"/>
                 <w:numId w:val="0"/>
               </w:numPr>
               <w:jc w:val="center"/>
@@ -7083,7 +7117,9 @@
           </w:tblBorders>
           <w:tblLayout w:type="fixed"/>
           <w:tblCellMar>
+            <w:top w:w="0" w:type="dxa"/>
             <w:left w:w="108" w:type="dxa"/>
+            <w:bottom w:w="0" w:type="dxa"/>
             <w:right w:w="108" w:type="dxa"/>
           </w:tblCellMar>
         </w:tblPrEx>
@@ -7095,6 +7131,7 @@
           <w:p>
             <w:pPr>
               <w:numPr>
+                <w:ilvl w:val="0"/>
                 <w:numId w:val="0"/>
               </w:numPr>
               <w:jc w:val="center"/>
@@ -7121,6 +7158,7 @@
           <w:p>
             <w:pPr>
               <w:numPr>
+                <w:ilvl w:val="0"/>
                 <w:numId w:val="0"/>
               </w:numPr>
               <w:jc w:val="center"/>
@@ -7147,6 +7185,7 @@
           <w:p>
             <w:pPr>
               <w:numPr>
+                <w:ilvl w:val="0"/>
                 <w:numId w:val="0"/>
               </w:numPr>
               <w:jc w:val="center"/>
@@ -7173,6 +7212,7 @@
           <w:p>
             <w:pPr>
               <w:numPr>
+                <w:ilvl w:val="0"/>
                 <w:numId w:val="0"/>
               </w:numPr>
               <w:jc w:val="center"/>
@@ -7199,6 +7239,7 @@
           <w:p>
             <w:pPr>
               <w:numPr>
+                <w:ilvl w:val="0"/>
                 <w:numId w:val="0"/>
               </w:numPr>
               <w:jc w:val="center"/>
@@ -7225,6 +7266,7 @@
           <w:p>
             <w:pPr>
               <w:numPr>
+                <w:ilvl w:val="0"/>
                 <w:numId w:val="0"/>
               </w:numPr>
               <w:jc w:val="center"/>
@@ -7251,6 +7293,7 @@
           <w:p>
             <w:pPr>
               <w:numPr>
+                <w:ilvl w:val="0"/>
                 <w:numId w:val="0"/>
               </w:numPr>
               <w:jc w:val="center"/>
@@ -7277,6 +7320,7 @@
           <w:p>
             <w:pPr>
               <w:numPr>
+                <w:ilvl w:val="0"/>
                 <w:numId w:val="0"/>
               </w:numPr>
               <w:jc w:val="center"/>
@@ -7303,6 +7347,7 @@
           <w:p>
             <w:pPr>
               <w:numPr>
+                <w:ilvl w:val="0"/>
                 <w:numId w:val="0"/>
               </w:numPr>
               <w:jc w:val="center"/>
@@ -7335,7 +7380,9 @@
           </w:tblBorders>
           <w:tblLayout w:type="fixed"/>
           <w:tblCellMar>
+            <w:top w:w="0" w:type="dxa"/>
             <w:left w:w="108" w:type="dxa"/>
+            <w:bottom w:w="0" w:type="dxa"/>
             <w:right w:w="108" w:type="dxa"/>
           </w:tblCellMar>
         </w:tblPrEx>
@@ -7347,6 +7394,7 @@
           <w:p>
             <w:pPr>
               <w:numPr>
+                <w:ilvl w:val="0"/>
                 <w:numId w:val="0"/>
               </w:numPr>
               <w:jc w:val="center"/>
@@ -7373,6 +7421,7 @@
           <w:p>
             <w:pPr>
               <w:numPr>
+                <w:ilvl w:val="0"/>
                 <w:numId w:val="0"/>
               </w:numPr>
               <w:jc w:val="center"/>
@@ -7398,6 +7447,7 @@
           <w:p>
             <w:pPr>
               <w:numPr>
+                <w:ilvl w:val="0"/>
                 <w:numId w:val="0"/>
               </w:numPr>
               <w:jc w:val="center"/>
@@ -7423,6 +7473,7 @@
           <w:p>
             <w:pPr>
               <w:numPr>
+                <w:ilvl w:val="0"/>
                 <w:numId w:val="0"/>
               </w:numPr>
               <w:jc w:val="center"/>
@@ -7448,6 +7499,7 @@
           <w:p>
             <w:pPr>
               <w:numPr>
+                <w:ilvl w:val="0"/>
                 <w:numId w:val="0"/>
               </w:numPr>
               <w:jc w:val="center"/>
@@ -7473,6 +7525,7 @@
           <w:p>
             <w:pPr>
               <w:numPr>
+                <w:ilvl w:val="0"/>
                 <w:numId w:val="0"/>
               </w:numPr>
               <w:jc w:val="center"/>
@@ -7499,6 +7552,7 @@
           <w:p>
             <w:pPr>
               <w:numPr>
+                <w:ilvl w:val="0"/>
                 <w:numId w:val="0"/>
               </w:numPr>
               <w:jc w:val="center"/>
@@ -7525,6 +7579,7 @@
           <w:p>
             <w:pPr>
               <w:numPr>
+                <w:ilvl w:val="0"/>
                 <w:numId w:val="0"/>
               </w:numPr>
               <w:jc w:val="center"/>
@@ -7551,6 +7606,7 @@
           <w:p>
             <w:pPr>
               <w:numPr>
+                <w:ilvl w:val="0"/>
                 <w:numId w:val="0"/>
               </w:numPr>
               <w:jc w:val="center"/>
@@ -7575,6 +7631,7 @@
     <w:p>
       <w:pPr>
         <w:numPr>
+          <w:ilvl w:val="0"/>
           <w:numId w:val="0"/>
         </w:numPr>
         <w:ind w:left="850" w:leftChars="0"/>
@@ -7617,6 +7674,7 @@
     <w:p>
       <w:pPr>
         <w:numPr>
+          <w:ilvl w:val="0"/>
           <w:numId w:val="0"/>
         </w:numPr>
         <w:ind w:left="850" w:leftChars="0"/>
@@ -7629,6 +7687,7 @@
     <w:p>
       <w:pPr>
         <w:numPr>
+          <w:ilvl w:val="0"/>
           <w:numId w:val="0"/>
         </w:numPr>
         <w:ind w:left="850" w:leftChars="0"/>
@@ -7655,6 +7714,7 @@
     <w:p>
       <w:pPr>
         <w:numPr>
+          <w:ilvl w:val="0"/>
           <w:numId w:val="0"/>
         </w:numPr>
         <w:ind w:left="850" w:leftChars="0"/>
@@ -7886,7 +7946,9 @@
         </w:tblBorders>
         <w:tblLayout w:type="fixed"/>
         <w:tblCellMar>
+          <w:top w:w="0" w:type="dxa"/>
           <w:left w:w="108" w:type="dxa"/>
+          <w:bottom w:w="0" w:type="dxa"/>
           <w:right w:w="108" w:type="dxa"/>
         </w:tblCellMar>
       </w:tblPr>
@@ -7905,7 +7967,9 @@
           </w:tblBorders>
           <w:tblLayout w:type="fixed"/>
           <w:tblCellMar>
+            <w:top w:w="0" w:type="dxa"/>
             <w:left w:w="108" w:type="dxa"/>
+            <w:bottom w:w="0" w:type="dxa"/>
             <w:right w:w="108" w:type="dxa"/>
           </w:tblCellMar>
         </w:tblPrEx>
@@ -7987,6 +8051,7 @@
     <w:p>
       <w:pPr>
         <w:numPr>
+          <w:ilvl w:val="0"/>
           <w:numId w:val="0"/>
         </w:numPr>
         <w:ind w:left="850" w:leftChars="0"/>
@@ -8037,6 +8102,7 @@
     <w:p>
       <w:pPr>
         <w:numPr>
+          <w:ilvl w:val="0"/>
           <w:numId w:val="0"/>
         </w:numPr>
         <w:ind w:left="850" w:leftChars="0"/>
@@ -8076,6 +8142,7 @@
     <w:p>
       <w:pPr>
         <w:numPr>
+          <w:ilvl w:val="0"/>
           <w:numId w:val="0"/>
         </w:numPr>
         <w:ind w:left="425" w:leftChars="0" w:firstLine="413" w:firstLineChars="197"/>
@@ -8094,72 +8161,6 @@
           <w:lang w:val="en-US" w:eastAsia="ja-JP"/>
         </w:rPr>
         <w:t>IRリモコンのキーを押下する時、ハードウェア割り込みが発生し、割り込みハンドラーで処理します。そしてIRリモコンの受信情報をデコード結果によって、各キーの押下イベントとして処理し、予め用意の各キーイベント処理関数に振り分け、キー制御機能を実現します。</w:t>
-      </w:r>
-    </w:p>
-    <w:p>
-      <w:pPr>
-        <w:numPr>
-          <w:numId w:val="0"/>
-        </w:numPr>
-        <w:ind w:left="425" w:leftChars="0" w:firstLine="413" w:firstLineChars="197"/>
-        <w:rPr>
-          <w:rFonts w:hint="eastAsia" w:asciiTheme="minorEastAsia" w:hAnsiTheme="minorEastAsia" w:cstheme="minorEastAsia"/>
-          <w:lang w:val="en-US" w:eastAsia="ja-JP"/>
-        </w:rPr>
-      </w:pPr>
-      <w:r>
-        <w:rPr>
-          <w:rFonts w:hint="eastAsia" w:asciiTheme="minorEastAsia" w:hAnsiTheme="minorEastAsia" w:cstheme="minorEastAsia"/>
-          <w:b w:val="0"/>
-          <w:bCs w:val="0"/>
-          <w:lang w:val="en-US" w:eastAsia="ja-JP"/>
-        </w:rPr>
-        <w:t>順序練習文字間隔、</w:t>
-      </w:r>
-      <w:r>
-        <w:rPr>
-          <w:rFonts w:hint="eastAsia" w:asciiTheme="minorEastAsia" w:hAnsiTheme="minorEastAsia" w:cstheme="minorEastAsia"/>
-          <w:lang w:val="en-US" w:eastAsia="ja-JP"/>
-        </w:rPr>
-        <w:t>速度（WPM）、音調（音の周波数）の設定情報は、常にグローバル変数に退避しているから、これらのキー処理関数では単純に該当グローバルの値を変更して完了します。メイン処理ではこれらのグローバル変数を参照して、適当な動作を行います。</w:t>
-      </w:r>
-    </w:p>
-    <w:p>
-      <w:pPr>
-        <w:numPr>
-          <w:numId w:val="0"/>
-        </w:numPr>
-        <w:ind w:left="425" w:leftChars="0" w:firstLine="413" w:firstLineChars="197"/>
-        <w:rPr>
-          <w:rFonts w:hint="eastAsia" w:asciiTheme="minorEastAsia" w:hAnsiTheme="minorEastAsia" w:cstheme="minorEastAsia"/>
-          <w:lang w:val="en-US" w:eastAsia="ja-JP"/>
-        </w:rPr>
-      </w:pPr>
-      <w:r>
-        <w:rPr>
-          <w:rFonts w:hint="eastAsia" w:asciiTheme="minorEastAsia" w:hAnsiTheme="minorEastAsia" w:cstheme="minorEastAsia"/>
-          <w:lang w:val="en-US" w:eastAsia="ja-JP"/>
-        </w:rPr>
-        <w:t>現在実行モード情報もグローバル変数に退避しているから、キー処理関数でもこの変数を設定します。但し、メイン処理でこのモード遷移の事を検出させるため、もう1つのモード遷移フラググローバル変数を用意します。モード遷移用キーを押下時、処理関数でこのフラグ変数も合わせてtrueに設定する必要です。</w:t>
-      </w:r>
-    </w:p>
-    <w:p>
-      <w:pPr>
-        <w:numPr>
-          <w:numId w:val="0"/>
-        </w:numPr>
-        <w:ind w:left="425" w:leftChars="0" w:firstLine="413" w:firstLineChars="197"/>
-        <w:rPr>
-          <w:rFonts w:hint="eastAsia" w:asciiTheme="minorEastAsia" w:hAnsiTheme="minorEastAsia" w:cstheme="minorEastAsia"/>
-          <w:lang w:val="en-US" w:eastAsia="ja-JP"/>
-        </w:rPr>
-      </w:pPr>
-      <w:r>
-        <w:rPr>
-          <w:rFonts w:hint="eastAsia" w:asciiTheme="minorEastAsia" w:hAnsiTheme="minorEastAsia" w:cstheme="minorEastAsia"/>
-          <w:lang w:val="en-US" w:eastAsia="ja-JP"/>
-        </w:rPr>
-        <w:t>設計要点として、割り込みハンドラで実行時間が長い処理を避けて、できるだけ早めに割り込み処理を終わらせ、メイン処理に戻すのはポイントです。この観点によって上記の設計にしました。</w:t>
       </w:r>
     </w:p>
     <w:p>
@@ -8181,12 +8182,82 @@
           <w:bCs w:val="0"/>
           <w:lang w:val="en-US" w:eastAsia="ja-JP"/>
         </w:rPr>
+        <w:t>順序練習文字間隔、</w:t>
+      </w:r>
+      <w:r>
+        <w:rPr>
+          <w:rFonts w:hint="eastAsia" w:asciiTheme="minorEastAsia" w:hAnsiTheme="minorEastAsia" w:cstheme="minorEastAsia"/>
+          <w:lang w:val="en-US" w:eastAsia="ja-JP"/>
+        </w:rPr>
+        <w:t>速度（WPM）、音調（音の周波数）の設定情報は、常にグローバル変数に退避しているから、これらのキー処理関数では単純に該当グローバルの値を変更して完了します。メイン処理ではこれらのグローバル変数を参照して、適当な動作を行います。</w:t>
+      </w:r>
+    </w:p>
+    <w:p>
+      <w:pPr>
+        <w:numPr>
+          <w:ilvl w:val="0"/>
+          <w:numId w:val="0"/>
+        </w:numPr>
+        <w:ind w:left="425" w:leftChars="0" w:firstLine="413" w:firstLineChars="197"/>
+        <w:rPr>
+          <w:rFonts w:hint="eastAsia" w:asciiTheme="minorEastAsia" w:hAnsiTheme="minorEastAsia" w:cstheme="minorEastAsia"/>
+          <w:lang w:val="en-US" w:eastAsia="ja-JP"/>
+        </w:rPr>
+      </w:pPr>
+      <w:r>
+        <w:rPr>
+          <w:rFonts w:hint="eastAsia" w:asciiTheme="minorEastAsia" w:hAnsiTheme="minorEastAsia" w:cstheme="minorEastAsia"/>
+          <w:lang w:val="en-US" w:eastAsia="ja-JP"/>
+        </w:rPr>
+        <w:t>現在実行モード情報もグローバル変数に退避しているから、キー処理関数でもこの変数を設定します。但し、メイン処理でこのモード遷移の事を検出させるため、もう1つのモード遷移フラググローバル変数を用意します。モード遷移用キーを押下時、処理関数でこのフラグ変数も合わせてtrueに設定する必要です。</w:t>
+      </w:r>
+    </w:p>
+    <w:p>
+      <w:pPr>
+        <w:numPr>
+          <w:ilvl w:val="0"/>
+          <w:numId w:val="0"/>
+        </w:numPr>
+        <w:ind w:left="425" w:leftChars="0" w:firstLine="413" w:firstLineChars="197"/>
+        <w:rPr>
+          <w:rFonts w:hint="eastAsia" w:asciiTheme="minorEastAsia" w:hAnsiTheme="minorEastAsia" w:cstheme="minorEastAsia"/>
+          <w:lang w:val="en-US" w:eastAsia="ja-JP"/>
+        </w:rPr>
+      </w:pPr>
+      <w:r>
+        <w:rPr>
+          <w:rFonts w:hint="eastAsia" w:asciiTheme="minorEastAsia" w:hAnsiTheme="minorEastAsia" w:cstheme="minorEastAsia"/>
+          <w:lang w:val="en-US" w:eastAsia="ja-JP"/>
+        </w:rPr>
+        <w:t>設計要点として、割り込みハンドラで実行時間が長い処理を避けて、できるだけ早めに割り込み処理を終わらせ、メイン処理に戻すのはポイントです。この観点によって上記の設計にしました。</w:t>
+      </w:r>
+    </w:p>
+    <w:p>
+      <w:pPr>
+        <w:numPr>
+          <w:ilvl w:val="0"/>
+          <w:numId w:val="0"/>
+        </w:numPr>
+        <w:ind w:left="425" w:leftChars="0" w:firstLine="413" w:firstLineChars="197"/>
+        <w:rPr>
+          <w:rFonts w:hint="eastAsia" w:asciiTheme="minorEastAsia" w:hAnsiTheme="minorEastAsia" w:cstheme="minorEastAsia"/>
+          <w:lang w:val="en-US" w:eastAsia="ja-JP"/>
+        </w:rPr>
+      </w:pPr>
+      <w:r>
+        <w:rPr>
+          <w:rFonts w:hint="eastAsia" w:asciiTheme="minorEastAsia" w:hAnsiTheme="minorEastAsia" w:cstheme="minorEastAsia"/>
+          <w:b w:val="0"/>
+          <w:bCs w:val="0"/>
+          <w:lang w:val="en-US" w:eastAsia="ja-JP"/>
+        </w:rPr>
         <w:t>なお、Arduinoではデフォルトで多重割り込みができませんから、割り込みハンドラーでの多重割り込みの考えは不要です。</w:t>
       </w:r>
     </w:p>
     <w:p>
       <w:pPr>
         <w:numPr>
+          <w:ilvl w:val="0"/>
           <w:numId w:val="0"/>
         </w:numPr>
         <w:ind w:left="425" w:leftChars="0"/>
@@ -8227,6 +8298,7 @@
     <w:p>
       <w:pPr>
         <w:numPr>
+          <w:ilvl w:val="0"/>
           <w:numId w:val="0"/>
         </w:numPr>
         <w:ind w:left="425" w:leftChars="0" w:firstLine="413" w:firstLineChars="197"/>
@@ -8267,6 +8339,7 @@
     <w:p>
       <w:pPr>
         <w:numPr>
+          <w:ilvl w:val="0"/>
           <w:numId w:val="0"/>
         </w:numPr>
         <w:ind w:left="425" w:leftChars="0" w:firstLine="413" w:firstLineChars="197"/>
@@ -8298,7 +8371,9 @@
         </w:tblBorders>
         <w:tblLayout w:type="fixed"/>
         <w:tblCellMar>
+          <w:top w:w="0" w:type="dxa"/>
           <w:left w:w="108" w:type="dxa"/>
+          <w:bottom w:w="0" w:type="dxa"/>
           <w:right w:w="108" w:type="dxa"/>
         </w:tblCellMar>
       </w:tblPr>
@@ -8317,7 +8392,9 @@
           </w:tblBorders>
           <w:tblLayout w:type="fixed"/>
           <w:tblCellMar>
+            <w:top w:w="0" w:type="dxa"/>
             <w:left w:w="108" w:type="dxa"/>
+            <w:bottom w:w="0" w:type="dxa"/>
             <w:right w:w="108" w:type="dxa"/>
           </w:tblCellMar>
         </w:tblPrEx>
@@ -8328,6 +8405,7 @@
           <w:p>
             <w:pPr>
               <w:numPr>
+                <w:ilvl w:val="0"/>
                 <w:numId w:val="0"/>
               </w:numPr>
               <w:rPr>
@@ -8348,6 +8426,7 @@
           <w:p>
             <w:pPr>
               <w:numPr>
+                <w:ilvl w:val="0"/>
                 <w:numId w:val="0"/>
               </w:numPr>
               <w:rPr>
@@ -8368,6 +8447,7 @@
           <w:p>
             <w:pPr>
               <w:numPr>
+                <w:ilvl w:val="0"/>
                 <w:numId w:val="0"/>
               </w:numPr>
               <w:rPr>
@@ -8388,6 +8468,7 @@
           <w:p>
             <w:pPr>
               <w:numPr>
+                <w:ilvl w:val="0"/>
                 <w:numId w:val="0"/>
               </w:numPr>
               <w:rPr>
@@ -8408,6 +8489,7 @@
           <w:p>
             <w:pPr>
               <w:numPr>
+                <w:ilvl w:val="0"/>
                 <w:numId w:val="0"/>
               </w:numPr>
               <w:rPr>
@@ -8428,6 +8510,7 @@
           <w:p>
             <w:pPr>
               <w:numPr>
+                <w:ilvl w:val="0"/>
                 <w:numId w:val="0"/>
               </w:numPr>
               <w:rPr>
@@ -8448,6 +8531,7 @@
           <w:p>
             <w:pPr>
               <w:numPr>
+                <w:ilvl w:val="0"/>
                 <w:numId w:val="0"/>
               </w:numPr>
               <w:rPr>
@@ -8468,6 +8552,7 @@
           <w:p>
             <w:pPr>
               <w:numPr>
+                <w:ilvl w:val="0"/>
                 <w:numId w:val="0"/>
               </w:numPr>
               <w:rPr>
@@ -8491,6 +8576,7 @@
     <w:p>
       <w:pPr>
         <w:numPr>
+          <w:ilvl w:val="0"/>
           <w:numId w:val="0"/>
         </w:numPr>
         <w:ind w:left="425" w:leftChars="0" w:firstLine="413" w:firstLineChars="197"/>
@@ -8525,6 +8611,7 @@
     <w:p>
       <w:pPr>
         <w:numPr>
+          <w:ilvl w:val="0"/>
           <w:numId w:val="0"/>
         </w:numPr>
         <w:ind w:left="425" w:leftChars="0"/>
@@ -8642,7 +8729,9 @@
         </w:tblBorders>
         <w:tblLayout w:type="fixed"/>
         <w:tblCellMar>
+          <w:top w:w="0" w:type="dxa"/>
           <w:left w:w="108" w:type="dxa"/>
+          <w:bottom w:w="0" w:type="dxa"/>
           <w:right w:w="108" w:type="dxa"/>
         </w:tblCellMar>
       </w:tblPr>
@@ -8661,7 +8750,9 @@
           </w:tblBorders>
           <w:tblLayout w:type="fixed"/>
           <w:tblCellMar>
+            <w:top w:w="0" w:type="dxa"/>
             <w:left w:w="108" w:type="dxa"/>
+            <w:bottom w:w="0" w:type="dxa"/>
             <w:right w:w="108" w:type="dxa"/>
           </w:tblCellMar>
         </w:tblPrEx>
@@ -8928,7 +9019,9 @@
         </w:tblBorders>
         <w:tblLayout w:type="fixed"/>
         <w:tblCellMar>
+          <w:top w:w="0" w:type="dxa"/>
           <w:left w:w="108" w:type="dxa"/>
+          <w:bottom w:w="0" w:type="dxa"/>
           <w:right w:w="108" w:type="dxa"/>
         </w:tblCellMar>
       </w:tblPr>
@@ -8946,10 +9039,6 @@
             <w:insideV w:val="single" w:color="auto" w:sz="4" w:space="0"/>
           </w:tblBorders>
           <w:tblLayout w:type="fixed"/>
-          <w:tblCellMar>
-            <w:left w:w="108" w:type="dxa"/>
-            <w:right w:w="108" w:type="dxa"/>
-          </w:tblCellMar>
         </w:tblPrEx>
         <w:tc>
           <w:tcPr>
@@ -9171,17 +9260,7 @@
           <w:vertAlign w:val="baseline"/>
           <w:lang w:val="en-US" w:eastAsia="ja-JP"/>
         </w:rPr>
-        <w:t>ちなみに今回の開発は動的なメモリ割り当てを使わないので、このロングジャンプ</w:t>
-      </w:r>
-      <w:bookmarkStart w:id="22" w:name="_GoBack"/>
-      <w:bookmarkEnd w:id="22"/>
-      <w:r>
-        <w:rPr>
-          <w:rFonts w:hint="eastAsia" w:asciiTheme="minorEastAsia" w:hAnsiTheme="minorEastAsia" w:cstheme="minorEastAsia"/>
-          <w:vertAlign w:val="baseline"/>
-          <w:lang w:val="en-US" w:eastAsia="ja-JP"/>
-        </w:rPr>
-        <w:t>処理によってメモリ解放漏れ、いわゆるメモリリークは特に起こしません。</w:t>
+        <w:t>ちなみに今回の開発は動的なメモリ割り当てを使わないので、このロングジャンプ処理によってメモリ解放漏れ、いわゆるメモリリークは特に起こしません。</w:t>
       </w:r>
     </w:p>
     <w:p>
@@ -9231,7 +9310,16 @@
           <w:rFonts w:hint="eastAsia" w:asciiTheme="minorEastAsia" w:hAnsiTheme="minorEastAsia" w:cstheme="minorEastAsia"/>
           <w:lang w:val="en-US" w:eastAsia="ja-JP"/>
         </w:rPr>
-        <w:t>Arduinoは元々プログラミング教育用の開発ボードですが、使い勝手のいいから産業用としても色々な場面で活用されています。プログラムの書き込みもUSBケーブル1本で、特別な設備が要りません。そして多様なセンサーと組合わせて利用できますので、創造力を発揮し、個人的なちょっとした電子工作が最適です。個人的な感想なら、一番メリットはやはり安価ですね。今回はアマゾンからArduino互換品開発セットを3000円頃で調達しました。Arduino互換品単品なら1000円頃でも入手できます。ちなみにArduinoはオープンソースなものなので、非正規品（汎用品、互換品）でもArduinoと表記しない限り違法ではありません。だから今回はArduinoを選択してモールス符号聴解練習機を作りました。</w:t>
+        <w:t>Arduinoは元々プログラミング教育用の開発ボードですが、使い勝手のいいから産業用としても色々な場面で活用されています。プログラムの書き込みもUSBケーブル1本で、特別な設備が要りません。そして多様なセンサーと組合わせて利用できますので、創造力を発揮し、個人的なちょっとした電子工作が最適です。個人的な感想なら、一番メリットはやはり安価ですね。今回はアマゾンからArduino Uno互換品開発セットを3000円頃で調達しました。Arduino Uno互換品単品なら1000円頃でも入手できます。ちなみにArduinoはオープンソースなものなので、非正規品（汎用品、互換品）でもArduinoと表記しない限り違法ではありません。だから今回はArduino Uno</w:t>
+      </w:r>
+      <w:bookmarkStart w:id="22" w:name="_GoBack"/>
+      <w:bookmarkEnd w:id="22"/>
+      <w:r>
+        <w:rPr>
+          <w:rFonts w:hint="eastAsia" w:asciiTheme="minorEastAsia" w:hAnsiTheme="minorEastAsia" w:cstheme="minorEastAsia"/>
+          <w:lang w:val="en-US" w:eastAsia="ja-JP"/>
+        </w:rPr>
+        <w:t>を選択してモールス符号聴解練習機を作りました。</w:t>
       </w:r>
     </w:p>
     <w:p>
@@ -9358,22 +9446,6 @@
                       <a:ln w="6350">
                         <a:noFill/>
                       </a:ln>
-                      <a:extLst>
-                        <a:ext uri="{909E8E84-426E-40DD-AFC4-6F175D3DCCD1}">
-                          <a14:hiddenFill xmlns:a14="http://schemas.microsoft.com/office/drawing/2010/main">
-                            <a:solidFill>
-                              <a:schemeClr val="lt1"/>
-                            </a:solidFill>
-                          </a14:hiddenFill>
-                        </a:ext>
-                        <a:ext uri="{91240B29-F687-4F45-9708-019B960494DF}">
-                          <a14:hiddenLine xmlns:a14="http://schemas.microsoft.com/office/drawing/2010/main" w="6350">
-                            <a:solidFill>
-                              <a:prstClr val="black"/>
-                            </a:solidFill>
-                          </a14:hiddenLine>
-                        </a:ext>
-                      </a:extLst>
                     </wps:spPr>
                     <wps:style>
                       <a:lnRef idx="0">
@@ -9462,7 +9534,7 @@
         </mc:Choice>
         <mc:Fallback>
           <w:pict>
-            <v:shape id="_x0000_s1026" o:spid="_x0000_s1026" o:spt="202" type="#_x0000_t202" style="position:absolute;left:0pt;margin-top:0pt;height:144pt;width:144pt;mso-position-horizontal:center;mso-position-horizontal-relative:margin;mso-wrap-style:none;z-index:251658240;mso-width-relative:page;mso-height-relative:page;" filled="f" stroked="f" coordsize="21600,21600" o:gfxdata="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">
+            <v:shape id="_x0000_s1026" o:spid="_x0000_s1026" o:spt="202" type="#_x0000_t202" style="position:absolute;left:0pt;margin-top:0pt;height:144pt;width:144pt;mso-position-horizontal:center;mso-position-horizontal-relative:margin;mso-wrap-style:none;z-index:251658240;mso-width-relative:page;mso-height-relative:page;" filled="f" stroked="f" coordsize="21600,21600" o:gfxdata="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">
               <v:fill on="f" focussize="0,0"/>
               <v:stroke on="f" weight="0.5pt"/>
               <v:imagedata o:title=""/>
@@ -10110,7 +10182,7 @@
     <w:lsdException w:unhideWhenUsed="0" w:uiPriority="0" w:semiHidden="0" w:name="Normal Indent"/>
     <w:lsdException w:unhideWhenUsed="0" w:uiPriority="0" w:semiHidden="0" w:name="footnote text"/>
     <w:lsdException w:unhideWhenUsed="0" w:uiPriority="0" w:semiHidden="0" w:name="annotation text"/>
-    <w:lsdException w:unhideWhenUsed="0" w:uiPriority="0" w:semiHidden="0" w:name="header"/>
+    <w:lsdException w:qFormat="1" w:unhideWhenUsed="0" w:uiPriority="0" w:semiHidden="0" w:name="header"/>
     <w:lsdException w:unhideWhenUsed="0" w:uiPriority="0" w:semiHidden="0" w:name="footer"/>
     <w:lsdException w:unhideWhenUsed="0" w:uiPriority="0" w:semiHidden="0" w:name="index heading"/>
     <w:lsdException w:qFormat="1" w:uiPriority="0" w:name="caption"/>
@@ -10178,7 +10250,7 @@
     <w:lsdException w:unhideWhenUsed="0" w:uiPriority="0" w:semiHidden="0" w:name="HTML Code"/>
     <w:lsdException w:unhideWhenUsed="0" w:uiPriority="0" w:semiHidden="0" w:name="HTML Definition"/>
     <w:lsdException w:unhideWhenUsed="0" w:uiPriority="0" w:semiHidden="0" w:name="HTML Keyboard"/>
-    <w:lsdException w:unhideWhenUsed="0" w:uiPriority="0" w:semiHidden="0" w:name="HTML Preformatted"/>
+    <w:lsdException w:qFormat="1" w:unhideWhenUsed="0" w:uiPriority="0" w:semiHidden="0" w:name="HTML Preformatted"/>
     <w:lsdException w:unhideWhenUsed="0" w:uiPriority="0" w:semiHidden="0" w:name="HTML Sample"/>
     <w:lsdException w:unhideWhenUsed="0" w:uiPriority="0" w:semiHidden="0" w:name="HTML Typewriter"/>
     <w:lsdException w:unhideWhenUsed="0" w:uiPriority="0" w:semiHidden="0" w:name="HTML Variable"/>
@@ -10432,6 +10504,7 @@
   </w:style>
   <w:style w:type="paragraph" w:styleId="7">
     <w:name w:val="HTML Preformatted"/>
+    <w:qFormat/>
     <w:uiPriority w:val="0"/>
     <w:pPr>
       <w:tabs>
@@ -10474,6 +10547,7 @@
   <w:style w:type="paragraph" w:styleId="9">
     <w:name w:val="header"/>
     <w:basedOn w:val="1"/>
+    <w:qFormat/>
     <w:uiPriority w:val="0"/>
     <w:pPr>
       <w:tabs>

</xml_diff>

<commit_message>
Edit documents, add images.
</commit_message>
<xml_diff>
--- a/Document/MorseListening_JJ1SLR_JP.docx
+++ b/Document/MorseListening_JJ1SLR_JP.docx
@@ -1685,8 +1685,8 @@
           <w:lang w:eastAsia="ja-JP"/>
         </w:rPr>
       </w:pPr>
-      <w:bookmarkStart w:id="0" w:name="_Ref4011"/>
-      <w:bookmarkStart w:id="1" w:name="_Toc21497"/>
+      <w:bookmarkStart w:id="0" w:name="_Toc21497"/>
+      <w:bookmarkStart w:id="1" w:name="_Ref4011"/>
       <w:r>
         <w:rPr>
           <w:rFonts w:hint="eastAsia" w:asciiTheme="minorEastAsia" w:hAnsiTheme="minorEastAsia" w:eastAsiaTheme="minorEastAsia" w:cstheme="minorEastAsia"/>
@@ -4760,7 +4760,7 @@
           <w:rFonts w:hint="eastAsia" w:asciiTheme="minorEastAsia" w:hAnsiTheme="minorEastAsia" w:cstheme="minorEastAsia"/>
           <w:lang w:val="en-US" w:eastAsia="ja-JP"/>
         </w:rPr>
-        <w:t>モールス符号表をランダムで出力し、32文字（空白文字も出力する場合があります）のモールス符号を出力します。最後の文字出力後実行を停止します。停止後、LCDの表示はクリアしないから、筆記したの場合、筆記文字とLCDディスプレイで表示する文字と照合ができます。</w:t>
+        <w:t>モールス符号表をランダムで出力し、32文字（空白文字も出力する場合があります）のモールス符号を出力します。最後の文字出力後実行を停止します。停止後、LCDディスプレイの表示はクリアされないから、筆記したの場合、筆記文字とLCDディスプレイで表示する文字と照合ができます。</w:t>
       </w:r>
     </w:p>
     <w:p>
@@ -4781,7 +4781,7 @@
           <w:rFonts w:hint="eastAsia" w:asciiTheme="minorEastAsia" w:hAnsiTheme="minorEastAsia" w:cstheme="minorEastAsia"/>
           <w:lang w:val="en-US" w:eastAsia="ja-JP"/>
         </w:rPr>
-        <w:t>順序練習モードと違い、「.」「-」で示す符号は出力しません。そして、強化練習のため、音は先に出力してからLCDに文字を表示します。</w:t>
+        <w:t>順序練習モードと違い、「.」「-」で示す符号は出力しません。そして、強化練習のため、音は先に出力してからLCDディスプレイで文字を表示します。</w:t>
       </w:r>
     </w:p>
     <w:p>
@@ -4908,7 +4908,7 @@
           <w:rFonts w:hint="eastAsia" w:asciiTheme="minorEastAsia" w:hAnsiTheme="minorEastAsia" w:cstheme="minorEastAsia"/>
           <w:lang w:val="en-US" w:eastAsia="ja-JP"/>
         </w:rPr>
-        <w:t>リモコンの「3」キーを押下の場合、ランダム練習モード２（英数字のみ）になります。「ランダム練習モード１（符号全体）」と同じで、出力文字の範囲は英数字のみです。</w:t>
+        <w:t>リモコンの「3」キーを押下の場合、ランダム練習モード２（英数字のみ）になります。「ランダム練習モード１（符号全体）」と同じ動作で、出力文字の範囲は英数字のみです。</w:t>
       </w:r>
     </w:p>
     <w:p>
@@ -5035,7 +5035,7 @@
           <w:rFonts w:hint="eastAsia" w:asciiTheme="minorEastAsia" w:hAnsiTheme="minorEastAsia" w:cstheme="minorEastAsia"/>
           <w:lang w:val="en-US" w:eastAsia="ja-JP"/>
         </w:rPr>
-        <w:t>リモコンの「4」キーを押下の場合、ランダム練習モード３（英字のみ）になります。「ランダム練習モード１（符号全体）」と同じで、出力文字の範囲は英字のみです。</w:t>
+        <w:t>リモコンの「4」キーを押下の場合、ランダム練習モード３（英字のみ）になります。「ランダム練習モード１（符号全体）」と同じ動作で、出力文字の範囲は英字のみです。</w:t>
       </w:r>
     </w:p>
     <w:p>
@@ -5916,12 +5916,6 @@
             <w:insideV w:val="single" w:color="auto" w:sz="4" w:space="0"/>
           </w:tblBorders>
           <w:tblLayout w:type="fixed"/>
-          <w:tblCellMar>
-            <w:top w:w="0" w:type="dxa"/>
-            <w:left w:w="108" w:type="dxa"/>
-            <w:bottom w:w="0" w:type="dxa"/>
-            <w:right w:w="108" w:type="dxa"/>
-          </w:tblCellMar>
         </w:tblPrEx>
         <w:tc>
           <w:tcPr>
@@ -6465,7 +6459,7 @@
           <w:rFonts w:hint="eastAsia" w:asciiTheme="minorEastAsia" w:hAnsiTheme="minorEastAsia" w:cstheme="minorEastAsia"/>
           <w:lang w:val="en-US" w:eastAsia="ja-JP"/>
         </w:rPr>
-        <w:t>これは一番考えやすいストレージ構造で、リスト又はハッシュテーブルに保存します。プログラムではKeyでこのテーブルを検索し、取得するValueの文字列を1文字ずつ処理しモールス符号情報出力等処理を行えます。</w:t>
+        <w:t>これは一番考えやすいデータ構造で、リスト又はハッシュテーブルに保存します。プログラムではKey文字でこのテーブルを検索し、取得するValueの「.」「-」文字列を1文字ずつ処理しモールス符号情報出力等処理が行えます。</w:t>
       </w:r>
     </w:p>
     <w:p>
@@ -6576,7 +6570,7 @@
           <w:bCs w:val="0"/>
           <w:lang w:val="en-US" w:eastAsia="ja-JP"/>
         </w:rPr>
-        <w:t>コンピュータにて文字はASCIIコードの形式で処理します。例えば文字</w:t>
+        <w:t>コンピュータにて文字（英数字、記号）はASCIIコードの形式で処理されます。例えば文字</w:t>
       </w:r>
       <w:r>
         <w:rPr>
@@ -6662,7 +6656,7 @@
           <w:vertAlign w:val="baseline"/>
           <w:lang w:val="en-US" w:eastAsia="ja-JP"/>
         </w:rPr>
-        <w:t>また、今回練習機の処理対象モールス符号は単独文字のみなので、一番長いものは記号の一部で音6つまでです。1Byteは8ビットで、「いくつのビットは有効であるか」の問題が解決できたら文字1つのモールス符号は1Byteで収めることは可能であると思います。</w:t>
+        <w:t>また、今回練習機の処理対象モールス符号は単独文字のみなので、一番長いものは一部の記号で音6つまでです。1Byteは8ビットで、「いくつのビットは有効であるか」の問題が解決できたら文字1つのモールス符号は1Byteで収めることは可能であると思います。</w:t>
       </w:r>
     </w:p>
     <w:p>
@@ -8160,7 +8154,7 @@
           <w:bCs w:val="0"/>
           <w:lang w:val="en-US" w:eastAsia="ja-JP"/>
         </w:rPr>
-        <w:t>IRリモコンのキーを押下する時、ハードウェア割り込みが発生し、割り込みハンドラーで処理します。そしてIRリモコンの受信情報をデコード結果によって、各キーの押下イベントとして処理し、予め用意の各キーイベント処理関数に振り分け、キー制御機能を実現します。</w:t>
+        <w:t>初期化時の定義によって、IRリモコンのキーを押下する時、ハードウェア割り込みが発生し、割り込みハンドラーで処理します。そしてIRリモコンの受信情報をデコード結果によって、各キーの押下イベントとして処理し、予め用意の各キーイベント処理関数に振り分け、キー制御機能を実現します。</w:t>
       </w:r>
     </w:p>
     <w:p>
@@ -8333,7 +8327,7 @@
           <w:rFonts w:hint="eastAsia" w:asciiTheme="minorEastAsia" w:hAnsiTheme="minorEastAsia" w:cstheme="minorEastAsia"/>
           <w:lang w:val="en-US" w:eastAsia="ja-JP"/>
         </w:rPr>
-        <w:t>tone()の中身はハードウェアタイマー2を利用して音信号生成するので、この関数を利用の場合、タイマー2は他用途に転用できません。しかしIRリモコンのライブラリでもこのタイマー2を利用してリモコン信号をデコードしますので、リモコンのライブラリを改修し、タイマー1利用に変更しました。</w:t>
+        <w:t>tone()の中身はハードウェアタイマー2を利用して音信号生成するので、この関数を利用の場合、タイマー2は他用途に転用できません。しかしIRリモコンのライブラリでもディフォルトでこのタイマー2を利用していますので、IRリモコンのライブラリを改修し、タイマー1利用のように変更しました。</w:t>
       </w:r>
     </w:p>
     <w:p>
@@ -8749,12 +8743,6 @@
             <w:insideV w:val="single" w:color="auto" w:sz="4" w:space="0"/>
           </w:tblBorders>
           <w:tblLayout w:type="fixed"/>
-          <w:tblCellMar>
-            <w:top w:w="0" w:type="dxa"/>
-            <w:left w:w="108" w:type="dxa"/>
-            <w:bottom w:w="0" w:type="dxa"/>
-            <w:right w:w="108" w:type="dxa"/>
-          </w:tblCellMar>
         </w:tblPrEx>
         <w:tc>
           <w:tcPr>
@@ -9039,6 +9027,12 @@
             <w:insideV w:val="single" w:color="auto" w:sz="4" w:space="0"/>
           </w:tblBorders>
           <w:tblLayout w:type="fixed"/>
+          <w:tblCellMar>
+            <w:top w:w="0" w:type="dxa"/>
+            <w:left w:w="108" w:type="dxa"/>
+            <w:bottom w:w="0" w:type="dxa"/>
+            <w:right w:w="108" w:type="dxa"/>
+          </w:tblCellMar>
         </w:tblPrEx>
         <w:tc>
           <w:tcPr>
@@ -9310,7 +9304,30 @@
           <w:rFonts w:hint="eastAsia" w:asciiTheme="minorEastAsia" w:hAnsiTheme="minorEastAsia" w:cstheme="minorEastAsia"/>
           <w:lang w:val="en-US" w:eastAsia="ja-JP"/>
         </w:rPr>
-        <w:t>Arduinoは元々プログラミング教育用の開発ボードですが、使い勝手のいいから産業用としても色々な場面で活用されています。プログラムの書き込みもUSBケーブル1本で、特別な設備が要りません。そして多様なセンサーと組合わせて利用できますので、創造力を発揮し、個人的なちょっとした電子工作が最適です。個人的な感想なら、一番メリットはやはり安価ですね。今回はアマゾンからArduino Uno互換品開発セットを3000円頃で調達しました。Arduino Uno互換品単品なら1000円頃でも入手できます。ちなみにArduinoはオープンソースなものなので、非正規品（汎用品、互換品）でもArduinoと表記しない限り違法ではありません。だから今回はArduino Uno</w:t>
+        <w:t>Arduinoは元々プログラミング教育用の開発ボードですが、使い勝手のいいから産業用としても色々な場面で活用されています。多様なセンサーと組合わせて利用できますので、創造力を発揮し、個人的なちょっとした電子工作が最適です。そして、プログラムの書き込みもUSBケーブル1本で、特別な設備が要りません。個人的な感想なら、一番メリットはやはり安価ですね。今回はアマゾンからArduino Uno互換品開発セットを3000円頃で調達しました。Arduino Uno互換品単品なら1000円頃でも入手できます。ちなみにArduinoはオープンソースなものなので、非正規品（汎用品、互換品）でもArduinoと表記しない限り違法ではありません。だから今回はArduino Unoを選択してモールス符号聴解練習機を作りました。</w:t>
+      </w:r>
+    </w:p>
+    <w:p>
+      <w:pPr>
+        <w:ind w:left="0" w:leftChars="0" w:firstLine="420" w:firstLineChars="200"/>
+        <w:rPr>
+          <w:rFonts w:hint="eastAsia" w:asciiTheme="minorEastAsia" w:hAnsiTheme="minorEastAsia" w:cstheme="minorEastAsia"/>
+          <w:lang w:val="en-US" w:eastAsia="ja-JP"/>
+        </w:rPr>
+      </w:pPr>
+      <w:r>
+        <w:rPr>
+          <w:rFonts w:hint="eastAsia" w:asciiTheme="minorEastAsia" w:hAnsiTheme="minorEastAsia" w:cstheme="minorEastAsia"/>
+          <w:lang w:eastAsia="ja-JP"/>
+        </w:rPr>
+        <w:t>今後時間があればこのモールス符号聴解練習機の機能をもっと充実し、例えば</w:t>
+      </w:r>
+      <w:r>
+        <w:rPr>
+          <w:rFonts w:hint="eastAsia" w:asciiTheme="minorEastAsia" w:hAnsiTheme="minorEastAsia" w:cstheme="minorEastAsia"/>
+          <w:lang w:val="en-US" w:eastAsia="ja-JP"/>
+        </w:rPr>
+        <w:t>Q略語・その他</w:t>
       </w:r>
       <w:bookmarkStart w:id="22" w:name="_GoBack"/>
       <w:bookmarkEnd w:id="22"/>
@@ -9319,30 +9336,7 @@
           <w:rFonts w:hint="eastAsia" w:asciiTheme="minorEastAsia" w:hAnsiTheme="minorEastAsia" w:cstheme="minorEastAsia"/>
           <w:lang w:val="en-US" w:eastAsia="ja-JP"/>
         </w:rPr>
-        <w:t>を選択してモールス符号聴解練習機を作りました。</w:t>
-      </w:r>
-    </w:p>
-    <w:p>
-      <w:pPr>
-        <w:ind w:left="0" w:leftChars="0" w:firstLine="420" w:firstLineChars="200"/>
-        <w:rPr>
-          <w:rFonts w:hint="eastAsia" w:asciiTheme="minorEastAsia" w:hAnsiTheme="minorEastAsia" w:cstheme="minorEastAsia"/>
-          <w:lang w:val="en-US" w:eastAsia="ja-JP"/>
-        </w:rPr>
-      </w:pPr>
-      <w:r>
-        <w:rPr>
-          <w:rFonts w:hint="eastAsia" w:asciiTheme="minorEastAsia" w:hAnsiTheme="minorEastAsia" w:cstheme="minorEastAsia"/>
-          <w:lang w:eastAsia="ja-JP"/>
-        </w:rPr>
-        <w:t>今後時間があればこのモールス符号聴解練習機の機能をもっと充実し、例えば</w:t>
-      </w:r>
-      <w:r>
-        <w:rPr>
-          <w:rFonts w:hint="eastAsia" w:asciiTheme="minorEastAsia" w:hAnsiTheme="minorEastAsia" w:cstheme="minorEastAsia"/>
-          <w:lang w:val="en-US" w:eastAsia="ja-JP"/>
-        </w:rPr>
-        <w:t>Q略語・その他の略語の強化練習機能や、和文モールス符号聴解練習機能や、パソコンでEEPROMに文章を書き込んでそれをモールス符号出力練習機能等のバージョンアップを考えています。皆様引き続きのご応援よろしくお願いいたします。</w:t>
+        <w:t>略語の強化練習機能や、和文モールス符号聴解練習機能や、パソコンでEEPROMに文章を書き込んでそれをモールス符号出力練習機能等のバージョンアップを考えています。皆様引き続きのご応援よろしくお願いいたします。</w:t>
       </w:r>
     </w:p>
     <w:p>
@@ -10170,9 +10164,9 @@
     <w:lsdException w:unhideWhenUsed="0" w:uiPriority="0" w:semiHidden="0" w:name="index 7"/>
     <w:lsdException w:unhideWhenUsed="0" w:uiPriority="0" w:semiHidden="0" w:name="index 8"/>
     <w:lsdException w:unhideWhenUsed="0" w:uiPriority="0" w:semiHidden="0" w:name="index 9"/>
-    <w:lsdException w:unhideWhenUsed="0" w:uiPriority="0" w:semiHidden="0" w:name="toc 1"/>
-    <w:lsdException w:unhideWhenUsed="0" w:uiPriority="0" w:semiHidden="0" w:name="toc 2"/>
-    <w:lsdException w:unhideWhenUsed="0" w:uiPriority="0" w:semiHidden="0" w:name="toc 3"/>
+    <w:lsdException w:qFormat="1" w:unhideWhenUsed="0" w:uiPriority="0" w:semiHidden="0" w:name="toc 1"/>
+    <w:lsdException w:qFormat="1" w:unhideWhenUsed="0" w:uiPriority="0" w:semiHidden="0" w:name="toc 2"/>
+    <w:lsdException w:qFormat="1" w:unhideWhenUsed="0" w:uiPriority="0" w:semiHidden="0" w:name="toc 3"/>
     <w:lsdException w:unhideWhenUsed="0" w:uiPriority="0" w:semiHidden="0" w:name="toc 4"/>
     <w:lsdException w:unhideWhenUsed="0" w:uiPriority="0" w:semiHidden="0" w:name="toc 5"/>
     <w:lsdException w:unhideWhenUsed="0" w:uiPriority="0" w:semiHidden="0" w:name="toc 6"/>
@@ -10183,7 +10177,7 @@
     <w:lsdException w:unhideWhenUsed="0" w:uiPriority="0" w:semiHidden="0" w:name="footnote text"/>
     <w:lsdException w:unhideWhenUsed="0" w:uiPriority="0" w:semiHidden="0" w:name="annotation text"/>
     <w:lsdException w:qFormat="1" w:unhideWhenUsed="0" w:uiPriority="0" w:semiHidden="0" w:name="header"/>
-    <w:lsdException w:unhideWhenUsed="0" w:uiPriority="0" w:semiHidden="0" w:name="footer"/>
+    <w:lsdException w:qFormat="1" w:unhideWhenUsed="0" w:uiPriority="0" w:semiHidden="0" w:name="footer"/>
     <w:lsdException w:unhideWhenUsed="0" w:uiPriority="0" w:semiHidden="0" w:name="index heading"/>
     <w:lsdException w:qFormat="1" w:uiPriority="0" w:name="caption"/>
     <w:lsdException w:unhideWhenUsed="0" w:uiPriority="0" w:semiHidden="0" w:name="table of figures"/>
@@ -10236,8 +10230,8 @@
     <w:lsdException w:unhideWhenUsed="0" w:uiPriority="0" w:semiHidden="0" w:name="Body Text Indent 2"/>
     <w:lsdException w:unhideWhenUsed="0" w:uiPriority="0" w:semiHidden="0" w:name="Body Text Indent 3"/>
     <w:lsdException w:unhideWhenUsed="0" w:uiPriority="0" w:semiHidden="0" w:name="Block Text"/>
-    <w:lsdException w:unhideWhenUsed="0" w:uiPriority="0" w:semiHidden="0" w:name="Hyperlink"/>
-    <w:lsdException w:unhideWhenUsed="0" w:uiPriority="0" w:semiHidden="0" w:name="FollowedHyperlink"/>
+    <w:lsdException w:qFormat="1" w:unhideWhenUsed="0" w:uiPriority="0" w:semiHidden="0" w:name="Hyperlink"/>
+    <w:lsdException w:qFormat="1" w:unhideWhenUsed="0" w:uiPriority="0" w:semiHidden="0" w:name="FollowedHyperlink"/>
     <w:lsdException w:qFormat="1" w:unhideWhenUsed="0" w:uiPriority="0" w:semiHidden="0" w:name="Strong"/>
     <w:lsdException w:qFormat="1" w:unhideWhenUsed="0" w:uiPriority="0" w:semiHidden="0" w:name="Emphasis"/>
     <w:lsdException w:unhideWhenUsed="0" w:uiPriority="0" w:semiHidden="0" w:name="Document Map"/>
@@ -10254,7 +10248,7 @@
     <w:lsdException w:unhideWhenUsed="0" w:uiPriority="0" w:semiHidden="0" w:name="HTML Sample"/>
     <w:lsdException w:unhideWhenUsed="0" w:uiPriority="0" w:semiHidden="0" w:name="HTML Typewriter"/>
     <w:lsdException w:unhideWhenUsed="0" w:uiPriority="0" w:semiHidden="0" w:name="HTML Variable"/>
-    <w:lsdException w:unhideWhenUsed="0" w:uiPriority="0" w:name="Normal Table"/>
+    <w:lsdException w:qFormat="1" w:unhideWhenUsed="0" w:uiPriority="0" w:name="Normal Table"/>
     <w:lsdException w:unhideWhenUsed="0" w:uiPriority="0" w:semiHidden="0" w:name="annotation subject"/>
     <w:lsdException w:unhideWhenUsed="0" w:uiPriority="0" w:semiHidden="0" w:name="Table Simple 1"/>
     <w:lsdException w:unhideWhenUsed="0" w:uiPriority="0" w:semiHidden="0" w:name="Table Simple 2"/>
@@ -10299,7 +10293,7 @@
     <w:lsdException w:unhideWhenUsed="0" w:uiPriority="0" w:semiHidden="0" w:name="Table Web 2"/>
     <w:lsdException w:unhideWhenUsed="0" w:uiPriority="0" w:semiHidden="0" w:name="Table Web 3"/>
     <w:lsdException w:unhideWhenUsed="0" w:uiPriority="0" w:semiHidden="0" w:name="Balloon Text"/>
-    <w:lsdException w:unhideWhenUsed="0" w:uiPriority="0" w:semiHidden="0" w:name="Table Grid"/>
+    <w:lsdException w:qFormat="1" w:unhideWhenUsed="0" w:uiPriority="0" w:semiHidden="0" w:name="Table Grid"/>
     <w:lsdException w:unhideWhenUsed="0" w:uiPriority="0" w:semiHidden="0" w:name="Table Theme"/>
     <w:lsdException w:unhideWhenUsed="0" w:uiPriority="60" w:semiHidden="0" w:name="Light Shading"/>
     <w:lsdException w:unhideWhenUsed="0" w:uiPriority="61" w:semiHidden="0" w:name="Light List"/>
@@ -10473,6 +10467,7 @@
   <w:style w:type="table" w:default="1" w:styleId="15">
     <w:name w:val="Normal Table"/>
     <w:semiHidden/>
+    <w:qFormat/>
     <w:uiPriority w:val="0"/>
     <w:tblPr>
       <w:tblLayout w:type="fixed"/>
@@ -10488,11 +10483,13 @@
     <w:name w:val="toc 1"/>
     <w:basedOn w:val="1"/>
     <w:next w:val="1"/>
+    <w:qFormat/>
     <w:uiPriority w:val="0"/>
   </w:style>
   <w:style w:type="paragraph" w:styleId="6">
     <w:name w:val="footer"/>
     <w:basedOn w:val="1"/>
+    <w:qFormat/>
     <w:uiPriority w:val="0"/>
     <w:pPr>
       <w:tabs>
@@ -10539,6 +10536,7 @@
     <w:name w:val="toc 3"/>
     <w:basedOn w:val="1"/>
     <w:next w:val="1"/>
+    <w:qFormat/>
     <w:uiPriority w:val="0"/>
     <w:pPr>
       <w:ind w:left="420" w:leftChars="200"/>
@@ -10561,6 +10559,7 @@
     <w:name w:val="toc 2"/>
     <w:basedOn w:val="1"/>
     <w:next w:val="1"/>
+    <w:qFormat/>
     <w:uiPriority w:val="0"/>
     <w:pPr>
       <w:ind w:left="210" w:leftChars="100"/>
@@ -10569,6 +10568,7 @@
   <w:style w:type="character" w:styleId="12">
     <w:name w:val="Hyperlink"/>
     <w:basedOn w:val="11"/>
+    <w:qFormat/>
     <w:uiPriority w:val="0"/>
     <w:rPr>
       <w:color w:val="0000FF"/>
@@ -10578,6 +10578,7 @@
   <w:style w:type="character" w:styleId="13">
     <w:name w:val="FollowedHyperlink"/>
     <w:basedOn w:val="11"/>
+    <w:qFormat/>
     <w:uiPriority w:val="0"/>
     <w:rPr>
       <w:color w:val="800080"/>
@@ -10596,6 +10597,7 @@
   <w:style w:type="table" w:styleId="16">
     <w:name w:val="Table Grid"/>
     <w:basedOn w:val="15"/>
+    <w:qFormat/>
     <w:uiPriority w:val="0"/>
     <w:pPr>
       <w:widowControl w:val="0"/>

</xml_diff>